<commit_message>
Actualizado documento resumen ejecutivo v2
</commit_message>
<xml_diff>
--- a/Documentation/Resumen Ejecutivo.docx
+++ b/Documentation/Resumen Ejecutivo.docx
@@ -6,11 +6,13 @@
       <w:pPr>
         <w:pStyle w:val="Heading2"/>
         <w:rPr>
-          <w:lang w:val="en-US"/>
-        </w:rPr>
-      </w:pPr>
-      <w:r>
-        <w:rPr>
+          <w:rFonts w:ascii="Arial Narrow" w:hAnsi="Arial Narrow"/>
+          <w:lang w:val="en-US"/>
+        </w:rPr>
+      </w:pPr>
+      <w:r>
+        <w:rPr>
+          <w:rFonts w:ascii="Arial Narrow" w:hAnsi="Arial Narrow"/>
           <w:lang w:val="en-US"/>
         </w:rPr>
         <w:t>TRATAMIENTO DE ENTIDADES</w:t>
@@ -867,11 +869,13 @@
       <w:pPr>
         <w:pStyle w:val="Heading2"/>
         <w:rPr>
-          <w:lang w:val="en-US"/>
-        </w:rPr>
-      </w:pPr>
-      <w:r>
-        <w:rPr>
+          <w:rFonts w:ascii="Arial Narrow" w:hAnsi="Arial Narrow"/>
+          <w:lang w:val="en-US"/>
+        </w:rPr>
+      </w:pPr>
+      <w:r>
+        <w:rPr>
+          <w:rFonts w:ascii="Arial Narrow" w:hAnsi="Arial Narrow"/>
           <w:lang w:val="en-US"/>
         </w:rPr>
         <w:t>PUNTOS DONDE SE MANIPULAN ENTIDADES</w:t>
@@ -1201,16 +1205,7 @@
           <w:szCs w:val="24"/>
           <w:lang w:val="en-US"/>
         </w:rPr>
-        <w:t xml:space="preserve"> a “My Account</w:t>
-      </w:r>
-      <w:r>
-        <w:rPr>
-          <w:rFonts w:ascii="Arial Narrow" w:hAnsi="Arial Narrow"/>
-          <w:sz w:val="24"/>
-          <w:szCs w:val="24"/>
-          <w:lang w:val="en-US"/>
-        </w:rPr>
-        <w:t>”.</w:t>
+        <w:t xml:space="preserve"> a “My Account”.</w:t>
       </w:r>
     </w:p>
     <w:p>
@@ -1357,15 +1352,7 @@
           <w:sz w:val="24"/>
           <w:szCs w:val="24"/>
         </w:rPr>
-        <w:t xml:space="preserve">Acceso: </w:t>
-      </w:r>
-      <w:r>
-        <w:rPr>
-          <w:rFonts w:ascii="Arial Narrow" w:hAnsi="Arial Narrow"/>
-          <w:sz w:val="24"/>
-          <w:szCs w:val="24"/>
-        </w:rPr>
-        <w:t xml:space="preserve">Acceso: </w:t>
+        <w:t xml:space="preserve">Acceso: Acceso: </w:t>
       </w:r>
       <w:proofErr w:type="spellStart"/>
       <w:r>
@@ -1383,15 +1370,7 @@
           <w:sz w:val="24"/>
           <w:szCs w:val="24"/>
         </w:rPr>
-        <w:t xml:space="preserve">. </w:t>
-      </w:r>
-      <w:r>
-        <w:rPr>
-          <w:rFonts w:ascii="Arial Narrow" w:hAnsi="Arial Narrow"/>
-          <w:sz w:val="24"/>
-          <w:szCs w:val="24"/>
-        </w:rPr>
-        <w:t>Después, acceder a “</w:t>
+        <w:t>. Después, acceder a “</w:t>
       </w:r>
       <w:proofErr w:type="spellStart"/>
       <w:r>
@@ -1427,15 +1406,7 @@
           <w:sz w:val="24"/>
           <w:szCs w:val="24"/>
         </w:rPr>
-        <w:t>”, introducir valores vá</w:t>
-      </w:r>
-      <w:r>
-        <w:rPr>
-          <w:rFonts w:ascii="Arial Narrow" w:hAnsi="Arial Narrow"/>
-          <w:sz w:val="24"/>
-          <w:szCs w:val="24"/>
-        </w:rPr>
-        <w:t>lidos y pinchar en “</w:t>
+        <w:t>”, introducir valores válidos y pinchar en “</w:t>
       </w:r>
       <w:proofErr w:type="spellStart"/>
       <w:r>
@@ -1736,16 +1707,7 @@
           <w:szCs w:val="24"/>
           <w:lang w:val="en-US"/>
         </w:rPr>
-        <w:t>”</w:t>
-      </w:r>
-      <w:r>
-        <w:rPr>
-          <w:rFonts w:ascii="Arial Narrow" w:hAnsi="Arial Narrow"/>
-          <w:sz w:val="24"/>
-          <w:szCs w:val="24"/>
-          <w:lang w:val="en-US"/>
-        </w:rPr>
-        <w:t>.</w:t>
+        <w:t>”.</w:t>
       </w:r>
     </w:p>
     <w:p>
@@ -2102,16 +2064,7 @@
           <w:szCs w:val="24"/>
           <w:lang w:val="en-US"/>
         </w:rPr>
-        <w:t xml:space="preserve"> a “My Account</w:t>
-      </w:r>
-      <w:r>
-        <w:rPr>
-          <w:rFonts w:ascii="Arial Narrow" w:hAnsi="Arial Narrow"/>
-          <w:sz w:val="24"/>
-          <w:szCs w:val="24"/>
-          <w:lang w:val="en-US"/>
-        </w:rPr>
-        <w:t>”.</w:t>
+        <w:t xml:space="preserve"> a “My Account”.</w:t>
       </w:r>
     </w:p>
     <w:p>
@@ -2591,11 +2544,13 @@
       <w:pPr>
         <w:pStyle w:val="Heading2"/>
         <w:rPr>
-          <w:lang w:val="en-US"/>
-        </w:rPr>
-      </w:pPr>
-      <w:r>
-        <w:rPr>
+          <w:rFonts w:ascii="Arial Narrow" w:hAnsi="Arial Narrow"/>
+          <w:lang w:val="en-US"/>
+        </w:rPr>
+      </w:pPr>
+      <w:r>
+        <w:rPr>
+          <w:rFonts w:ascii="Arial Narrow" w:hAnsi="Arial Narrow"/>
           <w:lang w:val="en-US"/>
         </w:rPr>
         <w:t>APORTACIONES JAVASCRIPT</w:t>
@@ -2632,15 +2587,7 @@
           <w:sz w:val="24"/>
           <w:szCs w:val="24"/>
         </w:rPr>
-        <w:t>Validación de los campos de f</w:t>
-      </w:r>
-      <w:r>
-        <w:rPr>
-          <w:rFonts w:ascii="Arial Narrow" w:hAnsi="Arial Narrow"/>
-          <w:sz w:val="24"/>
-          <w:szCs w:val="24"/>
-        </w:rPr>
-        <w:t>ormularios que entran en contacto con los usuarios clientes</w:t>
+        <w:t>Validación de los campos de formularios que entran en contacto con los usuarios clientes</w:t>
       </w:r>
       <w:r>
         <w:rPr>
@@ -2715,16 +2662,28 @@
     <w:p>
       <w:pPr>
         <w:pStyle w:val="Heading2"/>
-      </w:pPr>
-      <w:r>
+        <w:rPr>
+          <w:rFonts w:ascii="Arial Narrow" w:hAnsi="Arial Narrow"/>
+        </w:rPr>
+      </w:pPr>
+      <w:r>
+        <w:rPr>
+          <w:rFonts w:ascii="Arial Narrow" w:hAnsi="Arial Narrow"/>
+        </w:rPr>
         <w:t>APORTACIONES EXTRAORDINARIAS</w:t>
       </w:r>
     </w:p>
     <w:p>
       <w:pPr>
         <w:pStyle w:val="Heading3"/>
-      </w:pPr>
-      <w:r>
+        <w:rPr>
+          <w:rFonts w:ascii="Arial Narrow" w:hAnsi="Arial Narrow"/>
+        </w:rPr>
+      </w:pPr>
+      <w:r>
+        <w:rPr>
+          <w:rFonts w:ascii="Arial Narrow" w:hAnsi="Arial Narrow"/>
+        </w:rPr>
         <w:t>USOS DE HTML5</w:t>
       </w:r>
     </w:p>
@@ -2737,13 +2696,15 @@
         </w:numPr>
         <w:rPr>
           <w:rFonts w:ascii="Arial Narrow" w:hAnsi="Arial Narrow"/>
-          <w:sz w:val="24"/>
-          <w:szCs w:val="24"/>
-        </w:rPr>
-      </w:pPr>
-      <w:r>
-        <w:rPr>
-          <w:rFonts w:ascii="Arial Narrow" w:hAnsi="Arial Narrow"/>
+          <w:color w:val="000000" w:themeColor="text1"/>
+          <w:sz w:val="24"/>
+          <w:szCs w:val="24"/>
+        </w:rPr>
+      </w:pPr>
+      <w:r>
+        <w:rPr>
+          <w:rFonts w:ascii="Arial Narrow" w:hAnsi="Arial Narrow"/>
+          <w:color w:val="000000" w:themeColor="text1"/>
           <w:sz w:val="24"/>
           <w:szCs w:val="24"/>
         </w:rPr>
@@ -2753,6 +2714,7 @@
       <w:r>
         <w:rPr>
           <w:rFonts w:ascii="Arial Narrow" w:hAnsi="Arial Narrow"/>
+          <w:color w:val="000000" w:themeColor="text1"/>
           <w:sz w:val="24"/>
           <w:szCs w:val="24"/>
         </w:rPr>
@@ -2762,6 +2724,7 @@
       <w:r>
         <w:rPr>
           <w:rFonts w:ascii="Arial Narrow" w:hAnsi="Arial Narrow"/>
+          <w:color w:val="000000" w:themeColor="text1"/>
           <w:sz w:val="24"/>
           <w:szCs w:val="24"/>
         </w:rPr>
@@ -2771,6 +2734,7 @@
       <w:r>
         <w:rPr>
           <w:rFonts w:ascii="Arial Narrow" w:hAnsi="Arial Narrow"/>
+          <w:color w:val="000000" w:themeColor="text1"/>
           <w:sz w:val="24"/>
           <w:szCs w:val="24"/>
         </w:rPr>
@@ -2780,6 +2744,7 @@
       <w:r>
         <w:rPr>
           <w:rFonts w:ascii="Arial Narrow" w:hAnsi="Arial Narrow"/>
+          <w:color w:val="000000" w:themeColor="text1"/>
           <w:sz w:val="24"/>
           <w:szCs w:val="24"/>
         </w:rPr>
@@ -2789,6 +2754,7 @@
       <w:r>
         <w:rPr>
           <w:rFonts w:ascii="Arial Narrow" w:hAnsi="Arial Narrow"/>
+          <w:color w:val="000000" w:themeColor="text1"/>
           <w:sz w:val="24"/>
           <w:szCs w:val="24"/>
         </w:rPr>
@@ -2798,6 +2764,7 @@
       <w:r>
         <w:rPr>
           <w:rFonts w:ascii="Arial Narrow" w:hAnsi="Arial Narrow"/>
+          <w:color w:val="000000" w:themeColor="text1"/>
           <w:sz w:val="24"/>
           <w:szCs w:val="24"/>
         </w:rPr>
@@ -2807,6 +2774,7 @@
       <w:r>
         <w:rPr>
           <w:rFonts w:ascii="Arial Narrow" w:hAnsi="Arial Narrow"/>
+          <w:color w:val="000000" w:themeColor="text1"/>
           <w:sz w:val="24"/>
           <w:szCs w:val="24"/>
         </w:rPr>
@@ -2816,6 +2784,7 @@
       <w:r>
         <w:rPr>
           <w:rFonts w:ascii="Arial Narrow" w:hAnsi="Arial Narrow"/>
+          <w:color w:val="000000" w:themeColor="text1"/>
           <w:sz w:val="24"/>
           <w:szCs w:val="24"/>
         </w:rPr>
@@ -2824,6 +2793,7 @@
       <w:r>
         <w:rPr>
           <w:rFonts w:ascii="Arial Narrow" w:hAnsi="Arial Narrow"/>
+          <w:color w:val="000000" w:themeColor="text1"/>
           <w:sz w:val="24"/>
           <w:szCs w:val="24"/>
         </w:rPr>
@@ -2839,13 +2809,15 @@
         </w:numPr>
         <w:rPr>
           <w:rFonts w:ascii="Arial Narrow" w:hAnsi="Arial Narrow"/>
-          <w:sz w:val="24"/>
-          <w:szCs w:val="24"/>
-        </w:rPr>
-      </w:pPr>
-      <w:r>
-        <w:rPr>
-          <w:rFonts w:ascii="Arial Narrow" w:hAnsi="Arial Narrow"/>
+          <w:color w:val="000000" w:themeColor="text1"/>
+          <w:sz w:val="24"/>
+          <w:szCs w:val="24"/>
+        </w:rPr>
+      </w:pPr>
+      <w:r>
+        <w:rPr>
+          <w:rFonts w:ascii="Arial Narrow" w:hAnsi="Arial Narrow"/>
+          <w:color w:val="000000" w:themeColor="text1"/>
           <w:sz w:val="24"/>
           <w:szCs w:val="24"/>
         </w:rPr>
@@ -2871,54 +2843,62 @@
           <w:sz w:val="24"/>
           <w:szCs w:val="24"/>
         </w:rPr>
-        <w:t>Atributos para los formularios, como “</w:t>
-      </w:r>
-      <w:proofErr w:type="spellStart"/>
-      <w:r>
-        <w:rPr>
-          <w:rFonts w:ascii="Arial Narrow" w:hAnsi="Arial Narrow"/>
-          <w:sz w:val="24"/>
-          <w:szCs w:val="24"/>
-        </w:rPr>
-        <w:t>number</w:t>
-      </w:r>
-      <w:proofErr w:type="spellEnd"/>
-      <w:r>
-        <w:rPr>
-          <w:rFonts w:ascii="Arial Narrow" w:hAnsi="Arial Narrow"/>
-          <w:sz w:val="24"/>
-          <w:szCs w:val="24"/>
-        </w:rPr>
-        <w:t>” y “</w:t>
-      </w:r>
-      <w:proofErr w:type="spellStart"/>
-      <w:r>
-        <w:rPr>
-          <w:rFonts w:ascii="Arial Narrow" w:hAnsi="Arial Narrow"/>
-          <w:sz w:val="24"/>
-          <w:szCs w:val="24"/>
-        </w:rPr>
-        <w:t>required</w:t>
-      </w:r>
-      <w:proofErr w:type="spellEnd"/>
-      <w:r>
-        <w:rPr>
-          <w:rFonts w:ascii="Arial Narrow" w:hAnsi="Arial Narrow"/>
-          <w:sz w:val="24"/>
-          <w:szCs w:val="24"/>
-        </w:rPr>
-        <w:t>” entre otros: usados como primera línea</w:t>
-      </w:r>
-      <w:r>
-        <w:rPr>
-          <w:rFonts w:ascii="Arial Narrow" w:hAnsi="Arial Narrow"/>
-          <w:sz w:val="24"/>
-          <w:szCs w:val="24"/>
-        </w:rPr>
-        <w:t xml:space="preserve"> de defensa</w:t>
+        <w:t>Atributos para los for</w:t>
       </w:r>
       <w:bookmarkStart w:id="0" w:name="_GoBack"/>
       <w:bookmarkEnd w:id="0"/>
+      <w:r>
+        <w:rPr>
+          <w:rFonts w:ascii="Arial Narrow" w:hAnsi="Arial Narrow"/>
+          <w:sz w:val="24"/>
+          <w:szCs w:val="24"/>
+        </w:rPr>
+        <w:t>mularios, como “</w:t>
+      </w:r>
+      <w:proofErr w:type="spellStart"/>
+      <w:r>
+        <w:rPr>
+          <w:rFonts w:ascii="Arial Narrow" w:hAnsi="Arial Narrow"/>
+          <w:sz w:val="24"/>
+          <w:szCs w:val="24"/>
+        </w:rPr>
+        <w:t>number</w:t>
+      </w:r>
+      <w:proofErr w:type="spellEnd"/>
+      <w:r>
+        <w:rPr>
+          <w:rFonts w:ascii="Arial Narrow" w:hAnsi="Arial Narrow"/>
+          <w:sz w:val="24"/>
+          <w:szCs w:val="24"/>
+        </w:rPr>
+        <w:t>” y “</w:t>
+      </w:r>
+      <w:proofErr w:type="spellStart"/>
+      <w:r>
+        <w:rPr>
+          <w:rFonts w:ascii="Arial Narrow" w:hAnsi="Arial Narrow"/>
+          <w:sz w:val="24"/>
+          <w:szCs w:val="24"/>
+        </w:rPr>
+        <w:t>required</w:t>
+      </w:r>
+      <w:proofErr w:type="spellEnd"/>
+      <w:r>
+        <w:rPr>
+          <w:rFonts w:ascii="Arial Narrow" w:hAnsi="Arial Narrow"/>
+          <w:sz w:val="24"/>
+          <w:szCs w:val="24"/>
+        </w:rPr>
+        <w:t>” entre otros: usados como primera línea</w:t>
+      </w:r>
+      <w:r>
+        <w:rPr>
+          <w:rFonts w:ascii="Arial Narrow" w:hAnsi="Arial Narrow"/>
+          <w:sz w:val="24"/>
+          <w:szCs w:val="24"/>
+        </w:rPr>
+        <w:t xml:space="preserve"> de defensa</w:t>
+      </w:r>
       <w:r>
         <w:rPr>
           <w:rFonts w:ascii="Arial Narrow" w:hAnsi="Arial Narrow"/>
@@ -2948,6 +2928,70 @@
           <w:szCs w:val="24"/>
         </w:rPr>
         <w:t>Localización: Usados en todas las páginas que contienen formularios.</w:t>
+      </w:r>
+    </w:p>
+    <w:p>
+      <w:pPr>
+        <w:pStyle w:val="Heading3"/>
+        <w:rPr>
+          <w:rFonts w:ascii="Arial Narrow" w:hAnsi="Arial Narrow"/>
+        </w:rPr>
+      </w:pPr>
+      <w:r>
+        <w:rPr>
+          <w:rFonts w:ascii="Arial Narrow" w:hAnsi="Arial Narrow"/>
+        </w:rPr>
+        <w:t>USOS DE JQUERY</w:t>
+      </w:r>
+    </w:p>
+    <w:p>
+      <w:pPr>
+        <w:pStyle w:val="ListParagraph"/>
+        <w:numPr>
+          <w:ilvl w:val="0"/>
+          <w:numId w:val="4"/>
+        </w:numPr>
+        <w:rPr>
+          <w:rFonts w:ascii="Arial Narrow" w:hAnsi="Arial Narrow"/>
+        </w:rPr>
+      </w:pPr>
+      <w:r>
+        <w:rPr>
+          <w:rFonts w:ascii="Arial Narrow" w:hAnsi="Arial Narrow"/>
+          <w:sz w:val="24"/>
+          <w:szCs w:val="24"/>
+        </w:rPr>
+        <w:t xml:space="preserve">Validación de formularios: La segunda línea de </w:t>
+      </w:r>
+      <w:r>
+        <w:rPr>
+          <w:rFonts w:ascii="Arial Narrow" w:hAnsi="Arial Narrow"/>
+          <w:sz w:val="24"/>
+          <w:szCs w:val="24"/>
+        </w:rPr>
+        <w:t xml:space="preserve">defensa para mejorar la </w:t>
+      </w:r>
+      <w:r>
+        <w:rPr>
+          <w:rFonts w:ascii="Arial Narrow" w:hAnsi="Arial Narrow"/>
+          <w:sz w:val="24"/>
+          <w:szCs w:val="24"/>
+        </w:rPr>
+        <w:t>experiencia de usuario se re</w:t>
+      </w:r>
+      <w:r>
+        <w:rPr>
+          <w:rFonts w:ascii="Arial Narrow" w:hAnsi="Arial Narrow"/>
+          <w:sz w:val="24"/>
+          <w:szCs w:val="24"/>
+        </w:rPr>
+        <w:t>aliza con validaciones de formularios usando un plugin de jQuery, que indica exactamente en qué falla el formulario cuando el usuario lo deselecciona</w:t>
+      </w:r>
+      <w:r>
+        <w:rPr>
+          <w:rFonts w:ascii="Arial Narrow" w:hAnsi="Arial Narrow"/>
+        </w:rPr>
+        <w:t>.</w:t>
       </w:r>
     </w:p>
     <w:sectPr>
@@ -3221,6 +3265,95 @@
     </w:lvl>
   </w:abstractNum>
   <w:abstractNum w:abstractNumId="2" w15:restartNumberingAfterBreak="0">
+    <w:nsid w:val="16D93FE4"/>
+    <w:multiLevelType w:val="hybridMultilevel"/>
+    <w:tmpl w:val="21E6BE36"/>
+    <w:lvl w:ilvl="0" w:tplc="0C0A000F">
+      <w:start w:val="1"/>
+      <w:numFmt w:val="decimal"/>
+      <w:lvlText w:val="%1."/>
+      <w:lvlJc w:val="left"/>
+      <w:pPr>
+        <w:ind w:left="720" w:hanging="360"/>
+      </w:pPr>
+      <w:rPr>
+        <w:rFonts w:hint="default"/>
+      </w:rPr>
+    </w:lvl>
+    <w:lvl w:ilvl="1" w:tplc="0C0A0019" w:tentative="1">
+      <w:start w:val="1"/>
+      <w:numFmt w:val="lowerLetter"/>
+      <w:lvlText w:val="%2."/>
+      <w:lvlJc w:val="left"/>
+      <w:pPr>
+        <w:ind w:left="1440" w:hanging="360"/>
+      </w:pPr>
+    </w:lvl>
+    <w:lvl w:ilvl="2" w:tplc="0C0A001B" w:tentative="1">
+      <w:start w:val="1"/>
+      <w:numFmt w:val="lowerRoman"/>
+      <w:lvlText w:val="%3."/>
+      <w:lvlJc w:val="right"/>
+      <w:pPr>
+        <w:ind w:left="2160" w:hanging="180"/>
+      </w:pPr>
+    </w:lvl>
+    <w:lvl w:ilvl="3" w:tplc="0C0A000F" w:tentative="1">
+      <w:start w:val="1"/>
+      <w:numFmt w:val="decimal"/>
+      <w:lvlText w:val="%4."/>
+      <w:lvlJc w:val="left"/>
+      <w:pPr>
+        <w:ind w:left="2880" w:hanging="360"/>
+      </w:pPr>
+    </w:lvl>
+    <w:lvl w:ilvl="4" w:tplc="0C0A0019" w:tentative="1">
+      <w:start w:val="1"/>
+      <w:numFmt w:val="lowerLetter"/>
+      <w:lvlText w:val="%5."/>
+      <w:lvlJc w:val="left"/>
+      <w:pPr>
+        <w:ind w:left="3600" w:hanging="360"/>
+      </w:pPr>
+    </w:lvl>
+    <w:lvl w:ilvl="5" w:tplc="0C0A001B" w:tentative="1">
+      <w:start w:val="1"/>
+      <w:numFmt w:val="lowerRoman"/>
+      <w:lvlText w:val="%6."/>
+      <w:lvlJc w:val="right"/>
+      <w:pPr>
+        <w:ind w:left="4320" w:hanging="180"/>
+      </w:pPr>
+    </w:lvl>
+    <w:lvl w:ilvl="6" w:tplc="0C0A000F" w:tentative="1">
+      <w:start w:val="1"/>
+      <w:numFmt w:val="decimal"/>
+      <w:lvlText w:val="%7."/>
+      <w:lvlJc w:val="left"/>
+      <w:pPr>
+        <w:ind w:left="5040" w:hanging="360"/>
+      </w:pPr>
+    </w:lvl>
+    <w:lvl w:ilvl="7" w:tplc="0C0A0019" w:tentative="1">
+      <w:start w:val="1"/>
+      <w:numFmt w:val="lowerLetter"/>
+      <w:lvlText w:val="%8."/>
+      <w:lvlJc w:val="left"/>
+      <w:pPr>
+        <w:ind w:left="5760" w:hanging="360"/>
+      </w:pPr>
+    </w:lvl>
+    <w:lvl w:ilvl="8" w:tplc="0C0A001B" w:tentative="1">
+      <w:start w:val="1"/>
+      <w:numFmt w:val="lowerRoman"/>
+      <w:lvlText w:val="%9."/>
+      <w:lvlJc w:val="right"/>
+      <w:pPr>
+        <w:ind w:left="6480" w:hanging="180"/>
+      </w:pPr>
+    </w:lvl>
+  </w:abstractNum>
+  <w:abstractNum w:abstractNumId="3" w15:restartNumberingAfterBreak="0">
     <w:nsid w:val="682D51CD"/>
     <w:multiLevelType w:val="hybridMultilevel"/>
     <w:tmpl w:val="8920105C"/>
@@ -3310,13 +3443,16 @@
     </w:lvl>
   </w:abstractNum>
   <w:num w:numId="1">
-    <w:abstractNumId w:val="2"/>
+    <w:abstractNumId w:val="3"/>
   </w:num>
   <w:num w:numId="2">
     <w:abstractNumId w:val="1"/>
   </w:num>
   <w:num w:numId="3">
     <w:abstractNumId w:val="0"/>
+  </w:num>
+  <w:num w:numId="4">
+    <w:abstractNumId w:val="2"/>
   </w:num>
 </w:numbering>
 </file>
@@ -4211,7 +4347,7 @@
 </file>
 
 <file path=customXml/itemProps1.xml><?xml version="1.0" encoding="utf-8"?>
-<ds:datastoreItem xmlns:ds="http://schemas.openxmlformats.org/officeDocument/2006/customXml" ds:itemID="{D01E8139-165A-4296-88AB-DFEA124F2B1E}">
+<ds:datastoreItem xmlns:ds="http://schemas.openxmlformats.org/officeDocument/2006/customXml" ds:itemID="{5C72F3C1-C6EE-4CB8-A56D-6A4C3F1F4A8F}">
   <ds:schemaRefs>
     <ds:schemaRef ds:uri="http://schemas.openxmlformats.org/officeDocument/2006/bibliography"/>
   </ds:schemaRefs>

</xml_diff>

<commit_message>
Actualizado documento resumen ejecutivo v3 y PONED VUESTRAS APORTACIONES
</commit_message>
<xml_diff>
--- a/Documentation/Resumen Ejecutivo.docx
+++ b/Documentation/Resumen Ejecutivo.docx
@@ -2843,17 +2843,7 @@
           <w:sz w:val="24"/>
           <w:szCs w:val="24"/>
         </w:rPr>
-        <w:t>Atributos para los for</w:t>
-      </w:r>
-      <w:bookmarkStart w:id="0" w:name="_GoBack"/>
-      <w:bookmarkEnd w:id="0"/>
-      <w:r>
-        <w:rPr>
-          <w:rFonts w:ascii="Arial Narrow" w:hAnsi="Arial Narrow"/>
-          <w:sz w:val="24"/>
-          <w:szCs w:val="24"/>
-        </w:rPr>
-        <w:t>mularios, como “</w:t>
+        <w:t>Atributos para los formularios, como “</w:t>
       </w:r>
       <w:proofErr w:type="spellStart"/>
       <w:r>
@@ -2985,7 +2975,17 @@
           <w:sz w:val="24"/>
           <w:szCs w:val="24"/>
         </w:rPr>
-        <w:t>aliza con validaciones de formularios usando un plugin de jQuery, que indica exactamente en qué falla el formulario cuando el usuario lo deselecciona</w:t>
+        <w:t xml:space="preserve">aliza con validaciones de formularios usando un plugin de jQuery, que indica exactamente en </w:t>
+      </w:r>
+      <w:bookmarkStart w:id="0" w:name="_GoBack"/>
+      <w:bookmarkEnd w:id="0"/>
+      <w:r>
+        <w:rPr>
+          <w:rFonts w:ascii="Arial Narrow" w:hAnsi="Arial Narrow"/>
+          <w:sz w:val="24"/>
+          <w:szCs w:val="24"/>
+        </w:rPr>
+        <w:t>qué falla el formulario cuando el usuario lo deselecciona</w:t>
       </w:r>
       <w:r>
         <w:rPr>
@@ -3055,28 +3055,36 @@
     <w:p>
       <w:pPr>
         <w:pStyle w:val="FootnoteText"/>
+        <w:rPr>
+          <w:rFonts w:ascii="Arial Narrow" w:hAnsi="Arial Narrow"/>
+        </w:rPr>
       </w:pPr>
       <w:r>
         <w:rPr>
           <w:rStyle w:val="FootnoteReference"/>
+          <w:rFonts w:ascii="Arial Narrow" w:hAnsi="Arial Narrow"/>
         </w:rPr>
         <w:footnoteRef/>
       </w:r>
       <w:r>
-        <w:t xml:space="preserve"> </w:t>
-      </w:r>
-      <w:r>
-        <w:t xml:space="preserve">El plugin está disponible en </w:t>
+        <w:rPr>
+          <w:rFonts w:ascii="Arial Narrow" w:hAnsi="Arial Narrow"/>
+        </w:rPr>
+        <w:t xml:space="preserve"> El plugin está disponible en </w:t>
       </w:r>
       <w:hyperlink r:id="rId1" w:history="1">
         <w:r>
           <w:rPr>
             <w:rStyle w:val="Hyperlink"/>
+            <w:rFonts w:ascii="Arial Narrow" w:hAnsi="Arial Narrow"/>
           </w:rPr>
           <w:t>https://jqueryvalidation.org/</w:t>
         </w:r>
       </w:hyperlink>
       <w:r>
+        <w:rPr>
+          <w:rFonts w:ascii="Arial Narrow" w:hAnsi="Arial Narrow"/>
+        </w:rPr>
         <w:t xml:space="preserve"> </w:t>
       </w:r>
     </w:p>
@@ -4347,7 +4355,7 @@
 </file>
 
 <file path=customXml/itemProps1.xml><?xml version="1.0" encoding="utf-8"?>
-<ds:datastoreItem xmlns:ds="http://schemas.openxmlformats.org/officeDocument/2006/customXml" ds:itemID="{5C72F3C1-C6EE-4CB8-A56D-6A4C3F1F4A8F}">
+<ds:datastoreItem xmlns:ds="http://schemas.openxmlformats.org/officeDocument/2006/customXml" ds:itemID="{4AC419E7-DAE5-45B9-BAA1-4DEFF65416FB}">
   <ds:schemaRefs>
     <ds:schemaRef ds:uri="http://schemas.openxmlformats.org/officeDocument/2006/bibliography"/>
   </ds:schemaRefs>

</xml_diff>

<commit_message>
Subido estilo de la pagina
</commit_message>
<xml_diff>
--- a/Documentation/Resumen Ejecutivo.docx
+++ b/Documentation/Resumen Ejecutivo.docx
@@ -883,6 +883,15 @@
     </w:p>
     <w:p>
       <w:pPr>
+        <w:rPr>
+          <w:lang w:val="en-US"/>
+        </w:rPr>
+      </w:pPr>
+      <w:bookmarkStart w:id="0" w:name="_GoBack"/>
+      <w:bookmarkEnd w:id="0"/>
+    </w:p>
+    <w:p>
+      <w:pPr>
         <w:pStyle w:val="ListParagraph"/>
         <w:numPr>
           <w:ilvl w:val="0"/>
@@ -2213,6 +2222,7 @@
           <w:szCs w:val="24"/>
           <w:lang w:val="en-US"/>
         </w:rPr>
+        <w:lastRenderedPageBreak/>
         <w:t>Acceso: Acceso: Loguearse. Después, acceder a “My Account”, pinchar en “Update Address”, introduceir valores válidos y pinchar en “Update Address”.</w:t>
       </w:r>
     </w:p>
@@ -2236,7 +2246,6 @@
           <w:sz w:val="24"/>
           <w:szCs w:val="24"/>
         </w:rPr>
-        <w:lastRenderedPageBreak/>
         <w:t>Casos de uso: CU06.</w:t>
       </w:r>
     </w:p>
@@ -2975,17 +2984,7 @@
           <w:sz w:val="24"/>
           <w:szCs w:val="24"/>
         </w:rPr>
-        <w:t xml:space="preserve">aliza con validaciones de formularios usando un plugin de jQuery, que indica exactamente en </w:t>
-      </w:r>
-      <w:bookmarkStart w:id="0" w:name="_GoBack"/>
-      <w:bookmarkEnd w:id="0"/>
-      <w:r>
-        <w:rPr>
-          <w:rFonts w:ascii="Arial Narrow" w:hAnsi="Arial Narrow"/>
-          <w:sz w:val="24"/>
-          <w:szCs w:val="24"/>
-        </w:rPr>
-        <w:t>qué falla el formulario cuando el usuario lo deselecciona</w:t>
+        <w:t>aliza con validaciones de formularios usando un plugin de jQuery, que indica exactamente en qué falla el formulario cuando el usuario lo deselecciona</w:t>
       </w:r>
       <w:r>
         <w:rPr>
@@ -4355,7 +4354,7 @@
 </file>
 
 <file path=customXml/itemProps1.xml><?xml version="1.0" encoding="utf-8"?>
-<ds:datastoreItem xmlns:ds="http://schemas.openxmlformats.org/officeDocument/2006/customXml" ds:itemID="{4AC419E7-DAE5-45B9-BAA1-4DEFF65416FB}">
+<ds:datastoreItem xmlns:ds="http://schemas.openxmlformats.org/officeDocument/2006/customXml" ds:itemID="{B82A9DF0-E93F-4837-9113-809241657BFA}">
   <ds:schemaRefs>
     <ds:schemaRef ds:uri="http://schemas.openxmlformats.org/officeDocument/2006/bibliography"/>
   </ds:schemaRefs>

</xml_diff>

<commit_message>
Fixed Search Box and updates Resumen Ejecutivo
</commit_message>
<xml_diff>
--- a/Documentation/Resumen Ejecutivo.docx
+++ b/Documentation/Resumen Ejecutivo.docx
@@ -2961,15 +2961,7 @@
           <w:sz w:val="24"/>
           <w:szCs w:val="24"/>
         </w:rPr>
-        <w:t>”</w:t>
-      </w:r>
-      <w:r>
-        <w:rPr>
-          <w:rFonts w:ascii="Arial Narrow" w:hAnsi="Arial Narrow"/>
-          <w:sz w:val="24"/>
-          <w:szCs w:val="24"/>
-        </w:rPr>
-        <w:t xml:space="preserve"> o “</w:t>
+        <w:t>” o “</w:t>
       </w:r>
       <w:proofErr w:type="spellStart"/>
       <w:r>
@@ -3005,15 +2997,7 @@
           <w:sz w:val="24"/>
           <w:szCs w:val="24"/>
         </w:rPr>
-        <w:t>”</w:t>
-      </w:r>
-      <w:r>
-        <w:rPr>
-          <w:rFonts w:ascii="Arial Narrow" w:hAnsi="Arial Narrow"/>
-          <w:sz w:val="24"/>
-          <w:szCs w:val="24"/>
-        </w:rPr>
-        <w:t>.</w:t>
+        <w:t>”.</w:t>
       </w:r>
     </w:p>
     <w:p>
@@ -3619,44 +3603,6 @@
       <w:r>
         <w:rPr>
           <w:rFonts w:ascii="Arial Narrow" w:hAnsi="Arial Narrow"/>
-        </w:rPr>
-        <w:t>.</w:t>
-      </w:r>
-    </w:p>
-    <w:p>
-      <w:pPr>
-        <w:pStyle w:val="Prrafodelista"/>
-        <w:rPr>
-          <w:rFonts w:ascii="Arial Narrow" w:hAnsi="Arial Narrow"/>
-        </w:rPr>
-      </w:pPr>
-    </w:p>
-    <w:p>
-      <w:pPr>
-        <w:pStyle w:val="Prrafodelista"/>
-        <w:numPr>
-          <w:ilvl w:val="0"/>
-          <w:numId w:val="4"/>
-        </w:numPr>
-        <w:rPr>
-          <w:rFonts w:ascii="Arial Narrow" w:hAnsi="Arial Narrow"/>
-          <w:sz w:val="24"/>
-          <w:szCs w:val="24"/>
-        </w:rPr>
-      </w:pPr>
-      <w:r>
-        <w:rPr>
-          <w:rFonts w:ascii="Arial Narrow" w:hAnsi="Arial Narrow"/>
-          <w:sz w:val="24"/>
-          <w:szCs w:val="24"/>
-        </w:rPr>
-        <w:t>Búsqueda de productos: Se filtra el numero de productos que se le muestran al administrador dependiendo del contenido que introduzca en los campos de búsqueda</w:t>
-      </w:r>
-      <w:r>
-        <w:rPr>
-          <w:rFonts w:ascii="Arial Narrow" w:hAnsi="Arial Narrow"/>
-          <w:sz w:val="24"/>
-          <w:szCs w:val="24"/>
         </w:rPr>
         <w:t>.</w:t>
       </w:r>
@@ -5024,7 +4970,7 @@
 </file>
 
 <file path=customXml/itemProps1.xml><?xml version="1.0" encoding="utf-8"?>
-<ds:datastoreItem xmlns:ds="http://schemas.openxmlformats.org/officeDocument/2006/customXml" ds:itemID="{7D62D10B-E31E-4E35-9A77-B44DE77CEB7E}">
+<ds:datastoreItem xmlns:ds="http://schemas.openxmlformats.org/officeDocument/2006/customXml" ds:itemID="{6DF99C3C-8CA3-496F-B1E1-D45C9D9B7CF3}">
   <ds:schemaRefs>
     <ds:schemaRef ds:uri="http://schemas.openxmlformats.org/officeDocument/2006/bibliography"/>
   </ds:schemaRefs>

</xml_diff>

<commit_message>
añadido header.php para que se pueda usar el mismo header en todas las paginas y no haya que andarse copiando y pegando. simplemente poned 'include'header.php' y ya va
</commit_message>
<xml_diff>
--- a/Documentation/Resumen Ejecutivo.docx
+++ b/Documentation/Resumen Ejecutivo.docx
@@ -4,7 +4,7 @@
   <w:body>
     <w:p>
       <w:pPr>
-        <w:pStyle w:val="Ttulo2"/>
+        <w:pStyle w:val="Heading2"/>
         <w:rPr>
           <w:rFonts w:ascii="Arial Narrow" w:hAnsi="Arial Narrow"/>
           <w:lang w:val="en-US"/>
@@ -31,7 +31,7 @@
     </w:p>
     <w:tbl>
       <w:tblPr>
-        <w:tblStyle w:val="Tablaconcuadrcula"/>
+        <w:tblStyle w:val="TableGrid"/>
         <w:tblW w:w="0" w:type="auto"/>
         <w:tblLook w:val="04A0" w:firstRow="1" w:lastRow="0" w:firstColumn="1" w:lastColumn="0" w:noHBand="0" w:noVBand="1"/>
       </w:tblPr>
@@ -883,7 +883,7 @@
     </w:p>
     <w:p>
       <w:pPr>
-        <w:pStyle w:val="Ttulo2"/>
+        <w:pStyle w:val="Heading2"/>
         <w:rPr>
           <w:rFonts w:ascii="Arial Narrow" w:hAnsi="Arial Narrow"/>
           <w:lang w:val="en-US"/>
@@ -906,7 +906,7 @@
     </w:p>
     <w:p>
       <w:pPr>
-        <w:pStyle w:val="Prrafodelista"/>
+        <w:pStyle w:val="ListParagraph"/>
         <w:numPr>
           <w:ilvl w:val="0"/>
           <w:numId w:val="1"/>
@@ -930,7 +930,7 @@
     </w:p>
     <w:p>
       <w:pPr>
-        <w:pStyle w:val="Prrafodelista"/>
+        <w:pStyle w:val="ListParagraph"/>
         <w:numPr>
           <w:ilvl w:val="1"/>
           <w:numId w:val="1"/>
@@ -954,7 +954,7 @@
     </w:p>
     <w:p>
       <w:pPr>
-        <w:pStyle w:val="Prrafodelista"/>
+        <w:pStyle w:val="ListParagraph"/>
         <w:numPr>
           <w:ilvl w:val="2"/>
           <w:numId w:val="1"/>
@@ -1000,7 +1000,7 @@
     </w:p>
     <w:p>
       <w:pPr>
-        <w:pStyle w:val="Prrafodelista"/>
+        <w:pStyle w:val="ListParagraph"/>
         <w:numPr>
           <w:ilvl w:val="2"/>
           <w:numId w:val="1"/>
@@ -1076,7 +1076,7 @@
     </w:p>
     <w:p>
       <w:pPr>
-        <w:pStyle w:val="Prrafodelista"/>
+        <w:pStyle w:val="ListParagraph"/>
         <w:numPr>
           <w:ilvl w:val="2"/>
           <w:numId w:val="1"/>
@@ -1098,7 +1098,7 @@
     </w:p>
     <w:p>
       <w:pPr>
-        <w:pStyle w:val="Prrafodelista"/>
+        <w:pStyle w:val="ListParagraph"/>
         <w:numPr>
           <w:ilvl w:val="1"/>
           <w:numId w:val="1"/>
@@ -1120,7 +1120,7 @@
     </w:p>
     <w:p>
       <w:pPr>
-        <w:pStyle w:val="Prrafodelista"/>
+        <w:pStyle w:val="ListParagraph"/>
         <w:numPr>
           <w:ilvl w:val="2"/>
           <w:numId w:val="1"/>
@@ -1152,7 +1152,7 @@
     </w:p>
     <w:p>
       <w:pPr>
-        <w:pStyle w:val="Prrafodelista"/>
+        <w:pStyle w:val="ListParagraph"/>
         <w:numPr>
           <w:ilvl w:val="2"/>
           <w:numId w:val="1"/>
@@ -1233,7 +1233,7 @@
     </w:p>
     <w:p>
       <w:pPr>
-        <w:pStyle w:val="Prrafodelista"/>
+        <w:pStyle w:val="ListParagraph"/>
         <w:numPr>
           <w:ilvl w:val="2"/>
           <w:numId w:val="1"/>
@@ -1288,7 +1288,7 @@
     </w:p>
     <w:p>
       <w:pPr>
-        <w:pStyle w:val="Prrafodelista"/>
+        <w:pStyle w:val="ListParagraph"/>
         <w:numPr>
           <w:ilvl w:val="1"/>
           <w:numId w:val="1"/>
@@ -1312,7 +1312,7 @@
     </w:p>
     <w:p>
       <w:pPr>
-        <w:pStyle w:val="Prrafodelista"/>
+        <w:pStyle w:val="ListParagraph"/>
         <w:numPr>
           <w:ilvl w:val="2"/>
           <w:numId w:val="1"/>
@@ -1358,7 +1358,7 @@
     </w:p>
     <w:p>
       <w:pPr>
-        <w:pStyle w:val="Prrafodelista"/>
+        <w:pStyle w:val="ListParagraph"/>
         <w:numPr>
           <w:ilvl w:val="2"/>
           <w:numId w:val="1"/>
@@ -1470,7 +1470,7 @@
     </w:p>
     <w:p>
       <w:pPr>
-        <w:pStyle w:val="Prrafodelista"/>
+        <w:pStyle w:val="ListParagraph"/>
         <w:numPr>
           <w:ilvl w:val="2"/>
           <w:numId w:val="1"/>
@@ -1492,7 +1492,7 @@
     </w:p>
     <w:p>
       <w:pPr>
-        <w:pStyle w:val="Prrafodelista"/>
+        <w:pStyle w:val="ListParagraph"/>
         <w:numPr>
           <w:ilvl w:val="1"/>
           <w:numId w:val="1"/>
@@ -1516,7 +1516,7 @@
     </w:p>
     <w:p>
       <w:pPr>
-        <w:pStyle w:val="Prrafodelista"/>
+        <w:pStyle w:val="ListParagraph"/>
         <w:numPr>
           <w:ilvl w:val="2"/>
           <w:numId w:val="1"/>
@@ -1562,7 +1562,7 @@
     </w:p>
     <w:p>
       <w:pPr>
-        <w:pStyle w:val="Prrafodelista"/>
+        <w:pStyle w:val="ListParagraph"/>
         <w:numPr>
           <w:ilvl w:val="2"/>
           <w:numId w:val="1"/>
@@ -1735,7 +1735,7 @@
     </w:p>
     <w:p>
       <w:pPr>
-        <w:pStyle w:val="Prrafodelista"/>
+        <w:pStyle w:val="ListParagraph"/>
         <w:numPr>
           <w:ilvl w:val="2"/>
           <w:numId w:val="1"/>
@@ -1765,7 +1765,7 @@
     </w:p>
     <w:p>
       <w:pPr>
-        <w:pStyle w:val="Prrafodelista"/>
+        <w:pStyle w:val="ListParagraph"/>
         <w:numPr>
           <w:ilvl w:val="0"/>
           <w:numId w:val="1"/>
@@ -1787,7 +1787,7 @@
     </w:p>
     <w:p>
       <w:pPr>
-        <w:pStyle w:val="Prrafodelista"/>
+        <w:pStyle w:val="ListParagraph"/>
         <w:numPr>
           <w:ilvl w:val="1"/>
           <w:numId w:val="1"/>
@@ -1809,7 +1809,7 @@
     </w:p>
     <w:p>
       <w:pPr>
-        <w:pStyle w:val="Prrafodelista"/>
+        <w:pStyle w:val="ListParagraph"/>
         <w:numPr>
           <w:ilvl w:val="2"/>
           <w:numId w:val="1"/>
@@ -1859,7 +1859,7 @@
     </w:p>
     <w:p>
       <w:pPr>
-        <w:pStyle w:val="Prrafodelista"/>
+        <w:pStyle w:val="ListParagraph"/>
         <w:numPr>
           <w:ilvl w:val="2"/>
           <w:numId w:val="1"/>
@@ -1935,7 +1935,7 @@
     </w:p>
     <w:p>
       <w:pPr>
-        <w:pStyle w:val="Prrafodelista"/>
+        <w:pStyle w:val="ListParagraph"/>
         <w:numPr>
           <w:ilvl w:val="2"/>
           <w:numId w:val="1"/>
@@ -1957,7 +1957,7 @@
     </w:p>
     <w:p>
       <w:pPr>
-        <w:pStyle w:val="Prrafodelista"/>
+        <w:pStyle w:val="ListParagraph"/>
         <w:numPr>
           <w:ilvl w:val="1"/>
           <w:numId w:val="1"/>
@@ -1979,7 +1979,7 @@
     </w:p>
     <w:p>
       <w:pPr>
-        <w:pStyle w:val="Prrafodelista"/>
+        <w:pStyle w:val="ListParagraph"/>
         <w:numPr>
           <w:ilvl w:val="2"/>
           <w:numId w:val="1"/>
@@ -2011,7 +2011,7 @@
     </w:p>
     <w:p>
       <w:pPr>
-        <w:pStyle w:val="Prrafodelista"/>
+        <w:pStyle w:val="ListParagraph"/>
         <w:numPr>
           <w:ilvl w:val="2"/>
           <w:numId w:val="1"/>
@@ -2092,7 +2092,7 @@
     </w:p>
     <w:p>
       <w:pPr>
-        <w:pStyle w:val="Prrafodelista"/>
+        <w:pStyle w:val="ListParagraph"/>
         <w:numPr>
           <w:ilvl w:val="2"/>
           <w:numId w:val="1"/>
@@ -2147,7 +2147,7 @@
     </w:p>
     <w:p>
       <w:pPr>
-        <w:pStyle w:val="Prrafodelista"/>
+        <w:pStyle w:val="ListParagraph"/>
         <w:numPr>
           <w:ilvl w:val="1"/>
           <w:numId w:val="1"/>
@@ -2171,7 +2171,7 @@
     </w:p>
     <w:p>
       <w:pPr>
-        <w:pStyle w:val="Prrafodelista"/>
+        <w:pStyle w:val="ListParagraph"/>
         <w:numPr>
           <w:ilvl w:val="2"/>
           <w:numId w:val="1"/>
@@ -2217,7 +2217,7 @@
     </w:p>
     <w:p>
       <w:pPr>
-        <w:pStyle w:val="Prrafodelista"/>
+        <w:pStyle w:val="ListParagraph"/>
         <w:numPr>
           <w:ilvl w:val="2"/>
           <w:numId w:val="1"/>
@@ -2242,7 +2242,7 @@
     </w:p>
     <w:p>
       <w:pPr>
-        <w:pStyle w:val="Prrafodelista"/>
+        <w:pStyle w:val="ListParagraph"/>
         <w:numPr>
           <w:ilvl w:val="2"/>
           <w:numId w:val="1"/>
@@ -2265,7 +2265,7 @@
     </w:p>
     <w:p>
       <w:pPr>
-        <w:pStyle w:val="Prrafodelista"/>
+        <w:pStyle w:val="ListParagraph"/>
         <w:numPr>
           <w:ilvl w:val="1"/>
           <w:numId w:val="1"/>
@@ -2289,7 +2289,7 @@
     </w:p>
     <w:p>
       <w:pPr>
-        <w:pStyle w:val="Prrafodelista"/>
+        <w:pStyle w:val="ListParagraph"/>
         <w:numPr>
           <w:ilvl w:val="2"/>
           <w:numId w:val="1"/>
@@ -2344,7 +2344,7 @@
     </w:p>
     <w:p>
       <w:pPr>
-        <w:pStyle w:val="Prrafodelista"/>
+        <w:pStyle w:val="ListParagraph"/>
         <w:numPr>
           <w:ilvl w:val="2"/>
           <w:numId w:val="1"/>
@@ -2506,7 +2506,7 @@
     </w:p>
     <w:p>
       <w:pPr>
-        <w:pStyle w:val="Prrafodelista"/>
+        <w:pStyle w:val="ListParagraph"/>
         <w:numPr>
           <w:ilvl w:val="2"/>
           <w:numId w:val="1"/>
@@ -2529,7 +2529,7 @@
     </w:p>
     <w:p>
       <w:pPr>
-        <w:pStyle w:val="Prrafodelista"/>
+        <w:pStyle w:val="ListParagraph"/>
         <w:numPr>
           <w:ilvl w:val="0"/>
           <w:numId w:val="1"/>
@@ -2541,17 +2541,17 @@
           <w:lang w:val="en-US"/>
         </w:rPr>
       </w:pPr>
-      <w:proofErr w:type="spellStart"/>
-      <w:r>
-        <w:rPr>
-          <w:rFonts w:ascii="Arial Narrow" w:hAnsi="Arial Narrow"/>
-          <w:sz w:val="24"/>
-          <w:szCs w:val="24"/>
-          <w:lang w:val="en-US"/>
-        </w:rPr>
-        <w:t>Producto</w:t>
-      </w:r>
-      <w:proofErr w:type="spellEnd"/>
+      <w:r>
+        <w:rPr>
+          <w:rFonts w:ascii="Arial Narrow" w:hAnsi="Arial Narrow"/>
+          <w:sz w:val="24"/>
+          <w:szCs w:val="24"/>
+          <w:lang w:val="en-US"/>
+        </w:rPr>
+        <w:t>PRODUCTO</w:t>
+      </w:r>
+      <w:bookmarkStart w:id="0" w:name="_GoBack"/>
+      <w:bookmarkEnd w:id="0"/>
       <w:r>
         <w:rPr>
           <w:rFonts w:ascii="Arial Narrow" w:hAnsi="Arial Narrow"/>
@@ -2564,7 +2564,7 @@
     </w:p>
     <w:p>
       <w:pPr>
-        <w:pStyle w:val="Prrafodelista"/>
+        <w:pStyle w:val="ListParagraph"/>
         <w:numPr>
           <w:ilvl w:val="1"/>
           <w:numId w:val="1"/>
@@ -2588,7 +2588,7 @@
     </w:p>
     <w:p>
       <w:pPr>
-        <w:pStyle w:val="Prrafodelista"/>
+        <w:pStyle w:val="ListParagraph"/>
         <w:numPr>
           <w:ilvl w:val="2"/>
           <w:numId w:val="1"/>
@@ -2634,7 +2634,7 @@
     </w:p>
     <w:p>
       <w:pPr>
-        <w:pStyle w:val="Prrafodelista"/>
+        <w:pStyle w:val="ListParagraph"/>
         <w:numPr>
           <w:ilvl w:val="2"/>
           <w:numId w:val="1"/>
@@ -2754,7 +2754,7 @@
     </w:p>
     <w:p>
       <w:pPr>
-        <w:pStyle w:val="Prrafodelista"/>
+        <w:pStyle w:val="ListParagraph"/>
         <w:numPr>
           <w:ilvl w:val="2"/>
           <w:numId w:val="1"/>
@@ -2776,7 +2776,7 @@
     </w:p>
     <w:p>
       <w:pPr>
-        <w:pStyle w:val="Prrafodelista"/>
+        <w:pStyle w:val="ListParagraph"/>
         <w:numPr>
           <w:ilvl w:val="1"/>
           <w:numId w:val="1"/>
@@ -2798,7 +2798,7 @@
     </w:p>
     <w:p>
       <w:pPr>
-        <w:pStyle w:val="Prrafodelista"/>
+        <w:pStyle w:val="ListParagraph"/>
         <w:numPr>
           <w:ilvl w:val="2"/>
           <w:numId w:val="1"/>
@@ -2838,7 +2838,7 @@
     </w:p>
     <w:p>
       <w:pPr>
-        <w:pStyle w:val="Prrafodelista"/>
+        <w:pStyle w:val="ListParagraph"/>
         <w:numPr>
           <w:ilvl w:val="2"/>
           <w:numId w:val="1"/>
@@ -3002,7 +3002,7 @@
     </w:p>
     <w:p>
       <w:pPr>
-        <w:pStyle w:val="Prrafodelista"/>
+        <w:pStyle w:val="ListParagraph"/>
         <w:numPr>
           <w:ilvl w:val="2"/>
           <w:numId w:val="1"/>
@@ -3024,7 +3024,7 @@
     </w:p>
     <w:p>
       <w:pPr>
-        <w:pStyle w:val="Prrafodelista"/>
+        <w:pStyle w:val="ListParagraph"/>
         <w:ind w:left="0"/>
         <w:rPr>
           <w:rFonts w:ascii="Arial Narrow" w:hAnsi="Arial Narrow"/>
@@ -3035,7 +3035,7 @@
     </w:p>
     <w:p>
       <w:pPr>
-        <w:pStyle w:val="Prrafodelista"/>
+        <w:pStyle w:val="ListParagraph"/>
         <w:ind w:left="0"/>
         <w:rPr>
           <w:rFonts w:ascii="Arial Narrow" w:hAnsi="Arial Narrow"/>
@@ -3047,7 +3047,7 @@
     </w:p>
     <w:p>
       <w:pPr>
-        <w:pStyle w:val="Ttulo2"/>
+        <w:pStyle w:val="Heading2"/>
         <w:rPr>
           <w:rFonts w:ascii="Arial Narrow" w:hAnsi="Arial Narrow"/>
           <w:lang w:val="en-US"/>
@@ -3063,7 +3063,7 @@
     </w:p>
     <w:p>
       <w:pPr>
-        <w:pStyle w:val="Prrafodelista"/>
+        <w:pStyle w:val="ListParagraph"/>
         <w:ind w:left="0"/>
         <w:rPr>
           <w:rFonts w:ascii="Arial Narrow" w:hAnsi="Arial Narrow"/>
@@ -3075,7 +3075,7 @@
     </w:p>
     <w:p>
       <w:pPr>
-        <w:pStyle w:val="Prrafodelista"/>
+        <w:pStyle w:val="ListParagraph"/>
         <w:numPr>
           <w:ilvl w:val="0"/>
           <w:numId w:val="2"/>
@@ -3105,7 +3105,7 @@
     </w:p>
     <w:p>
       <w:pPr>
-        <w:pStyle w:val="Prrafodelista"/>
+        <w:pStyle w:val="ListParagraph"/>
         <w:numPr>
           <w:ilvl w:val="1"/>
           <w:numId w:val="2"/>
@@ -3127,7 +3127,7 @@
     </w:p>
     <w:p>
       <w:pPr>
-        <w:pStyle w:val="Prrafodelista"/>
+        <w:pStyle w:val="ListParagraph"/>
         <w:numPr>
           <w:ilvl w:val="1"/>
           <w:numId w:val="2"/>
@@ -3148,7 +3148,7 @@
       </w:r>
       <w:r>
         <w:rPr>
-          <w:rStyle w:val="Refdenotaalpie"/>
+          <w:rStyle w:val="FootnoteReference"/>
           <w:rFonts w:ascii="Arial Narrow" w:hAnsi="Arial Narrow"/>
           <w:sz w:val="24"/>
           <w:szCs w:val="24"/>
@@ -3166,7 +3166,7 @@
     </w:p>
     <w:p>
       <w:pPr>
-        <w:pStyle w:val="Prrafodelista"/>
+        <w:pStyle w:val="ListParagraph"/>
         <w:ind w:left="1440"/>
         <w:rPr>
           <w:rFonts w:ascii="Arial Narrow" w:hAnsi="Arial Narrow"/>
@@ -3177,7 +3177,7 @@
     </w:p>
     <w:p>
       <w:pPr>
-        <w:pStyle w:val="Prrafodelista"/>
+        <w:pStyle w:val="ListParagraph"/>
         <w:numPr>
           <w:ilvl w:val="0"/>
           <w:numId w:val="2"/>
@@ -3215,7 +3215,7 @@
     </w:p>
     <w:p>
       <w:pPr>
-        <w:pStyle w:val="Prrafodelista"/>
+        <w:pStyle w:val="ListParagraph"/>
         <w:numPr>
           <w:ilvl w:val="1"/>
           <w:numId w:val="2"/>
@@ -3245,7 +3245,7 @@
     </w:p>
     <w:p>
       <w:pPr>
-        <w:pStyle w:val="Prrafodelista"/>
+        <w:pStyle w:val="ListParagraph"/>
         <w:numPr>
           <w:ilvl w:val="1"/>
           <w:numId w:val="2"/>
@@ -3283,7 +3283,7 @@
     </w:p>
     <w:p>
       <w:pPr>
-        <w:pStyle w:val="Ttulo2"/>
+        <w:pStyle w:val="Heading2"/>
         <w:rPr>
           <w:rFonts w:ascii="Arial Narrow" w:hAnsi="Arial Narrow"/>
         </w:rPr>
@@ -3297,7 +3297,7 @@
     </w:p>
     <w:p>
       <w:pPr>
-        <w:pStyle w:val="Ttulo3"/>
+        <w:pStyle w:val="Heading3"/>
         <w:rPr>
           <w:rFonts w:ascii="Arial Narrow" w:hAnsi="Arial Narrow"/>
         </w:rPr>
@@ -3311,7 +3311,7 @@
     </w:p>
     <w:p>
       <w:pPr>
-        <w:pStyle w:val="Prrafodelista"/>
+        <w:pStyle w:val="ListParagraph"/>
         <w:numPr>
           <w:ilvl w:val="0"/>
           <w:numId w:val="3"/>
@@ -3424,7 +3424,7 @@
     </w:p>
     <w:p>
       <w:pPr>
-        <w:pStyle w:val="Prrafodelista"/>
+        <w:pStyle w:val="ListParagraph"/>
         <w:numPr>
           <w:ilvl w:val="1"/>
           <w:numId w:val="3"/>
@@ -3449,7 +3449,7 @@
     </w:p>
     <w:p>
       <w:pPr>
-        <w:pStyle w:val="Prrafodelista"/>
+        <w:pStyle w:val="ListParagraph"/>
         <w:numPr>
           <w:ilvl w:val="0"/>
           <w:numId w:val="3"/>
@@ -3523,7 +3523,7 @@
     </w:p>
     <w:p>
       <w:pPr>
-        <w:pStyle w:val="Prrafodelista"/>
+        <w:pStyle w:val="ListParagraph"/>
         <w:numPr>
           <w:ilvl w:val="1"/>
           <w:numId w:val="3"/>
@@ -3545,7 +3545,7 @@
     </w:p>
     <w:p>
       <w:pPr>
-        <w:pStyle w:val="Ttulo3"/>
+        <w:pStyle w:val="Heading3"/>
         <w:rPr>
           <w:rFonts w:ascii="Arial Narrow" w:hAnsi="Arial Narrow"/>
         </w:rPr>
@@ -3559,7 +3559,7 @@
     </w:p>
     <w:p>
       <w:pPr>
-        <w:pStyle w:val="Prrafodelista"/>
+        <w:pStyle w:val="ListParagraph"/>
         <w:numPr>
           <w:ilvl w:val="0"/>
           <w:numId w:val="4"/>
@@ -3606,8 +3606,6 @@
         </w:rPr>
         <w:t>.</w:t>
       </w:r>
-      <w:bookmarkStart w:id="0" w:name="_GoBack"/>
-      <w:bookmarkEnd w:id="0"/>
     </w:p>
     <w:sectPr>
       <w:pgSz w:w="11906" w:h="16838"/>
@@ -3669,14 +3667,14 @@
   <w:footnote w:id="1">
     <w:p>
       <w:pPr>
-        <w:pStyle w:val="Textonotapie"/>
-        <w:rPr>
-          <w:rFonts w:ascii="Arial Narrow" w:hAnsi="Arial Narrow"/>
-        </w:rPr>
-      </w:pPr>
-      <w:r>
-        <w:rPr>
-          <w:rStyle w:val="Refdenotaalpie"/>
+        <w:pStyle w:val="FootnoteText"/>
+        <w:rPr>
+          <w:rFonts w:ascii="Arial Narrow" w:hAnsi="Arial Narrow"/>
+        </w:rPr>
+      </w:pPr>
+      <w:r>
+        <w:rPr>
+          <w:rStyle w:val="FootnoteReference"/>
           <w:rFonts w:ascii="Arial Narrow" w:hAnsi="Arial Narrow"/>
         </w:rPr>
         <w:footnoteRef/>
@@ -3690,7 +3688,7 @@
       <w:hyperlink r:id="rId1" w:history="1">
         <w:r>
           <w:rPr>
-            <w:rStyle w:val="Hipervnculo"/>
+            <w:rStyle w:val="Hyperlink"/>
             <w:rFonts w:ascii="Arial Narrow" w:hAnsi="Arial Narrow"/>
           </w:rPr>
           <w:t>https://jqueryvalidation.org/</w:t>
@@ -4478,11 +4476,11 @@
     <w:name w:val="Normal"/>
     <w:qFormat/>
   </w:style>
-  <w:style w:type="paragraph" w:styleId="Ttulo2">
+  <w:style w:type="paragraph" w:styleId="Heading2">
     <w:name w:val="heading 2"/>
     <w:basedOn w:val="Normal"/>
     <w:next w:val="Normal"/>
-    <w:link w:val="Ttulo2Car"/>
+    <w:link w:val="Heading2Char"/>
     <w:uiPriority w:val="9"/>
     <w:unhideWhenUsed/>
     <w:qFormat/>
@@ -4500,11 +4498,11 @@
       <w:szCs w:val="26"/>
     </w:rPr>
   </w:style>
-  <w:style w:type="paragraph" w:styleId="Ttulo3">
+  <w:style w:type="paragraph" w:styleId="Heading3">
     <w:name w:val="heading 3"/>
     <w:basedOn w:val="Normal"/>
     <w:next w:val="Normal"/>
-    <w:link w:val="Ttulo3Car"/>
+    <w:link w:val="Heading3Char"/>
     <w:uiPriority w:val="9"/>
     <w:unhideWhenUsed/>
     <w:qFormat/>
@@ -4522,13 +4520,13 @@
       <w:szCs w:val="24"/>
     </w:rPr>
   </w:style>
-  <w:style w:type="character" w:default="1" w:styleId="Fuentedeprrafopredeter">
+  <w:style w:type="character" w:default="1" w:styleId="DefaultParagraphFont">
     <w:name w:val="Default Paragraph Font"/>
     <w:uiPriority w:val="1"/>
     <w:semiHidden/>
     <w:unhideWhenUsed/>
   </w:style>
-  <w:style w:type="table" w:default="1" w:styleId="Tablanormal">
+  <w:style w:type="table" w:default="1" w:styleId="TableNormal">
     <w:name w:val="Normal Table"/>
     <w:uiPriority w:val="99"/>
     <w:semiHidden/>
@@ -4543,15 +4541,15 @@
       </w:tblCellMar>
     </w:tblPr>
   </w:style>
-  <w:style w:type="numbering" w:default="1" w:styleId="Sinlista">
+  <w:style w:type="numbering" w:default="1" w:styleId="NoList">
     <w:name w:val="No List"/>
     <w:uiPriority w:val="99"/>
     <w:semiHidden/>
     <w:unhideWhenUsed/>
   </w:style>
-  <w:style w:type="table" w:styleId="Tablaconcuadrcula">
+  <w:style w:type="table" w:styleId="TableGrid">
     <w:name w:val="Table Grid"/>
-    <w:basedOn w:val="Tablanormal"/>
+    <w:basedOn w:val="TableNormal"/>
     <w:uiPriority w:val="39"/>
     <w:rsid w:val="00F869C4"/>
     <w:pPr>
@@ -4568,7 +4566,7 @@
       </w:tblBorders>
     </w:tblPr>
   </w:style>
-  <w:style w:type="paragraph" w:styleId="Prrafodelista">
+  <w:style w:type="paragraph" w:styleId="ListParagraph">
     <w:name w:val="List Paragraph"/>
     <w:basedOn w:val="Normal"/>
     <w:uiPriority w:val="34"/>
@@ -4579,10 +4577,10 @@
       <w:contextualSpacing/>
     </w:pPr>
   </w:style>
-  <w:style w:type="character" w:customStyle="1" w:styleId="Ttulo2Car">
-    <w:name w:val="Título 2 Car"/>
-    <w:basedOn w:val="Fuentedeprrafopredeter"/>
-    <w:link w:val="Ttulo2"/>
+  <w:style w:type="character" w:customStyle="1" w:styleId="Heading2Char">
+    <w:name w:val="Heading 2 Char"/>
+    <w:basedOn w:val="DefaultParagraphFont"/>
+    <w:link w:val="Heading2"/>
     <w:uiPriority w:val="9"/>
     <w:rsid w:val="0073000A"/>
     <w:rPr>
@@ -4592,10 +4590,10 @@
       <w:szCs w:val="26"/>
     </w:rPr>
   </w:style>
-  <w:style w:type="paragraph" w:styleId="Textonotapie">
+  <w:style w:type="paragraph" w:styleId="FootnoteText">
     <w:name w:val="footnote text"/>
     <w:basedOn w:val="Normal"/>
-    <w:link w:val="TextonotapieCar"/>
+    <w:link w:val="FootnoteTextChar"/>
     <w:uiPriority w:val="99"/>
     <w:semiHidden/>
     <w:unhideWhenUsed/>
@@ -4608,10 +4606,10 @@
       <w:szCs w:val="20"/>
     </w:rPr>
   </w:style>
-  <w:style w:type="character" w:customStyle="1" w:styleId="TextonotapieCar">
-    <w:name w:val="Texto nota pie Car"/>
-    <w:basedOn w:val="Fuentedeprrafopredeter"/>
-    <w:link w:val="Textonotapie"/>
+  <w:style w:type="character" w:customStyle="1" w:styleId="FootnoteTextChar">
+    <w:name w:val="Footnote Text Char"/>
+    <w:basedOn w:val="DefaultParagraphFont"/>
+    <w:link w:val="FootnoteText"/>
     <w:uiPriority w:val="99"/>
     <w:semiHidden/>
     <w:rsid w:val="00A52D35"/>
@@ -4620,9 +4618,9 @@
       <w:szCs w:val="20"/>
     </w:rPr>
   </w:style>
-  <w:style w:type="character" w:styleId="Refdenotaalpie">
+  <w:style w:type="character" w:styleId="FootnoteReference">
     <w:name w:val="footnote reference"/>
-    <w:basedOn w:val="Fuentedeprrafopredeter"/>
+    <w:basedOn w:val="DefaultParagraphFont"/>
     <w:uiPriority w:val="99"/>
     <w:semiHidden/>
     <w:unhideWhenUsed/>
@@ -4631,9 +4629,9 @@
       <w:vertAlign w:val="superscript"/>
     </w:rPr>
   </w:style>
-  <w:style w:type="character" w:styleId="Hipervnculo">
+  <w:style w:type="character" w:styleId="Hyperlink">
     <w:name w:val="Hyperlink"/>
-    <w:basedOn w:val="Fuentedeprrafopredeter"/>
+    <w:basedOn w:val="DefaultParagraphFont"/>
     <w:uiPriority w:val="99"/>
     <w:unhideWhenUsed/>
     <w:rsid w:val="00A52D35"/>
@@ -4642,9 +4640,9 @@
       <w:u w:val="single"/>
     </w:rPr>
   </w:style>
-  <w:style w:type="character" w:styleId="Mencinsinresolver">
+  <w:style w:type="character" w:styleId="UnresolvedMention">
     <w:name w:val="Unresolved Mention"/>
-    <w:basedOn w:val="Fuentedeprrafopredeter"/>
+    <w:basedOn w:val="DefaultParagraphFont"/>
     <w:uiPriority w:val="99"/>
     <w:semiHidden/>
     <w:unhideWhenUsed/>
@@ -4654,10 +4652,10 @@
       <w:shd w:val="clear" w:color="auto" w:fill="E6E6E6"/>
     </w:rPr>
   </w:style>
-  <w:style w:type="character" w:customStyle="1" w:styleId="Ttulo3Car">
-    <w:name w:val="Título 3 Car"/>
-    <w:basedOn w:val="Fuentedeprrafopredeter"/>
-    <w:link w:val="Ttulo3"/>
+  <w:style w:type="character" w:customStyle="1" w:styleId="Heading3Char">
+    <w:name w:val="Heading 3 Char"/>
+    <w:basedOn w:val="DefaultParagraphFont"/>
+    <w:link w:val="Heading3"/>
     <w:uiPriority w:val="9"/>
     <w:rsid w:val="00C154EE"/>
     <w:rPr>
@@ -4970,7 +4968,7 @@
 </file>
 
 <file path=customXml/itemProps1.xml><?xml version="1.0" encoding="utf-8"?>
-<ds:datastoreItem xmlns:ds="http://schemas.openxmlformats.org/officeDocument/2006/customXml" ds:itemID="{6DF99C3C-8CA3-496F-B1E1-D45C9D9B7CF3}">
+<ds:datastoreItem xmlns:ds="http://schemas.openxmlformats.org/officeDocument/2006/customXml" ds:itemID="{7AA14297-93B5-491E-9511-3EA4FD9E3B08}">
   <ds:schemaRefs>
     <ds:schemaRef ds:uri="http://schemas.openxmlformats.org/officeDocument/2006/bibliography"/>
   </ds:schemaRefs>

</xml_diff>

<commit_message>
Added Delete product function so Product CRUDs are done and updated Resumen Ejecutivo
</commit_message>
<xml_diff>
--- a/Documentation/Resumen Ejecutivo.docx
+++ b/Documentation/Resumen Ejecutivo.docx
@@ -760,6 +760,15 @@
                 <w:lang w:val="en-US"/>
               </w:rPr>
             </w:pPr>
+            <w:r>
+              <w:rPr>
+                <w:rFonts w:ascii="Arial Narrow" w:hAnsi="Arial Narrow"/>
+                <w:sz w:val="18"/>
+                <w:szCs w:val="18"/>
+                <w:lang w:val="en-US"/>
+              </w:rPr>
+              <w:t>X</w:t>
+            </w:r>
           </w:p>
         </w:tc>
       </w:tr>
@@ -2238,6 +2247,7 @@
           <w:lang w:val="en-US"/>
         </w:rPr>
       </w:pPr>
+      <w:proofErr w:type="spellStart"/>
       <w:r>
         <w:rPr>
           <w:rFonts w:ascii="Arial Narrow" w:hAnsi="Arial Narrow"/>
@@ -2246,7 +2256,237 @@
           <w:lang w:val="en-US"/>
         </w:rPr>
         <w:lastRenderedPageBreak/>
-        <w:t>Acceso: Acceso: Loguearse. Después, acceder a “My Account”, pinchar en “Update Address”, introduceir valores válidos y pinchar en “Update Address”.</w:t>
+        <w:t>Acceso</w:t>
+      </w:r>
+      <w:proofErr w:type="spellEnd"/>
+      <w:r>
+        <w:rPr>
+          <w:rFonts w:ascii="Arial Narrow" w:hAnsi="Arial Narrow"/>
+          <w:sz w:val="24"/>
+          <w:szCs w:val="24"/>
+          <w:lang w:val="en-US"/>
+        </w:rPr>
+        <w:t xml:space="preserve">: </w:t>
+      </w:r>
+      <w:proofErr w:type="spellStart"/>
+      <w:r>
+        <w:rPr>
+          <w:rFonts w:ascii="Arial Narrow" w:hAnsi="Arial Narrow"/>
+          <w:sz w:val="24"/>
+          <w:szCs w:val="24"/>
+          <w:lang w:val="en-US"/>
+        </w:rPr>
+        <w:t>Acceso</w:t>
+      </w:r>
+      <w:proofErr w:type="spellEnd"/>
+      <w:r>
+        <w:rPr>
+          <w:rFonts w:ascii="Arial Narrow" w:hAnsi="Arial Narrow"/>
+          <w:sz w:val="24"/>
+          <w:szCs w:val="24"/>
+          <w:lang w:val="en-US"/>
+        </w:rPr>
+        <w:t xml:space="preserve">: </w:t>
+      </w:r>
+      <w:proofErr w:type="spellStart"/>
+      <w:r>
+        <w:rPr>
+          <w:rFonts w:ascii="Arial Narrow" w:hAnsi="Arial Narrow"/>
+          <w:sz w:val="24"/>
+          <w:szCs w:val="24"/>
+          <w:lang w:val="en-US"/>
+        </w:rPr>
+        <w:t>Loguearse</w:t>
+      </w:r>
+      <w:proofErr w:type="spellEnd"/>
+      <w:r>
+        <w:rPr>
+          <w:rFonts w:ascii="Arial Narrow" w:hAnsi="Arial Narrow"/>
+          <w:sz w:val="24"/>
+          <w:szCs w:val="24"/>
+          <w:lang w:val="en-US"/>
+        </w:rPr>
+        <w:t xml:space="preserve">. </w:t>
+      </w:r>
+      <w:proofErr w:type="spellStart"/>
+      <w:r>
+        <w:rPr>
+          <w:rFonts w:ascii="Arial Narrow" w:hAnsi="Arial Narrow"/>
+          <w:sz w:val="24"/>
+          <w:szCs w:val="24"/>
+          <w:lang w:val="en-US"/>
+        </w:rPr>
+        <w:t>Después</w:t>
+      </w:r>
+      <w:proofErr w:type="spellEnd"/>
+      <w:r>
+        <w:rPr>
+          <w:rFonts w:ascii="Arial Narrow" w:hAnsi="Arial Narrow"/>
+          <w:sz w:val="24"/>
+          <w:szCs w:val="24"/>
+          <w:lang w:val="en-US"/>
+        </w:rPr>
+        <w:t xml:space="preserve">, </w:t>
+      </w:r>
+      <w:proofErr w:type="spellStart"/>
+      <w:r>
+        <w:rPr>
+          <w:rFonts w:ascii="Arial Narrow" w:hAnsi="Arial Narrow"/>
+          <w:sz w:val="24"/>
+          <w:szCs w:val="24"/>
+          <w:lang w:val="en-US"/>
+        </w:rPr>
+        <w:t>acceder</w:t>
+      </w:r>
+      <w:proofErr w:type="spellEnd"/>
+      <w:r>
+        <w:rPr>
+          <w:rFonts w:ascii="Arial Narrow" w:hAnsi="Arial Narrow"/>
+          <w:sz w:val="24"/>
+          <w:szCs w:val="24"/>
+          <w:lang w:val="en-US"/>
+        </w:rPr>
+        <w:t xml:space="preserve"> a “My Account”, </w:t>
+      </w:r>
+      <w:proofErr w:type="spellStart"/>
+      <w:r>
+        <w:rPr>
+          <w:rFonts w:ascii="Arial Narrow" w:hAnsi="Arial Narrow"/>
+          <w:sz w:val="24"/>
+          <w:szCs w:val="24"/>
+          <w:lang w:val="en-US"/>
+        </w:rPr>
+        <w:t>pinchar</w:t>
+      </w:r>
+      <w:proofErr w:type="spellEnd"/>
+      <w:r>
+        <w:rPr>
+          <w:rFonts w:ascii="Arial Narrow" w:hAnsi="Arial Narrow"/>
+          <w:sz w:val="24"/>
+          <w:szCs w:val="24"/>
+          <w:lang w:val="en-US"/>
+        </w:rPr>
+        <w:t xml:space="preserve"> </w:t>
+      </w:r>
+      <w:proofErr w:type="spellStart"/>
+      <w:r>
+        <w:rPr>
+          <w:rFonts w:ascii="Arial Narrow" w:hAnsi="Arial Narrow"/>
+          <w:sz w:val="24"/>
+          <w:szCs w:val="24"/>
+          <w:lang w:val="en-US"/>
+        </w:rPr>
+        <w:t>en</w:t>
+      </w:r>
+      <w:proofErr w:type="spellEnd"/>
+      <w:r>
+        <w:rPr>
+          <w:rFonts w:ascii="Arial Narrow" w:hAnsi="Arial Narrow"/>
+          <w:sz w:val="24"/>
+          <w:szCs w:val="24"/>
+          <w:lang w:val="en-US"/>
+        </w:rPr>
+        <w:t xml:space="preserve"> “Update Address”, </w:t>
+      </w:r>
+      <w:proofErr w:type="spellStart"/>
+      <w:r>
+        <w:rPr>
+          <w:rFonts w:ascii="Arial Narrow" w:hAnsi="Arial Narrow"/>
+          <w:sz w:val="24"/>
+          <w:szCs w:val="24"/>
+          <w:lang w:val="en-US"/>
+        </w:rPr>
+        <w:t>introduceir</w:t>
+      </w:r>
+      <w:proofErr w:type="spellEnd"/>
+      <w:r>
+        <w:rPr>
+          <w:rFonts w:ascii="Arial Narrow" w:hAnsi="Arial Narrow"/>
+          <w:sz w:val="24"/>
+          <w:szCs w:val="24"/>
+          <w:lang w:val="en-US"/>
+        </w:rPr>
+        <w:t xml:space="preserve"> </w:t>
+      </w:r>
+      <w:proofErr w:type="spellStart"/>
+      <w:r>
+        <w:rPr>
+          <w:rFonts w:ascii="Arial Narrow" w:hAnsi="Arial Narrow"/>
+          <w:sz w:val="24"/>
+          <w:szCs w:val="24"/>
+          <w:lang w:val="en-US"/>
+        </w:rPr>
+        <w:t>valores</w:t>
+      </w:r>
+      <w:proofErr w:type="spellEnd"/>
+      <w:r>
+        <w:rPr>
+          <w:rFonts w:ascii="Arial Narrow" w:hAnsi="Arial Narrow"/>
+          <w:sz w:val="24"/>
+          <w:szCs w:val="24"/>
+          <w:lang w:val="en-US"/>
+        </w:rPr>
+        <w:t xml:space="preserve"> </w:t>
+      </w:r>
+      <w:proofErr w:type="spellStart"/>
+      <w:r>
+        <w:rPr>
+          <w:rFonts w:ascii="Arial Narrow" w:hAnsi="Arial Narrow"/>
+          <w:sz w:val="24"/>
+          <w:szCs w:val="24"/>
+          <w:lang w:val="en-US"/>
+        </w:rPr>
+        <w:t>válidos</w:t>
+      </w:r>
+      <w:proofErr w:type="spellEnd"/>
+      <w:r>
+        <w:rPr>
+          <w:rFonts w:ascii="Arial Narrow" w:hAnsi="Arial Narrow"/>
+          <w:sz w:val="24"/>
+          <w:szCs w:val="24"/>
+          <w:lang w:val="en-US"/>
+        </w:rPr>
+        <w:t xml:space="preserve"> y </w:t>
+      </w:r>
+      <w:proofErr w:type="spellStart"/>
+      <w:r>
+        <w:rPr>
+          <w:rFonts w:ascii="Arial Narrow" w:hAnsi="Arial Narrow"/>
+          <w:sz w:val="24"/>
+          <w:szCs w:val="24"/>
+          <w:lang w:val="en-US"/>
+        </w:rPr>
+        <w:t>pinchar</w:t>
+      </w:r>
+      <w:proofErr w:type="spellEnd"/>
+      <w:r>
+        <w:rPr>
+          <w:rFonts w:ascii="Arial Narrow" w:hAnsi="Arial Narrow"/>
+          <w:sz w:val="24"/>
+          <w:szCs w:val="24"/>
+          <w:lang w:val="en-US"/>
+        </w:rPr>
+        <w:t xml:space="preserve"> </w:t>
+      </w:r>
+      <w:proofErr w:type="spellStart"/>
+      <w:r>
+        <w:rPr>
+          <w:rFonts w:ascii="Arial Narrow" w:hAnsi="Arial Narrow"/>
+          <w:sz w:val="24"/>
+          <w:szCs w:val="24"/>
+          <w:lang w:val="en-US"/>
+        </w:rPr>
+        <w:t>en</w:t>
+      </w:r>
+      <w:proofErr w:type="spellEnd"/>
+      <w:r>
+        <w:rPr>
+          <w:rFonts w:ascii="Arial Narrow" w:hAnsi="Arial Narrow"/>
+          <w:sz w:val="24"/>
+          <w:szCs w:val="24"/>
+          <w:lang w:val="en-US"/>
+        </w:rPr>
+        <w:t xml:space="preserve"> “Update Address”.</w:t>
       </w:r>
     </w:p>
     <w:p>
@@ -2607,17 +2847,14 @@
           <w:lang w:val="en-US"/>
         </w:rPr>
       </w:pPr>
-      <w:proofErr w:type="spellStart"/>
-      <w:r>
-        <w:rPr>
-          <w:rFonts w:ascii="Arial Narrow" w:hAnsi="Arial Narrow"/>
-          <w:sz w:val="24"/>
-          <w:szCs w:val="24"/>
-          <w:lang w:val="en-US"/>
-        </w:rPr>
-        <w:t>Localizacion</w:t>
-      </w:r>
-      <w:proofErr w:type="spellEnd"/>
+      <w:r>
+        <w:rPr>
+          <w:rFonts w:ascii="Arial Narrow" w:hAnsi="Arial Narrow"/>
+          <w:sz w:val="24"/>
+          <w:szCs w:val="24"/>
+        </w:rPr>
+        <w:t>Localización</w:t>
+      </w:r>
       <w:r>
         <w:rPr>
           <w:rFonts w:ascii="Arial Narrow" w:hAnsi="Arial Narrow"/>
@@ -3240,6 +3477,210 @@
         </w:rPr>
         <w:t>Casos de uso: CU13.</w:t>
       </w:r>
+    </w:p>
+    <w:p>
+      <w:pPr>
+        <w:pStyle w:val="Prrafodelista"/>
+        <w:numPr>
+          <w:ilvl w:val="1"/>
+          <w:numId w:val="1"/>
+        </w:numPr>
+        <w:rPr>
+          <w:rFonts w:ascii="Arial Narrow" w:hAnsi="Arial Narrow"/>
+          <w:sz w:val="24"/>
+          <w:szCs w:val="24"/>
+        </w:rPr>
+      </w:pPr>
+      <w:r>
+        <w:rPr>
+          <w:rFonts w:ascii="Arial Narrow" w:hAnsi="Arial Narrow"/>
+          <w:sz w:val="24"/>
+          <w:szCs w:val="24"/>
+        </w:rPr>
+        <w:t>BORRAR:</w:t>
+      </w:r>
+    </w:p>
+    <w:p>
+      <w:pPr>
+        <w:pStyle w:val="Prrafodelista"/>
+        <w:numPr>
+          <w:ilvl w:val="2"/>
+          <w:numId w:val="1"/>
+        </w:numPr>
+        <w:rPr>
+          <w:rFonts w:ascii="Arial Narrow" w:hAnsi="Arial Narrow"/>
+          <w:sz w:val="24"/>
+          <w:szCs w:val="24"/>
+        </w:rPr>
+      </w:pPr>
+      <w:r>
+        <w:rPr>
+          <w:rFonts w:ascii="Arial Narrow" w:hAnsi="Arial Narrow"/>
+          <w:sz w:val="24"/>
+          <w:szCs w:val="24"/>
+        </w:rPr>
+        <w:t xml:space="preserve">Localización: </w:t>
+      </w:r>
+      <w:proofErr w:type="spellStart"/>
+      <w:r>
+        <w:rPr>
+          <w:rFonts w:ascii="Arial Narrow" w:hAnsi="Arial Narrow"/>
+          <w:sz w:val="24"/>
+          <w:szCs w:val="24"/>
+        </w:rPr>
+        <w:t>manageProduct.php</w:t>
+      </w:r>
+      <w:proofErr w:type="spellEnd"/>
+    </w:p>
+    <w:p>
+      <w:pPr>
+        <w:pStyle w:val="Prrafodelista"/>
+        <w:numPr>
+          <w:ilvl w:val="2"/>
+          <w:numId w:val="1"/>
+        </w:numPr>
+        <w:rPr>
+          <w:rFonts w:ascii="Arial Narrow" w:hAnsi="Arial Narrow"/>
+          <w:sz w:val="24"/>
+          <w:szCs w:val="24"/>
+        </w:rPr>
+      </w:pPr>
+      <w:r>
+        <w:rPr>
+          <w:rFonts w:ascii="Arial Narrow" w:hAnsi="Arial Narrow"/>
+          <w:sz w:val="24"/>
+          <w:szCs w:val="24"/>
+        </w:rPr>
+        <w:t xml:space="preserve">Acceso: </w:t>
+      </w:r>
+      <w:r>
+        <w:rPr>
+          <w:rFonts w:ascii="Arial Narrow" w:hAnsi="Arial Narrow"/>
+          <w:sz w:val="24"/>
+          <w:szCs w:val="24"/>
+        </w:rPr>
+        <w:t xml:space="preserve">Tras </w:t>
+      </w:r>
+      <w:proofErr w:type="spellStart"/>
+      <w:r>
+        <w:rPr>
+          <w:rFonts w:ascii="Arial Narrow" w:hAnsi="Arial Narrow"/>
+          <w:sz w:val="24"/>
+          <w:szCs w:val="24"/>
+        </w:rPr>
+        <w:t>logearse</w:t>
+      </w:r>
+      <w:proofErr w:type="spellEnd"/>
+      <w:r>
+        <w:rPr>
+          <w:rFonts w:ascii="Arial Narrow" w:hAnsi="Arial Narrow"/>
+          <w:sz w:val="24"/>
+          <w:szCs w:val="24"/>
+        </w:rPr>
+        <w:t xml:space="preserve"> como a</w:t>
+      </w:r>
+      <w:r>
+        <w:rPr>
+          <w:rFonts w:ascii="Arial Narrow" w:hAnsi="Arial Narrow"/>
+          <w:sz w:val="24"/>
+          <w:szCs w:val="24"/>
+        </w:rPr>
+        <w:t>dministrador accedemos a “</w:t>
+      </w:r>
+      <w:proofErr w:type="spellStart"/>
+      <w:r>
+        <w:rPr>
+          <w:rFonts w:ascii="Arial Narrow" w:hAnsi="Arial Narrow"/>
+          <w:sz w:val="24"/>
+          <w:szCs w:val="24"/>
+        </w:rPr>
+        <w:t>My</w:t>
+      </w:r>
+      <w:proofErr w:type="spellEnd"/>
+      <w:r>
+        <w:rPr>
+          <w:rFonts w:ascii="Arial Narrow" w:hAnsi="Arial Narrow"/>
+          <w:sz w:val="24"/>
+          <w:szCs w:val="24"/>
+        </w:rPr>
+        <w:t xml:space="preserve"> </w:t>
+      </w:r>
+      <w:proofErr w:type="spellStart"/>
+      <w:r>
+        <w:rPr>
+          <w:rFonts w:ascii="Arial Narrow" w:hAnsi="Arial Narrow"/>
+          <w:sz w:val="24"/>
+          <w:szCs w:val="24"/>
+        </w:rPr>
+        <w:t>Account</w:t>
+      </w:r>
+      <w:proofErr w:type="spellEnd"/>
+      <w:r>
+        <w:rPr>
+          <w:rFonts w:ascii="Arial Narrow" w:hAnsi="Arial Narrow"/>
+          <w:sz w:val="24"/>
+          <w:szCs w:val="24"/>
+        </w:rPr>
+        <w:t>” y pinchamos en “</w:t>
+      </w:r>
+      <w:proofErr w:type="spellStart"/>
+      <w:r>
+        <w:rPr>
+          <w:rFonts w:ascii="Arial Narrow" w:hAnsi="Arial Narrow"/>
+          <w:sz w:val="24"/>
+          <w:szCs w:val="24"/>
+        </w:rPr>
+        <w:t>Delete</w:t>
+      </w:r>
+      <w:proofErr w:type="spellEnd"/>
+      <w:r>
+        <w:rPr>
+          <w:rFonts w:ascii="Arial Narrow" w:hAnsi="Arial Narrow"/>
+          <w:sz w:val="24"/>
+          <w:szCs w:val="24"/>
+        </w:rPr>
+        <w:t xml:space="preserve"> </w:t>
+      </w:r>
+      <w:proofErr w:type="spellStart"/>
+      <w:r>
+        <w:rPr>
+          <w:rFonts w:ascii="Arial Narrow" w:hAnsi="Arial Narrow"/>
+          <w:sz w:val="24"/>
+          <w:szCs w:val="24"/>
+        </w:rPr>
+        <w:t>Product</w:t>
+      </w:r>
+      <w:proofErr w:type="spellEnd"/>
+      <w:r>
+        <w:rPr>
+          <w:rFonts w:ascii="Arial Narrow" w:hAnsi="Arial Narrow"/>
+          <w:sz w:val="24"/>
+          <w:szCs w:val="24"/>
+        </w:rPr>
+        <w:t>”.</w:t>
+      </w:r>
+    </w:p>
+    <w:p>
+      <w:pPr>
+        <w:pStyle w:val="Prrafodelista"/>
+        <w:numPr>
+          <w:ilvl w:val="2"/>
+          <w:numId w:val="1"/>
+        </w:numPr>
+        <w:rPr>
+          <w:rFonts w:ascii="Arial Narrow" w:hAnsi="Arial Narrow"/>
+          <w:sz w:val="24"/>
+          <w:szCs w:val="24"/>
+        </w:rPr>
+      </w:pPr>
+      <w:r>
+        <w:rPr>
+          <w:rFonts w:ascii="Arial Narrow" w:hAnsi="Arial Narrow"/>
+          <w:sz w:val="24"/>
+          <w:szCs w:val="24"/>
+        </w:rPr>
+        <w:t>Casos de uso: CU14.</w:t>
+      </w:r>
       <w:bookmarkStart w:id="0" w:name="_GoBack"/>
       <w:bookmarkEnd w:id="0"/>
     </w:p>
@@ -3453,6 +3894,7 @@
           <w:sz w:val="24"/>
           <w:szCs w:val="24"/>
         </w:rPr>
+        <w:lastRenderedPageBreak/>
         <w:t>Objetivo/Justificación:</w:t>
       </w:r>
       <w:r>
@@ -3483,7 +3925,6 @@
           <w:sz w:val="24"/>
           <w:szCs w:val="24"/>
         </w:rPr>
-        <w:lastRenderedPageBreak/>
         <w:t>Implementación: Dependiendo del campo de búsqueda que estamos rellenando, filtramos la tabla según tipo de producto o categoría</w:t>
       </w:r>
       <w:r>
@@ -5189,7 +5630,7 @@
 </file>
 
 <file path=customXml/itemProps1.xml><?xml version="1.0" encoding="utf-8"?>
-<ds:datastoreItem xmlns:ds="http://schemas.openxmlformats.org/officeDocument/2006/customXml" ds:itemID="{08D55A3F-4862-4326-BEB4-394B625D064B}">
+<ds:datastoreItem xmlns:ds="http://schemas.openxmlformats.org/officeDocument/2006/customXml" ds:itemID="{448D041C-1689-4F8A-8D2D-DBEDF4072E41}">
   <ds:schemaRefs>
     <ds:schemaRef ds:uri="http://schemas.openxmlformats.org/officeDocument/2006/bibliography"/>
   </ds:schemaRefs>

</xml_diff>

<commit_message>
actualizado el resumejc para que refleje que hay 2 CREATE de direccion
</commit_message>
<xml_diff>
--- a/Documentation/Resumen Ejecutivo.docx
+++ b/Documentation/Resumen Ejecutivo.docx
@@ -4,7 +4,7 @@
   <w:body>
     <w:p>
       <w:pPr>
-        <w:pStyle w:val="Ttulo2"/>
+        <w:pStyle w:val="Heading2"/>
         <w:rPr>
           <w:rFonts w:ascii="Arial Narrow" w:hAnsi="Arial Narrow"/>
           <w:lang w:val="en-US"/>
@@ -31,7 +31,7 @@
     </w:p>
     <w:tbl>
       <w:tblPr>
-        <w:tblStyle w:val="Tablaconcuadrcula"/>
+        <w:tblStyle w:val="TableGrid"/>
         <w:tblW w:w="0" w:type="auto"/>
         <w:tblLook w:val="04A0" w:firstRow="1" w:lastRow="0" w:firstColumn="1" w:lastColumn="0" w:noHBand="0" w:noVBand="1"/>
       </w:tblPr>
@@ -360,6 +360,26 @@
               </w:rPr>
               <w:t>X</w:t>
             </w:r>
+            <w:r>
+              <w:rPr>
+                <w:rFonts w:ascii="Arial Narrow" w:hAnsi="Arial Narrow"/>
+                <w:sz w:val="18"/>
+                <w:szCs w:val="18"/>
+                <w:lang w:val="en-US"/>
+              </w:rPr>
+              <w:t xml:space="preserve"> </w:t>
+            </w:r>
+            <w:proofErr w:type="spellStart"/>
+            <w:r>
+              <w:rPr>
+                <w:rFonts w:ascii="Arial Narrow" w:hAnsi="Arial Narrow"/>
+                <w:sz w:val="18"/>
+                <w:szCs w:val="18"/>
+                <w:lang w:val="en-US"/>
+              </w:rPr>
+              <w:t>X</w:t>
+            </w:r>
+            <w:proofErr w:type="spellEnd"/>
           </w:p>
         </w:tc>
         <w:tc>
@@ -901,7 +921,7 @@
     </w:p>
     <w:p>
       <w:pPr>
-        <w:pStyle w:val="Ttulo2"/>
+        <w:pStyle w:val="Heading2"/>
         <w:rPr>
           <w:rFonts w:ascii="Arial Narrow" w:hAnsi="Arial Narrow"/>
           <w:lang w:val="en-US"/>
@@ -924,7 +944,7 @@
     </w:p>
     <w:p>
       <w:pPr>
-        <w:pStyle w:val="Prrafodelista"/>
+        <w:pStyle w:val="ListParagraph"/>
         <w:numPr>
           <w:ilvl w:val="0"/>
           <w:numId w:val="1"/>
@@ -948,7 +968,7 @@
     </w:p>
     <w:p>
       <w:pPr>
-        <w:pStyle w:val="Prrafodelista"/>
+        <w:pStyle w:val="ListParagraph"/>
         <w:numPr>
           <w:ilvl w:val="1"/>
           <w:numId w:val="1"/>
@@ -972,7 +992,7 @@
     </w:p>
     <w:p>
       <w:pPr>
-        <w:pStyle w:val="Prrafodelista"/>
+        <w:pStyle w:val="ListParagraph"/>
         <w:numPr>
           <w:ilvl w:val="2"/>
           <w:numId w:val="1"/>
@@ -1018,7 +1038,7 @@
     </w:p>
     <w:p>
       <w:pPr>
-        <w:pStyle w:val="Prrafodelista"/>
+        <w:pStyle w:val="ListParagraph"/>
         <w:numPr>
           <w:ilvl w:val="2"/>
           <w:numId w:val="1"/>
@@ -1094,7 +1114,7 @@
     </w:p>
     <w:p>
       <w:pPr>
-        <w:pStyle w:val="Prrafodelista"/>
+        <w:pStyle w:val="ListParagraph"/>
         <w:numPr>
           <w:ilvl w:val="2"/>
           <w:numId w:val="1"/>
@@ -1116,7 +1136,7 @@
     </w:p>
     <w:p>
       <w:pPr>
-        <w:pStyle w:val="Prrafodelista"/>
+        <w:pStyle w:val="ListParagraph"/>
         <w:numPr>
           <w:ilvl w:val="1"/>
           <w:numId w:val="1"/>
@@ -1138,7 +1158,7 @@
     </w:p>
     <w:p>
       <w:pPr>
-        <w:pStyle w:val="Prrafodelista"/>
+        <w:pStyle w:val="ListParagraph"/>
         <w:numPr>
           <w:ilvl w:val="2"/>
           <w:numId w:val="1"/>
@@ -1170,7 +1190,7 @@
     </w:p>
     <w:p>
       <w:pPr>
-        <w:pStyle w:val="Prrafodelista"/>
+        <w:pStyle w:val="ListParagraph"/>
         <w:numPr>
           <w:ilvl w:val="2"/>
           <w:numId w:val="1"/>
@@ -1251,7 +1271,7 @@
     </w:p>
     <w:p>
       <w:pPr>
-        <w:pStyle w:val="Prrafodelista"/>
+        <w:pStyle w:val="ListParagraph"/>
         <w:numPr>
           <w:ilvl w:val="2"/>
           <w:numId w:val="1"/>
@@ -1306,7 +1326,7 @@
     </w:p>
     <w:p>
       <w:pPr>
-        <w:pStyle w:val="Prrafodelista"/>
+        <w:pStyle w:val="ListParagraph"/>
         <w:numPr>
           <w:ilvl w:val="1"/>
           <w:numId w:val="1"/>
@@ -1330,7 +1350,7 @@
     </w:p>
     <w:p>
       <w:pPr>
-        <w:pStyle w:val="Prrafodelista"/>
+        <w:pStyle w:val="ListParagraph"/>
         <w:numPr>
           <w:ilvl w:val="2"/>
           <w:numId w:val="1"/>
@@ -1376,7 +1396,7 @@
     </w:p>
     <w:p>
       <w:pPr>
-        <w:pStyle w:val="Prrafodelista"/>
+        <w:pStyle w:val="ListParagraph"/>
         <w:numPr>
           <w:ilvl w:val="2"/>
           <w:numId w:val="1"/>
@@ -1488,7 +1508,7 @@
     </w:p>
     <w:p>
       <w:pPr>
-        <w:pStyle w:val="Prrafodelista"/>
+        <w:pStyle w:val="ListParagraph"/>
         <w:numPr>
           <w:ilvl w:val="2"/>
           <w:numId w:val="1"/>
@@ -1510,7 +1530,7 @@
     </w:p>
     <w:p>
       <w:pPr>
-        <w:pStyle w:val="Prrafodelista"/>
+        <w:pStyle w:val="ListParagraph"/>
         <w:numPr>
           <w:ilvl w:val="1"/>
           <w:numId w:val="1"/>
@@ -1534,7 +1554,7 @@
     </w:p>
     <w:p>
       <w:pPr>
-        <w:pStyle w:val="Prrafodelista"/>
+        <w:pStyle w:val="ListParagraph"/>
         <w:numPr>
           <w:ilvl w:val="2"/>
           <w:numId w:val="1"/>
@@ -1580,7 +1600,7 @@
     </w:p>
     <w:p>
       <w:pPr>
-        <w:pStyle w:val="Prrafodelista"/>
+        <w:pStyle w:val="ListParagraph"/>
         <w:numPr>
           <w:ilvl w:val="2"/>
           <w:numId w:val="1"/>
@@ -1753,7 +1773,7 @@
     </w:p>
     <w:p>
       <w:pPr>
-        <w:pStyle w:val="Prrafodelista"/>
+        <w:pStyle w:val="ListParagraph"/>
         <w:numPr>
           <w:ilvl w:val="2"/>
           <w:numId w:val="1"/>
@@ -1783,7 +1803,7 @@
     </w:p>
     <w:p>
       <w:pPr>
-        <w:pStyle w:val="Prrafodelista"/>
+        <w:pStyle w:val="ListParagraph"/>
         <w:numPr>
           <w:ilvl w:val="0"/>
           <w:numId w:val="1"/>
@@ -1805,7 +1825,7 @@
     </w:p>
     <w:p>
       <w:pPr>
-        <w:pStyle w:val="Prrafodelista"/>
+        <w:pStyle w:val="ListParagraph"/>
         <w:numPr>
           <w:ilvl w:val="1"/>
           <w:numId w:val="1"/>
@@ -1822,12 +1842,28 @@
           <w:sz w:val="24"/>
           <w:szCs w:val="24"/>
         </w:rPr>
-        <w:t>CREAR:</w:t>
-      </w:r>
-    </w:p>
-    <w:p>
-      <w:pPr>
-        <w:pStyle w:val="Prrafodelista"/>
+        <w:t>CREAR</w:t>
+      </w:r>
+      <w:r>
+        <w:rPr>
+          <w:rFonts w:ascii="Arial Narrow" w:hAnsi="Arial Narrow"/>
+          <w:sz w:val="24"/>
+          <w:szCs w:val="24"/>
+        </w:rPr>
+        <w:t xml:space="preserve"> 1</w:t>
+      </w:r>
+      <w:r>
+        <w:rPr>
+          <w:rFonts w:ascii="Arial Narrow" w:hAnsi="Arial Narrow"/>
+          <w:sz w:val="24"/>
+          <w:szCs w:val="24"/>
+        </w:rPr>
+        <w:t>:</w:t>
+      </w:r>
+    </w:p>
+    <w:p>
+      <w:pPr>
+        <w:pStyle w:val="ListParagraph"/>
         <w:numPr>
           <w:ilvl w:val="2"/>
           <w:numId w:val="1"/>
@@ -1862,22 +1898,12 @@
           <w:sz w:val="24"/>
           <w:szCs w:val="24"/>
         </w:rPr>
-        <w:t xml:space="preserve"> y </w:t>
-      </w:r>
-      <w:proofErr w:type="spellStart"/>
-      <w:r>
-        <w:rPr>
-          <w:rFonts w:ascii="Arial Narrow" w:hAnsi="Arial Narrow"/>
-          <w:sz w:val="24"/>
-          <w:szCs w:val="24"/>
-        </w:rPr>
-        <w:t>register.php</w:t>
-      </w:r>
-      <w:proofErr w:type="spellEnd"/>
-    </w:p>
-    <w:p>
-      <w:pPr>
-        <w:pStyle w:val="Prrafodelista"/>
+        <w:t>.</w:t>
+      </w:r>
+    </w:p>
+    <w:p>
+      <w:pPr>
+        <w:pStyle w:val="ListParagraph"/>
         <w:numPr>
           <w:ilvl w:val="2"/>
           <w:numId w:val="1"/>
@@ -1921,7 +1947,7 @@
           <w:sz w:val="24"/>
           <w:szCs w:val="24"/>
         </w:rPr>
-        <w:t>Update</w:t>
+        <w:t>Add</w:t>
       </w:r>
       <w:proofErr w:type="spellEnd"/>
       <w:r>
@@ -1939,21 +1965,21 @@
           <w:sz w:val="24"/>
           <w:szCs w:val="24"/>
         </w:rPr>
-        <w:t>Addresses</w:t>
-      </w:r>
-      <w:proofErr w:type="spellEnd"/>
-      <w:r>
-        <w:rPr>
-          <w:rFonts w:ascii="Arial Narrow" w:hAnsi="Arial Narrow"/>
-          <w:sz w:val="24"/>
-          <w:szCs w:val="24"/>
-        </w:rPr>
-        <w:t>”. También se va a añadir una dirección siempre que un usuario se dé de alta.</w:t>
-      </w:r>
-    </w:p>
-    <w:p>
-      <w:pPr>
-        <w:pStyle w:val="Prrafodelista"/>
+        <w:t>address</w:t>
+      </w:r>
+      <w:proofErr w:type="spellEnd"/>
+      <w:r>
+        <w:rPr>
+          <w:rFonts w:ascii="Arial Narrow" w:hAnsi="Arial Narrow"/>
+          <w:sz w:val="24"/>
+          <w:szCs w:val="24"/>
+        </w:rPr>
+        <w:t>”.</w:t>
+      </w:r>
+    </w:p>
+    <w:p>
+      <w:pPr>
+        <w:pStyle w:val="ListParagraph"/>
         <w:numPr>
           <w:ilvl w:val="2"/>
           <w:numId w:val="1"/>
@@ -1975,7 +2001,7 @@
     </w:p>
     <w:p>
       <w:pPr>
-        <w:pStyle w:val="Prrafodelista"/>
+        <w:pStyle w:val="ListParagraph"/>
         <w:numPr>
           <w:ilvl w:val="1"/>
           <w:numId w:val="1"/>
@@ -1992,12 +2018,12 @@
           <w:sz w:val="24"/>
           <w:szCs w:val="24"/>
         </w:rPr>
-        <w:t>LEER:</w:t>
-      </w:r>
-    </w:p>
-    <w:p>
-      <w:pPr>
-        <w:pStyle w:val="Prrafodelista"/>
+        <w:t>CREAR 2:</w:t>
+      </w:r>
+    </w:p>
+    <w:p>
+      <w:pPr>
+        <w:pStyle w:val="ListParagraph"/>
         <w:numPr>
           <w:ilvl w:val="2"/>
           <w:numId w:val="1"/>
@@ -2023,13 +2049,21 @@
           <w:sz w:val="24"/>
           <w:szCs w:val="24"/>
         </w:rPr>
-        <w:t>account.php</w:t>
-      </w:r>
-      <w:proofErr w:type="spellEnd"/>
-    </w:p>
-    <w:p>
-      <w:pPr>
-        <w:pStyle w:val="Prrafodelista"/>
+        <w:t>register.php</w:t>
+      </w:r>
+      <w:proofErr w:type="spellEnd"/>
+      <w:r>
+        <w:rPr>
+          <w:rFonts w:ascii="Arial Narrow" w:hAnsi="Arial Narrow"/>
+          <w:sz w:val="24"/>
+          <w:szCs w:val="24"/>
+        </w:rPr>
+        <w:t>.</w:t>
+      </w:r>
+    </w:p>
+    <w:p>
+      <w:pPr>
+        <w:pStyle w:val="ListParagraph"/>
         <w:numPr>
           <w:ilvl w:val="2"/>
           <w:numId w:val="1"/>
@@ -2038,79 +2072,92 @@
           <w:rFonts w:ascii="Arial Narrow" w:hAnsi="Arial Narrow"/>
           <w:sz w:val="24"/>
           <w:szCs w:val="24"/>
-          <w:lang w:val="en-US"/>
-        </w:rPr>
-      </w:pPr>
-      <w:r>
-        <w:rPr>
-          <w:rFonts w:ascii="Arial Narrow" w:hAnsi="Arial Narrow"/>
-          <w:sz w:val="24"/>
-          <w:szCs w:val="24"/>
-        </w:rPr>
-        <w:t xml:space="preserve">Acceso: </w:t>
-      </w:r>
-      <w:proofErr w:type="spellStart"/>
-      <w:r>
-        <w:rPr>
-          <w:rFonts w:ascii="Arial Narrow" w:hAnsi="Arial Narrow"/>
-          <w:sz w:val="24"/>
-          <w:szCs w:val="24"/>
-        </w:rPr>
-        <w:t>Loguearse</w:t>
-      </w:r>
-      <w:proofErr w:type="spellEnd"/>
-      <w:r>
-        <w:rPr>
-          <w:rFonts w:ascii="Arial Narrow" w:hAnsi="Arial Narrow"/>
-          <w:sz w:val="24"/>
-          <w:szCs w:val="24"/>
-        </w:rPr>
-        <w:t xml:space="preserve">. </w:t>
-      </w:r>
-      <w:proofErr w:type="spellStart"/>
-      <w:r>
-        <w:rPr>
-          <w:rFonts w:ascii="Arial Narrow" w:hAnsi="Arial Narrow"/>
-          <w:sz w:val="24"/>
-          <w:szCs w:val="24"/>
-          <w:lang w:val="en-US"/>
-        </w:rPr>
-        <w:t>Después</w:t>
-      </w:r>
-      <w:proofErr w:type="spellEnd"/>
-      <w:r>
-        <w:rPr>
-          <w:rFonts w:ascii="Arial Narrow" w:hAnsi="Arial Narrow"/>
-          <w:sz w:val="24"/>
-          <w:szCs w:val="24"/>
-          <w:lang w:val="en-US"/>
-        </w:rPr>
-        <w:t xml:space="preserve">, </w:t>
-      </w:r>
-      <w:proofErr w:type="spellStart"/>
-      <w:r>
-        <w:rPr>
-          <w:rFonts w:ascii="Arial Narrow" w:hAnsi="Arial Narrow"/>
-          <w:sz w:val="24"/>
-          <w:szCs w:val="24"/>
-          <w:lang w:val="en-US"/>
-        </w:rPr>
-        <w:t>acceder</w:t>
-      </w:r>
-      <w:proofErr w:type="spellEnd"/>
-      <w:r>
-        <w:rPr>
-          <w:rFonts w:ascii="Arial Narrow" w:hAnsi="Arial Narrow"/>
-          <w:sz w:val="24"/>
-          <w:szCs w:val="24"/>
-          <w:lang w:val="en-US"/>
-        </w:rPr>
-        <w:t xml:space="preserve"> a “My Account”.</w:t>
-      </w:r>
-    </w:p>
-    <w:p>
-      <w:pPr>
-        <w:pStyle w:val="Prrafodelista"/>
+        </w:rPr>
+      </w:pPr>
+      <w:r>
+        <w:rPr>
+          <w:rFonts w:ascii="Arial Narrow" w:hAnsi="Arial Narrow"/>
+          <w:sz w:val="24"/>
+          <w:szCs w:val="24"/>
+        </w:rPr>
+        <w:t xml:space="preserve">Acceso: Haciendo clic en el botón </w:t>
+      </w:r>
+      <w:proofErr w:type="spellStart"/>
+      <w:r>
+        <w:rPr>
+          <w:rFonts w:ascii="Arial Narrow" w:hAnsi="Arial Narrow"/>
+          <w:sz w:val="24"/>
+          <w:szCs w:val="24"/>
+        </w:rPr>
+        <w:t>Login</w:t>
+      </w:r>
+      <w:proofErr w:type="spellEnd"/>
+      <w:r>
+        <w:rPr>
+          <w:rFonts w:ascii="Arial Narrow" w:hAnsi="Arial Narrow"/>
+          <w:sz w:val="24"/>
+          <w:szCs w:val="24"/>
+        </w:rPr>
+        <w:t>/</w:t>
+      </w:r>
+      <w:proofErr w:type="spellStart"/>
+      <w:r>
+        <w:rPr>
+          <w:rFonts w:ascii="Arial Narrow" w:hAnsi="Arial Narrow"/>
+          <w:sz w:val="24"/>
+          <w:szCs w:val="24"/>
+        </w:rPr>
+        <w:t>Register</w:t>
+      </w:r>
+      <w:proofErr w:type="spellEnd"/>
+      <w:r>
+        <w:rPr>
+          <w:rFonts w:ascii="Arial Narrow" w:hAnsi="Arial Narrow"/>
+          <w:sz w:val="24"/>
+          <w:szCs w:val="24"/>
+        </w:rPr>
+        <w:t>,</w:t>
+      </w:r>
+      <w:r>
+        <w:rPr>
+          <w:rFonts w:ascii="Arial Narrow" w:hAnsi="Arial Narrow"/>
+          <w:sz w:val="24"/>
+          <w:szCs w:val="24"/>
+        </w:rPr>
+        <w:t xml:space="preserve"> y luego en “</w:t>
+      </w:r>
+      <w:proofErr w:type="spellStart"/>
+      <w:r>
+        <w:rPr>
+          <w:rFonts w:ascii="Arial Narrow" w:hAnsi="Arial Narrow"/>
+          <w:sz w:val="24"/>
+          <w:szCs w:val="24"/>
+        </w:rPr>
+        <w:t>Register</w:t>
+      </w:r>
+      <w:proofErr w:type="spellEnd"/>
+      <w:r>
+        <w:rPr>
+          <w:rFonts w:ascii="Arial Narrow" w:hAnsi="Arial Narrow"/>
+          <w:sz w:val="24"/>
+          <w:szCs w:val="24"/>
+        </w:rPr>
+        <w:t>”, y rellenando el formulario</w:t>
+      </w:r>
+      <w:r>
+        <w:rPr>
+          <w:rFonts w:ascii="Arial Narrow" w:hAnsi="Arial Narrow"/>
+          <w:sz w:val="24"/>
+          <w:szCs w:val="24"/>
+        </w:rPr>
+        <w:t>.</w:t>
+      </w:r>
+      <w:bookmarkStart w:id="0" w:name="_GoBack"/>
+      <w:bookmarkEnd w:id="0"/>
+    </w:p>
+    <w:p>
+      <w:pPr>
+        <w:pStyle w:val="ListParagraph"/>
         <w:numPr>
           <w:ilvl w:val="2"/>
           <w:numId w:val="1"/>
@@ -2119,53 +2166,36 @@
           <w:rFonts w:ascii="Arial Narrow" w:hAnsi="Arial Narrow"/>
           <w:sz w:val="24"/>
           <w:szCs w:val="24"/>
-          <w:lang w:val="en-US"/>
-        </w:rPr>
-      </w:pPr>
-      <w:proofErr w:type="spellStart"/>
-      <w:r>
-        <w:rPr>
-          <w:rFonts w:ascii="Arial Narrow" w:hAnsi="Arial Narrow"/>
-          <w:sz w:val="24"/>
-          <w:szCs w:val="24"/>
-          <w:lang w:val="en-US"/>
-        </w:rPr>
-        <w:t>Casos</w:t>
-      </w:r>
-      <w:proofErr w:type="spellEnd"/>
-      <w:r>
-        <w:rPr>
-          <w:rFonts w:ascii="Arial Narrow" w:hAnsi="Arial Narrow"/>
-          <w:sz w:val="24"/>
-          <w:szCs w:val="24"/>
-          <w:lang w:val="en-US"/>
-        </w:rPr>
-        <w:t xml:space="preserve"> de </w:t>
-      </w:r>
-      <w:proofErr w:type="spellStart"/>
-      <w:r>
-        <w:rPr>
-          <w:rFonts w:ascii="Arial Narrow" w:hAnsi="Arial Narrow"/>
-          <w:sz w:val="24"/>
-          <w:szCs w:val="24"/>
-          <w:lang w:val="en-US"/>
-        </w:rPr>
-        <w:t>uso</w:t>
-      </w:r>
-      <w:proofErr w:type="spellEnd"/>
-      <w:r>
-        <w:rPr>
-          <w:rFonts w:ascii="Arial Narrow" w:hAnsi="Arial Narrow"/>
-          <w:sz w:val="24"/>
-          <w:szCs w:val="24"/>
-          <w:lang w:val="en-US"/>
-        </w:rPr>
-        <w:t>: CU04.</w:t>
-      </w:r>
-    </w:p>
-    <w:p>
-      <w:pPr>
-        <w:pStyle w:val="Prrafodelista"/>
+        </w:rPr>
+      </w:pPr>
+      <w:r>
+        <w:rPr>
+          <w:rFonts w:ascii="Arial Narrow" w:hAnsi="Arial Narrow"/>
+          <w:sz w:val="24"/>
+          <w:szCs w:val="24"/>
+        </w:rPr>
+        <w:t>Casos de uso: CU0</w:t>
+      </w:r>
+      <w:r>
+        <w:rPr>
+          <w:rFonts w:ascii="Arial Narrow" w:hAnsi="Arial Narrow"/>
+          <w:sz w:val="24"/>
+          <w:szCs w:val="24"/>
+        </w:rPr>
+        <w:t>2</w:t>
+      </w:r>
+      <w:r>
+        <w:rPr>
+          <w:rFonts w:ascii="Arial Narrow" w:hAnsi="Arial Narrow"/>
+          <w:sz w:val="24"/>
+          <w:szCs w:val="24"/>
+        </w:rPr>
+        <w:t>.</w:t>
+      </w:r>
+    </w:p>
+    <w:p>
+      <w:pPr>
+        <w:pStyle w:val="ListParagraph"/>
         <w:numPr>
           <w:ilvl w:val="1"/>
           <w:numId w:val="1"/>
@@ -2174,22 +2204,20 @@
           <w:rFonts w:ascii="Arial Narrow" w:hAnsi="Arial Narrow"/>
           <w:sz w:val="24"/>
           <w:szCs w:val="24"/>
-          <w:lang w:val="en-US"/>
-        </w:rPr>
-      </w:pPr>
-      <w:r>
-        <w:rPr>
-          <w:rFonts w:ascii="Arial Narrow" w:hAnsi="Arial Narrow"/>
-          <w:sz w:val="24"/>
-          <w:szCs w:val="24"/>
-          <w:lang w:val="en-US"/>
-        </w:rPr>
-        <w:t xml:space="preserve">ACTUALIZAR: </w:t>
-      </w:r>
-    </w:p>
-    <w:p>
-      <w:pPr>
-        <w:pStyle w:val="Prrafodelista"/>
+        </w:rPr>
+      </w:pPr>
+      <w:r>
+        <w:rPr>
+          <w:rFonts w:ascii="Arial Narrow" w:hAnsi="Arial Narrow"/>
+          <w:sz w:val="24"/>
+          <w:szCs w:val="24"/>
+        </w:rPr>
+        <w:t>LEER:</w:t>
+      </w:r>
+    </w:p>
+    <w:p>
+      <w:pPr>
+        <w:pStyle w:val="ListParagraph"/>
         <w:numPr>
           <w:ilvl w:val="2"/>
           <w:numId w:val="1"/>
@@ -2198,44 +2226,30 @@
           <w:rFonts w:ascii="Arial Narrow" w:hAnsi="Arial Narrow"/>
           <w:sz w:val="24"/>
           <w:szCs w:val="24"/>
-          <w:lang w:val="en-US"/>
-        </w:rPr>
-      </w:pPr>
-      <w:proofErr w:type="spellStart"/>
-      <w:r>
-        <w:rPr>
-          <w:rFonts w:ascii="Arial Narrow" w:hAnsi="Arial Narrow"/>
-          <w:sz w:val="24"/>
-          <w:szCs w:val="24"/>
-          <w:lang w:val="en-US"/>
-        </w:rPr>
-        <w:t>Localización</w:t>
-      </w:r>
-      <w:proofErr w:type="spellEnd"/>
-      <w:r>
-        <w:rPr>
-          <w:rFonts w:ascii="Arial Narrow" w:hAnsi="Arial Narrow"/>
-          <w:sz w:val="24"/>
-          <w:szCs w:val="24"/>
-          <w:lang w:val="en-US"/>
-        </w:rPr>
-        <w:t xml:space="preserve">: </w:t>
-      </w:r>
-      <w:proofErr w:type="spellStart"/>
-      <w:r>
-        <w:rPr>
-          <w:rFonts w:ascii="Arial Narrow" w:hAnsi="Arial Narrow"/>
-          <w:sz w:val="24"/>
-          <w:szCs w:val="24"/>
-          <w:lang w:val="en-US"/>
-        </w:rPr>
-        <w:t>addresses.php</w:t>
-      </w:r>
-      <w:proofErr w:type="spellEnd"/>
-    </w:p>
-    <w:p>
-      <w:pPr>
-        <w:pStyle w:val="Prrafodelista"/>
+        </w:rPr>
+      </w:pPr>
+      <w:r>
+        <w:rPr>
+          <w:rFonts w:ascii="Arial Narrow" w:hAnsi="Arial Narrow"/>
+          <w:sz w:val="24"/>
+          <w:szCs w:val="24"/>
+        </w:rPr>
+        <w:t xml:space="preserve">Localización: </w:t>
+      </w:r>
+      <w:proofErr w:type="spellStart"/>
+      <w:r>
+        <w:rPr>
+          <w:rFonts w:ascii="Arial Narrow" w:hAnsi="Arial Narrow"/>
+          <w:sz w:val="24"/>
+          <w:szCs w:val="24"/>
+        </w:rPr>
+        <w:t>account.php</w:t>
+      </w:r>
+      <w:proofErr w:type="spellEnd"/>
+    </w:p>
+    <w:p>
+      <w:pPr>
+        <w:pStyle w:val="ListParagraph"/>
         <w:numPr>
           <w:ilvl w:val="2"/>
           <w:numId w:val="1"/>
@@ -2247,54 +2261,20 @@
           <w:lang w:val="en-US"/>
         </w:rPr>
       </w:pPr>
-      <w:proofErr w:type="spellStart"/>
-      <w:r>
-        <w:rPr>
-          <w:rFonts w:ascii="Arial Narrow" w:hAnsi="Arial Narrow"/>
-          <w:sz w:val="24"/>
-          <w:szCs w:val="24"/>
-          <w:lang w:val="en-US"/>
-        </w:rPr>
-        <w:lastRenderedPageBreak/>
-        <w:t>Acceso</w:t>
-      </w:r>
-      <w:proofErr w:type="spellEnd"/>
-      <w:r>
-        <w:rPr>
-          <w:rFonts w:ascii="Arial Narrow" w:hAnsi="Arial Narrow"/>
-          <w:sz w:val="24"/>
-          <w:szCs w:val="24"/>
-          <w:lang w:val="en-US"/>
-        </w:rPr>
-        <w:t xml:space="preserve">: </w:t>
-      </w:r>
-      <w:proofErr w:type="spellStart"/>
-      <w:r>
-        <w:rPr>
-          <w:rFonts w:ascii="Arial Narrow" w:hAnsi="Arial Narrow"/>
-          <w:sz w:val="24"/>
-          <w:szCs w:val="24"/>
-          <w:lang w:val="en-US"/>
-        </w:rPr>
-        <w:t>Acceso</w:t>
-      </w:r>
-      <w:proofErr w:type="spellEnd"/>
-      <w:r>
-        <w:rPr>
-          <w:rFonts w:ascii="Arial Narrow" w:hAnsi="Arial Narrow"/>
-          <w:sz w:val="24"/>
-          <w:szCs w:val="24"/>
-          <w:lang w:val="en-US"/>
-        </w:rPr>
-        <w:t xml:space="preserve">: </w:t>
-      </w:r>
-      <w:proofErr w:type="spellStart"/>
-      <w:r>
-        <w:rPr>
-          <w:rFonts w:ascii="Arial Narrow" w:hAnsi="Arial Narrow"/>
-          <w:sz w:val="24"/>
-          <w:szCs w:val="24"/>
-          <w:lang w:val="en-US"/>
+      <w:r>
+        <w:rPr>
+          <w:rFonts w:ascii="Arial Narrow" w:hAnsi="Arial Narrow"/>
+          <w:sz w:val="24"/>
+          <w:szCs w:val="24"/>
+        </w:rPr>
+        <w:t xml:space="preserve">Acceso: </w:t>
+      </w:r>
+      <w:proofErr w:type="spellStart"/>
+      <w:r>
+        <w:rPr>
+          <w:rFonts w:ascii="Arial Narrow" w:hAnsi="Arial Narrow"/>
+          <w:sz w:val="24"/>
+          <w:szCs w:val="24"/>
         </w:rPr>
         <w:t>Loguearse</w:t>
       </w:r>
@@ -2304,7 +2284,6 @@
           <w:rFonts w:ascii="Arial Narrow" w:hAnsi="Arial Narrow"/>
           <w:sz w:val="24"/>
           <w:szCs w:val="24"/>
-          <w:lang w:val="en-US"/>
         </w:rPr>
         <w:t xml:space="preserve">. </w:t>
       </w:r>
@@ -2346,152 +2325,12 @@
           <w:szCs w:val="24"/>
           <w:lang w:val="en-US"/>
         </w:rPr>
-        <w:t xml:space="preserve"> a “My Account”, </w:t>
-      </w:r>
-      <w:proofErr w:type="spellStart"/>
-      <w:r>
-        <w:rPr>
-          <w:rFonts w:ascii="Arial Narrow" w:hAnsi="Arial Narrow"/>
-          <w:sz w:val="24"/>
-          <w:szCs w:val="24"/>
-          <w:lang w:val="en-US"/>
-        </w:rPr>
-        <w:t>pinchar</w:t>
-      </w:r>
-      <w:proofErr w:type="spellEnd"/>
-      <w:r>
-        <w:rPr>
-          <w:rFonts w:ascii="Arial Narrow" w:hAnsi="Arial Narrow"/>
-          <w:sz w:val="24"/>
-          <w:szCs w:val="24"/>
-          <w:lang w:val="en-US"/>
-        </w:rPr>
-        <w:t xml:space="preserve"> </w:t>
-      </w:r>
-      <w:proofErr w:type="spellStart"/>
-      <w:r>
-        <w:rPr>
-          <w:rFonts w:ascii="Arial Narrow" w:hAnsi="Arial Narrow"/>
-          <w:sz w:val="24"/>
-          <w:szCs w:val="24"/>
-          <w:lang w:val="en-US"/>
-        </w:rPr>
-        <w:t>en</w:t>
-      </w:r>
-      <w:proofErr w:type="spellEnd"/>
-      <w:r>
-        <w:rPr>
-          <w:rFonts w:ascii="Arial Narrow" w:hAnsi="Arial Narrow"/>
-          <w:sz w:val="24"/>
-          <w:szCs w:val="24"/>
-          <w:lang w:val="en-US"/>
-        </w:rPr>
-        <w:t xml:space="preserve"> “Update Address”, </w:t>
-      </w:r>
-      <w:proofErr w:type="spellStart"/>
-      <w:r>
-        <w:rPr>
-          <w:rFonts w:ascii="Arial Narrow" w:hAnsi="Arial Narrow"/>
-          <w:sz w:val="24"/>
-          <w:szCs w:val="24"/>
-          <w:lang w:val="en-US"/>
-        </w:rPr>
-        <w:t>introduceir</w:t>
-      </w:r>
-      <w:proofErr w:type="spellEnd"/>
-      <w:r>
-        <w:rPr>
-          <w:rFonts w:ascii="Arial Narrow" w:hAnsi="Arial Narrow"/>
-          <w:sz w:val="24"/>
-          <w:szCs w:val="24"/>
-          <w:lang w:val="en-US"/>
-        </w:rPr>
-        <w:t xml:space="preserve"> </w:t>
-      </w:r>
-      <w:proofErr w:type="spellStart"/>
-      <w:r>
-        <w:rPr>
-          <w:rFonts w:ascii="Arial Narrow" w:hAnsi="Arial Narrow"/>
-          <w:sz w:val="24"/>
-          <w:szCs w:val="24"/>
-          <w:lang w:val="en-US"/>
-        </w:rPr>
-        <w:t>valores</w:t>
-      </w:r>
-      <w:proofErr w:type="spellEnd"/>
-      <w:r>
-        <w:rPr>
-          <w:rFonts w:ascii="Arial Narrow" w:hAnsi="Arial Narrow"/>
-          <w:sz w:val="24"/>
-          <w:szCs w:val="24"/>
-          <w:lang w:val="en-US"/>
-        </w:rPr>
-        <w:t xml:space="preserve"> </w:t>
-      </w:r>
-      <w:proofErr w:type="spellStart"/>
-      <w:r>
-        <w:rPr>
-          <w:rFonts w:ascii="Arial Narrow" w:hAnsi="Arial Narrow"/>
-          <w:sz w:val="24"/>
-          <w:szCs w:val="24"/>
-          <w:lang w:val="en-US"/>
-        </w:rPr>
-        <w:t>válidos</w:t>
-      </w:r>
-      <w:proofErr w:type="spellEnd"/>
-      <w:r>
-        <w:rPr>
-          <w:rFonts w:ascii="Arial Narrow" w:hAnsi="Arial Narrow"/>
-          <w:sz w:val="24"/>
-          <w:szCs w:val="24"/>
-          <w:lang w:val="en-US"/>
-        </w:rPr>
-        <w:t xml:space="preserve"> y </w:t>
-      </w:r>
-      <w:proofErr w:type="spellStart"/>
-      <w:r>
-        <w:rPr>
-          <w:rFonts w:ascii="Arial Narrow" w:hAnsi="Arial Narrow"/>
-          <w:sz w:val="24"/>
-          <w:szCs w:val="24"/>
-          <w:lang w:val="en-US"/>
-        </w:rPr>
-        <w:t>pinchar</w:t>
-      </w:r>
-      <w:proofErr w:type="spellEnd"/>
-      <w:r>
-        <w:rPr>
-          <w:rFonts w:ascii="Arial Narrow" w:hAnsi="Arial Narrow"/>
-          <w:sz w:val="24"/>
-          <w:szCs w:val="24"/>
-          <w:lang w:val="en-US"/>
-        </w:rPr>
-        <w:t xml:space="preserve"> </w:t>
-      </w:r>
-      <w:proofErr w:type="spellStart"/>
-      <w:r>
-        <w:rPr>
-          <w:rFonts w:ascii="Arial Narrow" w:hAnsi="Arial Narrow"/>
-          <w:sz w:val="24"/>
-          <w:szCs w:val="24"/>
-          <w:lang w:val="en-US"/>
-        </w:rPr>
-        <w:t>en</w:t>
-      </w:r>
-      <w:proofErr w:type="spellEnd"/>
-      <w:r>
-        <w:rPr>
-          <w:rFonts w:ascii="Arial Narrow" w:hAnsi="Arial Narrow"/>
-          <w:sz w:val="24"/>
-          <w:szCs w:val="24"/>
-          <w:lang w:val="en-US"/>
-        </w:rPr>
-        <w:t xml:space="preserve"> “Update Address”.</w:t>
-      </w:r>
-    </w:p>
-    <w:p>
-      <w:pPr>
-        <w:pStyle w:val="Prrafodelista"/>
+        <w:t xml:space="preserve"> a “My Account”.</w:t>
+      </w:r>
+    </w:p>
+    <w:p>
+      <w:pPr>
+        <w:pStyle w:val="ListParagraph"/>
         <w:numPr>
           <w:ilvl w:val="2"/>
           <w:numId w:val="1"/>
@@ -2503,18 +2342,50 @@
           <w:lang w:val="en-US"/>
         </w:rPr>
       </w:pPr>
-      <w:r>
-        <w:rPr>
-          <w:rFonts w:ascii="Arial Narrow" w:hAnsi="Arial Narrow"/>
-          <w:sz w:val="24"/>
-          <w:szCs w:val="24"/>
-        </w:rPr>
-        <w:t>Casos de uso: CU06.</w:t>
-      </w:r>
-    </w:p>
-    <w:p>
-      <w:pPr>
-        <w:pStyle w:val="Prrafodelista"/>
+      <w:proofErr w:type="spellStart"/>
+      <w:r>
+        <w:rPr>
+          <w:rFonts w:ascii="Arial Narrow" w:hAnsi="Arial Narrow"/>
+          <w:sz w:val="24"/>
+          <w:szCs w:val="24"/>
+          <w:lang w:val="en-US"/>
+        </w:rPr>
+        <w:t>Casos</w:t>
+      </w:r>
+      <w:proofErr w:type="spellEnd"/>
+      <w:r>
+        <w:rPr>
+          <w:rFonts w:ascii="Arial Narrow" w:hAnsi="Arial Narrow"/>
+          <w:sz w:val="24"/>
+          <w:szCs w:val="24"/>
+          <w:lang w:val="en-US"/>
+        </w:rPr>
+        <w:t xml:space="preserve"> de </w:t>
+      </w:r>
+      <w:proofErr w:type="spellStart"/>
+      <w:r>
+        <w:rPr>
+          <w:rFonts w:ascii="Arial Narrow" w:hAnsi="Arial Narrow"/>
+          <w:sz w:val="24"/>
+          <w:szCs w:val="24"/>
+          <w:lang w:val="en-US"/>
+        </w:rPr>
+        <w:t>uso</w:t>
+      </w:r>
+      <w:proofErr w:type="spellEnd"/>
+      <w:r>
+        <w:rPr>
+          <w:rFonts w:ascii="Arial Narrow" w:hAnsi="Arial Narrow"/>
+          <w:sz w:val="24"/>
+          <w:szCs w:val="24"/>
+          <w:lang w:val="en-US"/>
+        </w:rPr>
+        <w:t>: CU04.</w:t>
+      </w:r>
+    </w:p>
+    <w:p>
+      <w:pPr>
+        <w:pStyle w:val="ListParagraph"/>
         <w:numPr>
           <w:ilvl w:val="1"/>
           <w:numId w:val="1"/>
@@ -2533,12 +2404,13 @@
           <w:szCs w:val="24"/>
           <w:lang w:val="en-US"/>
         </w:rPr>
-        <w:t>BORRAR:</w:t>
-      </w:r>
-    </w:p>
-    <w:p>
-      <w:pPr>
-        <w:pStyle w:val="Prrafodelista"/>
+        <w:lastRenderedPageBreak/>
+        <w:t xml:space="preserve">ACTUALIZAR: </w:t>
+      </w:r>
+    </w:p>
+    <w:p>
+      <w:pPr>
+        <w:pStyle w:val="ListParagraph"/>
         <w:numPr>
           <w:ilvl w:val="2"/>
           <w:numId w:val="1"/>
@@ -2568,32 +2440,23 @@
           <w:szCs w:val="24"/>
           <w:lang w:val="en-US"/>
         </w:rPr>
-        <w:t>:</w:t>
-      </w:r>
-      <w:r>
-        <w:rPr>
-          <w:rFonts w:ascii="Arial Narrow" w:hAnsi="Arial Narrow"/>
-          <w:sz w:val="24"/>
-          <w:szCs w:val="24"/>
-          <w:lang w:val="en-US"/>
-        </w:rPr>
-        <w:t xml:space="preserve"> </w:t>
-      </w:r>
-      <w:proofErr w:type="spellStart"/>
-      <w:r>
-        <w:rPr>
-          <w:rFonts w:ascii="Arial Narrow" w:hAnsi="Arial Narrow"/>
-          <w:sz w:val="24"/>
-          <w:szCs w:val="24"/>
-          <w:lang w:val="en-US"/>
-        </w:rPr>
-        <w:t>address.php</w:t>
-      </w:r>
-      <w:proofErr w:type="spellEnd"/>
-    </w:p>
-    <w:p>
-      <w:pPr>
-        <w:pStyle w:val="Prrafodelista"/>
+        <w:t xml:space="preserve">: </w:t>
+      </w:r>
+      <w:proofErr w:type="spellStart"/>
+      <w:r>
+        <w:rPr>
+          <w:rFonts w:ascii="Arial Narrow" w:hAnsi="Arial Narrow"/>
+          <w:sz w:val="24"/>
+          <w:szCs w:val="24"/>
+          <w:lang w:val="en-US"/>
+        </w:rPr>
+        <w:t>addresses.php</w:t>
+      </w:r>
+      <w:proofErr w:type="spellEnd"/>
+    </w:p>
+    <w:p>
+      <w:pPr>
+        <w:pStyle w:val="ListParagraph"/>
         <w:numPr>
           <w:ilvl w:val="2"/>
           <w:numId w:val="1"/>
@@ -2633,6 +2496,26 @@
           <w:szCs w:val="24"/>
           <w:lang w:val="en-US"/>
         </w:rPr>
+        <w:t>Acceso</w:t>
+      </w:r>
+      <w:proofErr w:type="spellEnd"/>
+      <w:r>
+        <w:rPr>
+          <w:rFonts w:ascii="Arial Narrow" w:hAnsi="Arial Narrow"/>
+          <w:sz w:val="24"/>
+          <w:szCs w:val="24"/>
+          <w:lang w:val="en-US"/>
+        </w:rPr>
+        <w:t xml:space="preserve">: </w:t>
+      </w:r>
+      <w:proofErr w:type="spellStart"/>
+      <w:r>
+        <w:rPr>
+          <w:rFonts w:ascii="Arial Narrow" w:hAnsi="Arial Narrow"/>
+          <w:sz w:val="24"/>
+          <w:szCs w:val="24"/>
+          <w:lang w:val="en-US"/>
+        </w:rPr>
         <w:t>Loguearse</w:t>
       </w:r>
       <w:proofErr w:type="spellEnd"/>
@@ -2723,39 +2606,112 @@
           <w:szCs w:val="24"/>
           <w:lang w:val="en-US"/>
         </w:rPr>
-        <w:t xml:space="preserve"> “</w:t>
-      </w:r>
-      <w:r>
-        <w:rPr>
-          <w:rFonts w:ascii="Arial Narrow" w:hAnsi="Arial Narrow"/>
-          <w:sz w:val="24"/>
-          <w:szCs w:val="24"/>
-          <w:lang w:val="en-US"/>
-        </w:rPr>
-        <w:t>Delete</w:t>
-      </w:r>
-      <w:r>
-        <w:rPr>
-          <w:rFonts w:ascii="Arial Narrow" w:hAnsi="Arial Narrow"/>
-          <w:sz w:val="24"/>
-          <w:szCs w:val="24"/>
-          <w:lang w:val="en-US"/>
-        </w:rPr>
-        <w:t xml:space="preserve"> Address”</w:t>
-      </w:r>
-      <w:r>
-        <w:rPr>
-          <w:rFonts w:ascii="Arial Narrow" w:hAnsi="Arial Narrow"/>
-          <w:sz w:val="24"/>
-          <w:szCs w:val="24"/>
-          <w:lang w:val="en-US"/>
-        </w:rPr>
-        <w:t>.</w:t>
-      </w:r>
-    </w:p>
-    <w:p>
-      <w:pPr>
-        <w:pStyle w:val="Prrafodelista"/>
+        <w:t xml:space="preserve"> “Update Address”, </w:t>
+      </w:r>
+      <w:proofErr w:type="spellStart"/>
+      <w:r>
+        <w:rPr>
+          <w:rFonts w:ascii="Arial Narrow" w:hAnsi="Arial Narrow"/>
+          <w:sz w:val="24"/>
+          <w:szCs w:val="24"/>
+          <w:lang w:val="en-US"/>
+        </w:rPr>
+        <w:t>introduceir</w:t>
+      </w:r>
+      <w:proofErr w:type="spellEnd"/>
+      <w:r>
+        <w:rPr>
+          <w:rFonts w:ascii="Arial Narrow" w:hAnsi="Arial Narrow"/>
+          <w:sz w:val="24"/>
+          <w:szCs w:val="24"/>
+          <w:lang w:val="en-US"/>
+        </w:rPr>
+        <w:t xml:space="preserve"> </w:t>
+      </w:r>
+      <w:proofErr w:type="spellStart"/>
+      <w:r>
+        <w:rPr>
+          <w:rFonts w:ascii="Arial Narrow" w:hAnsi="Arial Narrow"/>
+          <w:sz w:val="24"/>
+          <w:szCs w:val="24"/>
+          <w:lang w:val="en-US"/>
+        </w:rPr>
+        <w:t>valores</w:t>
+      </w:r>
+      <w:proofErr w:type="spellEnd"/>
+      <w:r>
+        <w:rPr>
+          <w:rFonts w:ascii="Arial Narrow" w:hAnsi="Arial Narrow"/>
+          <w:sz w:val="24"/>
+          <w:szCs w:val="24"/>
+          <w:lang w:val="en-US"/>
+        </w:rPr>
+        <w:t xml:space="preserve"> </w:t>
+      </w:r>
+      <w:proofErr w:type="spellStart"/>
+      <w:r>
+        <w:rPr>
+          <w:rFonts w:ascii="Arial Narrow" w:hAnsi="Arial Narrow"/>
+          <w:sz w:val="24"/>
+          <w:szCs w:val="24"/>
+          <w:lang w:val="en-US"/>
+        </w:rPr>
+        <w:t>válidos</w:t>
+      </w:r>
+      <w:proofErr w:type="spellEnd"/>
+      <w:r>
+        <w:rPr>
+          <w:rFonts w:ascii="Arial Narrow" w:hAnsi="Arial Narrow"/>
+          <w:sz w:val="24"/>
+          <w:szCs w:val="24"/>
+          <w:lang w:val="en-US"/>
+        </w:rPr>
+        <w:t xml:space="preserve"> y </w:t>
+      </w:r>
+      <w:proofErr w:type="spellStart"/>
+      <w:r>
+        <w:rPr>
+          <w:rFonts w:ascii="Arial Narrow" w:hAnsi="Arial Narrow"/>
+          <w:sz w:val="24"/>
+          <w:szCs w:val="24"/>
+          <w:lang w:val="en-US"/>
+        </w:rPr>
+        <w:t>pinchar</w:t>
+      </w:r>
+      <w:proofErr w:type="spellEnd"/>
+      <w:r>
+        <w:rPr>
+          <w:rFonts w:ascii="Arial Narrow" w:hAnsi="Arial Narrow"/>
+          <w:sz w:val="24"/>
+          <w:szCs w:val="24"/>
+          <w:lang w:val="en-US"/>
+        </w:rPr>
+        <w:t xml:space="preserve"> </w:t>
+      </w:r>
+      <w:proofErr w:type="spellStart"/>
+      <w:r>
+        <w:rPr>
+          <w:rFonts w:ascii="Arial Narrow" w:hAnsi="Arial Narrow"/>
+          <w:sz w:val="24"/>
+          <w:szCs w:val="24"/>
+          <w:lang w:val="en-US"/>
+        </w:rPr>
+        <w:t>en</w:t>
+      </w:r>
+      <w:proofErr w:type="spellEnd"/>
+      <w:r>
+        <w:rPr>
+          <w:rFonts w:ascii="Arial Narrow" w:hAnsi="Arial Narrow"/>
+          <w:sz w:val="24"/>
+          <w:szCs w:val="24"/>
+          <w:lang w:val="en-US"/>
+        </w:rPr>
+        <w:t xml:space="preserve"> “Update Address”.</w:t>
+      </w:r>
+    </w:p>
+    <w:p>
+      <w:pPr>
+        <w:pStyle w:val="ListParagraph"/>
         <w:numPr>
           <w:ilvl w:val="2"/>
           <w:numId w:val="1"/>
@@ -2778,7 +2734,271 @@
     </w:p>
     <w:p>
       <w:pPr>
-        <w:pStyle w:val="Prrafodelista"/>
+        <w:pStyle w:val="ListParagraph"/>
+        <w:numPr>
+          <w:ilvl w:val="1"/>
+          <w:numId w:val="1"/>
+        </w:numPr>
+        <w:rPr>
+          <w:rFonts w:ascii="Arial Narrow" w:hAnsi="Arial Narrow"/>
+          <w:sz w:val="24"/>
+          <w:szCs w:val="24"/>
+          <w:lang w:val="en-US"/>
+        </w:rPr>
+      </w:pPr>
+      <w:r>
+        <w:rPr>
+          <w:rFonts w:ascii="Arial Narrow" w:hAnsi="Arial Narrow"/>
+          <w:sz w:val="24"/>
+          <w:szCs w:val="24"/>
+          <w:lang w:val="en-US"/>
+        </w:rPr>
+        <w:t>BORRAR:</w:t>
+      </w:r>
+    </w:p>
+    <w:p>
+      <w:pPr>
+        <w:pStyle w:val="ListParagraph"/>
+        <w:numPr>
+          <w:ilvl w:val="2"/>
+          <w:numId w:val="1"/>
+        </w:numPr>
+        <w:rPr>
+          <w:rFonts w:ascii="Arial Narrow" w:hAnsi="Arial Narrow"/>
+          <w:sz w:val="24"/>
+          <w:szCs w:val="24"/>
+          <w:lang w:val="en-US"/>
+        </w:rPr>
+      </w:pPr>
+      <w:proofErr w:type="spellStart"/>
+      <w:r>
+        <w:rPr>
+          <w:rFonts w:ascii="Arial Narrow" w:hAnsi="Arial Narrow"/>
+          <w:sz w:val="24"/>
+          <w:szCs w:val="24"/>
+          <w:lang w:val="en-US"/>
+        </w:rPr>
+        <w:t>Localización</w:t>
+      </w:r>
+      <w:proofErr w:type="spellEnd"/>
+      <w:r>
+        <w:rPr>
+          <w:rFonts w:ascii="Arial Narrow" w:hAnsi="Arial Narrow"/>
+          <w:sz w:val="24"/>
+          <w:szCs w:val="24"/>
+          <w:lang w:val="en-US"/>
+        </w:rPr>
+        <w:t>:</w:t>
+      </w:r>
+      <w:r>
+        <w:rPr>
+          <w:rFonts w:ascii="Arial Narrow" w:hAnsi="Arial Narrow"/>
+          <w:sz w:val="24"/>
+          <w:szCs w:val="24"/>
+          <w:lang w:val="en-US"/>
+        </w:rPr>
+        <w:t xml:space="preserve"> </w:t>
+      </w:r>
+      <w:proofErr w:type="spellStart"/>
+      <w:r>
+        <w:rPr>
+          <w:rFonts w:ascii="Arial Narrow" w:hAnsi="Arial Narrow"/>
+          <w:sz w:val="24"/>
+          <w:szCs w:val="24"/>
+          <w:lang w:val="en-US"/>
+        </w:rPr>
+        <w:t>address.php</w:t>
+      </w:r>
+      <w:proofErr w:type="spellEnd"/>
+    </w:p>
+    <w:p>
+      <w:pPr>
+        <w:pStyle w:val="ListParagraph"/>
+        <w:numPr>
+          <w:ilvl w:val="2"/>
+          <w:numId w:val="1"/>
+        </w:numPr>
+        <w:rPr>
+          <w:rFonts w:ascii="Arial Narrow" w:hAnsi="Arial Narrow"/>
+          <w:sz w:val="24"/>
+          <w:szCs w:val="24"/>
+          <w:lang w:val="en-US"/>
+        </w:rPr>
+      </w:pPr>
+      <w:proofErr w:type="spellStart"/>
+      <w:r>
+        <w:rPr>
+          <w:rFonts w:ascii="Arial Narrow" w:hAnsi="Arial Narrow"/>
+          <w:sz w:val="24"/>
+          <w:szCs w:val="24"/>
+          <w:lang w:val="en-US"/>
+        </w:rPr>
+        <w:t>Acceso</w:t>
+      </w:r>
+      <w:proofErr w:type="spellEnd"/>
+      <w:r>
+        <w:rPr>
+          <w:rFonts w:ascii="Arial Narrow" w:hAnsi="Arial Narrow"/>
+          <w:sz w:val="24"/>
+          <w:szCs w:val="24"/>
+          <w:lang w:val="en-US"/>
+        </w:rPr>
+        <w:t xml:space="preserve">: </w:t>
+      </w:r>
+      <w:proofErr w:type="spellStart"/>
+      <w:r>
+        <w:rPr>
+          <w:rFonts w:ascii="Arial Narrow" w:hAnsi="Arial Narrow"/>
+          <w:sz w:val="24"/>
+          <w:szCs w:val="24"/>
+          <w:lang w:val="en-US"/>
+        </w:rPr>
+        <w:t>Loguearse</w:t>
+      </w:r>
+      <w:proofErr w:type="spellEnd"/>
+      <w:r>
+        <w:rPr>
+          <w:rFonts w:ascii="Arial Narrow" w:hAnsi="Arial Narrow"/>
+          <w:sz w:val="24"/>
+          <w:szCs w:val="24"/>
+          <w:lang w:val="en-US"/>
+        </w:rPr>
+        <w:t xml:space="preserve">. </w:t>
+      </w:r>
+      <w:proofErr w:type="spellStart"/>
+      <w:r>
+        <w:rPr>
+          <w:rFonts w:ascii="Arial Narrow" w:hAnsi="Arial Narrow"/>
+          <w:sz w:val="24"/>
+          <w:szCs w:val="24"/>
+          <w:lang w:val="en-US"/>
+        </w:rPr>
+        <w:t>Después</w:t>
+      </w:r>
+      <w:proofErr w:type="spellEnd"/>
+      <w:r>
+        <w:rPr>
+          <w:rFonts w:ascii="Arial Narrow" w:hAnsi="Arial Narrow"/>
+          <w:sz w:val="24"/>
+          <w:szCs w:val="24"/>
+          <w:lang w:val="en-US"/>
+        </w:rPr>
+        <w:t xml:space="preserve">, </w:t>
+      </w:r>
+      <w:proofErr w:type="spellStart"/>
+      <w:r>
+        <w:rPr>
+          <w:rFonts w:ascii="Arial Narrow" w:hAnsi="Arial Narrow"/>
+          <w:sz w:val="24"/>
+          <w:szCs w:val="24"/>
+          <w:lang w:val="en-US"/>
+        </w:rPr>
+        <w:t>acceder</w:t>
+      </w:r>
+      <w:proofErr w:type="spellEnd"/>
+      <w:r>
+        <w:rPr>
+          <w:rFonts w:ascii="Arial Narrow" w:hAnsi="Arial Narrow"/>
+          <w:sz w:val="24"/>
+          <w:szCs w:val="24"/>
+          <w:lang w:val="en-US"/>
+        </w:rPr>
+        <w:t xml:space="preserve"> a “My Account”, </w:t>
+      </w:r>
+      <w:proofErr w:type="spellStart"/>
+      <w:r>
+        <w:rPr>
+          <w:rFonts w:ascii="Arial Narrow" w:hAnsi="Arial Narrow"/>
+          <w:sz w:val="24"/>
+          <w:szCs w:val="24"/>
+          <w:lang w:val="en-US"/>
+        </w:rPr>
+        <w:t>pinchar</w:t>
+      </w:r>
+      <w:proofErr w:type="spellEnd"/>
+      <w:r>
+        <w:rPr>
+          <w:rFonts w:ascii="Arial Narrow" w:hAnsi="Arial Narrow"/>
+          <w:sz w:val="24"/>
+          <w:szCs w:val="24"/>
+          <w:lang w:val="en-US"/>
+        </w:rPr>
+        <w:t xml:space="preserve"> </w:t>
+      </w:r>
+      <w:proofErr w:type="spellStart"/>
+      <w:r>
+        <w:rPr>
+          <w:rFonts w:ascii="Arial Narrow" w:hAnsi="Arial Narrow"/>
+          <w:sz w:val="24"/>
+          <w:szCs w:val="24"/>
+          <w:lang w:val="en-US"/>
+        </w:rPr>
+        <w:t>en</w:t>
+      </w:r>
+      <w:proofErr w:type="spellEnd"/>
+      <w:r>
+        <w:rPr>
+          <w:rFonts w:ascii="Arial Narrow" w:hAnsi="Arial Narrow"/>
+          <w:sz w:val="24"/>
+          <w:szCs w:val="24"/>
+          <w:lang w:val="en-US"/>
+        </w:rPr>
+        <w:t xml:space="preserve"> “</w:t>
+      </w:r>
+      <w:r>
+        <w:rPr>
+          <w:rFonts w:ascii="Arial Narrow" w:hAnsi="Arial Narrow"/>
+          <w:sz w:val="24"/>
+          <w:szCs w:val="24"/>
+          <w:lang w:val="en-US"/>
+        </w:rPr>
+        <w:t>Delete</w:t>
+      </w:r>
+      <w:r>
+        <w:rPr>
+          <w:rFonts w:ascii="Arial Narrow" w:hAnsi="Arial Narrow"/>
+          <w:sz w:val="24"/>
+          <w:szCs w:val="24"/>
+          <w:lang w:val="en-US"/>
+        </w:rPr>
+        <w:t xml:space="preserve"> Address”</w:t>
+      </w:r>
+      <w:r>
+        <w:rPr>
+          <w:rFonts w:ascii="Arial Narrow" w:hAnsi="Arial Narrow"/>
+          <w:sz w:val="24"/>
+          <w:szCs w:val="24"/>
+          <w:lang w:val="en-US"/>
+        </w:rPr>
+        <w:t>.</w:t>
+      </w:r>
+    </w:p>
+    <w:p>
+      <w:pPr>
+        <w:pStyle w:val="ListParagraph"/>
+        <w:numPr>
+          <w:ilvl w:val="2"/>
+          <w:numId w:val="1"/>
+        </w:numPr>
+        <w:rPr>
+          <w:rFonts w:ascii="Arial Narrow" w:hAnsi="Arial Narrow"/>
+          <w:sz w:val="24"/>
+          <w:szCs w:val="24"/>
+          <w:lang w:val="en-US"/>
+        </w:rPr>
+      </w:pPr>
+      <w:r>
+        <w:rPr>
+          <w:rFonts w:ascii="Arial Narrow" w:hAnsi="Arial Narrow"/>
+          <w:sz w:val="24"/>
+          <w:szCs w:val="24"/>
+        </w:rPr>
+        <w:t>Casos de uso: CU06.</w:t>
+      </w:r>
+    </w:p>
+    <w:p>
+      <w:pPr>
+        <w:pStyle w:val="ListParagraph"/>
         <w:numPr>
           <w:ilvl w:val="0"/>
           <w:numId w:val="1"/>
@@ -2811,7 +3031,7 @@
     </w:p>
     <w:p>
       <w:pPr>
-        <w:pStyle w:val="Prrafodelista"/>
+        <w:pStyle w:val="ListParagraph"/>
         <w:numPr>
           <w:ilvl w:val="1"/>
           <w:numId w:val="1"/>
@@ -2835,7 +3055,7 @@
     </w:p>
     <w:p>
       <w:pPr>
-        <w:pStyle w:val="Prrafodelista"/>
+        <w:pStyle w:val="ListParagraph"/>
         <w:numPr>
           <w:ilvl w:val="2"/>
           <w:numId w:val="1"/>
@@ -2878,7 +3098,7 @@
     </w:p>
     <w:p>
       <w:pPr>
-        <w:pStyle w:val="Prrafodelista"/>
+        <w:pStyle w:val="ListParagraph"/>
         <w:numPr>
           <w:ilvl w:val="2"/>
           <w:numId w:val="1"/>
@@ -2998,7 +3218,7 @@
     </w:p>
     <w:p>
       <w:pPr>
-        <w:pStyle w:val="Prrafodelista"/>
+        <w:pStyle w:val="ListParagraph"/>
         <w:numPr>
           <w:ilvl w:val="2"/>
           <w:numId w:val="1"/>
@@ -3020,7 +3240,7 @@
     </w:p>
     <w:p>
       <w:pPr>
-        <w:pStyle w:val="Prrafodelista"/>
+        <w:pStyle w:val="ListParagraph"/>
         <w:numPr>
           <w:ilvl w:val="1"/>
           <w:numId w:val="1"/>
@@ -3042,7 +3262,7 @@
     </w:p>
     <w:p>
       <w:pPr>
-        <w:pStyle w:val="Prrafodelista"/>
+        <w:pStyle w:val="ListParagraph"/>
         <w:numPr>
           <w:ilvl w:val="2"/>
           <w:numId w:val="1"/>
@@ -3082,7 +3302,7 @@
     </w:p>
     <w:p>
       <w:pPr>
-        <w:pStyle w:val="Prrafodelista"/>
+        <w:pStyle w:val="ListParagraph"/>
         <w:numPr>
           <w:ilvl w:val="2"/>
           <w:numId w:val="1"/>
@@ -3246,7 +3466,7 @@
     </w:p>
     <w:p>
       <w:pPr>
-        <w:pStyle w:val="Prrafodelista"/>
+        <w:pStyle w:val="ListParagraph"/>
         <w:numPr>
           <w:ilvl w:val="2"/>
           <w:numId w:val="1"/>
@@ -3268,7 +3488,7 @@
     </w:p>
     <w:p>
       <w:pPr>
-        <w:pStyle w:val="Prrafodelista"/>
+        <w:pStyle w:val="ListParagraph"/>
         <w:numPr>
           <w:ilvl w:val="1"/>
           <w:numId w:val="1"/>
@@ -3290,7 +3510,7 @@
     </w:p>
     <w:p>
       <w:pPr>
-        <w:pStyle w:val="Prrafodelista"/>
+        <w:pStyle w:val="ListParagraph"/>
         <w:numPr>
           <w:ilvl w:val="2"/>
           <w:numId w:val="1"/>
@@ -3330,7 +3550,7 @@
     </w:p>
     <w:p>
       <w:pPr>
-        <w:pStyle w:val="Prrafodelista"/>
+        <w:pStyle w:val="ListParagraph"/>
         <w:numPr>
           <w:ilvl w:val="2"/>
           <w:numId w:val="1"/>
@@ -3458,7 +3678,7 @@
     </w:p>
     <w:p>
       <w:pPr>
-        <w:pStyle w:val="Prrafodelista"/>
+        <w:pStyle w:val="ListParagraph"/>
         <w:numPr>
           <w:ilvl w:val="2"/>
           <w:numId w:val="1"/>
@@ -3480,7 +3700,7 @@
     </w:p>
     <w:p>
       <w:pPr>
-        <w:pStyle w:val="Prrafodelista"/>
+        <w:pStyle w:val="ListParagraph"/>
         <w:numPr>
           <w:ilvl w:val="1"/>
           <w:numId w:val="1"/>
@@ -3502,7 +3722,7 @@
     </w:p>
     <w:p>
       <w:pPr>
-        <w:pStyle w:val="Prrafodelista"/>
+        <w:pStyle w:val="ListParagraph"/>
         <w:numPr>
           <w:ilvl w:val="2"/>
           <w:numId w:val="1"/>
@@ -3534,7 +3754,7 @@
     </w:p>
     <w:p>
       <w:pPr>
-        <w:pStyle w:val="Prrafodelista"/>
+        <w:pStyle w:val="ListParagraph"/>
         <w:numPr>
           <w:ilvl w:val="2"/>
           <w:numId w:val="1"/>
@@ -3662,7 +3882,7 @@
     </w:p>
     <w:p>
       <w:pPr>
-        <w:pStyle w:val="Prrafodelista"/>
+        <w:pStyle w:val="ListParagraph"/>
         <w:numPr>
           <w:ilvl w:val="2"/>
           <w:numId w:val="1"/>
@@ -3681,12 +3901,10 @@
         </w:rPr>
         <w:t>Casos de uso: CU14.</w:t>
       </w:r>
-      <w:bookmarkStart w:id="0" w:name="_GoBack"/>
-      <w:bookmarkEnd w:id="0"/>
-    </w:p>
-    <w:p>
-      <w:pPr>
-        <w:pStyle w:val="Prrafodelista"/>
+    </w:p>
+    <w:p>
+      <w:pPr>
+        <w:pStyle w:val="ListParagraph"/>
         <w:ind w:left="0"/>
         <w:rPr>
           <w:rFonts w:ascii="Arial Narrow" w:hAnsi="Arial Narrow"/>
@@ -3697,7 +3915,7 @@
     </w:p>
     <w:p>
       <w:pPr>
-        <w:pStyle w:val="Prrafodelista"/>
+        <w:pStyle w:val="ListParagraph"/>
         <w:ind w:left="0"/>
         <w:rPr>
           <w:rFonts w:ascii="Arial Narrow" w:hAnsi="Arial Narrow"/>
@@ -3709,7 +3927,7 @@
     </w:p>
     <w:p>
       <w:pPr>
-        <w:pStyle w:val="Ttulo2"/>
+        <w:pStyle w:val="Heading2"/>
         <w:rPr>
           <w:rFonts w:ascii="Arial Narrow" w:hAnsi="Arial Narrow"/>
           <w:lang w:val="en-US"/>
@@ -3725,7 +3943,7 @@
     </w:p>
     <w:p>
       <w:pPr>
-        <w:pStyle w:val="Prrafodelista"/>
+        <w:pStyle w:val="ListParagraph"/>
         <w:ind w:left="0"/>
         <w:rPr>
           <w:rFonts w:ascii="Arial Narrow" w:hAnsi="Arial Narrow"/>
@@ -3737,7 +3955,7 @@
     </w:p>
     <w:p>
       <w:pPr>
-        <w:pStyle w:val="Prrafodelista"/>
+        <w:pStyle w:val="ListParagraph"/>
         <w:numPr>
           <w:ilvl w:val="0"/>
           <w:numId w:val="2"/>
@@ -3767,7 +3985,7 @@
     </w:p>
     <w:p>
       <w:pPr>
-        <w:pStyle w:val="Prrafodelista"/>
+        <w:pStyle w:val="ListParagraph"/>
         <w:numPr>
           <w:ilvl w:val="1"/>
           <w:numId w:val="2"/>
@@ -3784,12 +4002,60 @@
           <w:sz w:val="24"/>
           <w:szCs w:val="24"/>
         </w:rPr>
-        <w:t xml:space="preserve">Objetivo/Justificación: Mejorar la experiencia de usuario a la hora de rellenar los campos de los formularios, de modo que el usuario sepa qué campos son válidos y cuales no antes de clicar en “Enviar”. </w:t>
-      </w:r>
-    </w:p>
-    <w:p>
-      <w:pPr>
-        <w:pStyle w:val="Prrafodelista"/>
+        <w:t xml:space="preserve">Objetivo/Justificación: Mejorar la experiencia de usuario a la hora de rellenar los campos de los formularios, de modo que el usuario sepa </w:t>
+      </w:r>
+      <w:r>
+        <w:rPr>
+          <w:rFonts w:ascii="Arial Narrow" w:hAnsi="Arial Narrow"/>
+          <w:sz w:val="24"/>
+          <w:szCs w:val="24"/>
+        </w:rPr>
+        <w:t xml:space="preserve">exactamente </w:t>
+      </w:r>
+      <w:r>
+        <w:rPr>
+          <w:rFonts w:ascii="Arial Narrow" w:hAnsi="Arial Narrow"/>
+          <w:sz w:val="24"/>
+          <w:szCs w:val="24"/>
+        </w:rPr>
+        <w:t>qué campos son válidos y cu</w:t>
+      </w:r>
+      <w:r>
+        <w:rPr>
+          <w:rFonts w:ascii="Arial Narrow" w:hAnsi="Arial Narrow"/>
+          <w:sz w:val="24"/>
+          <w:szCs w:val="24"/>
+        </w:rPr>
+        <w:t>á</w:t>
+      </w:r>
+      <w:r>
+        <w:rPr>
+          <w:rFonts w:ascii="Arial Narrow" w:hAnsi="Arial Narrow"/>
+          <w:sz w:val="24"/>
+          <w:szCs w:val="24"/>
+        </w:rPr>
+        <w:t>les no</w:t>
+      </w:r>
+      <w:r>
+        <w:rPr>
+          <w:rFonts w:ascii="Arial Narrow" w:hAnsi="Arial Narrow"/>
+          <w:sz w:val="24"/>
+          <w:szCs w:val="24"/>
+        </w:rPr>
+        <w:t xml:space="preserve">, y por qué, </w:t>
+      </w:r>
+      <w:r>
+        <w:rPr>
+          <w:rFonts w:ascii="Arial Narrow" w:hAnsi="Arial Narrow"/>
+          <w:sz w:val="24"/>
+          <w:szCs w:val="24"/>
+        </w:rPr>
+        <w:t xml:space="preserve">antes de clicar en “Enviar”. </w:t>
+      </w:r>
+    </w:p>
+    <w:p>
+      <w:pPr>
+        <w:pStyle w:val="ListParagraph"/>
         <w:numPr>
           <w:ilvl w:val="1"/>
           <w:numId w:val="2"/>
@@ -3810,7 +4076,7 @@
       </w:r>
       <w:r>
         <w:rPr>
-          <w:rStyle w:val="Refdenotaalpie"/>
+          <w:rStyle w:val="FootnoteReference"/>
           <w:rFonts w:ascii="Arial Narrow" w:hAnsi="Arial Narrow"/>
           <w:sz w:val="24"/>
           <w:szCs w:val="24"/>
@@ -3828,7 +4094,7 @@
     </w:p>
     <w:p>
       <w:pPr>
-        <w:pStyle w:val="Prrafodelista"/>
+        <w:pStyle w:val="ListParagraph"/>
         <w:ind w:left="1440"/>
         <w:rPr>
           <w:rFonts w:ascii="Arial Narrow" w:hAnsi="Arial Narrow"/>
@@ -3839,7 +4105,7 @@
     </w:p>
     <w:p>
       <w:pPr>
-        <w:pStyle w:val="Prrafodelista"/>
+        <w:pStyle w:val="ListParagraph"/>
         <w:numPr>
           <w:ilvl w:val="0"/>
           <w:numId w:val="2"/>
@@ -3877,7 +4143,7 @@
     </w:p>
     <w:p>
       <w:pPr>
-        <w:pStyle w:val="Prrafodelista"/>
+        <w:pStyle w:val="ListParagraph"/>
         <w:numPr>
           <w:ilvl w:val="1"/>
           <w:numId w:val="2"/>
@@ -3894,7 +4160,6 @@
           <w:sz w:val="24"/>
           <w:szCs w:val="24"/>
         </w:rPr>
-        <w:lastRenderedPageBreak/>
         <w:t>Objetivo/Justificación:</w:t>
       </w:r>
       <w:r>
@@ -3908,7 +4173,7 @@
     </w:p>
     <w:p>
       <w:pPr>
-        <w:pStyle w:val="Prrafodelista"/>
+        <w:pStyle w:val="ListParagraph"/>
         <w:numPr>
           <w:ilvl w:val="1"/>
           <w:numId w:val="2"/>
@@ -3946,7 +4211,17 @@
     </w:p>
     <w:p>
       <w:pPr>
-        <w:pStyle w:val="Ttulo2"/>
+        <w:ind w:left="1080"/>
+        <w:rPr>
+          <w:rFonts w:ascii="Arial Narrow" w:hAnsi="Arial Narrow"/>
+          <w:sz w:val="24"/>
+          <w:szCs w:val="24"/>
+        </w:rPr>
+      </w:pPr>
+    </w:p>
+    <w:p>
+      <w:pPr>
+        <w:pStyle w:val="Heading2"/>
         <w:rPr>
           <w:rFonts w:ascii="Arial Narrow" w:hAnsi="Arial Narrow"/>
         </w:rPr>
@@ -3960,7 +4235,7 @@
     </w:p>
     <w:p>
       <w:pPr>
-        <w:pStyle w:val="Ttulo3"/>
+        <w:pStyle w:val="Heading3"/>
         <w:rPr>
           <w:rFonts w:ascii="Arial Narrow" w:hAnsi="Arial Narrow"/>
         </w:rPr>
@@ -3974,7 +4249,7 @@
     </w:p>
     <w:p>
       <w:pPr>
-        <w:pStyle w:val="Prrafodelista"/>
+        <w:pStyle w:val="ListParagraph"/>
         <w:numPr>
           <w:ilvl w:val="0"/>
           <w:numId w:val="3"/>
@@ -4087,7 +4362,7 @@
     </w:p>
     <w:p>
       <w:pPr>
-        <w:pStyle w:val="Prrafodelista"/>
+        <w:pStyle w:val="ListParagraph"/>
         <w:numPr>
           <w:ilvl w:val="1"/>
           <w:numId w:val="3"/>
@@ -4111,7 +4386,7 @@
     </w:p>
     <w:p>
       <w:pPr>
-        <w:pStyle w:val="Prrafodelista"/>
+        <w:pStyle w:val="ListParagraph"/>
         <w:numPr>
           <w:ilvl w:val="0"/>
           <w:numId w:val="3"/>
@@ -4185,7 +4460,7 @@
     </w:p>
     <w:p>
       <w:pPr>
-        <w:pStyle w:val="Prrafodelista"/>
+        <w:pStyle w:val="ListParagraph"/>
         <w:numPr>
           <w:ilvl w:val="1"/>
           <w:numId w:val="3"/>
@@ -4207,7 +4482,7 @@
     </w:p>
     <w:p>
       <w:pPr>
-        <w:pStyle w:val="Ttulo3"/>
+        <w:pStyle w:val="Heading3"/>
         <w:rPr>
           <w:rFonts w:ascii="Arial Narrow" w:hAnsi="Arial Narrow"/>
         </w:rPr>
@@ -4221,7 +4496,7 @@
     </w:p>
     <w:p>
       <w:pPr>
-        <w:pStyle w:val="Prrafodelista"/>
+        <w:pStyle w:val="ListParagraph"/>
         <w:numPr>
           <w:ilvl w:val="0"/>
           <w:numId w:val="4"/>
@@ -4329,14 +4604,14 @@
   <w:footnote w:id="1">
     <w:p>
       <w:pPr>
-        <w:pStyle w:val="Textonotapie"/>
-        <w:rPr>
-          <w:rFonts w:ascii="Arial Narrow" w:hAnsi="Arial Narrow"/>
-        </w:rPr>
-      </w:pPr>
-      <w:r>
-        <w:rPr>
-          <w:rStyle w:val="Refdenotaalpie"/>
+        <w:pStyle w:val="FootnoteText"/>
+        <w:rPr>
+          <w:rFonts w:ascii="Arial Narrow" w:hAnsi="Arial Narrow"/>
+        </w:rPr>
+      </w:pPr>
+      <w:r>
+        <w:rPr>
+          <w:rStyle w:val="FootnoteReference"/>
           <w:rFonts w:ascii="Arial Narrow" w:hAnsi="Arial Narrow"/>
         </w:rPr>
         <w:footnoteRef/>
@@ -4350,7 +4625,7 @@
       <w:hyperlink r:id="rId1" w:history="1">
         <w:r>
           <w:rPr>
-            <w:rStyle w:val="Hipervnculo"/>
+            <w:rStyle w:val="Hyperlink"/>
             <w:rFonts w:ascii="Arial Narrow" w:hAnsi="Arial Narrow"/>
           </w:rPr>
           <w:t>https://jqueryvalidation.org/</w:t>
@@ -5138,11 +5413,11 @@
     <w:name w:val="Normal"/>
     <w:qFormat/>
   </w:style>
-  <w:style w:type="paragraph" w:styleId="Ttulo2">
+  <w:style w:type="paragraph" w:styleId="Heading2">
     <w:name w:val="heading 2"/>
     <w:basedOn w:val="Normal"/>
     <w:next w:val="Normal"/>
-    <w:link w:val="Ttulo2Car"/>
+    <w:link w:val="Heading2Char"/>
     <w:uiPriority w:val="9"/>
     <w:unhideWhenUsed/>
     <w:qFormat/>
@@ -5160,11 +5435,11 @@
       <w:szCs w:val="26"/>
     </w:rPr>
   </w:style>
-  <w:style w:type="paragraph" w:styleId="Ttulo3">
+  <w:style w:type="paragraph" w:styleId="Heading3">
     <w:name w:val="heading 3"/>
     <w:basedOn w:val="Normal"/>
     <w:next w:val="Normal"/>
-    <w:link w:val="Ttulo3Car"/>
+    <w:link w:val="Heading3Char"/>
     <w:uiPriority w:val="9"/>
     <w:unhideWhenUsed/>
     <w:qFormat/>
@@ -5182,13 +5457,13 @@
       <w:szCs w:val="24"/>
     </w:rPr>
   </w:style>
-  <w:style w:type="character" w:default="1" w:styleId="Fuentedeprrafopredeter">
+  <w:style w:type="character" w:default="1" w:styleId="DefaultParagraphFont">
     <w:name w:val="Default Paragraph Font"/>
     <w:uiPriority w:val="1"/>
     <w:semiHidden/>
     <w:unhideWhenUsed/>
   </w:style>
-  <w:style w:type="table" w:default="1" w:styleId="Tablanormal">
+  <w:style w:type="table" w:default="1" w:styleId="TableNormal">
     <w:name w:val="Normal Table"/>
     <w:uiPriority w:val="99"/>
     <w:semiHidden/>
@@ -5203,15 +5478,15 @@
       </w:tblCellMar>
     </w:tblPr>
   </w:style>
-  <w:style w:type="numbering" w:default="1" w:styleId="Sinlista">
+  <w:style w:type="numbering" w:default="1" w:styleId="NoList">
     <w:name w:val="No List"/>
     <w:uiPriority w:val="99"/>
     <w:semiHidden/>
     <w:unhideWhenUsed/>
   </w:style>
-  <w:style w:type="table" w:styleId="Tablaconcuadrcula">
+  <w:style w:type="table" w:styleId="TableGrid">
     <w:name w:val="Table Grid"/>
-    <w:basedOn w:val="Tablanormal"/>
+    <w:basedOn w:val="TableNormal"/>
     <w:uiPriority w:val="39"/>
     <w:rsid w:val="00F869C4"/>
     <w:pPr>
@@ -5228,7 +5503,7 @@
       </w:tblBorders>
     </w:tblPr>
   </w:style>
-  <w:style w:type="paragraph" w:styleId="Prrafodelista">
+  <w:style w:type="paragraph" w:styleId="ListParagraph">
     <w:name w:val="List Paragraph"/>
     <w:basedOn w:val="Normal"/>
     <w:uiPriority w:val="34"/>
@@ -5239,10 +5514,10 @@
       <w:contextualSpacing/>
     </w:pPr>
   </w:style>
-  <w:style w:type="character" w:customStyle="1" w:styleId="Ttulo2Car">
-    <w:name w:val="Título 2 Car"/>
-    <w:basedOn w:val="Fuentedeprrafopredeter"/>
-    <w:link w:val="Ttulo2"/>
+  <w:style w:type="character" w:customStyle="1" w:styleId="Heading2Char">
+    <w:name w:val="Heading 2 Char"/>
+    <w:basedOn w:val="DefaultParagraphFont"/>
+    <w:link w:val="Heading2"/>
     <w:uiPriority w:val="9"/>
     <w:rsid w:val="0073000A"/>
     <w:rPr>
@@ -5252,10 +5527,10 @@
       <w:szCs w:val="26"/>
     </w:rPr>
   </w:style>
-  <w:style w:type="paragraph" w:styleId="Textonotapie">
+  <w:style w:type="paragraph" w:styleId="FootnoteText">
     <w:name w:val="footnote text"/>
     <w:basedOn w:val="Normal"/>
-    <w:link w:val="TextonotapieCar"/>
+    <w:link w:val="FootnoteTextChar"/>
     <w:uiPriority w:val="99"/>
     <w:semiHidden/>
     <w:unhideWhenUsed/>
@@ -5268,10 +5543,10 @@
       <w:szCs w:val="20"/>
     </w:rPr>
   </w:style>
-  <w:style w:type="character" w:customStyle="1" w:styleId="TextonotapieCar">
-    <w:name w:val="Texto nota pie Car"/>
-    <w:basedOn w:val="Fuentedeprrafopredeter"/>
-    <w:link w:val="Textonotapie"/>
+  <w:style w:type="character" w:customStyle="1" w:styleId="FootnoteTextChar">
+    <w:name w:val="Footnote Text Char"/>
+    <w:basedOn w:val="DefaultParagraphFont"/>
+    <w:link w:val="FootnoteText"/>
     <w:uiPriority w:val="99"/>
     <w:semiHidden/>
     <w:rsid w:val="00A52D35"/>
@@ -5280,9 +5555,9 @@
       <w:szCs w:val="20"/>
     </w:rPr>
   </w:style>
-  <w:style w:type="character" w:styleId="Refdenotaalpie">
+  <w:style w:type="character" w:styleId="FootnoteReference">
     <w:name w:val="footnote reference"/>
-    <w:basedOn w:val="Fuentedeprrafopredeter"/>
+    <w:basedOn w:val="DefaultParagraphFont"/>
     <w:uiPriority w:val="99"/>
     <w:semiHidden/>
     <w:unhideWhenUsed/>
@@ -5291,9 +5566,9 @@
       <w:vertAlign w:val="superscript"/>
     </w:rPr>
   </w:style>
-  <w:style w:type="character" w:styleId="Hipervnculo">
+  <w:style w:type="character" w:styleId="Hyperlink">
     <w:name w:val="Hyperlink"/>
-    <w:basedOn w:val="Fuentedeprrafopredeter"/>
+    <w:basedOn w:val="DefaultParagraphFont"/>
     <w:uiPriority w:val="99"/>
     <w:unhideWhenUsed/>
     <w:rsid w:val="00A52D35"/>
@@ -5302,9 +5577,9 @@
       <w:u w:val="single"/>
     </w:rPr>
   </w:style>
-  <w:style w:type="character" w:styleId="Mencinsinresolver">
+  <w:style w:type="character" w:styleId="UnresolvedMention">
     <w:name w:val="Unresolved Mention"/>
-    <w:basedOn w:val="Fuentedeprrafopredeter"/>
+    <w:basedOn w:val="DefaultParagraphFont"/>
     <w:uiPriority w:val="99"/>
     <w:semiHidden/>
     <w:unhideWhenUsed/>
@@ -5314,10 +5589,10 @@
       <w:shd w:val="clear" w:color="auto" w:fill="E6E6E6"/>
     </w:rPr>
   </w:style>
-  <w:style w:type="character" w:customStyle="1" w:styleId="Ttulo3Car">
-    <w:name w:val="Título 3 Car"/>
-    <w:basedOn w:val="Fuentedeprrafopredeter"/>
-    <w:link w:val="Ttulo3"/>
+  <w:style w:type="character" w:customStyle="1" w:styleId="Heading3Char">
+    <w:name w:val="Heading 3 Char"/>
+    <w:basedOn w:val="DefaultParagraphFont"/>
+    <w:link w:val="Heading3"/>
     <w:uiPriority w:val="9"/>
     <w:rsid w:val="00C154EE"/>
     <w:rPr>
@@ -5630,7 +5905,7 @@
 </file>
 
 <file path=customXml/itemProps1.xml><?xml version="1.0" encoding="utf-8"?>
-<ds:datastoreItem xmlns:ds="http://schemas.openxmlformats.org/officeDocument/2006/customXml" ds:itemID="{448D041C-1689-4F8A-8D2D-DBEDF4072E41}">
+<ds:datastoreItem xmlns:ds="http://schemas.openxmlformats.org/officeDocument/2006/customXml" ds:itemID="{4948774C-9740-489C-88BC-6868B5049C38}">
   <ds:schemaRefs>
     <ds:schemaRef ds:uri="http://schemas.openxmlformats.org/officeDocument/2006/bibliography"/>
   </ds:schemaRefs>

</xml_diff>

<commit_message>
css de manageproducts.php 100percent done
</commit_message>
<xml_diff>
--- a/Documentation/Resumen Ejecutivo.docx
+++ b/Documentation/Resumen Ejecutivo.docx
@@ -4,7 +4,7 @@
   <w:body>
     <w:p>
       <w:pPr>
-        <w:pStyle w:val="Ttulo2"/>
+        <w:pStyle w:val="Heading2"/>
         <w:rPr>
           <w:rFonts w:ascii="Arial Narrow" w:hAnsi="Arial Narrow"/>
           <w:lang w:val="en-US"/>
@@ -31,7 +31,7 @@
     </w:p>
     <w:tbl>
       <w:tblPr>
-        <w:tblStyle w:val="Tablaconcuadrcula"/>
+        <w:tblStyle w:val="TableGrid"/>
         <w:tblW w:w="0" w:type="auto"/>
         <w:tblLook w:val="04A0" w:firstRow="1" w:lastRow="0" w:firstColumn="1" w:lastColumn="0" w:noHBand="0" w:noVBand="1"/>
       </w:tblPr>
@@ -957,7 +957,7 @@
     </w:p>
     <w:p>
       <w:pPr>
-        <w:pStyle w:val="Ttulo2"/>
+        <w:pStyle w:val="Heading2"/>
         <w:rPr>
           <w:rFonts w:ascii="Arial Narrow" w:hAnsi="Arial Narrow"/>
           <w:lang w:val="en-US"/>
@@ -980,7 +980,7 @@
     </w:p>
     <w:p>
       <w:pPr>
-        <w:pStyle w:val="Prrafodelista"/>
+        <w:pStyle w:val="ListParagraph"/>
         <w:numPr>
           <w:ilvl w:val="0"/>
           <w:numId w:val="1"/>
@@ -1004,7 +1004,7 @@
     </w:p>
     <w:p>
       <w:pPr>
-        <w:pStyle w:val="Prrafodelista"/>
+        <w:pStyle w:val="ListParagraph"/>
         <w:numPr>
           <w:ilvl w:val="1"/>
           <w:numId w:val="1"/>
@@ -1028,7 +1028,7 @@
     </w:p>
     <w:p>
       <w:pPr>
-        <w:pStyle w:val="Prrafodelista"/>
+        <w:pStyle w:val="ListParagraph"/>
         <w:numPr>
           <w:ilvl w:val="2"/>
           <w:numId w:val="1"/>
@@ -1074,7 +1074,7 @@
     </w:p>
     <w:p>
       <w:pPr>
-        <w:pStyle w:val="Prrafodelista"/>
+        <w:pStyle w:val="ListParagraph"/>
         <w:numPr>
           <w:ilvl w:val="2"/>
           <w:numId w:val="1"/>
@@ -1150,7 +1150,7 @@
     </w:p>
     <w:p>
       <w:pPr>
-        <w:pStyle w:val="Prrafodelista"/>
+        <w:pStyle w:val="ListParagraph"/>
         <w:numPr>
           <w:ilvl w:val="2"/>
           <w:numId w:val="1"/>
@@ -1172,7 +1172,7 @@
     </w:p>
     <w:p>
       <w:pPr>
-        <w:pStyle w:val="Prrafodelista"/>
+        <w:pStyle w:val="ListParagraph"/>
         <w:numPr>
           <w:ilvl w:val="1"/>
           <w:numId w:val="1"/>
@@ -1194,7 +1194,7 @@
     </w:p>
     <w:p>
       <w:pPr>
-        <w:pStyle w:val="Prrafodelista"/>
+        <w:pStyle w:val="ListParagraph"/>
         <w:numPr>
           <w:ilvl w:val="2"/>
           <w:numId w:val="1"/>
@@ -1226,7 +1226,7 @@
     </w:p>
     <w:p>
       <w:pPr>
-        <w:pStyle w:val="Prrafodelista"/>
+        <w:pStyle w:val="ListParagraph"/>
         <w:numPr>
           <w:ilvl w:val="2"/>
           <w:numId w:val="1"/>
@@ -1307,7 +1307,7 @@
     </w:p>
     <w:p>
       <w:pPr>
-        <w:pStyle w:val="Prrafodelista"/>
+        <w:pStyle w:val="ListParagraph"/>
         <w:numPr>
           <w:ilvl w:val="2"/>
           <w:numId w:val="1"/>
@@ -1362,7 +1362,7 @@
     </w:p>
     <w:p>
       <w:pPr>
-        <w:pStyle w:val="Prrafodelista"/>
+        <w:pStyle w:val="ListParagraph"/>
         <w:numPr>
           <w:ilvl w:val="1"/>
           <w:numId w:val="1"/>
@@ -1386,7 +1386,7 @@
     </w:p>
     <w:p>
       <w:pPr>
-        <w:pStyle w:val="Prrafodelista"/>
+        <w:pStyle w:val="ListParagraph"/>
         <w:numPr>
           <w:ilvl w:val="2"/>
           <w:numId w:val="1"/>
@@ -1432,7 +1432,7 @@
     </w:p>
     <w:p>
       <w:pPr>
-        <w:pStyle w:val="Prrafodelista"/>
+        <w:pStyle w:val="ListParagraph"/>
         <w:numPr>
           <w:ilvl w:val="2"/>
           <w:numId w:val="1"/>
@@ -1544,7 +1544,7 @@
     </w:p>
     <w:p>
       <w:pPr>
-        <w:pStyle w:val="Prrafodelista"/>
+        <w:pStyle w:val="ListParagraph"/>
         <w:numPr>
           <w:ilvl w:val="2"/>
           <w:numId w:val="1"/>
@@ -1566,7 +1566,7 @@
     </w:p>
     <w:p>
       <w:pPr>
-        <w:pStyle w:val="Prrafodelista"/>
+        <w:pStyle w:val="ListParagraph"/>
         <w:numPr>
           <w:ilvl w:val="1"/>
           <w:numId w:val="1"/>
@@ -1590,7 +1590,7 @@
     </w:p>
     <w:p>
       <w:pPr>
-        <w:pStyle w:val="Prrafodelista"/>
+        <w:pStyle w:val="ListParagraph"/>
         <w:numPr>
           <w:ilvl w:val="2"/>
           <w:numId w:val="1"/>
@@ -1636,7 +1636,7 @@
     </w:p>
     <w:p>
       <w:pPr>
-        <w:pStyle w:val="Prrafodelista"/>
+        <w:pStyle w:val="ListParagraph"/>
         <w:numPr>
           <w:ilvl w:val="2"/>
           <w:numId w:val="1"/>
@@ -1809,7 +1809,7 @@
     </w:p>
     <w:p>
       <w:pPr>
-        <w:pStyle w:val="Prrafodelista"/>
+        <w:pStyle w:val="ListParagraph"/>
         <w:numPr>
           <w:ilvl w:val="2"/>
           <w:numId w:val="1"/>
@@ -1839,7 +1839,7 @@
     </w:p>
     <w:p>
       <w:pPr>
-        <w:pStyle w:val="Prrafodelista"/>
+        <w:pStyle w:val="ListParagraph"/>
         <w:numPr>
           <w:ilvl w:val="0"/>
           <w:numId w:val="1"/>
@@ -1861,7 +1861,7 @@
     </w:p>
     <w:p>
       <w:pPr>
-        <w:pStyle w:val="Prrafodelista"/>
+        <w:pStyle w:val="ListParagraph"/>
         <w:numPr>
           <w:ilvl w:val="1"/>
           <w:numId w:val="1"/>
@@ -1899,7 +1899,7 @@
     </w:p>
     <w:p>
       <w:pPr>
-        <w:pStyle w:val="Prrafodelista"/>
+        <w:pStyle w:val="ListParagraph"/>
         <w:numPr>
           <w:ilvl w:val="2"/>
           <w:numId w:val="1"/>
@@ -1947,7 +1947,7 @@
     </w:p>
     <w:p>
       <w:pPr>
-        <w:pStyle w:val="Prrafodelista"/>
+        <w:pStyle w:val="ListParagraph"/>
         <w:numPr>
           <w:ilvl w:val="2"/>
           <w:numId w:val="1"/>
@@ -2023,7 +2023,7 @@
     </w:p>
     <w:p>
       <w:pPr>
-        <w:pStyle w:val="Prrafodelista"/>
+        <w:pStyle w:val="ListParagraph"/>
         <w:numPr>
           <w:ilvl w:val="2"/>
           <w:numId w:val="1"/>
@@ -2045,7 +2045,7 @@
     </w:p>
     <w:p>
       <w:pPr>
-        <w:pStyle w:val="Prrafodelista"/>
+        <w:pStyle w:val="ListParagraph"/>
         <w:numPr>
           <w:ilvl w:val="1"/>
           <w:numId w:val="1"/>
@@ -2067,7 +2067,7 @@
     </w:p>
     <w:p>
       <w:pPr>
-        <w:pStyle w:val="Prrafodelista"/>
+        <w:pStyle w:val="ListParagraph"/>
         <w:numPr>
           <w:ilvl w:val="2"/>
           <w:numId w:val="1"/>
@@ -2107,7 +2107,7 @@
     </w:p>
     <w:p>
       <w:pPr>
-        <w:pStyle w:val="Prrafodelista"/>
+        <w:pStyle w:val="ListParagraph"/>
         <w:numPr>
           <w:ilvl w:val="2"/>
           <w:numId w:val="1"/>
@@ -2183,7 +2183,7 @@
     </w:p>
     <w:p>
       <w:pPr>
-        <w:pStyle w:val="Prrafodelista"/>
+        <w:pStyle w:val="ListParagraph"/>
         <w:numPr>
           <w:ilvl w:val="2"/>
           <w:numId w:val="1"/>
@@ -2221,7 +2221,7 @@
     </w:p>
     <w:p>
       <w:pPr>
-        <w:pStyle w:val="Prrafodelista"/>
+        <w:pStyle w:val="ListParagraph"/>
         <w:numPr>
           <w:ilvl w:val="1"/>
           <w:numId w:val="1"/>
@@ -2243,7 +2243,7 @@
     </w:p>
     <w:p>
       <w:pPr>
-        <w:pStyle w:val="Prrafodelista"/>
+        <w:pStyle w:val="ListParagraph"/>
         <w:numPr>
           <w:ilvl w:val="2"/>
           <w:numId w:val="1"/>
@@ -2275,7 +2275,7 @@
     </w:p>
     <w:p>
       <w:pPr>
-        <w:pStyle w:val="Prrafodelista"/>
+        <w:pStyle w:val="ListParagraph"/>
         <w:numPr>
           <w:ilvl w:val="2"/>
           <w:numId w:val="1"/>
@@ -2356,7 +2356,7 @@
     </w:p>
     <w:p>
       <w:pPr>
-        <w:pStyle w:val="Prrafodelista"/>
+        <w:pStyle w:val="ListParagraph"/>
         <w:numPr>
           <w:ilvl w:val="2"/>
           <w:numId w:val="1"/>
@@ -2411,7 +2411,7 @@
     </w:p>
     <w:p>
       <w:pPr>
-        <w:pStyle w:val="Prrafodelista"/>
+        <w:pStyle w:val="ListParagraph"/>
         <w:numPr>
           <w:ilvl w:val="1"/>
           <w:numId w:val="1"/>
@@ -2436,7 +2436,7 @@
     </w:p>
     <w:p>
       <w:pPr>
-        <w:pStyle w:val="Prrafodelista"/>
+        <w:pStyle w:val="ListParagraph"/>
         <w:numPr>
           <w:ilvl w:val="2"/>
           <w:numId w:val="1"/>
@@ -2482,7 +2482,7 @@
     </w:p>
     <w:p>
       <w:pPr>
-        <w:pStyle w:val="Prrafodelista"/>
+        <w:pStyle w:val="ListParagraph"/>
         <w:numPr>
           <w:ilvl w:val="2"/>
           <w:numId w:val="1"/>
@@ -2717,7 +2717,7 @@
     </w:p>
     <w:p>
       <w:pPr>
-        <w:pStyle w:val="Prrafodelista"/>
+        <w:pStyle w:val="ListParagraph"/>
         <w:numPr>
           <w:ilvl w:val="2"/>
           <w:numId w:val="1"/>
@@ -2740,7 +2740,7 @@
     </w:p>
     <w:p>
       <w:pPr>
-        <w:pStyle w:val="Prrafodelista"/>
+        <w:pStyle w:val="ListParagraph"/>
         <w:numPr>
           <w:ilvl w:val="1"/>
           <w:numId w:val="1"/>
@@ -2764,7 +2764,7 @@
     </w:p>
     <w:p>
       <w:pPr>
-        <w:pStyle w:val="Prrafodelista"/>
+        <w:pStyle w:val="ListParagraph"/>
         <w:numPr>
           <w:ilvl w:val="2"/>
           <w:numId w:val="1"/>
@@ -2819,7 +2819,7 @@
     </w:p>
     <w:p>
       <w:pPr>
-        <w:pStyle w:val="Prrafodelista"/>
+        <w:pStyle w:val="ListParagraph"/>
         <w:numPr>
           <w:ilvl w:val="2"/>
           <w:numId w:val="1"/>
@@ -2981,7 +2981,7 @@
     </w:p>
     <w:p>
       <w:pPr>
-        <w:pStyle w:val="Prrafodelista"/>
+        <w:pStyle w:val="ListParagraph"/>
         <w:numPr>
           <w:ilvl w:val="2"/>
           <w:numId w:val="1"/>
@@ -3004,7 +3004,7 @@
     </w:p>
     <w:p>
       <w:pPr>
-        <w:pStyle w:val="Prrafodelista"/>
+        <w:pStyle w:val="ListParagraph"/>
         <w:numPr>
           <w:ilvl w:val="0"/>
           <w:numId w:val="1"/>
@@ -3037,7 +3037,7 @@
     </w:p>
     <w:p>
       <w:pPr>
-        <w:pStyle w:val="Prrafodelista"/>
+        <w:pStyle w:val="ListParagraph"/>
         <w:numPr>
           <w:ilvl w:val="1"/>
           <w:numId w:val="1"/>
@@ -3061,7 +3061,7 @@
     </w:p>
     <w:p>
       <w:pPr>
-        <w:pStyle w:val="Prrafodelista"/>
+        <w:pStyle w:val="ListParagraph"/>
         <w:numPr>
           <w:ilvl w:val="2"/>
           <w:numId w:val="1"/>
@@ -3104,7 +3104,7 @@
     </w:p>
     <w:p>
       <w:pPr>
-        <w:pStyle w:val="Prrafodelista"/>
+        <w:pStyle w:val="ListParagraph"/>
         <w:numPr>
           <w:ilvl w:val="2"/>
           <w:numId w:val="1"/>
@@ -3224,7 +3224,7 @@
     </w:p>
     <w:p>
       <w:pPr>
-        <w:pStyle w:val="Prrafodelista"/>
+        <w:pStyle w:val="ListParagraph"/>
         <w:numPr>
           <w:ilvl w:val="2"/>
           <w:numId w:val="1"/>
@@ -3246,7 +3246,7 @@
     </w:p>
     <w:p>
       <w:pPr>
-        <w:pStyle w:val="Prrafodelista"/>
+        <w:pStyle w:val="ListParagraph"/>
         <w:numPr>
           <w:ilvl w:val="1"/>
           <w:numId w:val="1"/>
@@ -3268,7 +3268,7 @@
     </w:p>
     <w:p>
       <w:pPr>
-        <w:pStyle w:val="Prrafodelista"/>
+        <w:pStyle w:val="ListParagraph"/>
         <w:numPr>
           <w:ilvl w:val="2"/>
           <w:numId w:val="1"/>
@@ -3308,7 +3308,7 @@
     </w:p>
     <w:p>
       <w:pPr>
-        <w:pStyle w:val="Prrafodelista"/>
+        <w:pStyle w:val="ListParagraph"/>
         <w:numPr>
           <w:ilvl w:val="2"/>
           <w:numId w:val="1"/>
@@ -3472,7 +3472,7 @@
     </w:p>
     <w:p>
       <w:pPr>
-        <w:pStyle w:val="Prrafodelista"/>
+        <w:pStyle w:val="ListParagraph"/>
         <w:numPr>
           <w:ilvl w:val="2"/>
           <w:numId w:val="1"/>
@@ -3494,7 +3494,7 @@
     </w:p>
     <w:p>
       <w:pPr>
-        <w:pStyle w:val="Prrafodelista"/>
+        <w:pStyle w:val="ListParagraph"/>
         <w:numPr>
           <w:ilvl w:val="1"/>
           <w:numId w:val="1"/>
@@ -3516,7 +3516,7 @@
     </w:p>
     <w:p>
       <w:pPr>
-        <w:pStyle w:val="Prrafodelista"/>
+        <w:pStyle w:val="ListParagraph"/>
         <w:numPr>
           <w:ilvl w:val="2"/>
           <w:numId w:val="1"/>
@@ -3556,7 +3556,7 @@
     </w:p>
     <w:p>
       <w:pPr>
-        <w:pStyle w:val="Prrafodelista"/>
+        <w:pStyle w:val="ListParagraph"/>
         <w:numPr>
           <w:ilvl w:val="2"/>
           <w:numId w:val="1"/>
@@ -3684,7 +3684,7 @@
     </w:p>
     <w:p>
       <w:pPr>
-        <w:pStyle w:val="Prrafodelista"/>
+        <w:pStyle w:val="ListParagraph"/>
         <w:numPr>
           <w:ilvl w:val="2"/>
           <w:numId w:val="1"/>
@@ -3706,7 +3706,7 @@
     </w:p>
     <w:p>
       <w:pPr>
-        <w:pStyle w:val="Prrafodelista"/>
+        <w:pStyle w:val="ListParagraph"/>
         <w:numPr>
           <w:ilvl w:val="1"/>
           <w:numId w:val="1"/>
@@ -3728,7 +3728,7 @@
     </w:p>
     <w:p>
       <w:pPr>
-        <w:pStyle w:val="Prrafodelista"/>
+        <w:pStyle w:val="ListParagraph"/>
         <w:numPr>
           <w:ilvl w:val="2"/>
           <w:numId w:val="1"/>
@@ -3760,7 +3760,7 @@
     </w:p>
     <w:p>
       <w:pPr>
-        <w:pStyle w:val="Prrafodelista"/>
+        <w:pStyle w:val="ListParagraph"/>
         <w:numPr>
           <w:ilvl w:val="2"/>
           <w:numId w:val="1"/>
@@ -3888,7 +3888,7 @@
     </w:p>
     <w:p>
       <w:pPr>
-        <w:pStyle w:val="Prrafodelista"/>
+        <w:pStyle w:val="ListParagraph"/>
         <w:numPr>
           <w:ilvl w:val="2"/>
           <w:numId w:val="1"/>
@@ -3910,7 +3910,7 @@
     </w:p>
     <w:p>
       <w:pPr>
-        <w:pStyle w:val="Prrafodelista"/>
+        <w:pStyle w:val="ListParagraph"/>
         <w:numPr>
           <w:ilvl w:val="0"/>
           <w:numId w:val="1"/>
@@ -3932,7 +3932,7 @@
     </w:p>
     <w:p>
       <w:pPr>
-        <w:pStyle w:val="Prrafodelista"/>
+        <w:pStyle w:val="ListParagraph"/>
         <w:numPr>
           <w:ilvl w:val="1"/>
           <w:numId w:val="1"/>
@@ -3954,7 +3954,7 @@
     </w:p>
     <w:p>
       <w:pPr>
-        <w:pStyle w:val="Prrafodelista"/>
+        <w:pStyle w:val="ListParagraph"/>
         <w:numPr>
           <w:ilvl w:val="2"/>
           <w:numId w:val="1"/>
@@ -3994,7 +3994,7 @@
     </w:p>
     <w:p>
       <w:pPr>
-        <w:pStyle w:val="Prrafodelista"/>
+        <w:pStyle w:val="ListParagraph"/>
         <w:numPr>
           <w:ilvl w:val="2"/>
           <w:numId w:val="1"/>
@@ -4140,7 +4140,7 @@
     </w:p>
     <w:p>
       <w:pPr>
-        <w:pStyle w:val="Prrafodelista"/>
+        <w:pStyle w:val="ListParagraph"/>
         <w:numPr>
           <w:ilvl w:val="2"/>
           <w:numId w:val="1"/>
@@ -4170,7 +4170,7 @@
     </w:p>
     <w:p>
       <w:pPr>
-        <w:pStyle w:val="Prrafodelista"/>
+        <w:pStyle w:val="ListParagraph"/>
         <w:numPr>
           <w:ilvl w:val="1"/>
           <w:numId w:val="1"/>
@@ -4192,7 +4192,7 @@
     </w:p>
     <w:p>
       <w:pPr>
-        <w:pStyle w:val="Prrafodelista"/>
+        <w:pStyle w:val="ListParagraph"/>
         <w:numPr>
           <w:ilvl w:val="2"/>
           <w:numId w:val="1"/>
@@ -4224,7 +4224,7 @@
     </w:p>
     <w:p>
       <w:pPr>
-        <w:pStyle w:val="Prrafodelista"/>
+        <w:pStyle w:val="ListParagraph"/>
         <w:numPr>
           <w:ilvl w:val="2"/>
           <w:numId w:val="1"/>
@@ -4304,7 +4304,7 @@
     </w:p>
     <w:p>
       <w:pPr>
-        <w:pStyle w:val="Prrafodelista"/>
+        <w:pStyle w:val="ListParagraph"/>
         <w:numPr>
           <w:ilvl w:val="2"/>
           <w:numId w:val="1"/>
@@ -4326,7 +4326,7 @@
     </w:p>
     <w:p>
       <w:pPr>
-        <w:pStyle w:val="Prrafodelista"/>
+        <w:pStyle w:val="ListParagraph"/>
         <w:numPr>
           <w:ilvl w:val="1"/>
           <w:numId w:val="1"/>
@@ -4348,7 +4348,7 @@
     </w:p>
     <w:p>
       <w:pPr>
-        <w:pStyle w:val="Prrafodelista"/>
+        <w:pStyle w:val="ListParagraph"/>
         <w:numPr>
           <w:ilvl w:val="2"/>
           <w:numId w:val="1"/>
@@ -4390,7 +4390,7 @@
     </w:p>
     <w:p>
       <w:pPr>
-        <w:pStyle w:val="Prrafodelista"/>
+        <w:pStyle w:val="ListParagraph"/>
         <w:numPr>
           <w:ilvl w:val="2"/>
           <w:numId w:val="1"/>
@@ -4515,23 +4515,7 @@
           <w:sz w:val="24"/>
           <w:szCs w:val="24"/>
         </w:rPr>
-        <w:t xml:space="preserve">”, </w:t>
-      </w:r>
-      <w:r>
-        <w:rPr>
-          <w:rFonts w:ascii="Arial Narrow" w:hAnsi="Arial Narrow"/>
-          <w:sz w:val="24"/>
-          <w:szCs w:val="24"/>
-        </w:rPr>
-        <w:t>introducir</w:t>
-      </w:r>
-      <w:r>
-        <w:rPr>
-          <w:rFonts w:ascii="Arial Narrow" w:hAnsi="Arial Narrow"/>
-          <w:sz w:val="24"/>
-          <w:szCs w:val="24"/>
-        </w:rPr>
-        <w:t xml:space="preserve"> valores válidos y pinchar en “</w:t>
+        <w:t>”, introducir valores válidos y pinchar en “</w:t>
       </w:r>
       <w:proofErr w:type="spellStart"/>
       <w:r>
@@ -4590,7 +4574,7 @@
     </w:p>
     <w:p>
       <w:pPr>
-        <w:pStyle w:val="Prrafodelista"/>
+        <w:pStyle w:val="ListParagraph"/>
         <w:numPr>
           <w:ilvl w:val="2"/>
           <w:numId w:val="1"/>
@@ -4613,7 +4597,7 @@
     </w:p>
     <w:p>
       <w:pPr>
-        <w:pStyle w:val="Prrafodelista"/>
+        <w:pStyle w:val="ListParagraph"/>
         <w:numPr>
           <w:ilvl w:val="1"/>
           <w:numId w:val="1"/>
@@ -4635,7 +4619,7 @@
     </w:p>
     <w:p>
       <w:pPr>
-        <w:pStyle w:val="Prrafodelista"/>
+        <w:pStyle w:val="ListParagraph"/>
         <w:numPr>
           <w:ilvl w:val="2"/>
           <w:numId w:val="1"/>
@@ -4667,7 +4651,7 @@
     </w:p>
     <w:p>
       <w:pPr>
-        <w:pStyle w:val="Prrafodelista"/>
+        <w:pStyle w:val="ListParagraph"/>
         <w:numPr>
           <w:ilvl w:val="2"/>
           <w:numId w:val="1"/>
@@ -4802,7 +4786,7 @@
     </w:p>
     <w:p>
       <w:pPr>
-        <w:pStyle w:val="Prrafodelista"/>
+        <w:pStyle w:val="ListParagraph"/>
         <w:numPr>
           <w:ilvl w:val="2"/>
           <w:numId w:val="1"/>
@@ -4824,7 +4808,7 @@
     </w:p>
     <w:p>
       <w:pPr>
-        <w:pStyle w:val="Prrafodelista"/>
+        <w:pStyle w:val="ListParagraph"/>
         <w:ind w:left="0"/>
         <w:rPr>
           <w:rFonts w:ascii="Arial Narrow" w:hAnsi="Arial Narrow"/>
@@ -4835,7 +4819,7 @@
     </w:p>
     <w:p>
       <w:pPr>
-        <w:pStyle w:val="Prrafodelista"/>
+        <w:pStyle w:val="ListParagraph"/>
         <w:ind w:left="0"/>
         <w:rPr>
           <w:rFonts w:ascii="Arial Narrow" w:hAnsi="Arial Narrow"/>
@@ -4847,7 +4831,7 @@
     </w:p>
     <w:p>
       <w:pPr>
-        <w:pStyle w:val="Ttulo2"/>
+        <w:pStyle w:val="Heading2"/>
         <w:rPr>
           <w:rFonts w:ascii="Arial Narrow" w:hAnsi="Arial Narrow"/>
           <w:lang w:val="en-US"/>
@@ -4863,7 +4847,7 @@
     </w:p>
     <w:p>
       <w:pPr>
-        <w:pStyle w:val="Prrafodelista"/>
+        <w:pStyle w:val="ListParagraph"/>
         <w:ind w:left="0"/>
         <w:rPr>
           <w:rFonts w:ascii="Arial Narrow" w:hAnsi="Arial Narrow"/>
@@ -4875,7 +4859,7 @@
     </w:p>
     <w:p>
       <w:pPr>
-        <w:pStyle w:val="Prrafodelista"/>
+        <w:pStyle w:val="ListParagraph"/>
         <w:numPr>
           <w:ilvl w:val="0"/>
           <w:numId w:val="2"/>
@@ -4905,7 +4889,7 @@
     </w:p>
     <w:p>
       <w:pPr>
-        <w:pStyle w:val="Prrafodelista"/>
+        <w:pStyle w:val="ListParagraph"/>
         <w:numPr>
           <w:ilvl w:val="1"/>
           <w:numId w:val="2"/>
@@ -4975,7 +4959,7 @@
     </w:p>
     <w:p>
       <w:pPr>
-        <w:pStyle w:val="Prrafodelista"/>
+        <w:pStyle w:val="ListParagraph"/>
         <w:numPr>
           <w:ilvl w:val="1"/>
           <w:numId w:val="2"/>
@@ -4996,7 +4980,7 @@
       </w:r>
       <w:r>
         <w:rPr>
-          <w:rStyle w:val="Refdenotaalpie"/>
+          <w:rStyle w:val="FootnoteReference"/>
           <w:rFonts w:ascii="Arial Narrow" w:hAnsi="Arial Narrow"/>
           <w:sz w:val="24"/>
           <w:szCs w:val="24"/>
@@ -5014,7 +4998,7 @@
     </w:p>
     <w:p>
       <w:pPr>
-        <w:pStyle w:val="Prrafodelista"/>
+        <w:pStyle w:val="ListParagraph"/>
         <w:ind w:left="1440"/>
         <w:rPr>
           <w:rFonts w:ascii="Arial Narrow" w:hAnsi="Arial Narrow"/>
@@ -5025,7 +5009,7 @@
     </w:p>
     <w:p>
       <w:pPr>
-        <w:pStyle w:val="Prrafodelista"/>
+        <w:pStyle w:val="ListParagraph"/>
         <w:numPr>
           <w:ilvl w:val="0"/>
           <w:numId w:val="2"/>
@@ -5063,7 +5047,7 @@
     </w:p>
     <w:p>
       <w:pPr>
-        <w:pStyle w:val="Prrafodelista"/>
+        <w:pStyle w:val="ListParagraph"/>
         <w:numPr>
           <w:ilvl w:val="1"/>
           <w:numId w:val="2"/>
@@ -5093,7 +5077,7 @@
     </w:p>
     <w:p>
       <w:pPr>
-        <w:pStyle w:val="Prrafodelista"/>
+        <w:pStyle w:val="ListParagraph"/>
         <w:numPr>
           <w:ilvl w:val="1"/>
           <w:numId w:val="2"/>
@@ -5141,7 +5125,7 @@
     </w:p>
     <w:p>
       <w:pPr>
-        <w:pStyle w:val="Ttulo2"/>
+        <w:pStyle w:val="Heading2"/>
         <w:rPr>
           <w:rFonts w:ascii="Arial Narrow" w:hAnsi="Arial Narrow"/>
         </w:rPr>
@@ -5155,7 +5139,7 @@
     </w:p>
     <w:p>
       <w:pPr>
-        <w:pStyle w:val="Ttulo3"/>
+        <w:pStyle w:val="Heading3"/>
         <w:rPr>
           <w:rFonts w:ascii="Arial Narrow" w:hAnsi="Arial Narrow"/>
         </w:rPr>
@@ -5169,7 +5153,7 @@
     </w:p>
     <w:p>
       <w:pPr>
-        <w:pStyle w:val="Prrafodelista"/>
+        <w:pStyle w:val="ListParagraph"/>
         <w:numPr>
           <w:ilvl w:val="0"/>
           <w:numId w:val="3"/>
@@ -5282,7 +5266,7 @@
     </w:p>
     <w:p>
       <w:pPr>
-        <w:pStyle w:val="Prrafodelista"/>
+        <w:pStyle w:val="ListParagraph"/>
         <w:numPr>
           <w:ilvl w:val="1"/>
           <w:numId w:val="3"/>
@@ -5306,7 +5290,7 @@
     </w:p>
     <w:p>
       <w:pPr>
-        <w:pStyle w:val="Prrafodelista"/>
+        <w:pStyle w:val="ListParagraph"/>
         <w:numPr>
           <w:ilvl w:val="0"/>
           <w:numId w:val="3"/>
@@ -5380,7 +5364,7 @@
     </w:p>
     <w:p>
       <w:pPr>
-        <w:pStyle w:val="Prrafodelista"/>
+        <w:pStyle w:val="ListParagraph"/>
         <w:numPr>
           <w:ilvl w:val="1"/>
           <w:numId w:val="3"/>
@@ -5402,21 +5386,122 @@
     </w:p>
     <w:p>
       <w:pPr>
-        <w:pStyle w:val="Ttulo3"/>
-        <w:rPr>
-          <w:rFonts w:ascii="Arial Narrow" w:hAnsi="Arial Narrow"/>
-        </w:rPr>
-      </w:pPr>
-      <w:r>
-        <w:rPr>
-          <w:rFonts w:ascii="Arial Narrow" w:hAnsi="Arial Narrow"/>
-        </w:rPr>
+        <w:pStyle w:val="ListParagraph"/>
+        <w:numPr>
+          <w:ilvl w:val="0"/>
+          <w:numId w:val="3"/>
+        </w:numPr>
+        <w:rPr>
+          <w:rFonts w:ascii="Arial Narrow" w:hAnsi="Arial Narrow"/>
+          <w:sz w:val="24"/>
+          <w:szCs w:val="24"/>
+        </w:rPr>
+      </w:pPr>
+      <w:r>
+        <w:rPr>
+          <w:rFonts w:ascii="Arial Narrow" w:hAnsi="Arial Narrow"/>
+          <w:sz w:val="24"/>
+          <w:szCs w:val="24"/>
+        </w:rPr>
+        <w:t>Atributo para los inputs de formulario “</w:t>
+      </w:r>
+      <w:proofErr w:type="spellStart"/>
+      <w:r>
+        <w:rPr>
+          <w:rFonts w:ascii="Arial Narrow" w:hAnsi="Arial Narrow"/>
+          <w:sz w:val="24"/>
+          <w:szCs w:val="24"/>
+        </w:rPr>
+        <w:t>form</w:t>
+      </w:r>
+      <w:proofErr w:type="spellEnd"/>
+      <w:r>
+        <w:rPr>
+          <w:rFonts w:ascii="Arial Narrow" w:hAnsi="Arial Narrow"/>
+          <w:sz w:val="24"/>
+          <w:szCs w:val="24"/>
+        </w:rPr>
+        <w:t>”, que permite colocar inputs fuera de la etiqueta del formulario, pero que apunten a él. Se ha empleado para hacer una tabla donde cada fila es un formulario, respetando la condición de que &lt;</w:t>
+      </w:r>
+      <w:proofErr w:type="spellStart"/>
+      <w:r>
+        <w:rPr>
+          <w:rFonts w:ascii="Arial Narrow" w:hAnsi="Arial Narrow"/>
+          <w:sz w:val="24"/>
+          <w:szCs w:val="24"/>
+        </w:rPr>
+        <w:t>form</w:t>
+      </w:r>
+      <w:proofErr w:type="spellEnd"/>
+      <w:r>
+        <w:rPr>
+          <w:rFonts w:ascii="Arial Narrow" w:hAnsi="Arial Narrow"/>
+          <w:sz w:val="24"/>
+          <w:szCs w:val="24"/>
+        </w:rPr>
+        <w:t>&gt; no puede estar dentro de &lt;</w:t>
+      </w:r>
+      <w:proofErr w:type="spellStart"/>
+      <w:r>
+        <w:rPr>
+          <w:rFonts w:ascii="Arial Narrow" w:hAnsi="Arial Narrow"/>
+          <w:sz w:val="24"/>
+          <w:szCs w:val="24"/>
+        </w:rPr>
+        <w:t>tr</w:t>
+      </w:r>
+      <w:proofErr w:type="spellEnd"/>
+      <w:r>
+        <w:rPr>
+          <w:rFonts w:ascii="Arial Narrow" w:hAnsi="Arial Narrow"/>
+          <w:sz w:val="24"/>
+          <w:szCs w:val="24"/>
+        </w:rPr>
+        <w:t>&gt;.</w:t>
+      </w:r>
+    </w:p>
+    <w:p>
+      <w:pPr>
+        <w:pStyle w:val="ListParagraph"/>
+        <w:numPr>
+          <w:ilvl w:val="1"/>
+          <w:numId w:val="3"/>
+        </w:numPr>
+        <w:rPr>
+          <w:rFonts w:ascii="Arial Narrow" w:hAnsi="Arial Narrow"/>
+          <w:sz w:val="24"/>
+          <w:szCs w:val="24"/>
+        </w:rPr>
+      </w:pPr>
+      <w:r>
+        <w:rPr>
+          <w:rFonts w:ascii="Arial Narrow" w:hAnsi="Arial Narrow"/>
+          <w:sz w:val="24"/>
+          <w:szCs w:val="24"/>
+        </w:rPr>
+        <w:t>Localización: Usado en manageProducts.php.</w:t>
+      </w:r>
+      <w:bookmarkStart w:id="0" w:name="_GoBack"/>
+      <w:bookmarkEnd w:id="0"/>
+    </w:p>
+    <w:p>
+      <w:pPr>
+        <w:pStyle w:val="Heading3"/>
+        <w:rPr>
+          <w:rFonts w:ascii="Arial Narrow" w:hAnsi="Arial Narrow"/>
+        </w:rPr>
+      </w:pPr>
+      <w:r>
+        <w:rPr>
+          <w:rFonts w:ascii="Arial Narrow" w:hAnsi="Arial Narrow"/>
+        </w:rPr>
+        <w:lastRenderedPageBreak/>
         <w:t>USOS DE JQUERY</w:t>
       </w:r>
     </w:p>
     <w:p>
       <w:pPr>
-        <w:pStyle w:val="Prrafodelista"/>
+        <w:pStyle w:val="ListParagraph"/>
         <w:numPr>
           <w:ilvl w:val="0"/>
           <w:numId w:val="4"/>
@@ -5466,15 +5551,15 @@
     </w:p>
     <w:p>
       <w:pPr>
-        <w:pStyle w:val="Prrafodelista"/>
-        <w:rPr>
-          <w:rFonts w:ascii="Arial Narrow" w:hAnsi="Arial Narrow"/>
-        </w:rPr>
-      </w:pPr>
-    </w:p>
-    <w:p>
-      <w:pPr>
-        <w:pStyle w:val="Prrafodelista"/>
+        <w:pStyle w:val="ListParagraph"/>
+        <w:rPr>
+          <w:rFonts w:ascii="Arial Narrow" w:hAnsi="Arial Narrow"/>
+        </w:rPr>
+      </w:pPr>
+    </w:p>
+    <w:p>
+      <w:pPr>
+        <w:pStyle w:val="ListParagraph"/>
         <w:numPr>
           <w:ilvl w:val="0"/>
           <w:numId w:val="4"/>
@@ -5489,7 +5574,6 @@
           <w:sz w:val="24"/>
           <w:szCs w:val="24"/>
         </w:rPr>
-        <w:lastRenderedPageBreak/>
         <w:t>Validación de tarjetas de crédito:</w:t>
       </w:r>
       <w:r>
@@ -5500,7 +5584,7 @@
       </w:r>
       <w:r>
         <w:rPr>
-          <w:rStyle w:val="Refdenotaalpie"/>
+          <w:rStyle w:val="FootnoteReference"/>
           <w:rFonts w:ascii="Arial Narrow" w:hAnsi="Arial Narrow"/>
           <w:sz w:val="24"/>
           <w:szCs w:val="24"/>
@@ -5521,8 +5605,6 @@
         </w:rPr>
         <w:t>para asegurarnos de que se solamente se introducen tarjetas de VISA, MASTERCARD Y AMEX. Además de ha modificado el plugin para adaptarlo a las necesidades del proyecto</w:t>
       </w:r>
-      <w:bookmarkStart w:id="0" w:name="_GoBack"/>
-      <w:bookmarkEnd w:id="0"/>
     </w:p>
     <w:sectPr>
       <w:pgSz w:w="11906" w:h="16838"/>
@@ -5584,14 +5666,14 @@
   <w:footnote w:id="1">
     <w:p>
       <w:pPr>
-        <w:pStyle w:val="Textonotapie"/>
-        <w:rPr>
-          <w:rFonts w:ascii="Arial Narrow" w:hAnsi="Arial Narrow"/>
-        </w:rPr>
-      </w:pPr>
-      <w:r>
-        <w:rPr>
-          <w:rStyle w:val="Refdenotaalpie"/>
+        <w:pStyle w:val="FootnoteText"/>
+        <w:rPr>
+          <w:rFonts w:ascii="Arial Narrow" w:hAnsi="Arial Narrow"/>
+        </w:rPr>
+      </w:pPr>
+      <w:r>
+        <w:rPr>
+          <w:rStyle w:val="FootnoteReference"/>
           <w:rFonts w:ascii="Arial Narrow" w:hAnsi="Arial Narrow"/>
         </w:rPr>
         <w:footnoteRef/>
@@ -5605,7 +5687,7 @@
       <w:hyperlink r:id="rId1" w:history="1">
         <w:r>
           <w:rPr>
-            <w:rStyle w:val="Hipervnculo"/>
+            <w:rStyle w:val="Hyperlink"/>
             <w:rFonts w:ascii="Arial Narrow" w:hAnsi="Arial Narrow"/>
           </w:rPr>
           <w:t>https://jqueryvalidation.org/</w:t>
@@ -5620,15 +5702,15 @@
     </w:p>
     <w:p>
       <w:pPr>
-        <w:pStyle w:val="Textonotapie"/>
-        <w:rPr>
-          <w:rFonts w:ascii="Arial Narrow" w:hAnsi="Arial Narrow"/>
-        </w:rPr>
-      </w:pPr>
-    </w:p>
-    <w:p>
-      <w:pPr>
-        <w:pStyle w:val="Textonotapie"/>
+        <w:pStyle w:val="FootnoteText"/>
+        <w:rPr>
+          <w:rFonts w:ascii="Arial Narrow" w:hAnsi="Arial Narrow"/>
+        </w:rPr>
+      </w:pPr>
+    </w:p>
+    <w:p>
+      <w:pPr>
+        <w:pStyle w:val="FootnoteText"/>
         <w:rPr>
           <w:rFonts w:ascii="Arial Narrow" w:hAnsi="Arial Narrow"/>
         </w:rPr>
@@ -5652,24 +5734,12 @@
         <w:rPr>
           <w:rFonts w:ascii="Arial Narrow" w:hAnsi="Arial Narrow"/>
         </w:rPr>
-        <w:t xml:space="preserve"> plugin </w:t>
-      </w:r>
-      <w:r>
-        <w:rPr>
-          <w:rFonts w:ascii="Arial Narrow" w:hAnsi="Arial Narrow"/>
-        </w:rPr>
-        <w:t>está</w:t>
-      </w:r>
-      <w:r>
-        <w:rPr>
-          <w:rFonts w:ascii="Arial Narrow" w:hAnsi="Arial Narrow"/>
-        </w:rPr>
-        <w:t xml:space="preserve"> disponible en </w:t>
+        <w:t xml:space="preserve"> plugin está disponible en </w:t>
       </w:r>
       <w:hyperlink r:id="rId2" w:history="1">
         <w:r>
           <w:rPr>
-            <w:rStyle w:val="Hipervnculo"/>
+            <w:rStyle w:val="Hyperlink"/>
             <w:rFonts w:ascii="Arial Narrow" w:hAnsi="Arial Narrow"/>
           </w:rPr>
           <w:t>https://tutorialzine.com/2016/11/simple-credit-card-validation-form</w:t>
@@ -5680,14 +5750,14 @@
   <w:footnote w:id="2">
     <w:p>
       <w:pPr>
-        <w:pStyle w:val="Textonotapie"/>
-        <w:rPr>
-          <w:rFonts w:ascii="Arial Narrow" w:hAnsi="Arial Narrow"/>
-        </w:rPr>
-      </w:pPr>
-      <w:r>
-        <w:rPr>
-          <w:rStyle w:val="Refdenotaalpie"/>
+        <w:pStyle w:val="FootnoteText"/>
+        <w:rPr>
+          <w:rFonts w:ascii="Arial Narrow" w:hAnsi="Arial Narrow"/>
+        </w:rPr>
+      </w:pPr>
+      <w:r>
+        <w:rPr>
+          <w:rStyle w:val="FootnoteReference"/>
           <w:rFonts w:ascii="Arial Narrow" w:hAnsi="Arial Narrow"/>
         </w:rPr>
         <w:footnoteRef/>
@@ -5701,7 +5771,7 @@
       <w:hyperlink r:id="rId3" w:history="1">
         <w:r>
           <w:rPr>
-            <w:rStyle w:val="Hipervnculo"/>
+            <w:rStyle w:val="Hyperlink"/>
             <w:rFonts w:ascii="Arial Narrow" w:hAnsi="Arial Narrow"/>
           </w:rPr>
           <w:t>https://jqueryvalidation.org/</w:t>
@@ -5716,15 +5786,15 @@
     </w:p>
     <w:p>
       <w:pPr>
-        <w:pStyle w:val="Textonotapie"/>
-        <w:rPr>
-          <w:rFonts w:ascii="Arial Narrow" w:hAnsi="Arial Narrow"/>
-        </w:rPr>
-      </w:pPr>
-    </w:p>
-    <w:p>
-      <w:pPr>
-        <w:pStyle w:val="Textonotapie"/>
+        <w:pStyle w:val="FootnoteText"/>
+        <w:rPr>
+          <w:rFonts w:ascii="Arial Narrow" w:hAnsi="Arial Narrow"/>
+        </w:rPr>
+      </w:pPr>
+    </w:p>
+    <w:p>
+      <w:pPr>
+        <w:pStyle w:val="FootnoteText"/>
         <w:rPr>
           <w:rFonts w:ascii="Arial Narrow" w:hAnsi="Arial Narrow"/>
         </w:rPr>
@@ -5753,7 +5823,7 @@
       <w:hyperlink r:id="rId4" w:history="1">
         <w:r>
           <w:rPr>
-            <w:rStyle w:val="Hipervnculo"/>
+            <w:rStyle w:val="Hyperlink"/>
             <w:rFonts w:ascii="Arial Narrow" w:hAnsi="Arial Narrow"/>
           </w:rPr>
           <w:t>https://tutorialzine.com/2016/11/simple-credit-card-validation-form</w:t>
@@ -6535,11 +6605,11 @@
     <w:name w:val="Normal"/>
     <w:qFormat/>
   </w:style>
-  <w:style w:type="paragraph" w:styleId="Ttulo2">
+  <w:style w:type="paragraph" w:styleId="Heading2">
     <w:name w:val="heading 2"/>
     <w:basedOn w:val="Normal"/>
     <w:next w:val="Normal"/>
-    <w:link w:val="Ttulo2Car"/>
+    <w:link w:val="Heading2Char"/>
     <w:uiPriority w:val="9"/>
     <w:unhideWhenUsed/>
     <w:qFormat/>
@@ -6557,11 +6627,11 @@
       <w:szCs w:val="26"/>
     </w:rPr>
   </w:style>
-  <w:style w:type="paragraph" w:styleId="Ttulo3">
+  <w:style w:type="paragraph" w:styleId="Heading3">
     <w:name w:val="heading 3"/>
     <w:basedOn w:val="Normal"/>
     <w:next w:val="Normal"/>
-    <w:link w:val="Ttulo3Car"/>
+    <w:link w:val="Heading3Char"/>
     <w:uiPriority w:val="9"/>
     <w:unhideWhenUsed/>
     <w:qFormat/>
@@ -6579,13 +6649,13 @@
       <w:szCs w:val="24"/>
     </w:rPr>
   </w:style>
-  <w:style w:type="character" w:default="1" w:styleId="Fuentedeprrafopredeter">
+  <w:style w:type="character" w:default="1" w:styleId="DefaultParagraphFont">
     <w:name w:val="Default Paragraph Font"/>
     <w:uiPriority w:val="1"/>
     <w:semiHidden/>
     <w:unhideWhenUsed/>
   </w:style>
-  <w:style w:type="table" w:default="1" w:styleId="Tablanormal">
+  <w:style w:type="table" w:default="1" w:styleId="TableNormal">
     <w:name w:val="Normal Table"/>
     <w:uiPriority w:val="99"/>
     <w:semiHidden/>
@@ -6600,15 +6670,15 @@
       </w:tblCellMar>
     </w:tblPr>
   </w:style>
-  <w:style w:type="numbering" w:default="1" w:styleId="Sinlista">
+  <w:style w:type="numbering" w:default="1" w:styleId="NoList">
     <w:name w:val="No List"/>
     <w:uiPriority w:val="99"/>
     <w:semiHidden/>
     <w:unhideWhenUsed/>
   </w:style>
-  <w:style w:type="table" w:styleId="Tablaconcuadrcula">
+  <w:style w:type="table" w:styleId="TableGrid">
     <w:name w:val="Table Grid"/>
-    <w:basedOn w:val="Tablanormal"/>
+    <w:basedOn w:val="TableNormal"/>
     <w:uiPriority w:val="39"/>
     <w:rsid w:val="00F869C4"/>
     <w:pPr>
@@ -6625,7 +6695,7 @@
       </w:tblBorders>
     </w:tblPr>
   </w:style>
-  <w:style w:type="paragraph" w:styleId="Prrafodelista">
+  <w:style w:type="paragraph" w:styleId="ListParagraph">
     <w:name w:val="List Paragraph"/>
     <w:basedOn w:val="Normal"/>
     <w:uiPriority w:val="34"/>
@@ -6636,10 +6706,10 @@
       <w:contextualSpacing/>
     </w:pPr>
   </w:style>
-  <w:style w:type="character" w:customStyle="1" w:styleId="Ttulo2Car">
-    <w:name w:val="Título 2 Car"/>
-    <w:basedOn w:val="Fuentedeprrafopredeter"/>
-    <w:link w:val="Ttulo2"/>
+  <w:style w:type="character" w:customStyle="1" w:styleId="Heading2Char">
+    <w:name w:val="Heading 2 Char"/>
+    <w:basedOn w:val="DefaultParagraphFont"/>
+    <w:link w:val="Heading2"/>
     <w:uiPriority w:val="9"/>
     <w:rsid w:val="0073000A"/>
     <w:rPr>
@@ -6649,10 +6719,10 @@
       <w:szCs w:val="26"/>
     </w:rPr>
   </w:style>
-  <w:style w:type="paragraph" w:styleId="Textonotapie">
+  <w:style w:type="paragraph" w:styleId="FootnoteText">
     <w:name w:val="footnote text"/>
     <w:basedOn w:val="Normal"/>
-    <w:link w:val="TextonotapieCar"/>
+    <w:link w:val="FootnoteTextChar"/>
     <w:uiPriority w:val="99"/>
     <w:semiHidden/>
     <w:unhideWhenUsed/>
@@ -6665,10 +6735,10 @@
       <w:szCs w:val="20"/>
     </w:rPr>
   </w:style>
-  <w:style w:type="character" w:customStyle="1" w:styleId="TextonotapieCar">
-    <w:name w:val="Texto nota pie Car"/>
-    <w:basedOn w:val="Fuentedeprrafopredeter"/>
-    <w:link w:val="Textonotapie"/>
+  <w:style w:type="character" w:customStyle="1" w:styleId="FootnoteTextChar">
+    <w:name w:val="Footnote Text Char"/>
+    <w:basedOn w:val="DefaultParagraphFont"/>
+    <w:link w:val="FootnoteText"/>
     <w:uiPriority w:val="99"/>
     <w:semiHidden/>
     <w:rsid w:val="00A52D35"/>
@@ -6677,9 +6747,9 @@
       <w:szCs w:val="20"/>
     </w:rPr>
   </w:style>
-  <w:style w:type="character" w:styleId="Refdenotaalpie">
+  <w:style w:type="character" w:styleId="FootnoteReference">
     <w:name w:val="footnote reference"/>
-    <w:basedOn w:val="Fuentedeprrafopredeter"/>
+    <w:basedOn w:val="DefaultParagraphFont"/>
     <w:uiPriority w:val="99"/>
     <w:semiHidden/>
     <w:unhideWhenUsed/>
@@ -6688,9 +6758,9 @@
       <w:vertAlign w:val="superscript"/>
     </w:rPr>
   </w:style>
-  <w:style w:type="character" w:styleId="Hipervnculo">
+  <w:style w:type="character" w:styleId="Hyperlink">
     <w:name w:val="Hyperlink"/>
-    <w:basedOn w:val="Fuentedeprrafopredeter"/>
+    <w:basedOn w:val="DefaultParagraphFont"/>
     <w:uiPriority w:val="99"/>
     <w:unhideWhenUsed/>
     <w:rsid w:val="00A52D35"/>
@@ -6699,9 +6769,9 @@
       <w:u w:val="single"/>
     </w:rPr>
   </w:style>
-  <w:style w:type="character" w:styleId="Mencinsinresolver">
+  <w:style w:type="character" w:styleId="UnresolvedMention">
     <w:name w:val="Unresolved Mention"/>
-    <w:basedOn w:val="Fuentedeprrafopredeter"/>
+    <w:basedOn w:val="DefaultParagraphFont"/>
     <w:uiPriority w:val="99"/>
     <w:semiHidden/>
     <w:unhideWhenUsed/>
@@ -6711,10 +6781,10 @@
       <w:shd w:val="clear" w:color="auto" w:fill="E6E6E6"/>
     </w:rPr>
   </w:style>
-  <w:style w:type="character" w:customStyle="1" w:styleId="Ttulo3Car">
-    <w:name w:val="Título 3 Car"/>
-    <w:basedOn w:val="Fuentedeprrafopredeter"/>
-    <w:link w:val="Ttulo3"/>
+  <w:style w:type="character" w:customStyle="1" w:styleId="Heading3Char">
+    <w:name w:val="Heading 3 Char"/>
+    <w:basedOn w:val="DefaultParagraphFont"/>
+    <w:link w:val="Heading3"/>
     <w:uiPriority w:val="9"/>
     <w:rsid w:val="00C154EE"/>
     <w:rPr>
@@ -7027,7 +7097,7 @@
 </file>
 
 <file path=customXml/itemProps1.xml><?xml version="1.0" encoding="utf-8"?>
-<ds:datastoreItem xmlns:ds="http://schemas.openxmlformats.org/officeDocument/2006/customXml" ds:itemID="{4B69681A-8ACE-4F4C-B782-3DCAC4950146}">
+<ds:datastoreItem xmlns:ds="http://schemas.openxmlformats.org/officeDocument/2006/customXml" ds:itemID="{F405A576-E47B-453C-B3AB-6ECA58240EE8}">
   <ds:schemaRefs>
     <ds:schemaRef ds:uri="http://schemas.openxmlformats.org/officeDocument/2006/bibliography"/>
   </ds:schemaRefs>

</xml_diff>

<commit_message>
producto montable y pedido create casi terminado
</commit_message>
<xml_diff>
--- a/Documentation/Resumen Ejecutivo.docx
+++ b/Documentation/Resumen Ejecutivo.docx
@@ -645,6 +645,15 @@
                 <w:lang w:val="en-US"/>
               </w:rPr>
             </w:pPr>
+            <w:r>
+              <w:rPr>
+                <w:rFonts w:ascii="Arial Narrow" w:hAnsi="Arial Narrow"/>
+                <w:sz w:val="18"/>
+                <w:szCs w:val="18"/>
+                <w:lang w:val="en-US"/>
+              </w:rPr>
+              <w:t>X</w:t>
+            </w:r>
           </w:p>
         </w:tc>
         <w:tc>
@@ -775,6 +784,26 @@
               </w:rPr>
               <w:t>X</w:t>
             </w:r>
+            <w:r>
+              <w:rPr>
+                <w:rFonts w:ascii="Arial Narrow" w:hAnsi="Arial Narrow"/>
+                <w:sz w:val="18"/>
+                <w:szCs w:val="18"/>
+                <w:lang w:val="en-US"/>
+              </w:rPr>
+              <w:t xml:space="preserve"> </w:t>
+            </w:r>
+            <w:proofErr w:type="spellStart"/>
+            <w:r>
+              <w:rPr>
+                <w:rFonts w:ascii="Arial Narrow" w:hAnsi="Arial Narrow"/>
+                <w:sz w:val="18"/>
+                <w:szCs w:val="18"/>
+                <w:lang w:val="en-US"/>
+              </w:rPr>
+              <w:t>X</w:t>
+            </w:r>
+            <w:proofErr w:type="spellEnd"/>
           </w:p>
         </w:tc>
         <w:tc>
@@ -887,6 +916,7 @@
           </w:tcPr>
           <w:p>
             <w:pPr>
+              <w:jc w:val="center"/>
               <w:rPr>
                 <w:rFonts w:ascii="Arial Narrow" w:hAnsi="Arial Narrow"/>
                 <w:sz w:val="18"/>
@@ -894,6 +924,15 @@
                 <w:lang w:val="en-US"/>
               </w:rPr>
             </w:pPr>
+            <w:r>
+              <w:rPr>
+                <w:rFonts w:ascii="Arial Narrow" w:hAnsi="Arial Narrow"/>
+                <w:sz w:val="18"/>
+                <w:szCs w:val="18"/>
+                <w:lang w:val="en-US"/>
+              </w:rPr>
+              <w:t>X</w:t>
+            </w:r>
           </w:p>
         </w:tc>
         <w:tc>
@@ -3263,6 +3302,1180 @@
           <w:sz w:val="24"/>
           <w:szCs w:val="24"/>
         </w:rPr>
+        <w:t>LEER</w:t>
+      </w:r>
+      <w:r>
+        <w:rPr>
+          <w:rFonts w:ascii="Arial Narrow" w:hAnsi="Arial Narrow"/>
+          <w:sz w:val="24"/>
+          <w:szCs w:val="24"/>
+        </w:rPr>
+        <w:t xml:space="preserve"> 1</w:t>
+      </w:r>
+      <w:r>
+        <w:rPr>
+          <w:rFonts w:ascii="Arial Narrow" w:hAnsi="Arial Narrow"/>
+          <w:sz w:val="24"/>
+          <w:szCs w:val="24"/>
+        </w:rPr>
+        <w:t>:</w:t>
+      </w:r>
+    </w:p>
+    <w:p>
+      <w:pPr>
+        <w:pStyle w:val="ListParagraph"/>
+        <w:numPr>
+          <w:ilvl w:val="2"/>
+          <w:numId w:val="1"/>
+        </w:numPr>
+        <w:rPr>
+          <w:rFonts w:ascii="Arial Narrow" w:hAnsi="Arial Narrow"/>
+          <w:sz w:val="24"/>
+          <w:szCs w:val="24"/>
+        </w:rPr>
+      </w:pPr>
+      <w:r>
+        <w:rPr>
+          <w:rFonts w:ascii="Arial Narrow" w:hAnsi="Arial Narrow"/>
+          <w:sz w:val="24"/>
+          <w:szCs w:val="24"/>
+        </w:rPr>
+        <w:t xml:space="preserve">Localización: </w:t>
+      </w:r>
+      <w:proofErr w:type="spellStart"/>
+      <w:r>
+        <w:rPr>
+          <w:rFonts w:ascii="Arial Narrow" w:hAnsi="Arial Narrow"/>
+          <w:sz w:val="24"/>
+          <w:szCs w:val="24"/>
+        </w:rPr>
+        <w:t>manageProduct.php</w:t>
+      </w:r>
+      <w:proofErr w:type="spellEnd"/>
+      <w:r>
+        <w:rPr>
+          <w:rFonts w:ascii="Arial Narrow" w:hAnsi="Arial Narrow"/>
+          <w:sz w:val="24"/>
+          <w:szCs w:val="24"/>
+        </w:rPr>
+        <w:t>.</w:t>
+      </w:r>
+    </w:p>
+    <w:p>
+      <w:pPr>
+        <w:pStyle w:val="ListParagraph"/>
+        <w:numPr>
+          <w:ilvl w:val="2"/>
+          <w:numId w:val="1"/>
+        </w:numPr>
+        <w:rPr>
+          <w:rFonts w:ascii="Arial Narrow" w:hAnsi="Arial Narrow"/>
+          <w:sz w:val="24"/>
+          <w:szCs w:val="24"/>
+        </w:rPr>
+      </w:pPr>
+      <w:r>
+        <w:rPr>
+          <w:rFonts w:ascii="Arial Narrow" w:hAnsi="Arial Narrow"/>
+          <w:sz w:val="24"/>
+          <w:szCs w:val="24"/>
+        </w:rPr>
+        <w:t xml:space="preserve">Acceso: </w:t>
+      </w:r>
+      <w:r>
+        <w:rPr>
+          <w:rFonts w:ascii="Arial Narrow" w:hAnsi="Arial Narrow"/>
+          <w:sz w:val="24"/>
+          <w:szCs w:val="24"/>
+        </w:rPr>
+        <w:t xml:space="preserve">Tras </w:t>
+      </w:r>
+      <w:proofErr w:type="spellStart"/>
+      <w:r>
+        <w:rPr>
+          <w:rFonts w:ascii="Arial Narrow" w:hAnsi="Arial Narrow"/>
+          <w:sz w:val="24"/>
+          <w:szCs w:val="24"/>
+        </w:rPr>
+        <w:t>logearse</w:t>
+      </w:r>
+      <w:proofErr w:type="spellEnd"/>
+      <w:r>
+        <w:rPr>
+          <w:rFonts w:ascii="Arial Narrow" w:hAnsi="Arial Narrow"/>
+          <w:sz w:val="24"/>
+          <w:szCs w:val="24"/>
+        </w:rPr>
+        <w:t xml:space="preserve"> como a</w:t>
+      </w:r>
+      <w:r>
+        <w:rPr>
+          <w:rFonts w:ascii="Arial Narrow" w:hAnsi="Arial Narrow"/>
+          <w:sz w:val="24"/>
+          <w:szCs w:val="24"/>
+        </w:rPr>
+        <w:t>dministrador accedemos a “</w:t>
+      </w:r>
+      <w:proofErr w:type="spellStart"/>
+      <w:r>
+        <w:rPr>
+          <w:rFonts w:ascii="Arial Narrow" w:hAnsi="Arial Narrow"/>
+          <w:sz w:val="24"/>
+          <w:szCs w:val="24"/>
+        </w:rPr>
+        <w:t>My</w:t>
+      </w:r>
+      <w:proofErr w:type="spellEnd"/>
+      <w:r>
+        <w:rPr>
+          <w:rFonts w:ascii="Arial Narrow" w:hAnsi="Arial Narrow"/>
+          <w:sz w:val="24"/>
+          <w:szCs w:val="24"/>
+        </w:rPr>
+        <w:t xml:space="preserve"> </w:t>
+      </w:r>
+      <w:proofErr w:type="spellStart"/>
+      <w:r>
+        <w:rPr>
+          <w:rFonts w:ascii="Arial Narrow" w:hAnsi="Arial Narrow"/>
+          <w:sz w:val="24"/>
+          <w:szCs w:val="24"/>
+        </w:rPr>
+        <w:t>Account</w:t>
+      </w:r>
+      <w:proofErr w:type="spellEnd"/>
+      <w:r>
+        <w:rPr>
+          <w:rFonts w:ascii="Arial Narrow" w:hAnsi="Arial Narrow"/>
+          <w:sz w:val="24"/>
+          <w:szCs w:val="24"/>
+        </w:rPr>
+        <w:t>” y pinchamos en “</w:t>
+      </w:r>
+      <w:proofErr w:type="spellStart"/>
+      <w:r>
+        <w:rPr>
+          <w:rFonts w:ascii="Arial Narrow" w:hAnsi="Arial Narrow"/>
+          <w:sz w:val="24"/>
+          <w:szCs w:val="24"/>
+        </w:rPr>
+        <w:t>Edit</w:t>
+      </w:r>
+      <w:proofErr w:type="spellEnd"/>
+      <w:r>
+        <w:rPr>
+          <w:rFonts w:ascii="Arial Narrow" w:hAnsi="Arial Narrow"/>
+          <w:sz w:val="24"/>
+          <w:szCs w:val="24"/>
+        </w:rPr>
+        <w:t xml:space="preserve"> </w:t>
+      </w:r>
+      <w:proofErr w:type="spellStart"/>
+      <w:r>
+        <w:rPr>
+          <w:rFonts w:ascii="Arial Narrow" w:hAnsi="Arial Narrow"/>
+          <w:sz w:val="24"/>
+          <w:szCs w:val="24"/>
+        </w:rPr>
+        <w:t>Product</w:t>
+      </w:r>
+      <w:proofErr w:type="spellEnd"/>
+      <w:r>
+        <w:rPr>
+          <w:rFonts w:ascii="Arial Narrow" w:hAnsi="Arial Narrow"/>
+          <w:sz w:val="24"/>
+          <w:szCs w:val="24"/>
+        </w:rPr>
+        <w:t>” o “</w:t>
+      </w:r>
+      <w:proofErr w:type="spellStart"/>
+      <w:r>
+        <w:rPr>
+          <w:rFonts w:ascii="Arial Narrow" w:hAnsi="Arial Narrow"/>
+          <w:sz w:val="24"/>
+          <w:szCs w:val="24"/>
+        </w:rPr>
+        <w:t>Delete</w:t>
+      </w:r>
+      <w:proofErr w:type="spellEnd"/>
+      <w:r>
+        <w:rPr>
+          <w:rFonts w:ascii="Arial Narrow" w:hAnsi="Arial Narrow"/>
+          <w:sz w:val="24"/>
+          <w:szCs w:val="24"/>
+        </w:rPr>
+        <w:t xml:space="preserve"> </w:t>
+      </w:r>
+      <w:proofErr w:type="spellStart"/>
+      <w:r>
+        <w:rPr>
+          <w:rFonts w:ascii="Arial Narrow" w:hAnsi="Arial Narrow"/>
+          <w:sz w:val="24"/>
+          <w:szCs w:val="24"/>
+        </w:rPr>
+        <w:t>Product</w:t>
+      </w:r>
+      <w:proofErr w:type="spellEnd"/>
+      <w:r>
+        <w:rPr>
+          <w:rFonts w:ascii="Arial Narrow" w:hAnsi="Arial Narrow"/>
+          <w:sz w:val="24"/>
+          <w:szCs w:val="24"/>
+        </w:rPr>
+        <w:t>”.</w:t>
+      </w:r>
+    </w:p>
+    <w:p>
+      <w:pPr>
+        <w:pStyle w:val="ListParagraph"/>
+        <w:numPr>
+          <w:ilvl w:val="2"/>
+          <w:numId w:val="1"/>
+        </w:numPr>
+        <w:rPr>
+          <w:rFonts w:ascii="Arial Narrow" w:hAnsi="Arial Narrow"/>
+          <w:sz w:val="24"/>
+          <w:szCs w:val="24"/>
+        </w:rPr>
+      </w:pPr>
+      <w:r>
+        <w:rPr>
+          <w:rFonts w:ascii="Arial Narrow" w:hAnsi="Arial Narrow"/>
+          <w:sz w:val="24"/>
+          <w:szCs w:val="24"/>
+        </w:rPr>
+        <w:t>Casos de uso: CU03.</w:t>
+      </w:r>
+    </w:p>
+    <w:p>
+      <w:pPr>
+        <w:pStyle w:val="ListParagraph"/>
+        <w:numPr>
+          <w:ilvl w:val="1"/>
+          <w:numId w:val="1"/>
+        </w:numPr>
+        <w:rPr>
+          <w:rFonts w:ascii="Arial Narrow" w:hAnsi="Arial Narrow"/>
+          <w:sz w:val="24"/>
+          <w:szCs w:val="24"/>
+        </w:rPr>
+      </w:pPr>
+      <w:r>
+        <w:rPr>
+          <w:rFonts w:ascii="Arial Narrow" w:hAnsi="Arial Narrow"/>
+          <w:sz w:val="24"/>
+          <w:szCs w:val="24"/>
+        </w:rPr>
+        <w:t>LEER</w:t>
+      </w:r>
+      <w:r>
+        <w:rPr>
+          <w:rFonts w:ascii="Arial Narrow" w:hAnsi="Arial Narrow"/>
+          <w:sz w:val="24"/>
+          <w:szCs w:val="24"/>
+        </w:rPr>
+        <w:t xml:space="preserve"> 1</w:t>
+      </w:r>
+      <w:r>
+        <w:rPr>
+          <w:rFonts w:ascii="Arial Narrow" w:hAnsi="Arial Narrow"/>
+          <w:sz w:val="24"/>
+          <w:szCs w:val="24"/>
+        </w:rPr>
+        <w:t>:</w:t>
+      </w:r>
+    </w:p>
+    <w:p>
+      <w:pPr>
+        <w:pStyle w:val="ListParagraph"/>
+        <w:numPr>
+          <w:ilvl w:val="2"/>
+          <w:numId w:val="1"/>
+        </w:numPr>
+        <w:rPr>
+          <w:rFonts w:ascii="Arial Narrow" w:hAnsi="Arial Narrow"/>
+          <w:sz w:val="24"/>
+          <w:szCs w:val="24"/>
+        </w:rPr>
+      </w:pPr>
+      <w:r>
+        <w:rPr>
+          <w:rFonts w:ascii="Arial Narrow" w:hAnsi="Arial Narrow"/>
+          <w:sz w:val="24"/>
+          <w:szCs w:val="24"/>
+        </w:rPr>
+        <w:t xml:space="preserve">Localización: </w:t>
+      </w:r>
+      <w:proofErr w:type="spellStart"/>
+      <w:r>
+        <w:rPr>
+          <w:rFonts w:ascii="Arial Narrow" w:hAnsi="Arial Narrow"/>
+          <w:sz w:val="24"/>
+          <w:szCs w:val="24"/>
+        </w:rPr>
+        <w:t>order</w:t>
+      </w:r>
+      <w:r>
+        <w:rPr>
+          <w:rFonts w:ascii="Arial Narrow" w:hAnsi="Arial Narrow"/>
+          <w:sz w:val="24"/>
+          <w:szCs w:val="24"/>
+        </w:rPr>
+        <w:t>.php</w:t>
+      </w:r>
+      <w:proofErr w:type="spellEnd"/>
+      <w:r>
+        <w:rPr>
+          <w:rFonts w:ascii="Arial Narrow" w:hAnsi="Arial Narrow"/>
+          <w:sz w:val="24"/>
+          <w:szCs w:val="24"/>
+        </w:rPr>
+        <w:t>.</w:t>
+      </w:r>
+    </w:p>
+    <w:p>
+      <w:pPr>
+        <w:pStyle w:val="ListParagraph"/>
+        <w:numPr>
+          <w:ilvl w:val="2"/>
+          <w:numId w:val="1"/>
+        </w:numPr>
+        <w:rPr>
+          <w:rFonts w:ascii="Arial Narrow" w:hAnsi="Arial Narrow"/>
+          <w:sz w:val="24"/>
+          <w:szCs w:val="24"/>
+        </w:rPr>
+      </w:pPr>
+      <w:r>
+        <w:rPr>
+          <w:rFonts w:ascii="Arial Narrow" w:hAnsi="Arial Narrow"/>
+          <w:sz w:val="24"/>
+          <w:szCs w:val="24"/>
+        </w:rPr>
+        <w:t xml:space="preserve">Acceso: </w:t>
+      </w:r>
+      <w:r>
+        <w:rPr>
+          <w:rFonts w:ascii="Arial Narrow" w:hAnsi="Arial Narrow"/>
+          <w:sz w:val="24"/>
+          <w:szCs w:val="24"/>
+        </w:rPr>
+        <w:t>Entramos a “</w:t>
+      </w:r>
+      <w:proofErr w:type="spellStart"/>
+      <w:r>
+        <w:rPr>
+          <w:rFonts w:ascii="Arial Narrow" w:hAnsi="Arial Narrow"/>
+          <w:sz w:val="24"/>
+          <w:szCs w:val="24"/>
+        </w:rPr>
+        <w:t>build</w:t>
+      </w:r>
+      <w:proofErr w:type="spellEnd"/>
+      <w:r>
+        <w:rPr>
+          <w:rFonts w:ascii="Arial Narrow" w:hAnsi="Arial Narrow"/>
+          <w:sz w:val="24"/>
+          <w:szCs w:val="24"/>
+        </w:rPr>
+        <w:t xml:space="preserve"> </w:t>
+      </w:r>
+      <w:proofErr w:type="spellStart"/>
+      <w:r>
+        <w:rPr>
+          <w:rFonts w:ascii="Arial Narrow" w:hAnsi="Arial Narrow"/>
+          <w:sz w:val="24"/>
+          <w:szCs w:val="24"/>
+        </w:rPr>
+        <w:t>computer</w:t>
+      </w:r>
+      <w:proofErr w:type="spellEnd"/>
+      <w:r>
+        <w:rPr>
+          <w:rFonts w:ascii="Arial Narrow" w:hAnsi="Arial Narrow"/>
+          <w:sz w:val="24"/>
+          <w:szCs w:val="24"/>
+        </w:rPr>
+        <w:t>” y construimos un ordenador. Aceptamos y damos a “</w:t>
+      </w:r>
+      <w:proofErr w:type="spellStart"/>
+      <w:r>
+        <w:rPr>
+          <w:rFonts w:ascii="Arial Narrow" w:hAnsi="Arial Narrow"/>
+          <w:sz w:val="24"/>
+          <w:szCs w:val="24"/>
+        </w:rPr>
+        <w:t>Confirm</w:t>
+      </w:r>
+      <w:proofErr w:type="spellEnd"/>
+      <w:r>
+        <w:rPr>
+          <w:rFonts w:ascii="Arial Narrow" w:hAnsi="Arial Narrow"/>
+          <w:sz w:val="24"/>
+          <w:szCs w:val="24"/>
+        </w:rPr>
+        <w:t xml:space="preserve"> </w:t>
+      </w:r>
+      <w:proofErr w:type="spellStart"/>
+      <w:r>
+        <w:rPr>
+          <w:rFonts w:ascii="Arial Narrow" w:hAnsi="Arial Narrow"/>
+          <w:sz w:val="24"/>
+          <w:szCs w:val="24"/>
+        </w:rPr>
+        <w:t>order</w:t>
+      </w:r>
+      <w:proofErr w:type="spellEnd"/>
+      <w:r>
+        <w:rPr>
+          <w:rFonts w:ascii="Arial Narrow" w:hAnsi="Arial Narrow"/>
+          <w:sz w:val="24"/>
+          <w:szCs w:val="24"/>
+        </w:rPr>
+        <w:t>”. El sistema buscará los productos en la base de datos para calcular los precios.</w:t>
+      </w:r>
+    </w:p>
+    <w:p>
+      <w:pPr>
+        <w:pStyle w:val="ListParagraph"/>
+        <w:numPr>
+          <w:ilvl w:val="2"/>
+          <w:numId w:val="1"/>
+        </w:numPr>
+        <w:rPr>
+          <w:rFonts w:ascii="Arial Narrow" w:hAnsi="Arial Narrow"/>
+          <w:sz w:val="24"/>
+          <w:szCs w:val="24"/>
+        </w:rPr>
+      </w:pPr>
+      <w:r>
+        <w:rPr>
+          <w:rFonts w:ascii="Arial Narrow" w:hAnsi="Arial Narrow"/>
+          <w:sz w:val="24"/>
+          <w:szCs w:val="24"/>
+        </w:rPr>
+        <w:t>Casos de uso: CU</w:t>
+      </w:r>
+      <w:r>
+        <w:rPr>
+          <w:rFonts w:ascii="Arial Narrow" w:hAnsi="Arial Narrow"/>
+          <w:sz w:val="24"/>
+          <w:szCs w:val="24"/>
+        </w:rPr>
+        <w:t>10</w:t>
+      </w:r>
+      <w:r>
+        <w:rPr>
+          <w:rFonts w:ascii="Arial Narrow" w:hAnsi="Arial Narrow"/>
+          <w:sz w:val="24"/>
+          <w:szCs w:val="24"/>
+        </w:rPr>
+        <w:t>.</w:t>
+      </w:r>
+      <w:r>
+        <w:rPr>
+          <w:rFonts w:ascii="Arial Narrow" w:hAnsi="Arial Narrow"/>
+          <w:sz w:val="24"/>
+          <w:szCs w:val="24"/>
+        </w:rPr>
+        <w:t xml:space="preserve"> </w:t>
+      </w:r>
+    </w:p>
+    <w:p>
+      <w:pPr>
+        <w:pStyle w:val="ListParagraph"/>
+        <w:numPr>
+          <w:ilvl w:val="1"/>
+          <w:numId w:val="1"/>
+        </w:numPr>
+        <w:rPr>
+          <w:rFonts w:ascii="Arial Narrow" w:hAnsi="Arial Narrow"/>
+          <w:sz w:val="24"/>
+          <w:szCs w:val="24"/>
+        </w:rPr>
+      </w:pPr>
+      <w:r>
+        <w:rPr>
+          <w:rFonts w:ascii="Arial Narrow" w:hAnsi="Arial Narrow"/>
+          <w:sz w:val="24"/>
+          <w:szCs w:val="24"/>
+        </w:rPr>
+        <w:t>ACTUALIZAR:</w:t>
+      </w:r>
+    </w:p>
+    <w:p>
+      <w:pPr>
+        <w:pStyle w:val="ListParagraph"/>
+        <w:numPr>
+          <w:ilvl w:val="2"/>
+          <w:numId w:val="1"/>
+        </w:numPr>
+        <w:rPr>
+          <w:rFonts w:ascii="Arial Narrow" w:hAnsi="Arial Narrow"/>
+          <w:sz w:val="24"/>
+          <w:szCs w:val="24"/>
+        </w:rPr>
+      </w:pPr>
+      <w:r>
+        <w:rPr>
+          <w:rFonts w:ascii="Arial Narrow" w:hAnsi="Arial Narrow"/>
+          <w:sz w:val="24"/>
+          <w:szCs w:val="24"/>
+        </w:rPr>
+        <w:t xml:space="preserve">Localización: </w:t>
+      </w:r>
+      <w:proofErr w:type="spellStart"/>
+      <w:r>
+        <w:rPr>
+          <w:rFonts w:ascii="Arial Narrow" w:hAnsi="Arial Narrow"/>
+          <w:sz w:val="24"/>
+          <w:szCs w:val="24"/>
+        </w:rPr>
+        <w:t>manageProduct.php</w:t>
+      </w:r>
+      <w:proofErr w:type="spellEnd"/>
+      <w:r>
+        <w:rPr>
+          <w:rFonts w:ascii="Arial Narrow" w:hAnsi="Arial Narrow"/>
+          <w:sz w:val="24"/>
+          <w:szCs w:val="24"/>
+        </w:rPr>
+        <w:t>.</w:t>
+      </w:r>
+    </w:p>
+    <w:p>
+      <w:pPr>
+        <w:pStyle w:val="ListParagraph"/>
+        <w:numPr>
+          <w:ilvl w:val="2"/>
+          <w:numId w:val="1"/>
+        </w:numPr>
+        <w:rPr>
+          <w:rFonts w:ascii="Arial Narrow" w:hAnsi="Arial Narrow"/>
+          <w:sz w:val="24"/>
+          <w:szCs w:val="24"/>
+        </w:rPr>
+      </w:pPr>
+      <w:r>
+        <w:rPr>
+          <w:rFonts w:ascii="Arial Narrow" w:hAnsi="Arial Narrow"/>
+          <w:sz w:val="24"/>
+          <w:szCs w:val="24"/>
+        </w:rPr>
+        <w:t xml:space="preserve">Acceso: </w:t>
+      </w:r>
+      <w:r>
+        <w:rPr>
+          <w:rFonts w:ascii="Arial Narrow" w:hAnsi="Arial Narrow"/>
+          <w:sz w:val="24"/>
+          <w:szCs w:val="24"/>
+        </w:rPr>
+        <w:t xml:space="preserve">Tras </w:t>
+      </w:r>
+      <w:proofErr w:type="spellStart"/>
+      <w:r>
+        <w:rPr>
+          <w:rFonts w:ascii="Arial Narrow" w:hAnsi="Arial Narrow"/>
+          <w:sz w:val="24"/>
+          <w:szCs w:val="24"/>
+        </w:rPr>
+        <w:t>logearse</w:t>
+      </w:r>
+      <w:proofErr w:type="spellEnd"/>
+      <w:r>
+        <w:rPr>
+          <w:rFonts w:ascii="Arial Narrow" w:hAnsi="Arial Narrow"/>
+          <w:sz w:val="24"/>
+          <w:szCs w:val="24"/>
+        </w:rPr>
+        <w:t xml:space="preserve"> como a</w:t>
+      </w:r>
+      <w:r>
+        <w:rPr>
+          <w:rFonts w:ascii="Arial Narrow" w:hAnsi="Arial Narrow"/>
+          <w:sz w:val="24"/>
+          <w:szCs w:val="24"/>
+        </w:rPr>
+        <w:t>dministrador accedemos a “</w:t>
+      </w:r>
+      <w:proofErr w:type="spellStart"/>
+      <w:r>
+        <w:rPr>
+          <w:rFonts w:ascii="Arial Narrow" w:hAnsi="Arial Narrow"/>
+          <w:sz w:val="24"/>
+          <w:szCs w:val="24"/>
+        </w:rPr>
+        <w:t>My</w:t>
+      </w:r>
+      <w:proofErr w:type="spellEnd"/>
+      <w:r>
+        <w:rPr>
+          <w:rFonts w:ascii="Arial Narrow" w:hAnsi="Arial Narrow"/>
+          <w:sz w:val="24"/>
+          <w:szCs w:val="24"/>
+        </w:rPr>
+        <w:t xml:space="preserve"> </w:t>
+      </w:r>
+      <w:proofErr w:type="spellStart"/>
+      <w:r>
+        <w:rPr>
+          <w:rFonts w:ascii="Arial Narrow" w:hAnsi="Arial Narrow"/>
+          <w:sz w:val="24"/>
+          <w:szCs w:val="24"/>
+        </w:rPr>
+        <w:t>Account</w:t>
+      </w:r>
+      <w:proofErr w:type="spellEnd"/>
+      <w:r>
+        <w:rPr>
+          <w:rFonts w:ascii="Arial Narrow" w:hAnsi="Arial Narrow"/>
+          <w:sz w:val="24"/>
+          <w:szCs w:val="24"/>
+        </w:rPr>
+        <w:t>” y pinchamos en “</w:t>
+      </w:r>
+      <w:proofErr w:type="spellStart"/>
+      <w:r>
+        <w:rPr>
+          <w:rFonts w:ascii="Arial Narrow" w:hAnsi="Arial Narrow"/>
+          <w:sz w:val="24"/>
+          <w:szCs w:val="24"/>
+        </w:rPr>
+        <w:t>Edit</w:t>
+      </w:r>
+      <w:proofErr w:type="spellEnd"/>
+      <w:r>
+        <w:rPr>
+          <w:rFonts w:ascii="Arial Narrow" w:hAnsi="Arial Narrow"/>
+          <w:sz w:val="24"/>
+          <w:szCs w:val="24"/>
+        </w:rPr>
+        <w:t xml:space="preserve"> </w:t>
+      </w:r>
+      <w:proofErr w:type="spellStart"/>
+      <w:r>
+        <w:rPr>
+          <w:rFonts w:ascii="Arial Narrow" w:hAnsi="Arial Narrow"/>
+          <w:sz w:val="24"/>
+          <w:szCs w:val="24"/>
+        </w:rPr>
+        <w:t>Product</w:t>
+      </w:r>
+      <w:proofErr w:type="spellEnd"/>
+      <w:r>
+        <w:rPr>
+          <w:rFonts w:ascii="Arial Narrow" w:hAnsi="Arial Narrow"/>
+          <w:sz w:val="24"/>
+          <w:szCs w:val="24"/>
+        </w:rPr>
+        <w:t>”.</w:t>
+      </w:r>
+    </w:p>
+    <w:p>
+      <w:pPr>
+        <w:pStyle w:val="ListParagraph"/>
+        <w:numPr>
+          <w:ilvl w:val="2"/>
+          <w:numId w:val="1"/>
+        </w:numPr>
+        <w:rPr>
+          <w:rFonts w:ascii="Arial Narrow" w:hAnsi="Arial Narrow"/>
+          <w:sz w:val="24"/>
+          <w:szCs w:val="24"/>
+        </w:rPr>
+      </w:pPr>
+      <w:r>
+        <w:rPr>
+          <w:rFonts w:ascii="Arial Narrow" w:hAnsi="Arial Narrow"/>
+          <w:sz w:val="24"/>
+          <w:szCs w:val="24"/>
+        </w:rPr>
+        <w:t>Casos de uso: CU13.</w:t>
+      </w:r>
+    </w:p>
+    <w:p>
+      <w:pPr>
+        <w:pStyle w:val="ListParagraph"/>
+        <w:numPr>
+          <w:ilvl w:val="1"/>
+          <w:numId w:val="1"/>
+        </w:numPr>
+        <w:rPr>
+          <w:rFonts w:ascii="Arial Narrow" w:hAnsi="Arial Narrow"/>
+          <w:sz w:val="24"/>
+          <w:szCs w:val="24"/>
+        </w:rPr>
+      </w:pPr>
+      <w:r>
+        <w:rPr>
+          <w:rFonts w:ascii="Arial Narrow" w:hAnsi="Arial Narrow"/>
+          <w:sz w:val="24"/>
+          <w:szCs w:val="24"/>
+        </w:rPr>
+        <w:t>BORRAR:</w:t>
+      </w:r>
+    </w:p>
+    <w:p>
+      <w:pPr>
+        <w:pStyle w:val="ListParagraph"/>
+        <w:numPr>
+          <w:ilvl w:val="2"/>
+          <w:numId w:val="1"/>
+        </w:numPr>
+        <w:rPr>
+          <w:rFonts w:ascii="Arial Narrow" w:hAnsi="Arial Narrow"/>
+          <w:sz w:val="24"/>
+          <w:szCs w:val="24"/>
+        </w:rPr>
+      </w:pPr>
+      <w:r>
+        <w:rPr>
+          <w:rFonts w:ascii="Arial Narrow" w:hAnsi="Arial Narrow"/>
+          <w:sz w:val="24"/>
+          <w:szCs w:val="24"/>
+        </w:rPr>
+        <w:t xml:space="preserve">Localización: </w:t>
+      </w:r>
+      <w:proofErr w:type="spellStart"/>
+      <w:r>
+        <w:rPr>
+          <w:rFonts w:ascii="Arial Narrow" w:hAnsi="Arial Narrow"/>
+          <w:sz w:val="24"/>
+          <w:szCs w:val="24"/>
+        </w:rPr>
+        <w:t>manageProduct.php</w:t>
+      </w:r>
+      <w:proofErr w:type="spellEnd"/>
+    </w:p>
+    <w:p>
+      <w:pPr>
+        <w:pStyle w:val="ListParagraph"/>
+        <w:numPr>
+          <w:ilvl w:val="2"/>
+          <w:numId w:val="1"/>
+        </w:numPr>
+        <w:rPr>
+          <w:rFonts w:ascii="Arial Narrow" w:hAnsi="Arial Narrow"/>
+          <w:sz w:val="24"/>
+          <w:szCs w:val="24"/>
+        </w:rPr>
+      </w:pPr>
+      <w:r>
+        <w:rPr>
+          <w:rFonts w:ascii="Arial Narrow" w:hAnsi="Arial Narrow"/>
+          <w:sz w:val="24"/>
+          <w:szCs w:val="24"/>
+        </w:rPr>
+        <w:t xml:space="preserve">Acceso: </w:t>
+      </w:r>
+      <w:r>
+        <w:rPr>
+          <w:rFonts w:ascii="Arial Narrow" w:hAnsi="Arial Narrow"/>
+          <w:sz w:val="24"/>
+          <w:szCs w:val="24"/>
+        </w:rPr>
+        <w:t xml:space="preserve">Tras </w:t>
+      </w:r>
+      <w:proofErr w:type="spellStart"/>
+      <w:r>
+        <w:rPr>
+          <w:rFonts w:ascii="Arial Narrow" w:hAnsi="Arial Narrow"/>
+          <w:sz w:val="24"/>
+          <w:szCs w:val="24"/>
+        </w:rPr>
+        <w:t>logearse</w:t>
+      </w:r>
+      <w:proofErr w:type="spellEnd"/>
+      <w:r>
+        <w:rPr>
+          <w:rFonts w:ascii="Arial Narrow" w:hAnsi="Arial Narrow"/>
+          <w:sz w:val="24"/>
+          <w:szCs w:val="24"/>
+        </w:rPr>
+        <w:t xml:space="preserve"> como a</w:t>
+      </w:r>
+      <w:r>
+        <w:rPr>
+          <w:rFonts w:ascii="Arial Narrow" w:hAnsi="Arial Narrow"/>
+          <w:sz w:val="24"/>
+          <w:szCs w:val="24"/>
+        </w:rPr>
+        <w:t>dministrador accedemos a “</w:t>
+      </w:r>
+      <w:proofErr w:type="spellStart"/>
+      <w:r>
+        <w:rPr>
+          <w:rFonts w:ascii="Arial Narrow" w:hAnsi="Arial Narrow"/>
+          <w:sz w:val="24"/>
+          <w:szCs w:val="24"/>
+        </w:rPr>
+        <w:t>My</w:t>
+      </w:r>
+      <w:proofErr w:type="spellEnd"/>
+      <w:r>
+        <w:rPr>
+          <w:rFonts w:ascii="Arial Narrow" w:hAnsi="Arial Narrow"/>
+          <w:sz w:val="24"/>
+          <w:szCs w:val="24"/>
+        </w:rPr>
+        <w:t xml:space="preserve"> </w:t>
+      </w:r>
+      <w:proofErr w:type="spellStart"/>
+      <w:r>
+        <w:rPr>
+          <w:rFonts w:ascii="Arial Narrow" w:hAnsi="Arial Narrow"/>
+          <w:sz w:val="24"/>
+          <w:szCs w:val="24"/>
+        </w:rPr>
+        <w:t>Account</w:t>
+      </w:r>
+      <w:proofErr w:type="spellEnd"/>
+      <w:r>
+        <w:rPr>
+          <w:rFonts w:ascii="Arial Narrow" w:hAnsi="Arial Narrow"/>
+          <w:sz w:val="24"/>
+          <w:szCs w:val="24"/>
+        </w:rPr>
+        <w:t>” y pinchamos en “</w:t>
+      </w:r>
+      <w:proofErr w:type="spellStart"/>
+      <w:r>
+        <w:rPr>
+          <w:rFonts w:ascii="Arial Narrow" w:hAnsi="Arial Narrow"/>
+          <w:sz w:val="24"/>
+          <w:szCs w:val="24"/>
+        </w:rPr>
+        <w:t>Delete</w:t>
+      </w:r>
+      <w:proofErr w:type="spellEnd"/>
+      <w:r>
+        <w:rPr>
+          <w:rFonts w:ascii="Arial Narrow" w:hAnsi="Arial Narrow"/>
+          <w:sz w:val="24"/>
+          <w:szCs w:val="24"/>
+        </w:rPr>
+        <w:t xml:space="preserve"> </w:t>
+      </w:r>
+      <w:proofErr w:type="spellStart"/>
+      <w:r>
+        <w:rPr>
+          <w:rFonts w:ascii="Arial Narrow" w:hAnsi="Arial Narrow"/>
+          <w:sz w:val="24"/>
+          <w:szCs w:val="24"/>
+        </w:rPr>
+        <w:t>Product</w:t>
+      </w:r>
+      <w:proofErr w:type="spellEnd"/>
+      <w:r>
+        <w:rPr>
+          <w:rFonts w:ascii="Arial Narrow" w:hAnsi="Arial Narrow"/>
+          <w:sz w:val="24"/>
+          <w:szCs w:val="24"/>
+        </w:rPr>
+        <w:t>”.</w:t>
+      </w:r>
+    </w:p>
+    <w:p>
+      <w:pPr>
+        <w:pStyle w:val="ListParagraph"/>
+        <w:numPr>
+          <w:ilvl w:val="2"/>
+          <w:numId w:val="1"/>
+        </w:numPr>
+        <w:rPr>
+          <w:rFonts w:ascii="Arial Narrow" w:hAnsi="Arial Narrow"/>
+          <w:sz w:val="24"/>
+          <w:szCs w:val="24"/>
+        </w:rPr>
+      </w:pPr>
+      <w:r>
+        <w:rPr>
+          <w:rFonts w:ascii="Arial Narrow" w:hAnsi="Arial Narrow"/>
+          <w:sz w:val="24"/>
+          <w:szCs w:val="24"/>
+        </w:rPr>
+        <w:t>Casos de uso: CU14.</w:t>
+      </w:r>
+    </w:p>
+    <w:p>
+      <w:pPr>
+        <w:pStyle w:val="ListParagraph"/>
+        <w:numPr>
+          <w:ilvl w:val="0"/>
+          <w:numId w:val="1"/>
+        </w:numPr>
+        <w:rPr>
+          <w:rFonts w:ascii="Arial Narrow" w:hAnsi="Arial Narrow"/>
+          <w:sz w:val="24"/>
+          <w:szCs w:val="24"/>
+        </w:rPr>
+      </w:pPr>
+      <w:r>
+        <w:rPr>
+          <w:rFonts w:ascii="Arial Narrow" w:hAnsi="Arial Narrow"/>
+          <w:sz w:val="24"/>
+          <w:szCs w:val="24"/>
+        </w:rPr>
+        <w:t>METODO DE PAGO:</w:t>
+      </w:r>
+    </w:p>
+    <w:p>
+      <w:pPr>
+        <w:pStyle w:val="ListParagraph"/>
+        <w:numPr>
+          <w:ilvl w:val="1"/>
+          <w:numId w:val="1"/>
+        </w:numPr>
+        <w:rPr>
+          <w:rFonts w:ascii="Arial Narrow" w:hAnsi="Arial Narrow"/>
+          <w:sz w:val="24"/>
+          <w:szCs w:val="24"/>
+        </w:rPr>
+      </w:pPr>
+      <w:r>
+        <w:rPr>
+          <w:rFonts w:ascii="Arial Narrow" w:hAnsi="Arial Narrow"/>
+          <w:sz w:val="24"/>
+          <w:szCs w:val="24"/>
+        </w:rPr>
+        <w:t>CREAR:</w:t>
+      </w:r>
+    </w:p>
+    <w:p>
+      <w:pPr>
+        <w:pStyle w:val="ListParagraph"/>
+        <w:numPr>
+          <w:ilvl w:val="2"/>
+          <w:numId w:val="1"/>
+        </w:numPr>
+        <w:rPr>
+          <w:rFonts w:ascii="Arial Narrow" w:hAnsi="Arial Narrow"/>
+          <w:sz w:val="24"/>
+          <w:szCs w:val="24"/>
+        </w:rPr>
+      </w:pPr>
+      <w:r>
+        <w:rPr>
+          <w:rFonts w:ascii="Arial Narrow" w:hAnsi="Arial Narrow"/>
+          <w:sz w:val="24"/>
+          <w:szCs w:val="24"/>
+        </w:rPr>
+        <w:t xml:space="preserve">Localización: </w:t>
+      </w:r>
+      <w:proofErr w:type="spellStart"/>
+      <w:r>
+        <w:rPr>
+          <w:rFonts w:ascii="Arial Narrow" w:hAnsi="Arial Narrow"/>
+          <w:sz w:val="24"/>
+          <w:szCs w:val="24"/>
+        </w:rPr>
+        <w:t>paymentMethod</w:t>
+      </w:r>
+      <w:r>
+        <w:rPr>
+          <w:rFonts w:ascii="Arial Narrow" w:hAnsi="Arial Narrow"/>
+          <w:sz w:val="24"/>
+          <w:szCs w:val="24"/>
+        </w:rPr>
+        <w:t>.php</w:t>
+      </w:r>
+      <w:proofErr w:type="spellEnd"/>
+    </w:p>
+    <w:p>
+      <w:pPr>
+        <w:pStyle w:val="ListParagraph"/>
+        <w:numPr>
+          <w:ilvl w:val="2"/>
+          <w:numId w:val="1"/>
+        </w:numPr>
+        <w:rPr>
+          <w:rFonts w:ascii="Arial Narrow" w:hAnsi="Arial Narrow"/>
+          <w:sz w:val="24"/>
+          <w:szCs w:val="24"/>
+        </w:rPr>
+      </w:pPr>
+      <w:r>
+        <w:rPr>
+          <w:rFonts w:ascii="Arial Narrow" w:hAnsi="Arial Narrow"/>
+          <w:sz w:val="24"/>
+          <w:szCs w:val="24"/>
+        </w:rPr>
+        <w:t xml:space="preserve">Acceso: </w:t>
+      </w:r>
+      <w:r>
+        <w:rPr>
+          <w:rFonts w:ascii="Arial Narrow" w:hAnsi="Arial Narrow"/>
+          <w:sz w:val="24"/>
+          <w:szCs w:val="24"/>
+        </w:rPr>
+        <w:t xml:space="preserve">Estando el usuario </w:t>
+      </w:r>
+      <w:proofErr w:type="spellStart"/>
+      <w:r>
+        <w:rPr>
+          <w:rFonts w:ascii="Arial Narrow" w:hAnsi="Arial Narrow"/>
+          <w:sz w:val="24"/>
+          <w:szCs w:val="24"/>
+        </w:rPr>
+        <w:t>logueado</w:t>
+      </w:r>
+      <w:proofErr w:type="spellEnd"/>
+      <w:r>
+        <w:rPr>
+          <w:rFonts w:ascii="Arial Narrow" w:hAnsi="Arial Narrow"/>
+          <w:sz w:val="24"/>
+          <w:szCs w:val="24"/>
+        </w:rPr>
+        <w:t>, debe acceder a “</w:t>
+      </w:r>
+      <w:proofErr w:type="spellStart"/>
+      <w:r>
+        <w:rPr>
+          <w:rFonts w:ascii="Arial Narrow" w:hAnsi="Arial Narrow"/>
+          <w:sz w:val="24"/>
+          <w:szCs w:val="24"/>
+        </w:rPr>
+        <w:t>M</w:t>
+      </w:r>
+      <w:r>
+        <w:rPr>
+          <w:rFonts w:ascii="Arial Narrow" w:hAnsi="Arial Narrow"/>
+          <w:sz w:val="24"/>
+          <w:szCs w:val="24"/>
+        </w:rPr>
+        <w:t>y</w:t>
+      </w:r>
+      <w:proofErr w:type="spellEnd"/>
+      <w:r>
+        <w:rPr>
+          <w:rFonts w:ascii="Arial Narrow" w:hAnsi="Arial Narrow"/>
+          <w:sz w:val="24"/>
+          <w:szCs w:val="24"/>
+        </w:rPr>
+        <w:t xml:space="preserve"> </w:t>
+      </w:r>
+      <w:proofErr w:type="spellStart"/>
+      <w:r>
+        <w:rPr>
+          <w:rFonts w:ascii="Arial Narrow" w:hAnsi="Arial Narrow"/>
+          <w:sz w:val="24"/>
+          <w:szCs w:val="24"/>
+        </w:rPr>
+        <w:t>Account</w:t>
+      </w:r>
+      <w:proofErr w:type="spellEnd"/>
+      <w:r>
+        <w:rPr>
+          <w:rFonts w:ascii="Arial Narrow" w:hAnsi="Arial Narrow"/>
+          <w:sz w:val="24"/>
+          <w:szCs w:val="24"/>
+        </w:rPr>
+        <w:t>”, y luego a “</w:t>
+      </w:r>
+      <w:proofErr w:type="spellStart"/>
+      <w:r>
+        <w:rPr>
+          <w:rFonts w:ascii="Arial Narrow" w:hAnsi="Arial Narrow"/>
+          <w:sz w:val="24"/>
+          <w:szCs w:val="24"/>
+        </w:rPr>
+        <w:t>Add</w:t>
+      </w:r>
+      <w:proofErr w:type="spellEnd"/>
+      <w:r>
+        <w:rPr>
+          <w:rFonts w:ascii="Arial Narrow" w:hAnsi="Arial Narrow"/>
+          <w:sz w:val="24"/>
+          <w:szCs w:val="24"/>
+        </w:rPr>
+        <w:t xml:space="preserve"> </w:t>
+      </w:r>
+      <w:proofErr w:type="spellStart"/>
+      <w:r>
+        <w:rPr>
+          <w:rFonts w:ascii="Arial Narrow" w:hAnsi="Arial Narrow"/>
+          <w:sz w:val="24"/>
+          <w:szCs w:val="24"/>
+        </w:rPr>
+        <w:t>Payment</w:t>
+      </w:r>
+      <w:proofErr w:type="spellEnd"/>
+      <w:r>
+        <w:rPr>
+          <w:rFonts w:ascii="Arial Narrow" w:hAnsi="Arial Narrow"/>
+          <w:sz w:val="24"/>
+          <w:szCs w:val="24"/>
+        </w:rPr>
+        <w:t xml:space="preserve"> </w:t>
+      </w:r>
+      <w:proofErr w:type="spellStart"/>
+      <w:r>
+        <w:rPr>
+          <w:rFonts w:ascii="Arial Narrow" w:hAnsi="Arial Narrow"/>
+          <w:sz w:val="24"/>
+          <w:szCs w:val="24"/>
+        </w:rPr>
+        <w:t>Method</w:t>
+      </w:r>
+      <w:proofErr w:type="spellEnd"/>
+      <w:r>
+        <w:rPr>
+          <w:rFonts w:ascii="Arial Narrow" w:hAnsi="Arial Narrow"/>
+          <w:sz w:val="24"/>
+          <w:szCs w:val="24"/>
+        </w:rPr>
+        <w:t>”.</w:t>
+      </w:r>
+    </w:p>
+    <w:p>
+      <w:pPr>
+        <w:pStyle w:val="ListParagraph"/>
+        <w:numPr>
+          <w:ilvl w:val="2"/>
+          <w:numId w:val="1"/>
+        </w:numPr>
+        <w:rPr>
+          <w:rFonts w:ascii="Arial Narrow" w:hAnsi="Arial Narrow"/>
+          <w:sz w:val="24"/>
+          <w:szCs w:val="24"/>
+        </w:rPr>
+      </w:pPr>
+      <w:r>
+        <w:rPr>
+          <w:rFonts w:ascii="Arial Narrow" w:hAnsi="Arial Narrow"/>
+          <w:sz w:val="24"/>
+          <w:szCs w:val="24"/>
+        </w:rPr>
+        <w:t>Casos de uso:</w:t>
+      </w:r>
+      <w:r>
+        <w:rPr>
+          <w:rFonts w:ascii="Arial Narrow" w:hAnsi="Arial Narrow"/>
+          <w:sz w:val="24"/>
+          <w:szCs w:val="24"/>
+        </w:rPr>
+        <w:t xml:space="preserve"> CU07.</w:t>
+      </w:r>
+    </w:p>
+    <w:p>
+      <w:pPr>
+        <w:pStyle w:val="ListParagraph"/>
+        <w:numPr>
+          <w:ilvl w:val="1"/>
+          <w:numId w:val="1"/>
+        </w:numPr>
+        <w:rPr>
+          <w:rFonts w:ascii="Arial Narrow" w:hAnsi="Arial Narrow"/>
+          <w:sz w:val="24"/>
+          <w:szCs w:val="24"/>
+        </w:rPr>
+      </w:pPr>
+      <w:r>
+        <w:rPr>
+          <w:rFonts w:ascii="Arial Narrow" w:hAnsi="Arial Narrow"/>
+          <w:sz w:val="24"/>
+          <w:szCs w:val="24"/>
+        </w:rPr>
         <w:t>LEER:</w:t>
       </w:r>
     </w:p>
@@ -3294,7 +4507,667 @@
           <w:sz w:val="24"/>
           <w:szCs w:val="24"/>
         </w:rPr>
-        <w:t>manageProduct.php</w:t>
+        <w:t>manageAccount.php</w:t>
+      </w:r>
+      <w:proofErr w:type="spellEnd"/>
+    </w:p>
+    <w:p>
+      <w:pPr>
+        <w:pStyle w:val="ListParagraph"/>
+        <w:numPr>
+          <w:ilvl w:val="2"/>
+          <w:numId w:val="1"/>
+        </w:numPr>
+        <w:rPr>
+          <w:rFonts w:ascii="Arial Narrow" w:hAnsi="Arial Narrow"/>
+          <w:sz w:val="24"/>
+          <w:szCs w:val="24"/>
+        </w:rPr>
+      </w:pPr>
+      <w:r>
+        <w:rPr>
+          <w:rFonts w:ascii="Arial Narrow" w:hAnsi="Arial Narrow"/>
+          <w:sz w:val="24"/>
+          <w:szCs w:val="24"/>
+        </w:rPr>
+        <w:t xml:space="preserve">Acceso: </w:t>
+      </w:r>
+      <w:proofErr w:type="spellStart"/>
+      <w:r>
+        <w:rPr>
+          <w:rFonts w:ascii="Arial Narrow" w:hAnsi="Arial Narrow"/>
+          <w:sz w:val="24"/>
+          <w:szCs w:val="24"/>
+        </w:rPr>
+        <w:t>Loguearse</w:t>
+      </w:r>
+      <w:proofErr w:type="spellEnd"/>
+      <w:r>
+        <w:rPr>
+          <w:rFonts w:ascii="Arial Narrow" w:hAnsi="Arial Narrow"/>
+          <w:sz w:val="24"/>
+          <w:szCs w:val="24"/>
+        </w:rPr>
+        <w:t xml:space="preserve">. </w:t>
+      </w:r>
+      <w:proofErr w:type="spellStart"/>
+      <w:r>
+        <w:rPr>
+          <w:rFonts w:ascii="Arial Narrow" w:hAnsi="Arial Narrow"/>
+          <w:sz w:val="24"/>
+          <w:szCs w:val="24"/>
+          <w:lang w:val="en-US"/>
+        </w:rPr>
+        <w:t>Después</w:t>
+      </w:r>
+      <w:proofErr w:type="spellEnd"/>
+      <w:r>
+        <w:rPr>
+          <w:rFonts w:ascii="Arial Narrow" w:hAnsi="Arial Narrow"/>
+          <w:sz w:val="24"/>
+          <w:szCs w:val="24"/>
+          <w:lang w:val="en-US"/>
+        </w:rPr>
+        <w:t xml:space="preserve">, </w:t>
+      </w:r>
+      <w:proofErr w:type="spellStart"/>
+      <w:r>
+        <w:rPr>
+          <w:rFonts w:ascii="Arial Narrow" w:hAnsi="Arial Narrow"/>
+          <w:sz w:val="24"/>
+          <w:szCs w:val="24"/>
+          <w:lang w:val="en-US"/>
+        </w:rPr>
+        <w:t>acceder</w:t>
+      </w:r>
+      <w:proofErr w:type="spellEnd"/>
+      <w:r>
+        <w:rPr>
+          <w:rFonts w:ascii="Arial Narrow" w:hAnsi="Arial Narrow"/>
+          <w:sz w:val="24"/>
+          <w:szCs w:val="24"/>
+          <w:lang w:val="en-US"/>
+        </w:rPr>
+        <w:t xml:space="preserve"> a “My Account”.</w:t>
+      </w:r>
+    </w:p>
+    <w:p>
+      <w:pPr>
+        <w:pStyle w:val="ListParagraph"/>
+        <w:numPr>
+          <w:ilvl w:val="2"/>
+          <w:numId w:val="1"/>
+        </w:numPr>
+        <w:rPr>
+          <w:rFonts w:ascii="Arial Narrow" w:hAnsi="Arial Narrow"/>
+          <w:sz w:val="24"/>
+          <w:szCs w:val="24"/>
+        </w:rPr>
+      </w:pPr>
+      <w:r>
+        <w:rPr>
+          <w:rFonts w:ascii="Arial Narrow" w:hAnsi="Arial Narrow"/>
+          <w:sz w:val="24"/>
+          <w:szCs w:val="24"/>
+        </w:rPr>
+        <w:lastRenderedPageBreak/>
+        <w:t>Casos de uso: CU04.</w:t>
+      </w:r>
+    </w:p>
+    <w:p>
+      <w:pPr>
+        <w:pStyle w:val="ListParagraph"/>
+        <w:numPr>
+          <w:ilvl w:val="1"/>
+          <w:numId w:val="1"/>
+        </w:numPr>
+        <w:rPr>
+          <w:rFonts w:ascii="Arial Narrow" w:hAnsi="Arial Narrow"/>
+          <w:sz w:val="24"/>
+          <w:szCs w:val="24"/>
+        </w:rPr>
+      </w:pPr>
+      <w:r>
+        <w:rPr>
+          <w:rFonts w:ascii="Arial Narrow" w:hAnsi="Arial Narrow"/>
+          <w:sz w:val="24"/>
+          <w:szCs w:val="24"/>
+        </w:rPr>
+        <w:t>ACTUALIZAR</w:t>
+      </w:r>
+    </w:p>
+    <w:p>
+      <w:pPr>
+        <w:pStyle w:val="ListParagraph"/>
+        <w:numPr>
+          <w:ilvl w:val="2"/>
+          <w:numId w:val="1"/>
+        </w:numPr>
+        <w:rPr>
+          <w:rFonts w:ascii="Arial Narrow" w:hAnsi="Arial Narrow"/>
+          <w:sz w:val="24"/>
+          <w:szCs w:val="24"/>
+        </w:rPr>
+      </w:pPr>
+      <w:proofErr w:type="spellStart"/>
+      <w:r>
+        <w:rPr>
+          <w:rFonts w:ascii="Arial Narrow" w:hAnsi="Arial Narrow"/>
+          <w:sz w:val="24"/>
+          <w:szCs w:val="24"/>
+        </w:rPr>
+        <w:t>Localizacion</w:t>
+      </w:r>
+      <w:proofErr w:type="spellEnd"/>
+      <w:r>
+        <w:rPr>
+          <w:rFonts w:ascii="Arial Narrow" w:hAnsi="Arial Narrow"/>
+          <w:sz w:val="24"/>
+          <w:szCs w:val="24"/>
+        </w:rPr>
+        <w:t xml:space="preserve">: </w:t>
+      </w:r>
+      <w:proofErr w:type="spellStart"/>
+      <w:r>
+        <w:rPr>
+          <w:rFonts w:ascii="Arial Narrow" w:hAnsi="Arial Narrow"/>
+          <w:sz w:val="24"/>
+          <w:szCs w:val="24"/>
+        </w:rPr>
+        <w:t>paymentMethod.php</w:t>
+      </w:r>
+      <w:proofErr w:type="spellEnd"/>
+    </w:p>
+    <w:p>
+      <w:pPr>
+        <w:pStyle w:val="ListParagraph"/>
+        <w:numPr>
+          <w:ilvl w:val="2"/>
+          <w:numId w:val="1"/>
+        </w:numPr>
+        <w:rPr>
+          <w:rFonts w:ascii="Arial Narrow" w:hAnsi="Arial Narrow"/>
+          <w:sz w:val="24"/>
+          <w:szCs w:val="24"/>
+        </w:rPr>
+      </w:pPr>
+      <w:r>
+        <w:rPr>
+          <w:rFonts w:ascii="Arial Narrow" w:hAnsi="Arial Narrow"/>
+          <w:sz w:val="24"/>
+          <w:szCs w:val="24"/>
+        </w:rPr>
+        <w:t xml:space="preserve">Acceso: </w:t>
+      </w:r>
+      <w:proofErr w:type="spellStart"/>
+      <w:r>
+        <w:rPr>
+          <w:rFonts w:ascii="Arial Narrow" w:hAnsi="Arial Narrow"/>
+          <w:sz w:val="24"/>
+          <w:szCs w:val="24"/>
+        </w:rPr>
+        <w:t>Loguearse</w:t>
+      </w:r>
+      <w:proofErr w:type="spellEnd"/>
+      <w:r>
+        <w:rPr>
+          <w:rFonts w:ascii="Arial Narrow" w:hAnsi="Arial Narrow"/>
+          <w:sz w:val="24"/>
+          <w:szCs w:val="24"/>
+        </w:rPr>
+        <w:t>. Después, acceder a “</w:t>
+      </w:r>
+      <w:proofErr w:type="spellStart"/>
+      <w:r>
+        <w:rPr>
+          <w:rFonts w:ascii="Arial Narrow" w:hAnsi="Arial Narrow"/>
+          <w:sz w:val="24"/>
+          <w:szCs w:val="24"/>
+        </w:rPr>
+        <w:t>My</w:t>
+      </w:r>
+      <w:proofErr w:type="spellEnd"/>
+      <w:r>
+        <w:rPr>
+          <w:rFonts w:ascii="Arial Narrow" w:hAnsi="Arial Narrow"/>
+          <w:sz w:val="24"/>
+          <w:szCs w:val="24"/>
+        </w:rPr>
+        <w:t xml:space="preserve"> </w:t>
+      </w:r>
+      <w:proofErr w:type="spellStart"/>
+      <w:r>
+        <w:rPr>
+          <w:rFonts w:ascii="Arial Narrow" w:hAnsi="Arial Narrow"/>
+          <w:sz w:val="24"/>
+          <w:szCs w:val="24"/>
+        </w:rPr>
+        <w:t>Account</w:t>
+      </w:r>
+      <w:proofErr w:type="spellEnd"/>
+      <w:r>
+        <w:rPr>
+          <w:rFonts w:ascii="Arial Narrow" w:hAnsi="Arial Narrow"/>
+          <w:sz w:val="24"/>
+          <w:szCs w:val="24"/>
+        </w:rPr>
+        <w:t>”, pinchar en “</w:t>
+      </w:r>
+      <w:proofErr w:type="spellStart"/>
+      <w:r>
+        <w:rPr>
+          <w:rFonts w:ascii="Arial Narrow" w:hAnsi="Arial Narrow"/>
+          <w:sz w:val="24"/>
+          <w:szCs w:val="24"/>
+        </w:rPr>
+        <w:t>Update</w:t>
+      </w:r>
+      <w:proofErr w:type="spellEnd"/>
+      <w:r>
+        <w:rPr>
+          <w:rFonts w:ascii="Arial Narrow" w:hAnsi="Arial Narrow"/>
+          <w:sz w:val="24"/>
+          <w:szCs w:val="24"/>
+        </w:rPr>
+        <w:t xml:space="preserve"> </w:t>
+      </w:r>
+      <w:proofErr w:type="spellStart"/>
+      <w:r>
+        <w:rPr>
+          <w:rFonts w:ascii="Arial Narrow" w:hAnsi="Arial Narrow"/>
+          <w:sz w:val="24"/>
+          <w:szCs w:val="24"/>
+        </w:rPr>
+        <w:t>Payment</w:t>
+      </w:r>
+      <w:proofErr w:type="spellEnd"/>
+      <w:r>
+        <w:rPr>
+          <w:rFonts w:ascii="Arial Narrow" w:hAnsi="Arial Narrow"/>
+          <w:sz w:val="24"/>
+          <w:szCs w:val="24"/>
+        </w:rPr>
+        <w:t xml:space="preserve"> </w:t>
+      </w:r>
+      <w:proofErr w:type="spellStart"/>
+      <w:r>
+        <w:rPr>
+          <w:rFonts w:ascii="Arial Narrow" w:hAnsi="Arial Narrow"/>
+          <w:sz w:val="24"/>
+          <w:szCs w:val="24"/>
+        </w:rPr>
+        <w:t>Method</w:t>
+      </w:r>
+      <w:proofErr w:type="spellEnd"/>
+      <w:r>
+        <w:rPr>
+          <w:rFonts w:ascii="Arial Narrow" w:hAnsi="Arial Narrow"/>
+          <w:sz w:val="24"/>
+          <w:szCs w:val="24"/>
+        </w:rPr>
+        <w:t>”, introducir valores válidos y pinchar en “</w:t>
+      </w:r>
+      <w:proofErr w:type="spellStart"/>
+      <w:r>
+        <w:rPr>
+          <w:rFonts w:ascii="Arial Narrow" w:hAnsi="Arial Narrow"/>
+          <w:sz w:val="24"/>
+          <w:szCs w:val="24"/>
+        </w:rPr>
+        <w:t>Update</w:t>
+      </w:r>
+      <w:proofErr w:type="spellEnd"/>
+      <w:r>
+        <w:rPr>
+          <w:rFonts w:ascii="Arial Narrow" w:hAnsi="Arial Narrow"/>
+          <w:sz w:val="24"/>
+          <w:szCs w:val="24"/>
+        </w:rPr>
+        <w:t xml:space="preserve"> </w:t>
+      </w:r>
+      <w:proofErr w:type="spellStart"/>
+      <w:r>
+        <w:rPr>
+          <w:rFonts w:ascii="Arial Narrow" w:hAnsi="Arial Narrow"/>
+          <w:sz w:val="24"/>
+          <w:szCs w:val="24"/>
+        </w:rPr>
+        <w:t>Payment</w:t>
+      </w:r>
+      <w:proofErr w:type="spellEnd"/>
+      <w:r>
+        <w:rPr>
+          <w:rFonts w:ascii="Arial Narrow" w:hAnsi="Arial Narrow"/>
+          <w:sz w:val="24"/>
+          <w:szCs w:val="24"/>
+        </w:rPr>
+        <w:t xml:space="preserve"> </w:t>
+      </w:r>
+      <w:proofErr w:type="spellStart"/>
+      <w:r>
+        <w:rPr>
+          <w:rFonts w:ascii="Arial Narrow" w:hAnsi="Arial Narrow"/>
+          <w:sz w:val="24"/>
+          <w:szCs w:val="24"/>
+        </w:rPr>
+        <w:t>Method</w:t>
+      </w:r>
+      <w:proofErr w:type="spellEnd"/>
+      <w:r>
+        <w:rPr>
+          <w:rFonts w:ascii="Arial Narrow" w:hAnsi="Arial Narrow"/>
+          <w:sz w:val="24"/>
+          <w:szCs w:val="24"/>
+        </w:rPr>
+        <w:t>”.</w:t>
+      </w:r>
+    </w:p>
+    <w:p>
+      <w:pPr>
+        <w:pStyle w:val="ListParagraph"/>
+        <w:numPr>
+          <w:ilvl w:val="2"/>
+          <w:numId w:val="1"/>
+        </w:numPr>
+        <w:rPr>
+          <w:rFonts w:ascii="Arial Narrow" w:hAnsi="Arial Narrow"/>
+          <w:sz w:val="24"/>
+          <w:szCs w:val="24"/>
+        </w:rPr>
+      </w:pPr>
+      <w:r>
+        <w:rPr>
+          <w:rFonts w:ascii="Arial Narrow" w:hAnsi="Arial Narrow"/>
+          <w:sz w:val="24"/>
+          <w:szCs w:val="24"/>
+        </w:rPr>
+        <w:t>Casos de uso: CU09.</w:t>
+      </w:r>
+    </w:p>
+    <w:p>
+      <w:pPr>
+        <w:pStyle w:val="ListParagraph"/>
+        <w:numPr>
+          <w:ilvl w:val="1"/>
+          <w:numId w:val="1"/>
+        </w:numPr>
+        <w:rPr>
+          <w:rFonts w:ascii="Arial Narrow" w:hAnsi="Arial Narrow"/>
+          <w:sz w:val="24"/>
+          <w:szCs w:val="24"/>
+        </w:rPr>
+      </w:pPr>
+      <w:r>
+        <w:rPr>
+          <w:rFonts w:ascii="Arial Narrow" w:hAnsi="Arial Narrow"/>
+          <w:sz w:val="24"/>
+          <w:szCs w:val="24"/>
+        </w:rPr>
+        <w:t>BORRAR:</w:t>
+      </w:r>
+    </w:p>
+    <w:p>
+      <w:pPr>
+        <w:pStyle w:val="ListParagraph"/>
+        <w:numPr>
+          <w:ilvl w:val="2"/>
+          <w:numId w:val="1"/>
+        </w:numPr>
+        <w:rPr>
+          <w:rFonts w:ascii="Arial Narrow" w:hAnsi="Arial Narrow"/>
+          <w:sz w:val="24"/>
+          <w:szCs w:val="24"/>
+        </w:rPr>
+      </w:pPr>
+      <w:r>
+        <w:rPr>
+          <w:rFonts w:ascii="Arial Narrow" w:hAnsi="Arial Narrow"/>
+          <w:sz w:val="24"/>
+          <w:szCs w:val="24"/>
+        </w:rPr>
+        <w:t xml:space="preserve">Localización: </w:t>
+      </w:r>
+      <w:proofErr w:type="spellStart"/>
+      <w:r>
+        <w:rPr>
+          <w:rFonts w:ascii="Arial Narrow" w:hAnsi="Arial Narrow"/>
+          <w:sz w:val="24"/>
+          <w:szCs w:val="24"/>
+        </w:rPr>
+        <w:t>paymentMethod.php</w:t>
+      </w:r>
+      <w:proofErr w:type="spellEnd"/>
+    </w:p>
+    <w:p>
+      <w:pPr>
+        <w:pStyle w:val="ListParagraph"/>
+        <w:numPr>
+          <w:ilvl w:val="2"/>
+          <w:numId w:val="1"/>
+        </w:numPr>
+        <w:rPr>
+          <w:rFonts w:ascii="Arial Narrow" w:hAnsi="Arial Narrow"/>
+          <w:sz w:val="24"/>
+          <w:szCs w:val="24"/>
+          <w:lang w:val="en-US"/>
+        </w:rPr>
+      </w:pPr>
+      <w:proofErr w:type="spellStart"/>
+      <w:r>
+        <w:rPr>
+          <w:rFonts w:ascii="Arial Narrow" w:hAnsi="Arial Narrow"/>
+          <w:sz w:val="24"/>
+          <w:szCs w:val="24"/>
+          <w:lang w:val="en-US"/>
+        </w:rPr>
+        <w:t>Acceso</w:t>
+      </w:r>
+      <w:proofErr w:type="spellEnd"/>
+      <w:r>
+        <w:rPr>
+          <w:rFonts w:ascii="Arial Narrow" w:hAnsi="Arial Narrow"/>
+          <w:sz w:val="24"/>
+          <w:szCs w:val="24"/>
+          <w:lang w:val="en-US"/>
+        </w:rPr>
+        <w:t xml:space="preserve">: </w:t>
+      </w:r>
+      <w:proofErr w:type="spellStart"/>
+      <w:r>
+        <w:rPr>
+          <w:rFonts w:ascii="Arial Narrow" w:hAnsi="Arial Narrow"/>
+          <w:sz w:val="24"/>
+          <w:szCs w:val="24"/>
+          <w:lang w:val="en-US"/>
+        </w:rPr>
+        <w:t>Loguearse</w:t>
+      </w:r>
+      <w:proofErr w:type="spellEnd"/>
+      <w:r>
+        <w:rPr>
+          <w:rFonts w:ascii="Arial Narrow" w:hAnsi="Arial Narrow"/>
+          <w:sz w:val="24"/>
+          <w:szCs w:val="24"/>
+          <w:lang w:val="en-US"/>
+        </w:rPr>
+        <w:t xml:space="preserve">. </w:t>
+      </w:r>
+      <w:proofErr w:type="spellStart"/>
+      <w:r>
+        <w:rPr>
+          <w:rFonts w:ascii="Arial Narrow" w:hAnsi="Arial Narrow"/>
+          <w:sz w:val="24"/>
+          <w:szCs w:val="24"/>
+          <w:lang w:val="en-US"/>
+        </w:rPr>
+        <w:t>Después</w:t>
+      </w:r>
+      <w:proofErr w:type="spellEnd"/>
+      <w:r>
+        <w:rPr>
+          <w:rFonts w:ascii="Arial Narrow" w:hAnsi="Arial Narrow"/>
+          <w:sz w:val="24"/>
+          <w:szCs w:val="24"/>
+          <w:lang w:val="en-US"/>
+        </w:rPr>
+        <w:t xml:space="preserve">, </w:t>
+      </w:r>
+      <w:proofErr w:type="spellStart"/>
+      <w:r>
+        <w:rPr>
+          <w:rFonts w:ascii="Arial Narrow" w:hAnsi="Arial Narrow"/>
+          <w:sz w:val="24"/>
+          <w:szCs w:val="24"/>
+          <w:lang w:val="en-US"/>
+        </w:rPr>
+        <w:t>acceder</w:t>
+      </w:r>
+      <w:proofErr w:type="spellEnd"/>
+      <w:r>
+        <w:rPr>
+          <w:rFonts w:ascii="Arial Narrow" w:hAnsi="Arial Narrow"/>
+          <w:sz w:val="24"/>
+          <w:szCs w:val="24"/>
+          <w:lang w:val="en-US"/>
+        </w:rPr>
+        <w:t xml:space="preserve"> a “My Account”, </w:t>
+      </w:r>
+      <w:proofErr w:type="spellStart"/>
+      <w:r>
+        <w:rPr>
+          <w:rFonts w:ascii="Arial Narrow" w:hAnsi="Arial Narrow"/>
+          <w:sz w:val="24"/>
+          <w:szCs w:val="24"/>
+          <w:lang w:val="en-US"/>
+        </w:rPr>
+        <w:t>pinchar</w:t>
+      </w:r>
+      <w:proofErr w:type="spellEnd"/>
+      <w:r>
+        <w:rPr>
+          <w:rFonts w:ascii="Arial Narrow" w:hAnsi="Arial Narrow"/>
+          <w:sz w:val="24"/>
+          <w:szCs w:val="24"/>
+          <w:lang w:val="en-US"/>
+        </w:rPr>
+        <w:t xml:space="preserve"> </w:t>
+      </w:r>
+      <w:proofErr w:type="spellStart"/>
+      <w:r>
+        <w:rPr>
+          <w:rFonts w:ascii="Arial Narrow" w:hAnsi="Arial Narrow"/>
+          <w:sz w:val="24"/>
+          <w:szCs w:val="24"/>
+          <w:lang w:val="en-US"/>
+        </w:rPr>
+        <w:t>en</w:t>
+      </w:r>
+      <w:proofErr w:type="spellEnd"/>
+      <w:r>
+        <w:rPr>
+          <w:rFonts w:ascii="Arial Narrow" w:hAnsi="Arial Narrow"/>
+          <w:sz w:val="24"/>
+          <w:szCs w:val="24"/>
+          <w:lang w:val="en-US"/>
+        </w:rPr>
+        <w:t xml:space="preserve"> “Delete Address”.</w:t>
+      </w:r>
+    </w:p>
+    <w:p>
+      <w:pPr>
+        <w:pStyle w:val="ListParagraph"/>
+        <w:numPr>
+          <w:ilvl w:val="2"/>
+          <w:numId w:val="1"/>
+        </w:numPr>
+        <w:rPr>
+          <w:rFonts w:ascii="Arial Narrow" w:hAnsi="Arial Narrow"/>
+          <w:sz w:val="24"/>
+          <w:szCs w:val="24"/>
+        </w:rPr>
+      </w:pPr>
+      <w:r>
+        <w:rPr>
+          <w:rFonts w:ascii="Arial Narrow" w:hAnsi="Arial Narrow"/>
+          <w:sz w:val="24"/>
+          <w:szCs w:val="24"/>
+        </w:rPr>
+        <w:t>Casos de uso: CU08.</w:t>
+      </w:r>
+    </w:p>
+    <w:p>
+      <w:pPr>
+        <w:pStyle w:val="ListParagraph"/>
+        <w:numPr>
+          <w:ilvl w:val="0"/>
+          <w:numId w:val="1"/>
+        </w:numPr>
+        <w:rPr>
+          <w:rFonts w:ascii="Arial Narrow" w:hAnsi="Arial Narrow"/>
+          <w:sz w:val="24"/>
+          <w:szCs w:val="24"/>
+        </w:rPr>
+      </w:pPr>
+      <w:r>
+        <w:rPr>
+          <w:rFonts w:ascii="Arial Narrow" w:hAnsi="Arial Narrow"/>
+          <w:sz w:val="24"/>
+          <w:szCs w:val="24"/>
+        </w:rPr>
+        <w:t>PRODUCTO MONTABLE:</w:t>
+      </w:r>
+    </w:p>
+    <w:p>
+      <w:pPr>
+        <w:pStyle w:val="ListParagraph"/>
+        <w:numPr>
+          <w:ilvl w:val="1"/>
+          <w:numId w:val="1"/>
+        </w:numPr>
+        <w:rPr>
+          <w:rFonts w:ascii="Arial Narrow" w:hAnsi="Arial Narrow"/>
+          <w:sz w:val="24"/>
+          <w:szCs w:val="24"/>
+        </w:rPr>
+      </w:pPr>
+      <w:r>
+        <w:rPr>
+          <w:rFonts w:ascii="Arial Narrow" w:hAnsi="Arial Narrow"/>
+          <w:sz w:val="24"/>
+          <w:szCs w:val="24"/>
+        </w:rPr>
+        <w:t>CREAR:</w:t>
+      </w:r>
+    </w:p>
+    <w:p>
+      <w:pPr>
+        <w:pStyle w:val="ListParagraph"/>
+        <w:numPr>
+          <w:ilvl w:val="2"/>
+          <w:numId w:val="1"/>
+        </w:numPr>
+        <w:rPr>
+          <w:rFonts w:ascii="Arial Narrow" w:hAnsi="Arial Narrow"/>
+          <w:sz w:val="24"/>
+          <w:szCs w:val="24"/>
+        </w:rPr>
+      </w:pPr>
+      <w:r>
+        <w:rPr>
+          <w:rFonts w:ascii="Arial Narrow" w:hAnsi="Arial Narrow"/>
+          <w:sz w:val="24"/>
+          <w:szCs w:val="24"/>
+        </w:rPr>
+        <w:t xml:space="preserve">Localización: </w:t>
+      </w:r>
+      <w:proofErr w:type="spellStart"/>
+      <w:r>
+        <w:rPr>
+          <w:rFonts w:ascii="Arial Narrow" w:hAnsi="Arial Narrow"/>
+          <w:sz w:val="24"/>
+          <w:szCs w:val="24"/>
+        </w:rPr>
+        <w:t>order.php</w:t>
       </w:r>
       <w:proofErr w:type="spellEnd"/>
       <w:r>
@@ -3325,50 +5198,16 @@
           <w:sz w:val="24"/>
           <w:szCs w:val="24"/>
         </w:rPr>
-        <w:t xml:space="preserve">Acceso: </w:t>
-      </w:r>
-      <w:r>
-        <w:rPr>
-          <w:rFonts w:ascii="Arial Narrow" w:hAnsi="Arial Narrow"/>
-          <w:sz w:val="24"/>
-          <w:szCs w:val="24"/>
-        </w:rPr>
-        <w:t xml:space="preserve">Tras </w:t>
-      </w:r>
-      <w:proofErr w:type="spellStart"/>
-      <w:r>
-        <w:rPr>
-          <w:rFonts w:ascii="Arial Narrow" w:hAnsi="Arial Narrow"/>
-          <w:sz w:val="24"/>
-          <w:szCs w:val="24"/>
-        </w:rPr>
-        <w:t>logearse</w:t>
-      </w:r>
-      <w:proofErr w:type="spellEnd"/>
-      <w:r>
-        <w:rPr>
-          <w:rFonts w:ascii="Arial Narrow" w:hAnsi="Arial Narrow"/>
-          <w:sz w:val="24"/>
-          <w:szCs w:val="24"/>
-        </w:rPr>
-        <w:t xml:space="preserve"> como a</w:t>
-      </w:r>
-      <w:r>
-        <w:rPr>
-          <w:rFonts w:ascii="Arial Narrow" w:hAnsi="Arial Narrow"/>
-          <w:sz w:val="24"/>
-          <w:szCs w:val="24"/>
-        </w:rPr>
-        <w:t>dministrador accedemos a “</w:t>
-      </w:r>
-      <w:proofErr w:type="spellStart"/>
-      <w:r>
-        <w:rPr>
-          <w:rFonts w:ascii="Arial Narrow" w:hAnsi="Arial Narrow"/>
-          <w:sz w:val="24"/>
-          <w:szCs w:val="24"/>
-        </w:rPr>
-        <w:t>My</w:t>
+        <w:t>Acceso: Entramos a “</w:t>
+      </w:r>
+      <w:proofErr w:type="spellStart"/>
+      <w:r>
+        <w:rPr>
+          <w:rFonts w:ascii="Arial Narrow" w:hAnsi="Arial Narrow"/>
+          <w:sz w:val="24"/>
+          <w:szCs w:val="24"/>
+        </w:rPr>
+        <w:t>build</w:t>
       </w:r>
       <w:proofErr w:type="spellEnd"/>
       <w:r>
@@ -3386,25 +5225,25 @@
           <w:sz w:val="24"/>
           <w:szCs w:val="24"/>
         </w:rPr>
-        <w:t>Account</w:t>
-      </w:r>
-      <w:proofErr w:type="spellEnd"/>
-      <w:r>
-        <w:rPr>
-          <w:rFonts w:ascii="Arial Narrow" w:hAnsi="Arial Narrow"/>
-          <w:sz w:val="24"/>
-          <w:szCs w:val="24"/>
-        </w:rPr>
-        <w:t>” y pinchamos en “</w:t>
-      </w:r>
-      <w:proofErr w:type="spellStart"/>
-      <w:r>
-        <w:rPr>
-          <w:rFonts w:ascii="Arial Narrow" w:hAnsi="Arial Narrow"/>
-          <w:sz w:val="24"/>
-          <w:szCs w:val="24"/>
-        </w:rPr>
-        <w:t>Edit</w:t>
+        <w:t>computer</w:t>
+      </w:r>
+      <w:proofErr w:type="spellEnd"/>
+      <w:r>
+        <w:rPr>
+          <w:rFonts w:ascii="Arial Narrow" w:hAnsi="Arial Narrow"/>
+          <w:sz w:val="24"/>
+          <w:szCs w:val="24"/>
+        </w:rPr>
+        <w:t>” y construimos un ordenador. Aceptamos y damos a “</w:t>
+      </w:r>
+      <w:proofErr w:type="spellStart"/>
+      <w:r>
+        <w:rPr>
+          <w:rFonts w:ascii="Arial Narrow" w:hAnsi="Arial Narrow"/>
+          <w:sz w:val="24"/>
+          <w:szCs w:val="24"/>
+        </w:rPr>
+        <w:t>Confirm</w:t>
       </w:r>
       <w:proofErr w:type="spellEnd"/>
       <w:r>
@@ -3422,25 +5261,153 @@
           <w:sz w:val="24"/>
           <w:szCs w:val="24"/>
         </w:rPr>
-        <w:t>Product</w:t>
-      </w:r>
-      <w:proofErr w:type="spellEnd"/>
-      <w:r>
-        <w:rPr>
-          <w:rFonts w:ascii="Arial Narrow" w:hAnsi="Arial Narrow"/>
-          <w:sz w:val="24"/>
-          <w:szCs w:val="24"/>
-        </w:rPr>
-        <w:t>” o “</w:t>
-      </w:r>
-      <w:proofErr w:type="spellStart"/>
-      <w:r>
-        <w:rPr>
-          <w:rFonts w:ascii="Arial Narrow" w:hAnsi="Arial Narrow"/>
-          <w:sz w:val="24"/>
-          <w:szCs w:val="24"/>
-        </w:rPr>
-        <w:t>Delete</w:t>
+        <w:t>order</w:t>
+      </w:r>
+      <w:proofErr w:type="spellEnd"/>
+      <w:r>
+        <w:rPr>
+          <w:rFonts w:ascii="Arial Narrow" w:hAnsi="Arial Narrow"/>
+          <w:sz w:val="24"/>
+          <w:szCs w:val="24"/>
+        </w:rPr>
+        <w:t xml:space="preserve">”. </w:t>
+      </w:r>
+    </w:p>
+    <w:p>
+      <w:pPr>
+        <w:pStyle w:val="ListParagraph"/>
+        <w:numPr>
+          <w:ilvl w:val="2"/>
+          <w:numId w:val="1"/>
+        </w:numPr>
+        <w:rPr>
+          <w:rFonts w:ascii="Arial Narrow" w:hAnsi="Arial Narrow"/>
+          <w:sz w:val="24"/>
+          <w:szCs w:val="24"/>
+        </w:rPr>
+      </w:pPr>
+      <w:r>
+        <w:rPr>
+          <w:rFonts w:ascii="Arial Narrow" w:hAnsi="Arial Narrow"/>
+          <w:sz w:val="24"/>
+          <w:szCs w:val="24"/>
+        </w:rPr>
+        <w:t xml:space="preserve">Casos de uso: CU10. </w:t>
+      </w:r>
+    </w:p>
+    <w:p>
+      <w:pPr>
+        <w:pStyle w:val="ListParagraph"/>
+        <w:numPr>
+          <w:ilvl w:val="0"/>
+          <w:numId w:val="1"/>
+        </w:numPr>
+        <w:rPr>
+          <w:rFonts w:ascii="Arial Narrow" w:hAnsi="Arial Narrow"/>
+          <w:sz w:val="24"/>
+          <w:szCs w:val="24"/>
+        </w:rPr>
+      </w:pPr>
+      <w:r>
+        <w:rPr>
+          <w:rFonts w:ascii="Arial Narrow" w:hAnsi="Arial Narrow"/>
+          <w:sz w:val="24"/>
+          <w:szCs w:val="24"/>
+        </w:rPr>
+        <w:t>PEDIDO:</w:t>
+      </w:r>
+    </w:p>
+    <w:p>
+      <w:pPr>
+        <w:pStyle w:val="ListParagraph"/>
+        <w:numPr>
+          <w:ilvl w:val="1"/>
+          <w:numId w:val="1"/>
+        </w:numPr>
+        <w:rPr>
+          <w:rFonts w:ascii="Arial Narrow" w:hAnsi="Arial Narrow"/>
+          <w:sz w:val="24"/>
+          <w:szCs w:val="24"/>
+        </w:rPr>
+      </w:pPr>
+      <w:r>
+        <w:rPr>
+          <w:rFonts w:ascii="Arial Narrow" w:hAnsi="Arial Narrow"/>
+          <w:sz w:val="24"/>
+          <w:szCs w:val="24"/>
+        </w:rPr>
+        <w:t>CREAR:</w:t>
+      </w:r>
+    </w:p>
+    <w:p>
+      <w:pPr>
+        <w:pStyle w:val="ListParagraph"/>
+        <w:numPr>
+          <w:ilvl w:val="2"/>
+          <w:numId w:val="1"/>
+        </w:numPr>
+        <w:rPr>
+          <w:rFonts w:ascii="Arial Narrow" w:hAnsi="Arial Narrow"/>
+          <w:sz w:val="24"/>
+          <w:szCs w:val="24"/>
+        </w:rPr>
+      </w:pPr>
+      <w:r>
+        <w:rPr>
+          <w:rFonts w:ascii="Arial Narrow" w:hAnsi="Arial Narrow"/>
+          <w:sz w:val="24"/>
+          <w:szCs w:val="24"/>
+        </w:rPr>
+        <w:t xml:space="preserve">Localización: </w:t>
+      </w:r>
+      <w:proofErr w:type="spellStart"/>
+      <w:r>
+        <w:rPr>
+          <w:rFonts w:ascii="Arial Narrow" w:hAnsi="Arial Narrow"/>
+          <w:sz w:val="24"/>
+          <w:szCs w:val="24"/>
+        </w:rPr>
+        <w:t>order.php</w:t>
+      </w:r>
+      <w:proofErr w:type="spellEnd"/>
+      <w:r>
+        <w:rPr>
+          <w:rFonts w:ascii="Arial Narrow" w:hAnsi="Arial Narrow"/>
+          <w:sz w:val="24"/>
+          <w:szCs w:val="24"/>
+        </w:rPr>
+        <w:t>.</w:t>
+      </w:r>
+    </w:p>
+    <w:p>
+      <w:pPr>
+        <w:pStyle w:val="ListParagraph"/>
+        <w:numPr>
+          <w:ilvl w:val="2"/>
+          <w:numId w:val="1"/>
+        </w:numPr>
+        <w:rPr>
+          <w:rFonts w:ascii="Arial Narrow" w:hAnsi="Arial Narrow"/>
+          <w:sz w:val="24"/>
+          <w:szCs w:val="24"/>
+        </w:rPr>
+      </w:pPr>
+      <w:r>
+        <w:rPr>
+          <w:rFonts w:ascii="Arial Narrow" w:hAnsi="Arial Narrow"/>
+          <w:sz w:val="24"/>
+          <w:szCs w:val="24"/>
+        </w:rPr>
+        <w:t>Acceso: Entramos a “</w:t>
+      </w:r>
+      <w:proofErr w:type="spellStart"/>
+      <w:r>
+        <w:rPr>
+          <w:rFonts w:ascii="Arial Narrow" w:hAnsi="Arial Narrow"/>
+          <w:sz w:val="24"/>
+          <w:szCs w:val="24"/>
+        </w:rPr>
+        <w:t>build</w:t>
       </w:r>
       <w:proofErr w:type="spellEnd"/>
       <w:r>
@@ -3458,16 +5425,52 @@
           <w:sz w:val="24"/>
           <w:szCs w:val="24"/>
         </w:rPr>
-        <w:t>Product</w:t>
-      </w:r>
-      <w:proofErr w:type="spellEnd"/>
-      <w:r>
-        <w:rPr>
-          <w:rFonts w:ascii="Arial Narrow" w:hAnsi="Arial Narrow"/>
-          <w:sz w:val="24"/>
-          <w:szCs w:val="24"/>
-        </w:rPr>
-        <w:t>”.</w:t>
+        <w:t>computer</w:t>
+      </w:r>
+      <w:proofErr w:type="spellEnd"/>
+      <w:r>
+        <w:rPr>
+          <w:rFonts w:ascii="Arial Narrow" w:hAnsi="Arial Narrow"/>
+          <w:sz w:val="24"/>
+          <w:szCs w:val="24"/>
+        </w:rPr>
+        <w:t>” y construimos un ordenador. Aceptamos y damos a “</w:t>
+      </w:r>
+      <w:proofErr w:type="spellStart"/>
+      <w:r>
+        <w:rPr>
+          <w:rFonts w:ascii="Arial Narrow" w:hAnsi="Arial Narrow"/>
+          <w:sz w:val="24"/>
+          <w:szCs w:val="24"/>
+        </w:rPr>
+        <w:t>Confirm</w:t>
+      </w:r>
+      <w:proofErr w:type="spellEnd"/>
+      <w:r>
+        <w:rPr>
+          <w:rFonts w:ascii="Arial Narrow" w:hAnsi="Arial Narrow"/>
+          <w:sz w:val="24"/>
+          <w:szCs w:val="24"/>
+        </w:rPr>
+        <w:t xml:space="preserve"> </w:t>
+      </w:r>
+      <w:proofErr w:type="spellStart"/>
+      <w:r>
+        <w:rPr>
+          <w:rFonts w:ascii="Arial Narrow" w:hAnsi="Arial Narrow"/>
+          <w:sz w:val="24"/>
+          <w:szCs w:val="24"/>
+        </w:rPr>
+        <w:t>order</w:t>
+      </w:r>
+      <w:proofErr w:type="spellEnd"/>
+      <w:r>
+        <w:rPr>
+          <w:rFonts w:ascii="Arial Narrow" w:hAnsi="Arial Narrow"/>
+          <w:sz w:val="24"/>
+          <w:szCs w:val="24"/>
+        </w:rPr>
+        <w:t xml:space="preserve">”. </w:t>
       </w:r>
     </w:p>
     <w:p>
@@ -3489,1321 +5492,7 @@
           <w:sz w:val="24"/>
           <w:szCs w:val="24"/>
         </w:rPr>
-        <w:t>Casos de uso: CU03.</w:t>
-      </w:r>
-    </w:p>
-    <w:p>
-      <w:pPr>
-        <w:pStyle w:val="ListParagraph"/>
-        <w:numPr>
-          <w:ilvl w:val="1"/>
-          <w:numId w:val="1"/>
-        </w:numPr>
-        <w:rPr>
-          <w:rFonts w:ascii="Arial Narrow" w:hAnsi="Arial Narrow"/>
-          <w:sz w:val="24"/>
-          <w:szCs w:val="24"/>
-        </w:rPr>
-      </w:pPr>
-      <w:r>
-        <w:rPr>
-          <w:rFonts w:ascii="Arial Narrow" w:hAnsi="Arial Narrow"/>
-          <w:sz w:val="24"/>
-          <w:szCs w:val="24"/>
-        </w:rPr>
-        <w:t>ACTUALIZAR:</w:t>
-      </w:r>
-    </w:p>
-    <w:p>
-      <w:pPr>
-        <w:pStyle w:val="ListParagraph"/>
-        <w:numPr>
-          <w:ilvl w:val="2"/>
-          <w:numId w:val="1"/>
-        </w:numPr>
-        <w:rPr>
-          <w:rFonts w:ascii="Arial Narrow" w:hAnsi="Arial Narrow"/>
-          <w:sz w:val="24"/>
-          <w:szCs w:val="24"/>
-        </w:rPr>
-      </w:pPr>
-      <w:r>
-        <w:rPr>
-          <w:rFonts w:ascii="Arial Narrow" w:hAnsi="Arial Narrow"/>
-          <w:sz w:val="24"/>
-          <w:szCs w:val="24"/>
-        </w:rPr>
-        <w:t xml:space="preserve">Localización: </w:t>
-      </w:r>
-      <w:proofErr w:type="spellStart"/>
-      <w:r>
-        <w:rPr>
-          <w:rFonts w:ascii="Arial Narrow" w:hAnsi="Arial Narrow"/>
-          <w:sz w:val="24"/>
-          <w:szCs w:val="24"/>
-        </w:rPr>
-        <w:t>manageProduct.php</w:t>
-      </w:r>
-      <w:proofErr w:type="spellEnd"/>
-      <w:r>
-        <w:rPr>
-          <w:rFonts w:ascii="Arial Narrow" w:hAnsi="Arial Narrow"/>
-          <w:sz w:val="24"/>
-          <w:szCs w:val="24"/>
-        </w:rPr>
-        <w:t>.</w:t>
-      </w:r>
-    </w:p>
-    <w:p>
-      <w:pPr>
-        <w:pStyle w:val="ListParagraph"/>
-        <w:numPr>
-          <w:ilvl w:val="2"/>
-          <w:numId w:val="1"/>
-        </w:numPr>
-        <w:rPr>
-          <w:rFonts w:ascii="Arial Narrow" w:hAnsi="Arial Narrow"/>
-          <w:sz w:val="24"/>
-          <w:szCs w:val="24"/>
-        </w:rPr>
-      </w:pPr>
-      <w:r>
-        <w:rPr>
-          <w:rFonts w:ascii="Arial Narrow" w:hAnsi="Arial Narrow"/>
-          <w:sz w:val="24"/>
-          <w:szCs w:val="24"/>
-        </w:rPr>
-        <w:t xml:space="preserve">Acceso: </w:t>
-      </w:r>
-      <w:r>
-        <w:rPr>
-          <w:rFonts w:ascii="Arial Narrow" w:hAnsi="Arial Narrow"/>
-          <w:sz w:val="24"/>
-          <w:szCs w:val="24"/>
-        </w:rPr>
-        <w:t xml:space="preserve">Tras </w:t>
-      </w:r>
-      <w:proofErr w:type="spellStart"/>
-      <w:r>
-        <w:rPr>
-          <w:rFonts w:ascii="Arial Narrow" w:hAnsi="Arial Narrow"/>
-          <w:sz w:val="24"/>
-          <w:szCs w:val="24"/>
-        </w:rPr>
-        <w:t>logearse</w:t>
-      </w:r>
-      <w:proofErr w:type="spellEnd"/>
-      <w:r>
-        <w:rPr>
-          <w:rFonts w:ascii="Arial Narrow" w:hAnsi="Arial Narrow"/>
-          <w:sz w:val="24"/>
-          <w:szCs w:val="24"/>
-        </w:rPr>
-        <w:t xml:space="preserve"> como a</w:t>
-      </w:r>
-      <w:r>
-        <w:rPr>
-          <w:rFonts w:ascii="Arial Narrow" w:hAnsi="Arial Narrow"/>
-          <w:sz w:val="24"/>
-          <w:szCs w:val="24"/>
-        </w:rPr>
-        <w:t>dministrador accedemos a “</w:t>
-      </w:r>
-      <w:proofErr w:type="spellStart"/>
-      <w:r>
-        <w:rPr>
-          <w:rFonts w:ascii="Arial Narrow" w:hAnsi="Arial Narrow"/>
-          <w:sz w:val="24"/>
-          <w:szCs w:val="24"/>
-        </w:rPr>
-        <w:t>My</w:t>
-      </w:r>
-      <w:proofErr w:type="spellEnd"/>
-      <w:r>
-        <w:rPr>
-          <w:rFonts w:ascii="Arial Narrow" w:hAnsi="Arial Narrow"/>
-          <w:sz w:val="24"/>
-          <w:szCs w:val="24"/>
-        </w:rPr>
-        <w:t xml:space="preserve"> </w:t>
-      </w:r>
-      <w:proofErr w:type="spellStart"/>
-      <w:r>
-        <w:rPr>
-          <w:rFonts w:ascii="Arial Narrow" w:hAnsi="Arial Narrow"/>
-          <w:sz w:val="24"/>
-          <w:szCs w:val="24"/>
-        </w:rPr>
-        <w:t>Account</w:t>
-      </w:r>
-      <w:proofErr w:type="spellEnd"/>
-      <w:r>
-        <w:rPr>
-          <w:rFonts w:ascii="Arial Narrow" w:hAnsi="Arial Narrow"/>
-          <w:sz w:val="24"/>
-          <w:szCs w:val="24"/>
-        </w:rPr>
-        <w:t>” y pinchamos en “</w:t>
-      </w:r>
-      <w:proofErr w:type="spellStart"/>
-      <w:r>
-        <w:rPr>
-          <w:rFonts w:ascii="Arial Narrow" w:hAnsi="Arial Narrow"/>
-          <w:sz w:val="24"/>
-          <w:szCs w:val="24"/>
-        </w:rPr>
-        <w:t>Edit</w:t>
-      </w:r>
-      <w:proofErr w:type="spellEnd"/>
-      <w:r>
-        <w:rPr>
-          <w:rFonts w:ascii="Arial Narrow" w:hAnsi="Arial Narrow"/>
-          <w:sz w:val="24"/>
-          <w:szCs w:val="24"/>
-        </w:rPr>
-        <w:t xml:space="preserve"> </w:t>
-      </w:r>
-      <w:proofErr w:type="spellStart"/>
-      <w:r>
-        <w:rPr>
-          <w:rFonts w:ascii="Arial Narrow" w:hAnsi="Arial Narrow"/>
-          <w:sz w:val="24"/>
-          <w:szCs w:val="24"/>
-        </w:rPr>
-        <w:t>Product</w:t>
-      </w:r>
-      <w:proofErr w:type="spellEnd"/>
-      <w:r>
-        <w:rPr>
-          <w:rFonts w:ascii="Arial Narrow" w:hAnsi="Arial Narrow"/>
-          <w:sz w:val="24"/>
-          <w:szCs w:val="24"/>
-        </w:rPr>
-        <w:t>”.</w:t>
-      </w:r>
-    </w:p>
-    <w:p>
-      <w:pPr>
-        <w:pStyle w:val="ListParagraph"/>
-        <w:numPr>
-          <w:ilvl w:val="2"/>
-          <w:numId w:val="1"/>
-        </w:numPr>
-        <w:rPr>
-          <w:rFonts w:ascii="Arial Narrow" w:hAnsi="Arial Narrow"/>
-          <w:sz w:val="24"/>
-          <w:szCs w:val="24"/>
-        </w:rPr>
-      </w:pPr>
-      <w:r>
-        <w:rPr>
-          <w:rFonts w:ascii="Arial Narrow" w:hAnsi="Arial Narrow"/>
-          <w:sz w:val="24"/>
-          <w:szCs w:val="24"/>
-        </w:rPr>
-        <w:t>Casos de uso: CU13.</w:t>
-      </w:r>
-    </w:p>
-    <w:p>
-      <w:pPr>
-        <w:pStyle w:val="ListParagraph"/>
-        <w:numPr>
-          <w:ilvl w:val="1"/>
-          <w:numId w:val="1"/>
-        </w:numPr>
-        <w:rPr>
-          <w:rFonts w:ascii="Arial Narrow" w:hAnsi="Arial Narrow"/>
-          <w:sz w:val="24"/>
-          <w:szCs w:val="24"/>
-        </w:rPr>
-      </w:pPr>
-      <w:r>
-        <w:rPr>
-          <w:rFonts w:ascii="Arial Narrow" w:hAnsi="Arial Narrow"/>
-          <w:sz w:val="24"/>
-          <w:szCs w:val="24"/>
-        </w:rPr>
-        <w:t>BORRAR:</w:t>
-      </w:r>
-    </w:p>
-    <w:p>
-      <w:pPr>
-        <w:pStyle w:val="ListParagraph"/>
-        <w:numPr>
-          <w:ilvl w:val="2"/>
-          <w:numId w:val="1"/>
-        </w:numPr>
-        <w:rPr>
-          <w:rFonts w:ascii="Arial Narrow" w:hAnsi="Arial Narrow"/>
-          <w:sz w:val="24"/>
-          <w:szCs w:val="24"/>
-        </w:rPr>
-      </w:pPr>
-      <w:r>
-        <w:rPr>
-          <w:rFonts w:ascii="Arial Narrow" w:hAnsi="Arial Narrow"/>
-          <w:sz w:val="24"/>
-          <w:szCs w:val="24"/>
-        </w:rPr>
-        <w:t xml:space="preserve">Localización: </w:t>
-      </w:r>
-      <w:proofErr w:type="spellStart"/>
-      <w:r>
-        <w:rPr>
-          <w:rFonts w:ascii="Arial Narrow" w:hAnsi="Arial Narrow"/>
-          <w:sz w:val="24"/>
-          <w:szCs w:val="24"/>
-        </w:rPr>
-        <w:t>manageProduct.php</w:t>
-      </w:r>
-      <w:proofErr w:type="spellEnd"/>
-    </w:p>
-    <w:p>
-      <w:pPr>
-        <w:pStyle w:val="ListParagraph"/>
-        <w:numPr>
-          <w:ilvl w:val="2"/>
-          <w:numId w:val="1"/>
-        </w:numPr>
-        <w:rPr>
-          <w:rFonts w:ascii="Arial Narrow" w:hAnsi="Arial Narrow"/>
-          <w:sz w:val="24"/>
-          <w:szCs w:val="24"/>
-        </w:rPr>
-      </w:pPr>
-      <w:r>
-        <w:rPr>
-          <w:rFonts w:ascii="Arial Narrow" w:hAnsi="Arial Narrow"/>
-          <w:sz w:val="24"/>
-          <w:szCs w:val="24"/>
-        </w:rPr>
-        <w:t xml:space="preserve">Acceso: </w:t>
-      </w:r>
-      <w:r>
-        <w:rPr>
-          <w:rFonts w:ascii="Arial Narrow" w:hAnsi="Arial Narrow"/>
-          <w:sz w:val="24"/>
-          <w:szCs w:val="24"/>
-        </w:rPr>
-        <w:t xml:space="preserve">Tras </w:t>
-      </w:r>
-      <w:proofErr w:type="spellStart"/>
-      <w:r>
-        <w:rPr>
-          <w:rFonts w:ascii="Arial Narrow" w:hAnsi="Arial Narrow"/>
-          <w:sz w:val="24"/>
-          <w:szCs w:val="24"/>
-        </w:rPr>
-        <w:t>logearse</w:t>
-      </w:r>
-      <w:proofErr w:type="spellEnd"/>
-      <w:r>
-        <w:rPr>
-          <w:rFonts w:ascii="Arial Narrow" w:hAnsi="Arial Narrow"/>
-          <w:sz w:val="24"/>
-          <w:szCs w:val="24"/>
-        </w:rPr>
-        <w:t xml:space="preserve"> como a</w:t>
-      </w:r>
-      <w:r>
-        <w:rPr>
-          <w:rFonts w:ascii="Arial Narrow" w:hAnsi="Arial Narrow"/>
-          <w:sz w:val="24"/>
-          <w:szCs w:val="24"/>
-        </w:rPr>
-        <w:t>dministrador accedemos a “</w:t>
-      </w:r>
-      <w:proofErr w:type="spellStart"/>
-      <w:r>
-        <w:rPr>
-          <w:rFonts w:ascii="Arial Narrow" w:hAnsi="Arial Narrow"/>
-          <w:sz w:val="24"/>
-          <w:szCs w:val="24"/>
-        </w:rPr>
-        <w:t>My</w:t>
-      </w:r>
-      <w:proofErr w:type="spellEnd"/>
-      <w:r>
-        <w:rPr>
-          <w:rFonts w:ascii="Arial Narrow" w:hAnsi="Arial Narrow"/>
-          <w:sz w:val="24"/>
-          <w:szCs w:val="24"/>
-        </w:rPr>
-        <w:t xml:space="preserve"> </w:t>
-      </w:r>
-      <w:proofErr w:type="spellStart"/>
-      <w:r>
-        <w:rPr>
-          <w:rFonts w:ascii="Arial Narrow" w:hAnsi="Arial Narrow"/>
-          <w:sz w:val="24"/>
-          <w:szCs w:val="24"/>
-        </w:rPr>
-        <w:t>Account</w:t>
-      </w:r>
-      <w:proofErr w:type="spellEnd"/>
-      <w:r>
-        <w:rPr>
-          <w:rFonts w:ascii="Arial Narrow" w:hAnsi="Arial Narrow"/>
-          <w:sz w:val="24"/>
-          <w:szCs w:val="24"/>
-        </w:rPr>
-        <w:t>” y pinchamos en “</w:t>
-      </w:r>
-      <w:proofErr w:type="spellStart"/>
-      <w:r>
-        <w:rPr>
-          <w:rFonts w:ascii="Arial Narrow" w:hAnsi="Arial Narrow"/>
-          <w:sz w:val="24"/>
-          <w:szCs w:val="24"/>
-        </w:rPr>
-        <w:t>Delete</w:t>
-      </w:r>
-      <w:proofErr w:type="spellEnd"/>
-      <w:r>
-        <w:rPr>
-          <w:rFonts w:ascii="Arial Narrow" w:hAnsi="Arial Narrow"/>
-          <w:sz w:val="24"/>
-          <w:szCs w:val="24"/>
-        </w:rPr>
-        <w:t xml:space="preserve"> </w:t>
-      </w:r>
-      <w:proofErr w:type="spellStart"/>
-      <w:r>
-        <w:rPr>
-          <w:rFonts w:ascii="Arial Narrow" w:hAnsi="Arial Narrow"/>
-          <w:sz w:val="24"/>
-          <w:szCs w:val="24"/>
-        </w:rPr>
-        <w:t>Product</w:t>
-      </w:r>
-      <w:proofErr w:type="spellEnd"/>
-      <w:r>
-        <w:rPr>
-          <w:rFonts w:ascii="Arial Narrow" w:hAnsi="Arial Narrow"/>
-          <w:sz w:val="24"/>
-          <w:szCs w:val="24"/>
-        </w:rPr>
-        <w:t>”.</w:t>
-      </w:r>
-    </w:p>
-    <w:p>
-      <w:pPr>
-        <w:pStyle w:val="ListParagraph"/>
-        <w:numPr>
-          <w:ilvl w:val="2"/>
-          <w:numId w:val="1"/>
-        </w:numPr>
-        <w:rPr>
-          <w:rFonts w:ascii="Arial Narrow" w:hAnsi="Arial Narrow"/>
-          <w:sz w:val="24"/>
-          <w:szCs w:val="24"/>
-        </w:rPr>
-      </w:pPr>
-      <w:r>
-        <w:rPr>
-          <w:rFonts w:ascii="Arial Narrow" w:hAnsi="Arial Narrow"/>
-          <w:sz w:val="24"/>
-          <w:szCs w:val="24"/>
-        </w:rPr>
-        <w:t>Casos de uso: CU14.</w:t>
-      </w:r>
-    </w:p>
-    <w:p>
-      <w:pPr>
-        <w:pStyle w:val="ListParagraph"/>
-        <w:numPr>
-          <w:ilvl w:val="0"/>
-          <w:numId w:val="1"/>
-        </w:numPr>
-        <w:rPr>
-          <w:rFonts w:ascii="Arial Narrow" w:hAnsi="Arial Narrow"/>
-          <w:sz w:val="24"/>
-          <w:szCs w:val="24"/>
-        </w:rPr>
-      </w:pPr>
-      <w:r>
-        <w:rPr>
-          <w:rFonts w:ascii="Arial Narrow" w:hAnsi="Arial Narrow"/>
-          <w:sz w:val="24"/>
-          <w:szCs w:val="24"/>
-        </w:rPr>
-        <w:t>METODO DE PAGO:</w:t>
-      </w:r>
-    </w:p>
-    <w:p>
-      <w:pPr>
-        <w:pStyle w:val="ListParagraph"/>
-        <w:numPr>
-          <w:ilvl w:val="1"/>
-          <w:numId w:val="1"/>
-        </w:numPr>
-        <w:rPr>
-          <w:rFonts w:ascii="Arial Narrow" w:hAnsi="Arial Narrow"/>
-          <w:sz w:val="24"/>
-          <w:szCs w:val="24"/>
-        </w:rPr>
-      </w:pPr>
-      <w:r>
-        <w:rPr>
-          <w:rFonts w:ascii="Arial Narrow" w:hAnsi="Arial Narrow"/>
-          <w:sz w:val="24"/>
-          <w:szCs w:val="24"/>
-        </w:rPr>
-        <w:t>CREAR:</w:t>
-      </w:r>
-    </w:p>
-    <w:p>
-      <w:pPr>
-        <w:pStyle w:val="ListParagraph"/>
-        <w:numPr>
-          <w:ilvl w:val="2"/>
-          <w:numId w:val="1"/>
-        </w:numPr>
-        <w:rPr>
-          <w:rFonts w:ascii="Arial Narrow" w:hAnsi="Arial Narrow"/>
-          <w:sz w:val="24"/>
-          <w:szCs w:val="24"/>
-        </w:rPr>
-      </w:pPr>
-      <w:r>
-        <w:rPr>
-          <w:rFonts w:ascii="Arial Narrow" w:hAnsi="Arial Narrow"/>
-          <w:sz w:val="24"/>
-          <w:szCs w:val="24"/>
-        </w:rPr>
-        <w:t xml:space="preserve">Localización: </w:t>
-      </w:r>
-      <w:proofErr w:type="spellStart"/>
-      <w:r>
-        <w:rPr>
-          <w:rFonts w:ascii="Arial Narrow" w:hAnsi="Arial Narrow"/>
-          <w:sz w:val="24"/>
-          <w:szCs w:val="24"/>
-        </w:rPr>
-        <w:t>paymentMethod</w:t>
-      </w:r>
-      <w:r>
-        <w:rPr>
-          <w:rFonts w:ascii="Arial Narrow" w:hAnsi="Arial Narrow"/>
-          <w:sz w:val="24"/>
-          <w:szCs w:val="24"/>
-        </w:rPr>
-        <w:t>.php</w:t>
-      </w:r>
-      <w:proofErr w:type="spellEnd"/>
-    </w:p>
-    <w:p>
-      <w:pPr>
-        <w:pStyle w:val="ListParagraph"/>
-        <w:numPr>
-          <w:ilvl w:val="2"/>
-          <w:numId w:val="1"/>
-        </w:numPr>
-        <w:rPr>
-          <w:rFonts w:ascii="Arial Narrow" w:hAnsi="Arial Narrow"/>
-          <w:sz w:val="24"/>
-          <w:szCs w:val="24"/>
-        </w:rPr>
-      </w:pPr>
-      <w:r>
-        <w:rPr>
-          <w:rFonts w:ascii="Arial Narrow" w:hAnsi="Arial Narrow"/>
-          <w:sz w:val="24"/>
-          <w:szCs w:val="24"/>
-        </w:rPr>
-        <w:t xml:space="preserve">Acceso: </w:t>
-      </w:r>
-      <w:r>
-        <w:rPr>
-          <w:rFonts w:ascii="Arial Narrow" w:hAnsi="Arial Narrow"/>
-          <w:sz w:val="24"/>
-          <w:szCs w:val="24"/>
-        </w:rPr>
-        <w:t xml:space="preserve">Estando el usuario </w:t>
-      </w:r>
-      <w:proofErr w:type="spellStart"/>
-      <w:r>
-        <w:rPr>
-          <w:rFonts w:ascii="Arial Narrow" w:hAnsi="Arial Narrow"/>
-          <w:sz w:val="24"/>
-          <w:szCs w:val="24"/>
-        </w:rPr>
-        <w:t>logueado</w:t>
-      </w:r>
-      <w:proofErr w:type="spellEnd"/>
-      <w:r>
-        <w:rPr>
-          <w:rFonts w:ascii="Arial Narrow" w:hAnsi="Arial Narrow"/>
-          <w:sz w:val="24"/>
-          <w:szCs w:val="24"/>
-        </w:rPr>
-        <w:t>, debe acceder a “</w:t>
-      </w:r>
-      <w:proofErr w:type="spellStart"/>
-      <w:r>
-        <w:rPr>
-          <w:rFonts w:ascii="Arial Narrow" w:hAnsi="Arial Narrow"/>
-          <w:sz w:val="24"/>
-          <w:szCs w:val="24"/>
-        </w:rPr>
-        <w:t>M</w:t>
-      </w:r>
-      <w:r>
-        <w:rPr>
-          <w:rFonts w:ascii="Arial Narrow" w:hAnsi="Arial Narrow"/>
-          <w:sz w:val="24"/>
-          <w:szCs w:val="24"/>
-        </w:rPr>
-        <w:t>y</w:t>
-      </w:r>
-      <w:proofErr w:type="spellEnd"/>
-      <w:r>
-        <w:rPr>
-          <w:rFonts w:ascii="Arial Narrow" w:hAnsi="Arial Narrow"/>
-          <w:sz w:val="24"/>
-          <w:szCs w:val="24"/>
-        </w:rPr>
-        <w:t xml:space="preserve"> </w:t>
-      </w:r>
-      <w:proofErr w:type="spellStart"/>
-      <w:r>
-        <w:rPr>
-          <w:rFonts w:ascii="Arial Narrow" w:hAnsi="Arial Narrow"/>
-          <w:sz w:val="24"/>
-          <w:szCs w:val="24"/>
-        </w:rPr>
-        <w:t>Account</w:t>
-      </w:r>
-      <w:proofErr w:type="spellEnd"/>
-      <w:r>
-        <w:rPr>
-          <w:rFonts w:ascii="Arial Narrow" w:hAnsi="Arial Narrow"/>
-          <w:sz w:val="24"/>
-          <w:szCs w:val="24"/>
-        </w:rPr>
-        <w:t>”, y luego a “</w:t>
-      </w:r>
-      <w:proofErr w:type="spellStart"/>
-      <w:r>
-        <w:rPr>
-          <w:rFonts w:ascii="Arial Narrow" w:hAnsi="Arial Narrow"/>
-          <w:sz w:val="24"/>
-          <w:szCs w:val="24"/>
-        </w:rPr>
-        <w:t>Add</w:t>
-      </w:r>
-      <w:proofErr w:type="spellEnd"/>
-      <w:r>
-        <w:rPr>
-          <w:rFonts w:ascii="Arial Narrow" w:hAnsi="Arial Narrow"/>
-          <w:sz w:val="24"/>
-          <w:szCs w:val="24"/>
-        </w:rPr>
-        <w:t xml:space="preserve"> </w:t>
-      </w:r>
-      <w:proofErr w:type="spellStart"/>
-      <w:r>
-        <w:rPr>
-          <w:rFonts w:ascii="Arial Narrow" w:hAnsi="Arial Narrow"/>
-          <w:sz w:val="24"/>
-          <w:szCs w:val="24"/>
-        </w:rPr>
-        <w:t>Payment</w:t>
-      </w:r>
-      <w:proofErr w:type="spellEnd"/>
-      <w:r>
-        <w:rPr>
-          <w:rFonts w:ascii="Arial Narrow" w:hAnsi="Arial Narrow"/>
-          <w:sz w:val="24"/>
-          <w:szCs w:val="24"/>
-        </w:rPr>
-        <w:t xml:space="preserve"> </w:t>
-      </w:r>
-      <w:proofErr w:type="spellStart"/>
-      <w:r>
-        <w:rPr>
-          <w:rFonts w:ascii="Arial Narrow" w:hAnsi="Arial Narrow"/>
-          <w:sz w:val="24"/>
-          <w:szCs w:val="24"/>
-        </w:rPr>
-        <w:t>Method</w:t>
-      </w:r>
-      <w:proofErr w:type="spellEnd"/>
-      <w:r>
-        <w:rPr>
-          <w:rFonts w:ascii="Arial Narrow" w:hAnsi="Arial Narrow"/>
-          <w:sz w:val="24"/>
-          <w:szCs w:val="24"/>
-        </w:rPr>
-        <w:t>”.</w:t>
-      </w:r>
-    </w:p>
-    <w:p>
-      <w:pPr>
-        <w:pStyle w:val="ListParagraph"/>
-        <w:numPr>
-          <w:ilvl w:val="2"/>
-          <w:numId w:val="1"/>
-        </w:numPr>
-        <w:rPr>
-          <w:rFonts w:ascii="Arial Narrow" w:hAnsi="Arial Narrow"/>
-          <w:sz w:val="24"/>
-          <w:szCs w:val="24"/>
-        </w:rPr>
-      </w:pPr>
-      <w:r>
-        <w:rPr>
-          <w:rFonts w:ascii="Arial Narrow" w:hAnsi="Arial Narrow"/>
-          <w:sz w:val="24"/>
-          <w:szCs w:val="24"/>
-        </w:rPr>
-        <w:t>Casos de uso:</w:t>
-      </w:r>
-      <w:r>
-        <w:rPr>
-          <w:rFonts w:ascii="Arial Narrow" w:hAnsi="Arial Narrow"/>
-          <w:sz w:val="24"/>
-          <w:szCs w:val="24"/>
-        </w:rPr>
-        <w:t xml:space="preserve"> CU07.</w:t>
-      </w:r>
-    </w:p>
-    <w:p>
-      <w:pPr>
-        <w:pStyle w:val="ListParagraph"/>
-        <w:numPr>
-          <w:ilvl w:val="1"/>
-          <w:numId w:val="1"/>
-        </w:numPr>
-        <w:rPr>
-          <w:rFonts w:ascii="Arial Narrow" w:hAnsi="Arial Narrow"/>
-          <w:sz w:val="24"/>
-          <w:szCs w:val="24"/>
-        </w:rPr>
-      </w:pPr>
-      <w:r>
-        <w:rPr>
-          <w:rFonts w:ascii="Arial Narrow" w:hAnsi="Arial Narrow"/>
-          <w:sz w:val="24"/>
-          <w:szCs w:val="24"/>
-        </w:rPr>
-        <w:t>LEER:</w:t>
-      </w:r>
-    </w:p>
-    <w:p>
-      <w:pPr>
-        <w:pStyle w:val="ListParagraph"/>
-        <w:numPr>
-          <w:ilvl w:val="2"/>
-          <w:numId w:val="1"/>
-        </w:numPr>
-        <w:rPr>
-          <w:rFonts w:ascii="Arial Narrow" w:hAnsi="Arial Narrow"/>
-          <w:sz w:val="24"/>
-          <w:szCs w:val="24"/>
-        </w:rPr>
-      </w:pPr>
-      <w:r>
-        <w:rPr>
-          <w:rFonts w:ascii="Arial Narrow" w:hAnsi="Arial Narrow"/>
-          <w:sz w:val="24"/>
-          <w:szCs w:val="24"/>
-        </w:rPr>
-        <w:t xml:space="preserve">Localización: </w:t>
-      </w:r>
-      <w:proofErr w:type="spellStart"/>
-      <w:r>
-        <w:rPr>
-          <w:rFonts w:ascii="Arial Narrow" w:hAnsi="Arial Narrow"/>
-          <w:sz w:val="24"/>
-          <w:szCs w:val="24"/>
-        </w:rPr>
-        <w:t>manageAccount.php</w:t>
-      </w:r>
-      <w:proofErr w:type="spellEnd"/>
-    </w:p>
-    <w:p>
-      <w:pPr>
-        <w:pStyle w:val="ListParagraph"/>
-        <w:numPr>
-          <w:ilvl w:val="2"/>
-          <w:numId w:val="1"/>
-        </w:numPr>
-        <w:rPr>
-          <w:rFonts w:ascii="Arial Narrow" w:hAnsi="Arial Narrow"/>
-          <w:sz w:val="24"/>
-          <w:szCs w:val="24"/>
-        </w:rPr>
-      </w:pPr>
-      <w:r>
-        <w:rPr>
-          <w:rFonts w:ascii="Arial Narrow" w:hAnsi="Arial Narrow"/>
-          <w:sz w:val="24"/>
-          <w:szCs w:val="24"/>
-        </w:rPr>
-        <w:t xml:space="preserve">Acceso: </w:t>
-      </w:r>
-      <w:proofErr w:type="spellStart"/>
-      <w:r>
-        <w:rPr>
-          <w:rFonts w:ascii="Arial Narrow" w:hAnsi="Arial Narrow"/>
-          <w:sz w:val="24"/>
-          <w:szCs w:val="24"/>
-        </w:rPr>
-        <w:t>Loguearse</w:t>
-      </w:r>
-      <w:proofErr w:type="spellEnd"/>
-      <w:r>
-        <w:rPr>
-          <w:rFonts w:ascii="Arial Narrow" w:hAnsi="Arial Narrow"/>
-          <w:sz w:val="24"/>
-          <w:szCs w:val="24"/>
-        </w:rPr>
-        <w:t xml:space="preserve">. </w:t>
-      </w:r>
-      <w:proofErr w:type="spellStart"/>
-      <w:r>
-        <w:rPr>
-          <w:rFonts w:ascii="Arial Narrow" w:hAnsi="Arial Narrow"/>
-          <w:sz w:val="24"/>
-          <w:szCs w:val="24"/>
-          <w:lang w:val="en-US"/>
-        </w:rPr>
-        <w:t>Después</w:t>
-      </w:r>
-      <w:proofErr w:type="spellEnd"/>
-      <w:r>
-        <w:rPr>
-          <w:rFonts w:ascii="Arial Narrow" w:hAnsi="Arial Narrow"/>
-          <w:sz w:val="24"/>
-          <w:szCs w:val="24"/>
-          <w:lang w:val="en-US"/>
-        </w:rPr>
-        <w:t xml:space="preserve">, </w:t>
-      </w:r>
-      <w:proofErr w:type="spellStart"/>
-      <w:r>
-        <w:rPr>
-          <w:rFonts w:ascii="Arial Narrow" w:hAnsi="Arial Narrow"/>
-          <w:sz w:val="24"/>
-          <w:szCs w:val="24"/>
-          <w:lang w:val="en-US"/>
-        </w:rPr>
-        <w:t>acceder</w:t>
-      </w:r>
-      <w:proofErr w:type="spellEnd"/>
-      <w:r>
-        <w:rPr>
-          <w:rFonts w:ascii="Arial Narrow" w:hAnsi="Arial Narrow"/>
-          <w:sz w:val="24"/>
-          <w:szCs w:val="24"/>
-          <w:lang w:val="en-US"/>
-        </w:rPr>
-        <w:t xml:space="preserve"> a “My Account”.</w:t>
-      </w:r>
-    </w:p>
-    <w:p>
-      <w:pPr>
-        <w:pStyle w:val="ListParagraph"/>
-        <w:numPr>
-          <w:ilvl w:val="2"/>
-          <w:numId w:val="1"/>
-        </w:numPr>
-        <w:rPr>
-          <w:rFonts w:ascii="Arial Narrow" w:hAnsi="Arial Narrow"/>
-          <w:sz w:val="24"/>
-          <w:szCs w:val="24"/>
-        </w:rPr>
-      </w:pPr>
-      <w:r>
-        <w:rPr>
-          <w:rFonts w:ascii="Arial Narrow" w:hAnsi="Arial Narrow"/>
-          <w:sz w:val="24"/>
-          <w:szCs w:val="24"/>
-        </w:rPr>
-        <w:t>Casos de uso: CU04.</w:t>
-      </w:r>
-    </w:p>
-    <w:p>
-      <w:pPr>
-        <w:pStyle w:val="ListParagraph"/>
-        <w:numPr>
-          <w:ilvl w:val="1"/>
-          <w:numId w:val="1"/>
-        </w:numPr>
-        <w:rPr>
-          <w:rFonts w:ascii="Arial Narrow" w:hAnsi="Arial Narrow"/>
-          <w:sz w:val="24"/>
-          <w:szCs w:val="24"/>
-        </w:rPr>
-      </w:pPr>
-      <w:r>
-        <w:rPr>
-          <w:rFonts w:ascii="Arial Narrow" w:hAnsi="Arial Narrow"/>
-          <w:sz w:val="24"/>
-          <w:szCs w:val="24"/>
-        </w:rPr>
-        <w:t>ACTUALIZAR</w:t>
-      </w:r>
-    </w:p>
-    <w:p>
-      <w:pPr>
-        <w:pStyle w:val="ListParagraph"/>
-        <w:numPr>
-          <w:ilvl w:val="2"/>
-          <w:numId w:val="1"/>
-        </w:numPr>
-        <w:rPr>
-          <w:rFonts w:ascii="Arial Narrow" w:hAnsi="Arial Narrow"/>
-          <w:sz w:val="24"/>
-          <w:szCs w:val="24"/>
-        </w:rPr>
-      </w:pPr>
-      <w:proofErr w:type="spellStart"/>
-      <w:r>
-        <w:rPr>
-          <w:rFonts w:ascii="Arial Narrow" w:hAnsi="Arial Narrow"/>
-          <w:sz w:val="24"/>
-          <w:szCs w:val="24"/>
-        </w:rPr>
-        <w:t>Localizacion</w:t>
-      </w:r>
-      <w:proofErr w:type="spellEnd"/>
-      <w:r>
-        <w:rPr>
-          <w:rFonts w:ascii="Arial Narrow" w:hAnsi="Arial Narrow"/>
-          <w:sz w:val="24"/>
-          <w:szCs w:val="24"/>
-        </w:rPr>
-        <w:t xml:space="preserve">: </w:t>
-      </w:r>
-      <w:proofErr w:type="spellStart"/>
-      <w:r>
-        <w:rPr>
-          <w:rFonts w:ascii="Arial Narrow" w:hAnsi="Arial Narrow"/>
-          <w:sz w:val="24"/>
-          <w:szCs w:val="24"/>
-        </w:rPr>
-        <w:t>paymentMethod.php</w:t>
-      </w:r>
-      <w:proofErr w:type="spellEnd"/>
-    </w:p>
-    <w:p>
-      <w:pPr>
-        <w:pStyle w:val="ListParagraph"/>
-        <w:numPr>
-          <w:ilvl w:val="2"/>
-          <w:numId w:val="1"/>
-        </w:numPr>
-        <w:rPr>
-          <w:rFonts w:ascii="Arial Narrow" w:hAnsi="Arial Narrow"/>
-          <w:sz w:val="24"/>
-          <w:szCs w:val="24"/>
-        </w:rPr>
-      </w:pPr>
-      <w:r>
-        <w:rPr>
-          <w:rFonts w:ascii="Arial Narrow" w:hAnsi="Arial Narrow"/>
-          <w:sz w:val="24"/>
-          <w:szCs w:val="24"/>
-        </w:rPr>
-        <w:t xml:space="preserve">Acceso: </w:t>
-      </w:r>
-      <w:proofErr w:type="spellStart"/>
-      <w:r>
-        <w:rPr>
-          <w:rFonts w:ascii="Arial Narrow" w:hAnsi="Arial Narrow"/>
-          <w:sz w:val="24"/>
-          <w:szCs w:val="24"/>
-        </w:rPr>
-        <w:t>Loguearse</w:t>
-      </w:r>
-      <w:proofErr w:type="spellEnd"/>
-      <w:r>
-        <w:rPr>
-          <w:rFonts w:ascii="Arial Narrow" w:hAnsi="Arial Narrow"/>
-          <w:sz w:val="24"/>
-          <w:szCs w:val="24"/>
-        </w:rPr>
-        <w:t>. Después, acceder a “</w:t>
-      </w:r>
-      <w:proofErr w:type="spellStart"/>
-      <w:r>
-        <w:rPr>
-          <w:rFonts w:ascii="Arial Narrow" w:hAnsi="Arial Narrow"/>
-          <w:sz w:val="24"/>
-          <w:szCs w:val="24"/>
-        </w:rPr>
-        <w:t>My</w:t>
-      </w:r>
-      <w:proofErr w:type="spellEnd"/>
-      <w:r>
-        <w:rPr>
-          <w:rFonts w:ascii="Arial Narrow" w:hAnsi="Arial Narrow"/>
-          <w:sz w:val="24"/>
-          <w:szCs w:val="24"/>
-        </w:rPr>
-        <w:t xml:space="preserve"> </w:t>
-      </w:r>
-      <w:proofErr w:type="spellStart"/>
-      <w:r>
-        <w:rPr>
-          <w:rFonts w:ascii="Arial Narrow" w:hAnsi="Arial Narrow"/>
-          <w:sz w:val="24"/>
-          <w:szCs w:val="24"/>
-        </w:rPr>
-        <w:t>Account</w:t>
-      </w:r>
-      <w:proofErr w:type="spellEnd"/>
-      <w:r>
-        <w:rPr>
-          <w:rFonts w:ascii="Arial Narrow" w:hAnsi="Arial Narrow"/>
-          <w:sz w:val="24"/>
-          <w:szCs w:val="24"/>
-        </w:rPr>
-        <w:t>”, pinchar en “</w:t>
-      </w:r>
-      <w:proofErr w:type="spellStart"/>
-      <w:r>
-        <w:rPr>
-          <w:rFonts w:ascii="Arial Narrow" w:hAnsi="Arial Narrow"/>
-          <w:sz w:val="24"/>
-          <w:szCs w:val="24"/>
-        </w:rPr>
-        <w:t>Update</w:t>
-      </w:r>
-      <w:proofErr w:type="spellEnd"/>
-      <w:r>
-        <w:rPr>
-          <w:rFonts w:ascii="Arial Narrow" w:hAnsi="Arial Narrow"/>
-          <w:sz w:val="24"/>
-          <w:szCs w:val="24"/>
-        </w:rPr>
-        <w:t xml:space="preserve"> </w:t>
-      </w:r>
-      <w:proofErr w:type="spellStart"/>
-      <w:r>
-        <w:rPr>
-          <w:rFonts w:ascii="Arial Narrow" w:hAnsi="Arial Narrow"/>
-          <w:sz w:val="24"/>
-          <w:szCs w:val="24"/>
-        </w:rPr>
-        <w:t>Payment</w:t>
-      </w:r>
-      <w:proofErr w:type="spellEnd"/>
-      <w:r>
-        <w:rPr>
-          <w:rFonts w:ascii="Arial Narrow" w:hAnsi="Arial Narrow"/>
-          <w:sz w:val="24"/>
-          <w:szCs w:val="24"/>
-        </w:rPr>
-        <w:t xml:space="preserve"> </w:t>
-      </w:r>
-      <w:proofErr w:type="spellStart"/>
-      <w:r>
-        <w:rPr>
-          <w:rFonts w:ascii="Arial Narrow" w:hAnsi="Arial Narrow"/>
-          <w:sz w:val="24"/>
-          <w:szCs w:val="24"/>
-        </w:rPr>
-        <w:t>Method</w:t>
-      </w:r>
-      <w:proofErr w:type="spellEnd"/>
-      <w:r>
-        <w:rPr>
-          <w:rFonts w:ascii="Arial Narrow" w:hAnsi="Arial Narrow"/>
-          <w:sz w:val="24"/>
-          <w:szCs w:val="24"/>
-        </w:rPr>
-        <w:t>”, introducir valores válidos y pinchar en “</w:t>
-      </w:r>
-      <w:proofErr w:type="spellStart"/>
-      <w:r>
-        <w:rPr>
-          <w:rFonts w:ascii="Arial Narrow" w:hAnsi="Arial Narrow"/>
-          <w:sz w:val="24"/>
-          <w:szCs w:val="24"/>
-        </w:rPr>
-        <w:t>Update</w:t>
-      </w:r>
-      <w:proofErr w:type="spellEnd"/>
-      <w:r>
-        <w:rPr>
-          <w:rFonts w:ascii="Arial Narrow" w:hAnsi="Arial Narrow"/>
-          <w:sz w:val="24"/>
-          <w:szCs w:val="24"/>
-        </w:rPr>
-        <w:t xml:space="preserve"> </w:t>
-      </w:r>
-      <w:proofErr w:type="spellStart"/>
-      <w:r>
-        <w:rPr>
-          <w:rFonts w:ascii="Arial Narrow" w:hAnsi="Arial Narrow"/>
-          <w:sz w:val="24"/>
-          <w:szCs w:val="24"/>
-        </w:rPr>
-        <w:t>Payment</w:t>
-      </w:r>
-      <w:proofErr w:type="spellEnd"/>
-      <w:r>
-        <w:rPr>
-          <w:rFonts w:ascii="Arial Narrow" w:hAnsi="Arial Narrow"/>
-          <w:sz w:val="24"/>
-          <w:szCs w:val="24"/>
-        </w:rPr>
-        <w:t xml:space="preserve"> </w:t>
-      </w:r>
-      <w:proofErr w:type="spellStart"/>
-      <w:r>
-        <w:rPr>
-          <w:rFonts w:ascii="Arial Narrow" w:hAnsi="Arial Narrow"/>
-          <w:sz w:val="24"/>
-          <w:szCs w:val="24"/>
-        </w:rPr>
-        <w:t>Method</w:t>
-      </w:r>
-      <w:proofErr w:type="spellEnd"/>
-      <w:r>
-        <w:rPr>
-          <w:rFonts w:ascii="Arial Narrow" w:hAnsi="Arial Narrow"/>
-          <w:sz w:val="24"/>
-          <w:szCs w:val="24"/>
-        </w:rPr>
-        <w:t>”.</w:t>
-      </w:r>
-    </w:p>
-    <w:p>
-      <w:pPr>
-        <w:pStyle w:val="ListParagraph"/>
-        <w:numPr>
-          <w:ilvl w:val="2"/>
-          <w:numId w:val="1"/>
-        </w:numPr>
-        <w:rPr>
-          <w:rFonts w:ascii="Arial Narrow" w:hAnsi="Arial Narrow"/>
-          <w:sz w:val="24"/>
-          <w:szCs w:val="24"/>
-        </w:rPr>
-      </w:pPr>
-      <w:r>
-        <w:rPr>
-          <w:rFonts w:ascii="Arial Narrow" w:hAnsi="Arial Narrow"/>
-          <w:sz w:val="24"/>
-          <w:szCs w:val="24"/>
-        </w:rPr>
-        <w:lastRenderedPageBreak/>
-        <w:t>Casos de uso: CU09.</w:t>
-      </w:r>
-    </w:p>
-    <w:p>
-      <w:pPr>
-        <w:pStyle w:val="ListParagraph"/>
-        <w:numPr>
-          <w:ilvl w:val="1"/>
-          <w:numId w:val="1"/>
-        </w:numPr>
-        <w:rPr>
-          <w:rFonts w:ascii="Arial Narrow" w:hAnsi="Arial Narrow"/>
-          <w:sz w:val="24"/>
-          <w:szCs w:val="24"/>
-        </w:rPr>
-      </w:pPr>
-      <w:r>
-        <w:rPr>
-          <w:rFonts w:ascii="Arial Narrow" w:hAnsi="Arial Narrow"/>
-          <w:sz w:val="24"/>
-          <w:szCs w:val="24"/>
-        </w:rPr>
-        <w:t>BORRAR:</w:t>
-      </w:r>
-    </w:p>
-    <w:p>
-      <w:pPr>
-        <w:pStyle w:val="ListParagraph"/>
-        <w:numPr>
-          <w:ilvl w:val="2"/>
-          <w:numId w:val="1"/>
-        </w:numPr>
-        <w:rPr>
-          <w:rFonts w:ascii="Arial Narrow" w:hAnsi="Arial Narrow"/>
-          <w:sz w:val="24"/>
-          <w:szCs w:val="24"/>
-        </w:rPr>
-      </w:pPr>
-      <w:r>
-        <w:rPr>
-          <w:rFonts w:ascii="Arial Narrow" w:hAnsi="Arial Narrow"/>
-          <w:sz w:val="24"/>
-          <w:szCs w:val="24"/>
-        </w:rPr>
-        <w:t xml:space="preserve">Localización: </w:t>
-      </w:r>
-      <w:proofErr w:type="spellStart"/>
-      <w:r>
-        <w:rPr>
-          <w:rFonts w:ascii="Arial Narrow" w:hAnsi="Arial Narrow"/>
-          <w:sz w:val="24"/>
-          <w:szCs w:val="24"/>
-        </w:rPr>
-        <w:t>paymentMethod.php</w:t>
-      </w:r>
-      <w:proofErr w:type="spellEnd"/>
-    </w:p>
-    <w:p>
-      <w:pPr>
-        <w:pStyle w:val="ListParagraph"/>
-        <w:numPr>
-          <w:ilvl w:val="2"/>
-          <w:numId w:val="1"/>
-        </w:numPr>
-        <w:rPr>
-          <w:rFonts w:ascii="Arial Narrow" w:hAnsi="Arial Narrow"/>
-          <w:sz w:val="24"/>
-          <w:szCs w:val="24"/>
-          <w:lang w:val="en-US"/>
-        </w:rPr>
-      </w:pPr>
-      <w:proofErr w:type="spellStart"/>
-      <w:r>
-        <w:rPr>
-          <w:rFonts w:ascii="Arial Narrow" w:hAnsi="Arial Narrow"/>
-          <w:sz w:val="24"/>
-          <w:szCs w:val="24"/>
-          <w:lang w:val="en-US"/>
-        </w:rPr>
-        <w:t>Acceso</w:t>
-      </w:r>
-      <w:proofErr w:type="spellEnd"/>
-      <w:r>
-        <w:rPr>
-          <w:rFonts w:ascii="Arial Narrow" w:hAnsi="Arial Narrow"/>
-          <w:sz w:val="24"/>
-          <w:szCs w:val="24"/>
-          <w:lang w:val="en-US"/>
-        </w:rPr>
-        <w:t xml:space="preserve">: </w:t>
-      </w:r>
-      <w:proofErr w:type="spellStart"/>
-      <w:r>
-        <w:rPr>
-          <w:rFonts w:ascii="Arial Narrow" w:hAnsi="Arial Narrow"/>
-          <w:sz w:val="24"/>
-          <w:szCs w:val="24"/>
-          <w:lang w:val="en-US"/>
-        </w:rPr>
-        <w:t>Loguearse</w:t>
-      </w:r>
-      <w:proofErr w:type="spellEnd"/>
-      <w:r>
-        <w:rPr>
-          <w:rFonts w:ascii="Arial Narrow" w:hAnsi="Arial Narrow"/>
-          <w:sz w:val="24"/>
-          <w:szCs w:val="24"/>
-          <w:lang w:val="en-US"/>
-        </w:rPr>
-        <w:t xml:space="preserve">. </w:t>
-      </w:r>
-      <w:proofErr w:type="spellStart"/>
-      <w:r>
-        <w:rPr>
-          <w:rFonts w:ascii="Arial Narrow" w:hAnsi="Arial Narrow"/>
-          <w:sz w:val="24"/>
-          <w:szCs w:val="24"/>
-          <w:lang w:val="en-US"/>
-        </w:rPr>
-        <w:t>Después</w:t>
-      </w:r>
-      <w:proofErr w:type="spellEnd"/>
-      <w:r>
-        <w:rPr>
-          <w:rFonts w:ascii="Arial Narrow" w:hAnsi="Arial Narrow"/>
-          <w:sz w:val="24"/>
-          <w:szCs w:val="24"/>
-          <w:lang w:val="en-US"/>
-        </w:rPr>
-        <w:t xml:space="preserve">, </w:t>
-      </w:r>
-      <w:proofErr w:type="spellStart"/>
-      <w:r>
-        <w:rPr>
-          <w:rFonts w:ascii="Arial Narrow" w:hAnsi="Arial Narrow"/>
-          <w:sz w:val="24"/>
-          <w:szCs w:val="24"/>
-          <w:lang w:val="en-US"/>
-        </w:rPr>
-        <w:t>acceder</w:t>
-      </w:r>
-      <w:proofErr w:type="spellEnd"/>
-      <w:r>
-        <w:rPr>
-          <w:rFonts w:ascii="Arial Narrow" w:hAnsi="Arial Narrow"/>
-          <w:sz w:val="24"/>
-          <w:szCs w:val="24"/>
-          <w:lang w:val="en-US"/>
-        </w:rPr>
-        <w:t xml:space="preserve"> a “My Account”, </w:t>
-      </w:r>
-      <w:proofErr w:type="spellStart"/>
-      <w:r>
-        <w:rPr>
-          <w:rFonts w:ascii="Arial Narrow" w:hAnsi="Arial Narrow"/>
-          <w:sz w:val="24"/>
-          <w:szCs w:val="24"/>
-          <w:lang w:val="en-US"/>
-        </w:rPr>
-        <w:t>pinchar</w:t>
-      </w:r>
-      <w:proofErr w:type="spellEnd"/>
-      <w:r>
-        <w:rPr>
-          <w:rFonts w:ascii="Arial Narrow" w:hAnsi="Arial Narrow"/>
-          <w:sz w:val="24"/>
-          <w:szCs w:val="24"/>
-          <w:lang w:val="en-US"/>
-        </w:rPr>
-        <w:t xml:space="preserve"> </w:t>
-      </w:r>
-      <w:proofErr w:type="spellStart"/>
-      <w:r>
-        <w:rPr>
-          <w:rFonts w:ascii="Arial Narrow" w:hAnsi="Arial Narrow"/>
-          <w:sz w:val="24"/>
-          <w:szCs w:val="24"/>
-          <w:lang w:val="en-US"/>
-        </w:rPr>
-        <w:t>en</w:t>
-      </w:r>
-      <w:proofErr w:type="spellEnd"/>
-      <w:r>
-        <w:rPr>
-          <w:rFonts w:ascii="Arial Narrow" w:hAnsi="Arial Narrow"/>
-          <w:sz w:val="24"/>
-          <w:szCs w:val="24"/>
-          <w:lang w:val="en-US"/>
-        </w:rPr>
-        <w:t xml:space="preserve"> “Delete Address”.</w:t>
-      </w:r>
-    </w:p>
-    <w:p>
-      <w:pPr>
-        <w:pStyle w:val="ListParagraph"/>
-        <w:numPr>
-          <w:ilvl w:val="2"/>
-          <w:numId w:val="1"/>
-        </w:numPr>
-        <w:rPr>
-          <w:rFonts w:ascii="Arial Narrow" w:hAnsi="Arial Narrow"/>
-          <w:sz w:val="24"/>
-          <w:szCs w:val="24"/>
-        </w:rPr>
-      </w:pPr>
-      <w:r>
-        <w:rPr>
-          <w:rFonts w:ascii="Arial Narrow" w:hAnsi="Arial Narrow"/>
-          <w:sz w:val="24"/>
-          <w:szCs w:val="24"/>
-        </w:rPr>
-        <w:t>Casos de uso: CU08.</w:t>
+        <w:t xml:space="preserve">Casos de uso: CU10. </w:t>
       </w:r>
     </w:p>
     <w:p>
@@ -4816,6 +5505,8 @@
           <w:szCs w:val="24"/>
         </w:rPr>
       </w:pPr>
+      <w:bookmarkStart w:id="0" w:name="_GoBack"/>
+      <w:bookmarkEnd w:id="0"/>
     </w:p>
     <w:p>
       <w:pPr>
@@ -5094,6 +5785,7 @@
           <w:sz w:val="24"/>
           <w:szCs w:val="24"/>
         </w:rPr>
+        <w:lastRenderedPageBreak/>
         <w:t>Implementación: Dependiendo del campo de búsqueda que estamos rellenando, filtramos la tabla según tipo de producto o categoría</w:t>
       </w:r>
       <w:r>
@@ -5481,8 +6173,6 @@
         </w:rPr>
         <w:t>Localización: Usado en manageProducts.php.</w:t>
       </w:r>
-      <w:bookmarkStart w:id="0" w:name="_GoBack"/>
-      <w:bookmarkEnd w:id="0"/>
     </w:p>
     <w:p>
       <w:pPr>
@@ -5495,7 +6185,6 @@
         <w:rPr>
           <w:rFonts w:ascii="Arial Narrow" w:hAnsi="Arial Narrow"/>
         </w:rPr>
-        <w:lastRenderedPageBreak/>
         <w:t>USOS DE JQUERY</w:t>
       </w:r>
     </w:p>
@@ -7097,7 +7786,7 @@
 </file>
 
 <file path=customXml/itemProps1.xml><?xml version="1.0" encoding="utf-8"?>
-<ds:datastoreItem xmlns:ds="http://schemas.openxmlformats.org/officeDocument/2006/customXml" ds:itemID="{F405A576-E47B-453C-B3AB-6ECA58240EE8}">
+<ds:datastoreItem xmlns:ds="http://schemas.openxmlformats.org/officeDocument/2006/customXml" ds:itemID="{C15323E1-82EF-4D57-93C0-81B7358BC2F6}">
   <ds:schemaRefs>
     <ds:schemaRef ds:uri="http://schemas.openxmlformats.org/officeDocument/2006/bibliography"/>
   </ds:schemaRefs>

</xml_diff>

<commit_message>
implementado select de producto montable y pedido
</commit_message>
<xml_diff>
--- a/Documentation/Resumen Ejecutivo.docx
+++ b/Documentation/Resumen Ejecutivo.docx
@@ -670,6 +670,15 @@
                 <w:lang w:val="en-US"/>
               </w:rPr>
             </w:pPr>
+            <w:r>
+              <w:rPr>
+                <w:rFonts w:ascii="Arial Narrow" w:hAnsi="Arial Narrow"/>
+                <w:sz w:val="18"/>
+                <w:szCs w:val="18"/>
+                <w:lang w:val="en-US"/>
+              </w:rPr>
+              <w:t>X</w:t>
+            </w:r>
           </w:p>
         </w:tc>
         <w:tc>
@@ -784,6 +793,26 @@
               </w:rPr>
               <w:t>X</w:t>
             </w:r>
+            <w:r>
+              <w:rPr>
+                <w:rFonts w:ascii="Arial Narrow" w:hAnsi="Arial Narrow"/>
+                <w:sz w:val="18"/>
+                <w:szCs w:val="18"/>
+                <w:lang w:val="en-US"/>
+              </w:rPr>
+              <w:t xml:space="preserve"> </w:t>
+            </w:r>
+            <w:proofErr w:type="spellStart"/>
+            <w:r>
+              <w:rPr>
+                <w:rFonts w:ascii="Arial Narrow" w:hAnsi="Arial Narrow"/>
+                <w:sz w:val="18"/>
+                <w:szCs w:val="18"/>
+                <w:lang w:val="en-US"/>
+              </w:rPr>
+              <w:t>X</w:t>
+            </w:r>
+            <w:proofErr w:type="spellEnd"/>
             <w:r>
               <w:rPr>
                 <w:rFonts w:ascii="Arial Narrow" w:hAnsi="Arial Narrow"/>
@@ -941,6 +970,7 @@
           </w:tcPr>
           <w:p>
             <w:pPr>
+              <w:jc w:val="center"/>
               <w:rPr>
                 <w:rFonts w:ascii="Arial Narrow" w:hAnsi="Arial Narrow"/>
                 <w:sz w:val="18"/>
@@ -948,6 +978,15 @@
                 <w:lang w:val="en-US"/>
               </w:rPr>
             </w:pPr>
+            <w:r>
+              <w:rPr>
+                <w:rFonts w:ascii="Arial Narrow" w:hAnsi="Arial Narrow"/>
+                <w:sz w:val="18"/>
+                <w:szCs w:val="18"/>
+                <w:lang w:val="en-US"/>
+              </w:rPr>
+              <w:t>X</w:t>
+            </w:r>
           </w:p>
         </w:tc>
         <w:tc>
@@ -3574,7 +3613,15 @@
           <w:sz w:val="24"/>
           <w:szCs w:val="24"/>
         </w:rPr>
-        <w:t xml:space="preserve"> 1</w:t>
+        <w:t xml:space="preserve"> </w:t>
+      </w:r>
+      <w:r>
+        <w:rPr>
+          <w:rFonts w:ascii="Arial Narrow" w:hAnsi="Arial Narrow"/>
+          <w:sz w:val="24"/>
+          <w:szCs w:val="24"/>
+        </w:rPr>
+        <w:t>2</w:t>
       </w:r>
       <w:r>
         <w:rPr>
@@ -3800,6 +3847,266 @@
           <w:sz w:val="24"/>
           <w:szCs w:val="24"/>
         </w:rPr>
+        <w:t xml:space="preserve">LEER </w:t>
+      </w:r>
+      <w:r>
+        <w:rPr>
+          <w:rFonts w:ascii="Arial Narrow" w:hAnsi="Arial Narrow"/>
+          <w:sz w:val="24"/>
+          <w:szCs w:val="24"/>
+        </w:rPr>
+        <w:t>3</w:t>
+      </w:r>
+      <w:r>
+        <w:rPr>
+          <w:rFonts w:ascii="Arial Narrow" w:hAnsi="Arial Narrow"/>
+          <w:sz w:val="24"/>
+          <w:szCs w:val="24"/>
+        </w:rPr>
+        <w:t>:</w:t>
+      </w:r>
+    </w:p>
+    <w:p>
+      <w:pPr>
+        <w:pStyle w:val="ListParagraph"/>
+        <w:numPr>
+          <w:ilvl w:val="2"/>
+          <w:numId w:val="1"/>
+        </w:numPr>
+        <w:rPr>
+          <w:rFonts w:ascii="Arial Narrow" w:hAnsi="Arial Narrow"/>
+          <w:sz w:val="24"/>
+          <w:szCs w:val="24"/>
+        </w:rPr>
+      </w:pPr>
+      <w:r>
+        <w:rPr>
+          <w:rFonts w:ascii="Arial Narrow" w:hAnsi="Arial Narrow"/>
+          <w:sz w:val="24"/>
+          <w:szCs w:val="24"/>
+        </w:rPr>
+        <w:t xml:space="preserve">Localización: </w:t>
+      </w:r>
+      <w:proofErr w:type="spellStart"/>
+      <w:r>
+        <w:rPr>
+          <w:rFonts w:ascii="Arial Narrow" w:hAnsi="Arial Narrow"/>
+          <w:sz w:val="24"/>
+          <w:szCs w:val="24"/>
+        </w:rPr>
+        <w:t>account.php</w:t>
+      </w:r>
+      <w:proofErr w:type="spellEnd"/>
+    </w:p>
+    <w:p>
+      <w:pPr>
+        <w:pStyle w:val="ListParagraph"/>
+        <w:numPr>
+          <w:ilvl w:val="2"/>
+          <w:numId w:val="1"/>
+        </w:numPr>
+        <w:rPr>
+          <w:rFonts w:ascii="Arial Narrow" w:hAnsi="Arial Narrow"/>
+          <w:sz w:val="24"/>
+          <w:szCs w:val="24"/>
+        </w:rPr>
+      </w:pPr>
+      <w:r>
+        <w:rPr>
+          <w:rFonts w:ascii="Arial Narrow" w:hAnsi="Arial Narrow"/>
+          <w:sz w:val="24"/>
+          <w:szCs w:val="24"/>
+        </w:rPr>
+        <w:t xml:space="preserve">Acceso: </w:t>
+      </w:r>
+      <w:proofErr w:type="spellStart"/>
+      <w:r>
+        <w:rPr>
+          <w:rFonts w:ascii="Arial Narrow" w:hAnsi="Arial Narrow"/>
+          <w:sz w:val="24"/>
+          <w:szCs w:val="24"/>
+        </w:rPr>
+        <w:t>Loguearse</w:t>
+      </w:r>
+      <w:proofErr w:type="spellEnd"/>
+      <w:r>
+        <w:rPr>
+          <w:rFonts w:ascii="Arial Narrow" w:hAnsi="Arial Narrow"/>
+          <w:sz w:val="24"/>
+          <w:szCs w:val="24"/>
+        </w:rPr>
+        <w:t xml:space="preserve">. </w:t>
+      </w:r>
+      <w:r>
+        <w:rPr>
+          <w:rFonts w:ascii="Arial Narrow" w:hAnsi="Arial Narrow"/>
+          <w:sz w:val="24"/>
+          <w:szCs w:val="24"/>
+        </w:rPr>
+        <w:t>Después, acceder a “</w:t>
+      </w:r>
+      <w:proofErr w:type="spellStart"/>
+      <w:r>
+        <w:rPr>
+          <w:rFonts w:ascii="Arial Narrow" w:hAnsi="Arial Narrow"/>
+          <w:sz w:val="24"/>
+          <w:szCs w:val="24"/>
+        </w:rPr>
+        <w:t>My</w:t>
+      </w:r>
+      <w:proofErr w:type="spellEnd"/>
+      <w:r>
+        <w:rPr>
+          <w:rFonts w:ascii="Arial Narrow" w:hAnsi="Arial Narrow"/>
+          <w:sz w:val="24"/>
+          <w:szCs w:val="24"/>
+        </w:rPr>
+        <w:t xml:space="preserve"> </w:t>
+      </w:r>
+      <w:proofErr w:type="spellStart"/>
+      <w:r>
+        <w:rPr>
+          <w:rFonts w:ascii="Arial Narrow" w:hAnsi="Arial Narrow"/>
+          <w:sz w:val="24"/>
+          <w:szCs w:val="24"/>
+        </w:rPr>
+        <w:t>Account</w:t>
+      </w:r>
+      <w:proofErr w:type="spellEnd"/>
+      <w:r>
+        <w:rPr>
+          <w:rFonts w:ascii="Arial Narrow" w:hAnsi="Arial Narrow"/>
+          <w:sz w:val="24"/>
+          <w:szCs w:val="24"/>
+        </w:rPr>
+        <w:t>”.</w:t>
+      </w:r>
+      <w:r>
+        <w:rPr>
+          <w:rFonts w:ascii="Arial Narrow" w:hAnsi="Arial Narrow"/>
+          <w:sz w:val="24"/>
+          <w:szCs w:val="24"/>
+        </w:rPr>
+        <w:t xml:space="preserve"> </w:t>
+      </w:r>
+      <w:r>
+        <w:rPr>
+          <w:rFonts w:ascii="Arial Narrow" w:hAnsi="Arial Narrow"/>
+          <w:sz w:val="24"/>
+          <w:szCs w:val="24"/>
+        </w:rPr>
+        <w:t>Navegar hasta “</w:t>
+      </w:r>
+      <w:proofErr w:type="spellStart"/>
+      <w:r>
+        <w:rPr>
+          <w:rFonts w:ascii="Arial Narrow" w:hAnsi="Arial Narrow"/>
+          <w:sz w:val="24"/>
+          <w:szCs w:val="24"/>
+        </w:rPr>
+        <w:t>My</w:t>
+      </w:r>
+      <w:proofErr w:type="spellEnd"/>
+      <w:r>
+        <w:rPr>
+          <w:rFonts w:ascii="Arial Narrow" w:hAnsi="Arial Narrow"/>
+          <w:sz w:val="24"/>
+          <w:szCs w:val="24"/>
+        </w:rPr>
+        <w:t xml:space="preserve"> </w:t>
+      </w:r>
+      <w:proofErr w:type="spellStart"/>
+      <w:r>
+        <w:rPr>
+          <w:rFonts w:ascii="Arial Narrow" w:hAnsi="Arial Narrow"/>
+          <w:sz w:val="24"/>
+          <w:szCs w:val="24"/>
+        </w:rPr>
+        <w:t>Orders</w:t>
+      </w:r>
+      <w:proofErr w:type="spellEnd"/>
+      <w:r>
+        <w:rPr>
+          <w:rFonts w:ascii="Arial Narrow" w:hAnsi="Arial Narrow"/>
+          <w:sz w:val="24"/>
+          <w:szCs w:val="24"/>
+        </w:rPr>
+        <w:t>”.</w:t>
+      </w:r>
+    </w:p>
+    <w:p>
+      <w:pPr>
+        <w:pStyle w:val="ListParagraph"/>
+        <w:numPr>
+          <w:ilvl w:val="2"/>
+          <w:numId w:val="1"/>
+        </w:numPr>
+        <w:rPr>
+          <w:rFonts w:ascii="Arial Narrow" w:hAnsi="Arial Narrow"/>
+          <w:sz w:val="24"/>
+          <w:szCs w:val="24"/>
+        </w:rPr>
+      </w:pPr>
+      <w:proofErr w:type="spellStart"/>
+      <w:r>
+        <w:rPr>
+          <w:rFonts w:ascii="Arial Narrow" w:hAnsi="Arial Narrow"/>
+          <w:sz w:val="24"/>
+          <w:szCs w:val="24"/>
+          <w:lang w:val="en-US"/>
+        </w:rPr>
+        <w:t>Casos</w:t>
+      </w:r>
+      <w:proofErr w:type="spellEnd"/>
+      <w:r>
+        <w:rPr>
+          <w:rFonts w:ascii="Arial Narrow" w:hAnsi="Arial Narrow"/>
+          <w:sz w:val="24"/>
+          <w:szCs w:val="24"/>
+          <w:lang w:val="en-US"/>
+        </w:rPr>
+        <w:t xml:space="preserve"> de </w:t>
+      </w:r>
+      <w:proofErr w:type="spellStart"/>
+      <w:r>
+        <w:rPr>
+          <w:rFonts w:ascii="Arial Narrow" w:hAnsi="Arial Narrow"/>
+          <w:sz w:val="24"/>
+          <w:szCs w:val="24"/>
+          <w:lang w:val="en-US"/>
+        </w:rPr>
+        <w:t>uso</w:t>
+      </w:r>
+      <w:proofErr w:type="spellEnd"/>
+      <w:r>
+        <w:rPr>
+          <w:rFonts w:ascii="Arial Narrow" w:hAnsi="Arial Narrow"/>
+          <w:sz w:val="24"/>
+          <w:szCs w:val="24"/>
+          <w:lang w:val="en-US"/>
+        </w:rPr>
+        <w:t>: CU04.</w:t>
+      </w:r>
+    </w:p>
+    <w:p>
+      <w:pPr>
+        <w:pStyle w:val="ListParagraph"/>
+        <w:numPr>
+          <w:ilvl w:val="1"/>
+          <w:numId w:val="1"/>
+        </w:numPr>
+        <w:rPr>
+          <w:rFonts w:ascii="Arial Narrow" w:hAnsi="Arial Narrow"/>
+          <w:sz w:val="24"/>
+          <w:szCs w:val="24"/>
+        </w:rPr>
+      </w:pPr>
+      <w:r>
+        <w:rPr>
+          <w:rFonts w:ascii="Arial Narrow" w:hAnsi="Arial Narrow"/>
+          <w:sz w:val="24"/>
+          <w:szCs w:val="24"/>
+        </w:rPr>
         <w:t>ACTUALIZAR:</w:t>
       </w:r>
     </w:p>
@@ -4300,6 +4607,7 @@
           <w:sz w:val="24"/>
           <w:szCs w:val="24"/>
         </w:rPr>
+        <w:lastRenderedPageBreak/>
         <w:t xml:space="preserve">Acceso: </w:t>
       </w:r>
       <w:r>
@@ -4610,7 +4918,6 @@
           <w:sz w:val="24"/>
           <w:szCs w:val="24"/>
         </w:rPr>
-        <w:lastRenderedPageBreak/>
         <w:t>Casos de uso: CU04.</w:t>
       </w:r>
     </w:p>
@@ -5299,6 +5606,242 @@
       <w:pPr>
         <w:pStyle w:val="ListParagraph"/>
         <w:numPr>
+          <w:ilvl w:val="1"/>
+          <w:numId w:val="1"/>
+        </w:numPr>
+        <w:rPr>
+          <w:rFonts w:ascii="Arial Narrow" w:hAnsi="Arial Narrow"/>
+          <w:sz w:val="24"/>
+          <w:szCs w:val="24"/>
+        </w:rPr>
+      </w:pPr>
+      <w:r>
+        <w:rPr>
+          <w:rFonts w:ascii="Arial Narrow" w:hAnsi="Arial Narrow"/>
+          <w:sz w:val="24"/>
+          <w:szCs w:val="24"/>
+        </w:rPr>
+        <w:t>LEER:</w:t>
+      </w:r>
+    </w:p>
+    <w:p>
+      <w:pPr>
+        <w:pStyle w:val="ListParagraph"/>
+        <w:numPr>
+          <w:ilvl w:val="2"/>
+          <w:numId w:val="1"/>
+        </w:numPr>
+        <w:rPr>
+          <w:rFonts w:ascii="Arial Narrow" w:hAnsi="Arial Narrow"/>
+          <w:sz w:val="24"/>
+          <w:szCs w:val="24"/>
+        </w:rPr>
+      </w:pPr>
+      <w:r>
+        <w:rPr>
+          <w:rFonts w:ascii="Arial Narrow" w:hAnsi="Arial Narrow"/>
+          <w:sz w:val="24"/>
+          <w:szCs w:val="24"/>
+        </w:rPr>
+        <w:t xml:space="preserve">Localización: </w:t>
+      </w:r>
+      <w:proofErr w:type="spellStart"/>
+      <w:r>
+        <w:rPr>
+          <w:rFonts w:ascii="Arial Narrow" w:hAnsi="Arial Narrow"/>
+          <w:sz w:val="24"/>
+          <w:szCs w:val="24"/>
+        </w:rPr>
+        <w:t>account.php</w:t>
+      </w:r>
+      <w:proofErr w:type="spellEnd"/>
+    </w:p>
+    <w:p>
+      <w:pPr>
+        <w:pStyle w:val="ListParagraph"/>
+        <w:numPr>
+          <w:ilvl w:val="2"/>
+          <w:numId w:val="1"/>
+        </w:numPr>
+        <w:rPr>
+          <w:rFonts w:ascii="Arial Narrow" w:hAnsi="Arial Narrow"/>
+          <w:sz w:val="24"/>
+          <w:szCs w:val="24"/>
+        </w:rPr>
+      </w:pPr>
+      <w:r>
+        <w:rPr>
+          <w:rFonts w:ascii="Arial Narrow" w:hAnsi="Arial Narrow"/>
+          <w:sz w:val="24"/>
+          <w:szCs w:val="24"/>
+        </w:rPr>
+        <w:t xml:space="preserve">Acceso: </w:t>
+      </w:r>
+      <w:proofErr w:type="spellStart"/>
+      <w:r>
+        <w:rPr>
+          <w:rFonts w:ascii="Arial Narrow" w:hAnsi="Arial Narrow"/>
+          <w:sz w:val="24"/>
+          <w:szCs w:val="24"/>
+        </w:rPr>
+        <w:t>Loguearse</w:t>
+      </w:r>
+      <w:proofErr w:type="spellEnd"/>
+      <w:r>
+        <w:rPr>
+          <w:rFonts w:ascii="Arial Narrow" w:hAnsi="Arial Narrow"/>
+          <w:sz w:val="24"/>
+          <w:szCs w:val="24"/>
+        </w:rPr>
+        <w:t xml:space="preserve">. </w:t>
+      </w:r>
+      <w:r>
+        <w:rPr>
+          <w:rFonts w:ascii="Arial Narrow" w:hAnsi="Arial Narrow"/>
+          <w:sz w:val="24"/>
+          <w:szCs w:val="24"/>
+        </w:rPr>
+        <w:t>Después, acceder a “</w:t>
+      </w:r>
+      <w:proofErr w:type="spellStart"/>
+      <w:r>
+        <w:rPr>
+          <w:rFonts w:ascii="Arial Narrow" w:hAnsi="Arial Narrow"/>
+          <w:sz w:val="24"/>
+          <w:szCs w:val="24"/>
+        </w:rPr>
+        <w:t>My</w:t>
+      </w:r>
+      <w:proofErr w:type="spellEnd"/>
+      <w:r>
+        <w:rPr>
+          <w:rFonts w:ascii="Arial Narrow" w:hAnsi="Arial Narrow"/>
+          <w:sz w:val="24"/>
+          <w:szCs w:val="24"/>
+        </w:rPr>
+        <w:t xml:space="preserve"> </w:t>
+      </w:r>
+      <w:proofErr w:type="spellStart"/>
+      <w:r>
+        <w:rPr>
+          <w:rFonts w:ascii="Arial Narrow" w:hAnsi="Arial Narrow"/>
+          <w:sz w:val="24"/>
+          <w:szCs w:val="24"/>
+        </w:rPr>
+        <w:t>Account</w:t>
+      </w:r>
+      <w:proofErr w:type="spellEnd"/>
+      <w:r>
+        <w:rPr>
+          <w:rFonts w:ascii="Arial Narrow" w:hAnsi="Arial Narrow"/>
+          <w:sz w:val="24"/>
+          <w:szCs w:val="24"/>
+        </w:rPr>
+        <w:t xml:space="preserve">”. </w:t>
+      </w:r>
+      <w:r>
+        <w:rPr>
+          <w:rFonts w:ascii="Arial Narrow" w:hAnsi="Arial Narrow"/>
+          <w:sz w:val="24"/>
+          <w:szCs w:val="24"/>
+        </w:rPr>
+        <w:t>Navegar hasta “</w:t>
+      </w:r>
+      <w:proofErr w:type="spellStart"/>
+      <w:r>
+        <w:rPr>
+          <w:rFonts w:ascii="Arial Narrow" w:hAnsi="Arial Narrow"/>
+          <w:sz w:val="24"/>
+          <w:szCs w:val="24"/>
+        </w:rPr>
+        <w:t>My</w:t>
+      </w:r>
+      <w:proofErr w:type="spellEnd"/>
+      <w:r>
+        <w:rPr>
+          <w:rFonts w:ascii="Arial Narrow" w:hAnsi="Arial Narrow"/>
+          <w:sz w:val="24"/>
+          <w:szCs w:val="24"/>
+        </w:rPr>
+        <w:t xml:space="preserve"> </w:t>
+      </w:r>
+      <w:proofErr w:type="spellStart"/>
+      <w:r>
+        <w:rPr>
+          <w:rFonts w:ascii="Arial Narrow" w:hAnsi="Arial Narrow"/>
+          <w:sz w:val="24"/>
+          <w:szCs w:val="24"/>
+        </w:rPr>
+        <w:t>Orders</w:t>
+      </w:r>
+      <w:proofErr w:type="spellEnd"/>
+      <w:r>
+        <w:rPr>
+          <w:rFonts w:ascii="Arial Narrow" w:hAnsi="Arial Narrow"/>
+          <w:sz w:val="24"/>
+          <w:szCs w:val="24"/>
+        </w:rPr>
+        <w:t>”.</w:t>
+      </w:r>
+    </w:p>
+    <w:p>
+      <w:pPr>
+        <w:pStyle w:val="ListParagraph"/>
+        <w:numPr>
+          <w:ilvl w:val="2"/>
+          <w:numId w:val="1"/>
+        </w:numPr>
+        <w:rPr>
+          <w:rFonts w:ascii="Arial Narrow" w:hAnsi="Arial Narrow"/>
+          <w:sz w:val="24"/>
+          <w:szCs w:val="24"/>
+        </w:rPr>
+      </w:pPr>
+      <w:proofErr w:type="spellStart"/>
+      <w:r>
+        <w:rPr>
+          <w:rFonts w:ascii="Arial Narrow" w:hAnsi="Arial Narrow"/>
+          <w:sz w:val="24"/>
+          <w:szCs w:val="24"/>
+          <w:lang w:val="en-US"/>
+        </w:rPr>
+        <w:t>Casos</w:t>
+      </w:r>
+      <w:proofErr w:type="spellEnd"/>
+      <w:r>
+        <w:rPr>
+          <w:rFonts w:ascii="Arial Narrow" w:hAnsi="Arial Narrow"/>
+          <w:sz w:val="24"/>
+          <w:szCs w:val="24"/>
+          <w:lang w:val="en-US"/>
+        </w:rPr>
+        <w:t xml:space="preserve"> de </w:t>
+      </w:r>
+      <w:proofErr w:type="spellStart"/>
+      <w:r>
+        <w:rPr>
+          <w:rFonts w:ascii="Arial Narrow" w:hAnsi="Arial Narrow"/>
+          <w:sz w:val="24"/>
+          <w:szCs w:val="24"/>
+          <w:lang w:val="en-US"/>
+        </w:rPr>
+        <w:t>uso</w:t>
+      </w:r>
+      <w:proofErr w:type="spellEnd"/>
+      <w:r>
+        <w:rPr>
+          <w:rFonts w:ascii="Arial Narrow" w:hAnsi="Arial Narrow"/>
+          <w:sz w:val="24"/>
+          <w:szCs w:val="24"/>
+          <w:lang w:val="en-US"/>
+        </w:rPr>
+        <w:t>: CU04.</w:t>
+      </w:r>
+    </w:p>
+    <w:p>
+      <w:pPr>
+        <w:pStyle w:val="ListParagraph"/>
+        <w:numPr>
           <w:ilvl w:val="0"/>
           <w:numId w:val="1"/>
         </w:numPr>
@@ -5493,6 +6036,242 @@
           <w:szCs w:val="24"/>
         </w:rPr>
         <w:t xml:space="preserve">Casos de uso: CU10. </w:t>
+      </w:r>
+    </w:p>
+    <w:p>
+      <w:pPr>
+        <w:pStyle w:val="ListParagraph"/>
+        <w:numPr>
+          <w:ilvl w:val="1"/>
+          <w:numId w:val="1"/>
+        </w:numPr>
+        <w:rPr>
+          <w:rFonts w:ascii="Arial Narrow" w:hAnsi="Arial Narrow"/>
+          <w:sz w:val="24"/>
+          <w:szCs w:val="24"/>
+        </w:rPr>
+      </w:pPr>
+      <w:r>
+        <w:rPr>
+          <w:rFonts w:ascii="Arial Narrow" w:hAnsi="Arial Narrow"/>
+          <w:sz w:val="24"/>
+          <w:szCs w:val="24"/>
+        </w:rPr>
+        <w:t>LEER:</w:t>
+      </w:r>
+    </w:p>
+    <w:p>
+      <w:pPr>
+        <w:pStyle w:val="ListParagraph"/>
+        <w:numPr>
+          <w:ilvl w:val="2"/>
+          <w:numId w:val="1"/>
+        </w:numPr>
+        <w:rPr>
+          <w:rFonts w:ascii="Arial Narrow" w:hAnsi="Arial Narrow"/>
+          <w:sz w:val="24"/>
+          <w:szCs w:val="24"/>
+        </w:rPr>
+      </w:pPr>
+      <w:r>
+        <w:rPr>
+          <w:rFonts w:ascii="Arial Narrow" w:hAnsi="Arial Narrow"/>
+          <w:sz w:val="24"/>
+          <w:szCs w:val="24"/>
+        </w:rPr>
+        <w:t xml:space="preserve">Localización: </w:t>
+      </w:r>
+      <w:proofErr w:type="spellStart"/>
+      <w:r>
+        <w:rPr>
+          <w:rFonts w:ascii="Arial Narrow" w:hAnsi="Arial Narrow"/>
+          <w:sz w:val="24"/>
+          <w:szCs w:val="24"/>
+        </w:rPr>
+        <w:t>account.php</w:t>
+      </w:r>
+      <w:proofErr w:type="spellEnd"/>
+    </w:p>
+    <w:p>
+      <w:pPr>
+        <w:pStyle w:val="ListParagraph"/>
+        <w:numPr>
+          <w:ilvl w:val="2"/>
+          <w:numId w:val="1"/>
+        </w:numPr>
+        <w:rPr>
+          <w:rFonts w:ascii="Arial Narrow" w:hAnsi="Arial Narrow"/>
+          <w:sz w:val="24"/>
+          <w:szCs w:val="24"/>
+        </w:rPr>
+      </w:pPr>
+      <w:r>
+        <w:rPr>
+          <w:rFonts w:ascii="Arial Narrow" w:hAnsi="Arial Narrow"/>
+          <w:sz w:val="24"/>
+          <w:szCs w:val="24"/>
+        </w:rPr>
+        <w:t xml:space="preserve">Acceso: </w:t>
+      </w:r>
+      <w:proofErr w:type="spellStart"/>
+      <w:r>
+        <w:rPr>
+          <w:rFonts w:ascii="Arial Narrow" w:hAnsi="Arial Narrow"/>
+          <w:sz w:val="24"/>
+          <w:szCs w:val="24"/>
+        </w:rPr>
+        <w:t>Loguearse</w:t>
+      </w:r>
+      <w:proofErr w:type="spellEnd"/>
+      <w:r>
+        <w:rPr>
+          <w:rFonts w:ascii="Arial Narrow" w:hAnsi="Arial Narrow"/>
+          <w:sz w:val="24"/>
+          <w:szCs w:val="24"/>
+        </w:rPr>
+        <w:t xml:space="preserve">. </w:t>
+      </w:r>
+      <w:r>
+        <w:rPr>
+          <w:rFonts w:ascii="Arial Narrow" w:hAnsi="Arial Narrow"/>
+          <w:sz w:val="24"/>
+          <w:szCs w:val="24"/>
+        </w:rPr>
+        <w:t>Después, acceder a “</w:t>
+      </w:r>
+      <w:proofErr w:type="spellStart"/>
+      <w:r>
+        <w:rPr>
+          <w:rFonts w:ascii="Arial Narrow" w:hAnsi="Arial Narrow"/>
+          <w:sz w:val="24"/>
+          <w:szCs w:val="24"/>
+        </w:rPr>
+        <w:t>My</w:t>
+      </w:r>
+      <w:proofErr w:type="spellEnd"/>
+      <w:r>
+        <w:rPr>
+          <w:rFonts w:ascii="Arial Narrow" w:hAnsi="Arial Narrow"/>
+          <w:sz w:val="24"/>
+          <w:szCs w:val="24"/>
+        </w:rPr>
+        <w:t xml:space="preserve"> </w:t>
+      </w:r>
+      <w:proofErr w:type="spellStart"/>
+      <w:r>
+        <w:rPr>
+          <w:rFonts w:ascii="Arial Narrow" w:hAnsi="Arial Narrow"/>
+          <w:sz w:val="24"/>
+          <w:szCs w:val="24"/>
+        </w:rPr>
+        <w:t>Account</w:t>
+      </w:r>
+      <w:proofErr w:type="spellEnd"/>
+      <w:r>
+        <w:rPr>
+          <w:rFonts w:ascii="Arial Narrow" w:hAnsi="Arial Narrow"/>
+          <w:sz w:val="24"/>
+          <w:szCs w:val="24"/>
+        </w:rPr>
+        <w:t xml:space="preserve">”. </w:t>
+      </w:r>
+      <w:r>
+        <w:rPr>
+          <w:rFonts w:ascii="Arial Narrow" w:hAnsi="Arial Narrow"/>
+          <w:sz w:val="24"/>
+          <w:szCs w:val="24"/>
+        </w:rPr>
+        <w:t>Navegar hasta “</w:t>
+      </w:r>
+      <w:proofErr w:type="spellStart"/>
+      <w:r>
+        <w:rPr>
+          <w:rFonts w:ascii="Arial Narrow" w:hAnsi="Arial Narrow"/>
+          <w:sz w:val="24"/>
+          <w:szCs w:val="24"/>
+        </w:rPr>
+        <w:t>My</w:t>
+      </w:r>
+      <w:proofErr w:type="spellEnd"/>
+      <w:r>
+        <w:rPr>
+          <w:rFonts w:ascii="Arial Narrow" w:hAnsi="Arial Narrow"/>
+          <w:sz w:val="24"/>
+          <w:szCs w:val="24"/>
+        </w:rPr>
+        <w:t xml:space="preserve"> </w:t>
+      </w:r>
+      <w:proofErr w:type="spellStart"/>
+      <w:r>
+        <w:rPr>
+          <w:rFonts w:ascii="Arial Narrow" w:hAnsi="Arial Narrow"/>
+          <w:sz w:val="24"/>
+          <w:szCs w:val="24"/>
+        </w:rPr>
+        <w:t>Orders</w:t>
+      </w:r>
+      <w:proofErr w:type="spellEnd"/>
+      <w:r>
+        <w:rPr>
+          <w:rFonts w:ascii="Arial Narrow" w:hAnsi="Arial Narrow"/>
+          <w:sz w:val="24"/>
+          <w:szCs w:val="24"/>
+        </w:rPr>
+        <w:t>”.</w:t>
+      </w:r>
+    </w:p>
+    <w:p>
+      <w:pPr>
+        <w:pStyle w:val="ListParagraph"/>
+        <w:numPr>
+          <w:ilvl w:val="2"/>
+          <w:numId w:val="1"/>
+        </w:numPr>
+        <w:rPr>
+          <w:rFonts w:ascii="Arial Narrow" w:hAnsi="Arial Narrow"/>
+          <w:sz w:val="24"/>
+          <w:szCs w:val="24"/>
+        </w:rPr>
+      </w:pPr>
+      <w:proofErr w:type="spellStart"/>
+      <w:r>
+        <w:rPr>
+          <w:rFonts w:ascii="Arial Narrow" w:hAnsi="Arial Narrow"/>
+          <w:sz w:val="24"/>
+          <w:szCs w:val="24"/>
+          <w:lang w:val="en-US"/>
+        </w:rPr>
+        <w:t>Casos</w:t>
+      </w:r>
+      <w:proofErr w:type="spellEnd"/>
+      <w:r>
+        <w:rPr>
+          <w:rFonts w:ascii="Arial Narrow" w:hAnsi="Arial Narrow"/>
+          <w:sz w:val="24"/>
+          <w:szCs w:val="24"/>
+          <w:lang w:val="en-US"/>
+        </w:rPr>
+        <w:t xml:space="preserve"> de </w:t>
+      </w:r>
+      <w:proofErr w:type="spellStart"/>
+      <w:r>
+        <w:rPr>
+          <w:rFonts w:ascii="Arial Narrow" w:hAnsi="Arial Narrow"/>
+          <w:sz w:val="24"/>
+          <w:szCs w:val="24"/>
+          <w:lang w:val="en-US"/>
+        </w:rPr>
+        <w:t>uso</w:t>
+      </w:r>
+      <w:proofErr w:type="spellEnd"/>
+      <w:r>
+        <w:rPr>
+          <w:rFonts w:ascii="Arial Narrow" w:hAnsi="Arial Narrow"/>
+          <w:sz w:val="24"/>
+          <w:szCs w:val="24"/>
+          <w:lang w:val="en-US"/>
+        </w:rPr>
+        <w:t>: CU04.</w:t>
       </w:r>
     </w:p>
     <w:p>
@@ -5597,6 +6376,7 @@
           <w:sz w:val="24"/>
           <w:szCs w:val="24"/>
         </w:rPr>
+        <w:lastRenderedPageBreak/>
         <w:t xml:space="preserve">Objetivo/Justificación: Mejorar la experiencia de usuario a la hora de rellenar los campos de los formularios, de modo que el usuario sepa </w:t>
       </w:r>
       <w:r>
@@ -5785,7 +6565,6 @@
           <w:sz w:val="24"/>
           <w:szCs w:val="24"/>
         </w:rPr>
-        <w:lastRenderedPageBreak/>
         <w:t>Implementación: Dependiendo del campo de búsqueda que estamos rellenando, filtramos la tabla según tipo de producto o categoría</w:t>
       </w:r>
       <w:r>
@@ -7786,7 +8565,7 @@
 </file>
 
 <file path=customXml/itemProps1.xml><?xml version="1.0" encoding="utf-8"?>
-<ds:datastoreItem xmlns:ds="http://schemas.openxmlformats.org/officeDocument/2006/customXml" ds:itemID="{C15323E1-82EF-4D57-93C0-81B7358BC2F6}">
+<ds:datastoreItem xmlns:ds="http://schemas.openxmlformats.org/officeDocument/2006/customXml" ds:itemID="{80020C36-B7D1-49EE-BA15-616BFB25EA12}">
   <ds:schemaRefs>
     <ds:schemaRef ds:uri="http://schemas.openxmlformats.org/officeDocument/2006/bibliography"/>
   </ds:schemaRefs>

</xml_diff>

<commit_message>
arreglado el resumejc que tenia los pies de paginas duplicados
</commit_message>
<xml_diff>
--- a/Documentation/Resumen Ejecutivo.docx
+++ b/Documentation/Resumen Ejecutivo.docx
@@ -6284,296 +6284,838 @@
           <w:szCs w:val="24"/>
         </w:rPr>
       </w:pPr>
+    </w:p>
+    <w:p>
+      <w:pPr>
+        <w:pStyle w:val="ListParagraph"/>
+        <w:ind w:left="0"/>
+        <w:rPr>
+          <w:rFonts w:ascii="Arial Narrow" w:hAnsi="Arial Narrow"/>
+          <w:b/>
+          <w:sz w:val="24"/>
+          <w:szCs w:val="24"/>
+        </w:rPr>
+      </w:pPr>
+    </w:p>
+    <w:p>
+      <w:pPr>
+        <w:pStyle w:val="Heading2"/>
+        <w:rPr>
+          <w:rFonts w:ascii="Arial Narrow" w:hAnsi="Arial Narrow"/>
+          <w:lang w:val="en-US"/>
+        </w:rPr>
+      </w:pPr>
+      <w:r>
+        <w:rPr>
+          <w:rFonts w:ascii="Arial Narrow" w:hAnsi="Arial Narrow"/>
+          <w:lang w:val="en-US"/>
+        </w:rPr>
+        <w:t>APORTACIONES JAVASCRIPT</w:t>
+      </w:r>
+    </w:p>
+    <w:p>
+      <w:pPr>
+        <w:pStyle w:val="ListParagraph"/>
+        <w:ind w:left="0"/>
+        <w:rPr>
+          <w:rFonts w:ascii="Arial Narrow" w:hAnsi="Arial Narrow"/>
+          <w:sz w:val="24"/>
+          <w:szCs w:val="24"/>
+          <w:lang w:val="en-US"/>
+        </w:rPr>
+      </w:pPr>
+    </w:p>
+    <w:p>
+      <w:pPr>
+        <w:pStyle w:val="ListParagraph"/>
+        <w:numPr>
+          <w:ilvl w:val="0"/>
+          <w:numId w:val="2"/>
+        </w:numPr>
+        <w:rPr>
+          <w:rFonts w:ascii="Arial Narrow" w:hAnsi="Arial Narrow"/>
+          <w:sz w:val="24"/>
+          <w:szCs w:val="24"/>
+        </w:rPr>
+      </w:pPr>
+      <w:r>
+        <w:rPr>
+          <w:rFonts w:ascii="Arial Narrow" w:hAnsi="Arial Narrow"/>
+          <w:sz w:val="24"/>
+          <w:szCs w:val="24"/>
+        </w:rPr>
+        <w:t>Validación de los campos de formularios que entran en contacto con los usuarios clientes</w:t>
+      </w:r>
+      <w:r>
+        <w:rPr>
+          <w:rFonts w:ascii="Arial Narrow" w:hAnsi="Arial Narrow"/>
+          <w:sz w:val="24"/>
+          <w:szCs w:val="24"/>
+        </w:rPr>
+        <w:t>:</w:t>
+      </w:r>
+    </w:p>
+    <w:p>
+      <w:pPr>
+        <w:pStyle w:val="ListParagraph"/>
+        <w:numPr>
+          <w:ilvl w:val="1"/>
+          <w:numId w:val="2"/>
+        </w:numPr>
+        <w:rPr>
+          <w:rFonts w:ascii="Arial Narrow" w:hAnsi="Arial Narrow"/>
+          <w:sz w:val="24"/>
+          <w:szCs w:val="24"/>
+        </w:rPr>
+      </w:pPr>
+      <w:r>
+        <w:rPr>
+          <w:rFonts w:ascii="Arial Narrow" w:hAnsi="Arial Narrow"/>
+          <w:sz w:val="24"/>
+          <w:szCs w:val="24"/>
+        </w:rPr>
+        <w:lastRenderedPageBreak/>
+        <w:t xml:space="preserve">Objetivo/Justificación: Mejorar la experiencia de usuario a la hora de rellenar los campos de los formularios, de modo que el usuario sepa </w:t>
+      </w:r>
+      <w:r>
+        <w:rPr>
+          <w:rFonts w:ascii="Arial Narrow" w:hAnsi="Arial Narrow"/>
+          <w:sz w:val="24"/>
+          <w:szCs w:val="24"/>
+        </w:rPr>
+        <w:t xml:space="preserve">exactamente </w:t>
+      </w:r>
+      <w:r>
+        <w:rPr>
+          <w:rFonts w:ascii="Arial Narrow" w:hAnsi="Arial Narrow"/>
+          <w:sz w:val="24"/>
+          <w:szCs w:val="24"/>
+        </w:rPr>
+        <w:t>qué campos son válidos y cu</w:t>
+      </w:r>
+      <w:r>
+        <w:rPr>
+          <w:rFonts w:ascii="Arial Narrow" w:hAnsi="Arial Narrow"/>
+          <w:sz w:val="24"/>
+          <w:szCs w:val="24"/>
+        </w:rPr>
+        <w:t>á</w:t>
+      </w:r>
+      <w:r>
+        <w:rPr>
+          <w:rFonts w:ascii="Arial Narrow" w:hAnsi="Arial Narrow"/>
+          <w:sz w:val="24"/>
+          <w:szCs w:val="24"/>
+        </w:rPr>
+        <w:t>les no</w:t>
+      </w:r>
+      <w:r>
+        <w:rPr>
+          <w:rFonts w:ascii="Arial Narrow" w:hAnsi="Arial Narrow"/>
+          <w:sz w:val="24"/>
+          <w:szCs w:val="24"/>
+        </w:rPr>
+        <w:t xml:space="preserve">, y por qué, </w:t>
+      </w:r>
+      <w:r>
+        <w:rPr>
+          <w:rFonts w:ascii="Arial Narrow" w:hAnsi="Arial Narrow"/>
+          <w:sz w:val="24"/>
+          <w:szCs w:val="24"/>
+        </w:rPr>
+        <w:t xml:space="preserve">antes de clicar en “Enviar”. </w:t>
+      </w:r>
+    </w:p>
+    <w:p>
+      <w:pPr>
+        <w:pStyle w:val="ListParagraph"/>
+        <w:numPr>
+          <w:ilvl w:val="1"/>
+          <w:numId w:val="2"/>
+        </w:numPr>
+        <w:rPr>
+          <w:rFonts w:ascii="Arial Narrow" w:hAnsi="Arial Narrow"/>
+          <w:sz w:val="24"/>
+          <w:szCs w:val="24"/>
+        </w:rPr>
+      </w:pPr>
+      <w:r>
+        <w:rPr>
+          <w:rFonts w:ascii="Arial Narrow" w:hAnsi="Arial Narrow"/>
+          <w:sz w:val="24"/>
+          <w:szCs w:val="24"/>
+        </w:rPr>
+        <w:t>Implementación: Se ha llevado a cabo con un plugin jQuery</w:t>
+      </w:r>
+      <w:r>
+        <w:rPr>
+          <w:rStyle w:val="FootnoteReference"/>
+          <w:rFonts w:ascii="Arial Narrow" w:hAnsi="Arial Narrow"/>
+          <w:sz w:val="24"/>
+          <w:szCs w:val="24"/>
+        </w:rPr>
+        <w:footnoteReference w:id="1"/>
+      </w:r>
+      <w:r>
+        <w:rPr>
+          <w:rFonts w:ascii="Arial Narrow" w:hAnsi="Arial Narrow"/>
+          <w:sz w:val="24"/>
+          <w:szCs w:val="24"/>
+        </w:rPr>
+        <w:t xml:space="preserve"> que permite especificar para cada input restricciones y mensajes de error específicos para cada una de ellas.</w:t>
+      </w:r>
+    </w:p>
+    <w:p>
+      <w:pPr>
+        <w:pStyle w:val="ListParagraph"/>
+        <w:ind w:left="1440"/>
+        <w:rPr>
+          <w:rFonts w:ascii="Arial Narrow" w:hAnsi="Arial Narrow"/>
+          <w:sz w:val="24"/>
+          <w:szCs w:val="24"/>
+        </w:rPr>
+      </w:pPr>
+    </w:p>
+    <w:p>
+      <w:pPr>
+        <w:pStyle w:val="ListParagraph"/>
+        <w:numPr>
+          <w:ilvl w:val="0"/>
+          <w:numId w:val="2"/>
+        </w:numPr>
+        <w:rPr>
+          <w:rFonts w:ascii="Arial Narrow" w:hAnsi="Arial Narrow"/>
+          <w:sz w:val="24"/>
+          <w:szCs w:val="24"/>
+        </w:rPr>
+      </w:pPr>
+      <w:r>
+        <w:rPr>
+          <w:rFonts w:ascii="Arial Narrow" w:hAnsi="Arial Narrow"/>
+          <w:sz w:val="24"/>
+          <w:szCs w:val="24"/>
+        </w:rPr>
+        <w:t>Campo de búsqueda de productos</w:t>
+      </w:r>
+      <w:r>
+        <w:rPr>
+          <w:rFonts w:ascii="Arial Narrow" w:hAnsi="Arial Narrow"/>
+          <w:sz w:val="24"/>
+          <w:szCs w:val="24"/>
+        </w:rPr>
+        <w:t xml:space="preserve"> con filtrado</w:t>
+      </w:r>
+      <w:r>
+        <w:rPr>
+          <w:rFonts w:ascii="Arial Narrow" w:hAnsi="Arial Narrow"/>
+          <w:sz w:val="24"/>
+          <w:szCs w:val="24"/>
+        </w:rPr>
+        <w:t xml:space="preserve"> para los administradores:</w:t>
+      </w:r>
+    </w:p>
+    <w:p>
+      <w:pPr>
+        <w:pStyle w:val="ListParagraph"/>
+        <w:numPr>
+          <w:ilvl w:val="1"/>
+          <w:numId w:val="2"/>
+        </w:numPr>
+        <w:rPr>
+          <w:rFonts w:ascii="Arial Narrow" w:hAnsi="Arial Narrow"/>
+          <w:sz w:val="24"/>
+          <w:szCs w:val="24"/>
+        </w:rPr>
+      </w:pPr>
+      <w:r>
+        <w:rPr>
+          <w:rFonts w:ascii="Arial Narrow" w:hAnsi="Arial Narrow"/>
+          <w:sz w:val="24"/>
+          <w:szCs w:val="24"/>
+        </w:rPr>
+        <w:t>Objetivo/Justificación:</w:t>
+      </w:r>
+      <w:r>
+        <w:rPr>
+          <w:rFonts w:ascii="Arial Narrow" w:hAnsi="Arial Narrow"/>
+          <w:sz w:val="24"/>
+          <w:szCs w:val="24"/>
+        </w:rPr>
+        <w:t xml:space="preserve"> Facilita el trabajo del administrador a la hora de buscar un producto para editarlo y borrarlo ya que filtra dependiendo de lo que se introduzca en el campo.</w:t>
+      </w:r>
+    </w:p>
+    <w:p>
+      <w:pPr>
+        <w:pStyle w:val="ListParagraph"/>
+        <w:numPr>
+          <w:ilvl w:val="1"/>
+          <w:numId w:val="2"/>
+        </w:numPr>
+        <w:rPr>
+          <w:rFonts w:ascii="Arial Narrow" w:hAnsi="Arial Narrow"/>
+          <w:sz w:val="24"/>
+          <w:szCs w:val="24"/>
+        </w:rPr>
+      </w:pPr>
+      <w:r>
+        <w:rPr>
+          <w:rFonts w:ascii="Arial Narrow" w:hAnsi="Arial Narrow"/>
+          <w:sz w:val="24"/>
+          <w:szCs w:val="24"/>
+        </w:rPr>
+        <w:t>Implementación: Dependiendo del campo de búsqueda que estamos rellenando, filtramos la tabla según tipo de producto o categoría</w:t>
+      </w:r>
+      <w:r>
+        <w:rPr>
+          <w:rFonts w:ascii="Arial Narrow" w:hAnsi="Arial Narrow"/>
+          <w:sz w:val="24"/>
+          <w:szCs w:val="24"/>
+        </w:rPr>
+        <w:t xml:space="preserve"> recorriendo la tabla de productos</w:t>
+      </w:r>
+      <w:r>
+        <w:rPr>
+          <w:rFonts w:ascii="Arial Narrow" w:hAnsi="Arial Narrow"/>
+          <w:sz w:val="24"/>
+          <w:szCs w:val="24"/>
+        </w:rPr>
+        <w:t>.</w:t>
+      </w:r>
+    </w:p>
+    <w:p>
+      <w:pPr>
+        <w:ind w:left="1080"/>
+        <w:rPr>
+          <w:rFonts w:ascii="Arial Narrow" w:hAnsi="Arial Narrow"/>
+          <w:sz w:val="24"/>
+          <w:szCs w:val="24"/>
+        </w:rPr>
+      </w:pPr>
+    </w:p>
+    <w:p>
+      <w:pPr>
+        <w:pStyle w:val="Heading2"/>
+        <w:rPr>
+          <w:rFonts w:ascii="Arial Narrow" w:hAnsi="Arial Narrow"/>
+        </w:rPr>
+      </w:pPr>
+      <w:r>
+        <w:rPr>
+          <w:rFonts w:ascii="Arial Narrow" w:hAnsi="Arial Narrow"/>
+        </w:rPr>
+        <w:t>APORTACIONES EXTRAORDINARIAS</w:t>
+      </w:r>
+    </w:p>
+    <w:p>
+      <w:pPr>
+        <w:pStyle w:val="Heading3"/>
+        <w:rPr>
+          <w:rFonts w:ascii="Arial Narrow" w:hAnsi="Arial Narrow"/>
+        </w:rPr>
+      </w:pPr>
+      <w:r>
+        <w:rPr>
+          <w:rFonts w:ascii="Arial Narrow" w:hAnsi="Arial Narrow"/>
+        </w:rPr>
+        <w:t>USOS DE HTML5</w:t>
+      </w:r>
+    </w:p>
+    <w:p>
+      <w:pPr>
+        <w:pStyle w:val="ListParagraph"/>
+        <w:numPr>
+          <w:ilvl w:val="0"/>
+          <w:numId w:val="3"/>
+        </w:numPr>
+        <w:rPr>
+          <w:rFonts w:ascii="Arial Narrow" w:hAnsi="Arial Narrow"/>
+          <w:color w:val="000000" w:themeColor="text1"/>
+          <w:sz w:val="24"/>
+          <w:szCs w:val="24"/>
+        </w:rPr>
+      </w:pPr>
+      <w:r>
+        <w:rPr>
+          <w:rFonts w:ascii="Arial Narrow" w:hAnsi="Arial Narrow"/>
+          <w:color w:val="000000" w:themeColor="text1"/>
+          <w:sz w:val="24"/>
+          <w:szCs w:val="24"/>
+        </w:rPr>
+        <w:t>Elementos semánticos &lt;</w:t>
+      </w:r>
+      <w:proofErr w:type="spellStart"/>
+      <w:r>
+        <w:rPr>
+          <w:rFonts w:ascii="Arial Narrow" w:hAnsi="Arial Narrow"/>
+          <w:color w:val="000000" w:themeColor="text1"/>
+          <w:sz w:val="24"/>
+          <w:szCs w:val="24"/>
+        </w:rPr>
+        <w:t>header</w:t>
+      </w:r>
+      <w:proofErr w:type="spellEnd"/>
+      <w:r>
+        <w:rPr>
+          <w:rFonts w:ascii="Arial Narrow" w:hAnsi="Arial Narrow"/>
+          <w:color w:val="000000" w:themeColor="text1"/>
+          <w:sz w:val="24"/>
+          <w:szCs w:val="24"/>
+        </w:rPr>
+        <w:t>&gt;, &lt;</w:t>
+      </w:r>
+      <w:proofErr w:type="spellStart"/>
+      <w:r>
+        <w:rPr>
+          <w:rFonts w:ascii="Arial Narrow" w:hAnsi="Arial Narrow"/>
+          <w:color w:val="000000" w:themeColor="text1"/>
+          <w:sz w:val="24"/>
+          <w:szCs w:val="24"/>
+        </w:rPr>
+        <w:t>footer</w:t>
+      </w:r>
+      <w:proofErr w:type="spellEnd"/>
+      <w:r>
+        <w:rPr>
+          <w:rFonts w:ascii="Arial Narrow" w:hAnsi="Arial Narrow"/>
+          <w:color w:val="000000" w:themeColor="text1"/>
+          <w:sz w:val="24"/>
+          <w:szCs w:val="24"/>
+        </w:rPr>
+        <w:t>&gt;, &lt;</w:t>
+      </w:r>
+      <w:proofErr w:type="spellStart"/>
+      <w:r>
+        <w:rPr>
+          <w:rFonts w:ascii="Arial Narrow" w:hAnsi="Arial Narrow"/>
+          <w:color w:val="000000" w:themeColor="text1"/>
+          <w:sz w:val="24"/>
+          <w:szCs w:val="24"/>
+        </w:rPr>
+        <w:t>article</w:t>
+      </w:r>
+      <w:proofErr w:type="spellEnd"/>
+      <w:r>
+        <w:rPr>
+          <w:rFonts w:ascii="Arial Narrow" w:hAnsi="Arial Narrow"/>
+          <w:color w:val="000000" w:themeColor="text1"/>
+          <w:sz w:val="24"/>
+          <w:szCs w:val="24"/>
+        </w:rPr>
+        <w:t>&gt; y &lt;</w:t>
+      </w:r>
+      <w:proofErr w:type="spellStart"/>
+      <w:r>
+        <w:rPr>
+          <w:rFonts w:ascii="Arial Narrow" w:hAnsi="Arial Narrow"/>
+          <w:color w:val="000000" w:themeColor="text1"/>
+          <w:sz w:val="24"/>
+          <w:szCs w:val="24"/>
+        </w:rPr>
+        <w:t>section</w:t>
+      </w:r>
+      <w:proofErr w:type="spellEnd"/>
+      <w:r>
+        <w:rPr>
+          <w:rFonts w:ascii="Arial Narrow" w:hAnsi="Arial Narrow"/>
+          <w:color w:val="000000" w:themeColor="text1"/>
+          <w:sz w:val="24"/>
+          <w:szCs w:val="24"/>
+        </w:rPr>
+        <w:t xml:space="preserve">&gt;: </w:t>
+      </w:r>
+      <w:r>
+        <w:rPr>
+          <w:rFonts w:ascii="Arial Narrow" w:hAnsi="Arial Narrow"/>
+          <w:color w:val="000000" w:themeColor="text1"/>
+          <w:sz w:val="24"/>
+          <w:szCs w:val="24"/>
+        </w:rPr>
+        <w:t xml:space="preserve">ayudan a organizar la información claramente en la página y a aplicar el estilo apropiado. </w:t>
+      </w:r>
+    </w:p>
+    <w:p>
+      <w:pPr>
+        <w:pStyle w:val="ListParagraph"/>
+        <w:numPr>
+          <w:ilvl w:val="1"/>
+          <w:numId w:val="3"/>
+        </w:numPr>
+        <w:rPr>
+          <w:rFonts w:ascii="Arial Narrow" w:hAnsi="Arial Narrow"/>
+          <w:color w:val="000000" w:themeColor="text1"/>
+          <w:sz w:val="24"/>
+          <w:szCs w:val="24"/>
+        </w:rPr>
+      </w:pPr>
+      <w:r>
+        <w:rPr>
+          <w:rFonts w:ascii="Arial Narrow" w:hAnsi="Arial Narrow"/>
+          <w:color w:val="000000" w:themeColor="text1"/>
+          <w:sz w:val="24"/>
+          <w:szCs w:val="24"/>
+        </w:rPr>
+        <w:t>Localización: Usados en todas las páginas de la aplicación</w:t>
+      </w:r>
+    </w:p>
+    <w:p>
+      <w:pPr>
+        <w:pStyle w:val="ListParagraph"/>
+        <w:numPr>
+          <w:ilvl w:val="0"/>
+          <w:numId w:val="3"/>
+        </w:numPr>
+        <w:rPr>
+          <w:rFonts w:ascii="Arial Narrow" w:hAnsi="Arial Narrow"/>
+          <w:sz w:val="24"/>
+          <w:szCs w:val="24"/>
+        </w:rPr>
+      </w:pPr>
+      <w:r>
+        <w:rPr>
+          <w:rFonts w:ascii="Arial Narrow" w:hAnsi="Arial Narrow"/>
+          <w:sz w:val="24"/>
+          <w:szCs w:val="24"/>
+        </w:rPr>
+        <w:t>Atributos para los formularios, como “</w:t>
+      </w:r>
+      <w:proofErr w:type="spellStart"/>
+      <w:r>
+        <w:rPr>
+          <w:rFonts w:ascii="Arial Narrow" w:hAnsi="Arial Narrow"/>
+          <w:sz w:val="24"/>
+          <w:szCs w:val="24"/>
+        </w:rPr>
+        <w:t>number</w:t>
+      </w:r>
+      <w:proofErr w:type="spellEnd"/>
+      <w:r>
+        <w:rPr>
+          <w:rFonts w:ascii="Arial Narrow" w:hAnsi="Arial Narrow"/>
+          <w:sz w:val="24"/>
+          <w:szCs w:val="24"/>
+        </w:rPr>
+        <w:t>” y “</w:t>
+      </w:r>
+      <w:proofErr w:type="spellStart"/>
+      <w:r>
+        <w:rPr>
+          <w:rFonts w:ascii="Arial Narrow" w:hAnsi="Arial Narrow"/>
+          <w:sz w:val="24"/>
+          <w:szCs w:val="24"/>
+        </w:rPr>
+        <w:t>required</w:t>
+      </w:r>
+      <w:proofErr w:type="spellEnd"/>
+      <w:r>
+        <w:rPr>
+          <w:rFonts w:ascii="Arial Narrow" w:hAnsi="Arial Narrow"/>
+          <w:sz w:val="24"/>
+          <w:szCs w:val="24"/>
+        </w:rPr>
+        <w:t>” entre otros: usados como primera línea</w:t>
+      </w:r>
+      <w:r>
+        <w:rPr>
+          <w:rFonts w:ascii="Arial Narrow" w:hAnsi="Arial Narrow"/>
+          <w:sz w:val="24"/>
+          <w:szCs w:val="24"/>
+        </w:rPr>
+        <w:t xml:space="preserve"> de defensa</w:t>
+      </w:r>
+      <w:r>
+        <w:rPr>
+          <w:rFonts w:ascii="Arial Narrow" w:hAnsi="Arial Narrow"/>
+          <w:sz w:val="24"/>
+          <w:szCs w:val="24"/>
+        </w:rPr>
+        <w:t xml:space="preserve"> para mejorar la experiencia de usuario.</w:t>
+      </w:r>
+    </w:p>
+    <w:p>
+      <w:pPr>
+        <w:pStyle w:val="ListParagraph"/>
+        <w:numPr>
+          <w:ilvl w:val="1"/>
+          <w:numId w:val="3"/>
+        </w:numPr>
+        <w:rPr>
+          <w:rFonts w:ascii="Arial Narrow" w:hAnsi="Arial Narrow"/>
+          <w:sz w:val="24"/>
+          <w:szCs w:val="24"/>
+        </w:rPr>
+      </w:pPr>
+      <w:r>
+        <w:rPr>
+          <w:rFonts w:ascii="Arial Narrow" w:hAnsi="Arial Narrow"/>
+          <w:sz w:val="24"/>
+          <w:szCs w:val="24"/>
+        </w:rPr>
+        <w:t>Localización: Usados en todas las páginas que contienen formularios.</w:t>
+      </w:r>
+    </w:p>
+    <w:p>
+      <w:pPr>
+        <w:pStyle w:val="ListParagraph"/>
+        <w:numPr>
+          <w:ilvl w:val="0"/>
+          <w:numId w:val="3"/>
+        </w:numPr>
+        <w:rPr>
+          <w:rFonts w:ascii="Arial Narrow" w:hAnsi="Arial Narrow"/>
+          <w:sz w:val="24"/>
+          <w:szCs w:val="24"/>
+        </w:rPr>
+      </w:pPr>
+      <w:r>
+        <w:rPr>
+          <w:rFonts w:ascii="Arial Narrow" w:hAnsi="Arial Narrow"/>
+          <w:sz w:val="24"/>
+          <w:szCs w:val="24"/>
+        </w:rPr>
+        <w:t>Atributo para los inputs de formulario “</w:t>
+      </w:r>
+      <w:proofErr w:type="spellStart"/>
+      <w:r>
+        <w:rPr>
+          <w:rFonts w:ascii="Arial Narrow" w:hAnsi="Arial Narrow"/>
+          <w:sz w:val="24"/>
+          <w:szCs w:val="24"/>
+        </w:rPr>
+        <w:t>form</w:t>
+      </w:r>
+      <w:proofErr w:type="spellEnd"/>
+      <w:r>
+        <w:rPr>
+          <w:rFonts w:ascii="Arial Narrow" w:hAnsi="Arial Narrow"/>
+          <w:sz w:val="24"/>
+          <w:szCs w:val="24"/>
+        </w:rPr>
+        <w:t>”, que permite colocar inputs fuera de la etiqueta del formulario, pero que apunten a él. Se ha empleado para hacer una tabla donde cada fila es un formulario, respetando la condición de que &lt;</w:t>
+      </w:r>
+      <w:proofErr w:type="spellStart"/>
+      <w:r>
+        <w:rPr>
+          <w:rFonts w:ascii="Arial Narrow" w:hAnsi="Arial Narrow"/>
+          <w:sz w:val="24"/>
+          <w:szCs w:val="24"/>
+        </w:rPr>
+        <w:t>form</w:t>
+      </w:r>
+      <w:proofErr w:type="spellEnd"/>
+      <w:r>
+        <w:rPr>
+          <w:rFonts w:ascii="Arial Narrow" w:hAnsi="Arial Narrow"/>
+          <w:sz w:val="24"/>
+          <w:szCs w:val="24"/>
+        </w:rPr>
+        <w:t>&gt; no puede estar dentro de &lt;</w:t>
+      </w:r>
+      <w:proofErr w:type="spellStart"/>
+      <w:r>
+        <w:rPr>
+          <w:rFonts w:ascii="Arial Narrow" w:hAnsi="Arial Narrow"/>
+          <w:sz w:val="24"/>
+          <w:szCs w:val="24"/>
+        </w:rPr>
+        <w:t>tr</w:t>
+      </w:r>
+      <w:proofErr w:type="spellEnd"/>
+      <w:r>
+        <w:rPr>
+          <w:rFonts w:ascii="Arial Narrow" w:hAnsi="Arial Narrow"/>
+          <w:sz w:val="24"/>
+          <w:szCs w:val="24"/>
+        </w:rPr>
+        <w:t>&gt;.</w:t>
+      </w:r>
+    </w:p>
+    <w:p>
+      <w:pPr>
+        <w:pStyle w:val="ListParagraph"/>
+        <w:numPr>
+          <w:ilvl w:val="1"/>
+          <w:numId w:val="3"/>
+        </w:numPr>
+        <w:rPr>
+          <w:rFonts w:ascii="Arial Narrow" w:hAnsi="Arial Narrow"/>
+          <w:sz w:val="24"/>
+          <w:szCs w:val="24"/>
+        </w:rPr>
+      </w:pPr>
+      <w:r>
+        <w:rPr>
+          <w:rFonts w:ascii="Arial Narrow" w:hAnsi="Arial Narrow"/>
+          <w:sz w:val="24"/>
+          <w:szCs w:val="24"/>
+        </w:rPr>
+        <w:t>Localización: Usado en manageProducts.php.</w:t>
+      </w:r>
+    </w:p>
+    <w:p>
+      <w:pPr>
+        <w:pStyle w:val="Heading3"/>
+        <w:rPr>
+          <w:rFonts w:ascii="Arial Narrow" w:hAnsi="Arial Narrow"/>
+        </w:rPr>
+      </w:pPr>
+      <w:r>
+        <w:rPr>
+          <w:rFonts w:ascii="Arial Narrow" w:hAnsi="Arial Narrow"/>
+        </w:rPr>
+        <w:t>USOS DE JQUERY</w:t>
+      </w:r>
+    </w:p>
+    <w:p>
+      <w:pPr>
+        <w:pStyle w:val="ListParagraph"/>
+        <w:numPr>
+          <w:ilvl w:val="0"/>
+          <w:numId w:val="4"/>
+        </w:numPr>
+        <w:rPr>
+          <w:rFonts w:ascii="Arial Narrow" w:hAnsi="Arial Narrow"/>
+        </w:rPr>
+      </w:pPr>
+      <w:r>
+        <w:rPr>
+          <w:rFonts w:ascii="Arial Narrow" w:hAnsi="Arial Narrow"/>
+          <w:sz w:val="24"/>
+          <w:szCs w:val="24"/>
+        </w:rPr>
+        <w:t xml:space="preserve">Validación de formularios: La segunda línea de </w:t>
+      </w:r>
+      <w:r>
+        <w:rPr>
+          <w:rFonts w:ascii="Arial Narrow" w:hAnsi="Arial Narrow"/>
+          <w:sz w:val="24"/>
+          <w:szCs w:val="24"/>
+        </w:rPr>
+        <w:t xml:space="preserve">defensa para mejorar la </w:t>
+      </w:r>
+      <w:r>
+        <w:rPr>
+          <w:rFonts w:ascii="Arial Narrow" w:hAnsi="Arial Narrow"/>
+          <w:sz w:val="24"/>
+          <w:szCs w:val="24"/>
+        </w:rPr>
+        <w:t>experiencia de usuario se re</w:t>
+      </w:r>
+      <w:r>
+        <w:rPr>
+          <w:rFonts w:ascii="Arial Narrow" w:hAnsi="Arial Narrow"/>
+          <w:sz w:val="24"/>
+          <w:szCs w:val="24"/>
+        </w:rPr>
+        <w:t>aliza con validaciones de formularios usando un plugin de jQuery, que indica exactamente en qué falla el formulario cuando el usuario lo deselecciona</w:t>
+      </w:r>
+      <w:r>
+        <w:rPr>
+          <w:rFonts w:ascii="Arial Narrow" w:hAnsi="Arial Narrow"/>
+        </w:rPr>
+        <w:t>.</w:t>
+      </w:r>
+    </w:p>
+    <w:p>
+      <w:pPr>
+        <w:pStyle w:val="ListParagraph"/>
+        <w:rPr>
+          <w:rFonts w:ascii="Arial Narrow" w:hAnsi="Arial Narrow"/>
+        </w:rPr>
+      </w:pPr>
+    </w:p>
+    <w:p>
+      <w:pPr>
+        <w:pStyle w:val="ListParagraph"/>
+        <w:numPr>
+          <w:ilvl w:val="0"/>
+          <w:numId w:val="4"/>
+        </w:numPr>
+        <w:rPr>
+          <w:rFonts w:ascii="Arial Narrow" w:hAnsi="Arial Narrow"/>
+        </w:rPr>
+      </w:pPr>
+      <w:r>
+        <w:rPr>
+          <w:rFonts w:ascii="Arial Narrow" w:hAnsi="Arial Narrow"/>
+          <w:sz w:val="24"/>
+          <w:szCs w:val="24"/>
+        </w:rPr>
+        <w:t>Validación de tarjetas de crédito</w:t>
+      </w:r>
+      <w:r>
+        <w:rPr>
+          <w:rFonts w:ascii="Arial Narrow" w:hAnsi="Arial Narrow"/>
+          <w:sz w:val="24"/>
+          <w:szCs w:val="24"/>
+        </w:rPr>
+        <w:t xml:space="preserve">: Se utiliza </w:t>
+      </w:r>
+      <w:r>
+        <w:rPr>
+          <w:rFonts w:ascii="Arial Narrow" w:hAnsi="Arial Narrow"/>
+          <w:sz w:val="24"/>
+          <w:szCs w:val="24"/>
+        </w:rPr>
+        <w:t>un</w:t>
+      </w:r>
+      <w:r>
+        <w:rPr>
+          <w:rFonts w:ascii="Arial Narrow" w:hAnsi="Arial Narrow"/>
+          <w:sz w:val="24"/>
+          <w:szCs w:val="24"/>
+        </w:rPr>
+        <w:t xml:space="preserve"> plugin</w:t>
+      </w:r>
+      <w:r>
+        <w:rPr>
+          <w:rStyle w:val="FootnoteReference"/>
+          <w:rFonts w:ascii="Arial Narrow" w:hAnsi="Arial Narrow"/>
+          <w:sz w:val="24"/>
+          <w:szCs w:val="24"/>
+        </w:rPr>
+        <w:footnoteReference w:id="2"/>
+      </w:r>
+      <w:r>
+        <w:rPr>
+          <w:rFonts w:ascii="Arial Narrow" w:hAnsi="Arial Narrow"/>
+          <w:sz w:val="24"/>
+          <w:szCs w:val="24"/>
+        </w:rPr>
+        <w:t xml:space="preserve"> </w:t>
+      </w:r>
+      <w:r>
+        <w:rPr>
+          <w:rFonts w:ascii="Arial Narrow" w:hAnsi="Arial Narrow"/>
+          <w:sz w:val="24"/>
+          <w:szCs w:val="24"/>
+        </w:rPr>
+        <w:t>para asegurarnos de que se solamente se introducen tarjetas de VISA, MASTERCARD Y AMEX. Además</w:t>
+      </w:r>
+      <w:r>
+        <w:rPr>
+          <w:rFonts w:ascii="Arial Narrow" w:hAnsi="Arial Narrow"/>
+          <w:sz w:val="24"/>
+          <w:szCs w:val="24"/>
+        </w:rPr>
+        <w:t xml:space="preserve">, se </w:t>
+      </w:r>
+      <w:r>
+        <w:rPr>
+          <w:rFonts w:ascii="Arial Narrow" w:hAnsi="Arial Narrow"/>
+          <w:sz w:val="24"/>
+          <w:szCs w:val="24"/>
+        </w:rPr>
+        <w:t>ha modificado el plugin para ad</w:t>
+      </w:r>
       <w:bookmarkStart w:id="0" w:name="_GoBack"/>
       <w:bookmarkEnd w:id="0"/>
-    </w:p>
-    <w:p>
-      <w:pPr>
-        <w:pStyle w:val="ListParagraph"/>
-        <w:ind w:left="0"/>
-        <w:rPr>
-          <w:rFonts w:ascii="Arial Narrow" w:hAnsi="Arial Narrow"/>
-          <w:b/>
-          <w:sz w:val="24"/>
-          <w:szCs w:val="24"/>
-        </w:rPr>
-      </w:pPr>
-    </w:p>
-    <w:p>
-      <w:pPr>
-        <w:pStyle w:val="Heading2"/>
-        <w:rPr>
-          <w:rFonts w:ascii="Arial Narrow" w:hAnsi="Arial Narrow"/>
-          <w:lang w:val="en-US"/>
-        </w:rPr>
-      </w:pPr>
-      <w:r>
-        <w:rPr>
-          <w:rFonts w:ascii="Arial Narrow" w:hAnsi="Arial Narrow"/>
-          <w:lang w:val="en-US"/>
-        </w:rPr>
-        <w:t>APORTACIONES JAVASCRIPT</w:t>
-      </w:r>
-    </w:p>
-    <w:p>
-      <w:pPr>
-        <w:pStyle w:val="ListParagraph"/>
-        <w:ind w:left="0"/>
-        <w:rPr>
-          <w:rFonts w:ascii="Arial Narrow" w:hAnsi="Arial Narrow"/>
-          <w:sz w:val="24"/>
-          <w:szCs w:val="24"/>
-          <w:lang w:val="en-US"/>
-        </w:rPr>
-      </w:pPr>
-    </w:p>
-    <w:p>
-      <w:pPr>
-        <w:pStyle w:val="ListParagraph"/>
-        <w:numPr>
-          <w:ilvl w:val="0"/>
-          <w:numId w:val="2"/>
-        </w:numPr>
-        <w:rPr>
-          <w:rFonts w:ascii="Arial Narrow" w:hAnsi="Arial Narrow"/>
-          <w:sz w:val="24"/>
-          <w:szCs w:val="24"/>
-        </w:rPr>
-      </w:pPr>
-      <w:r>
-        <w:rPr>
-          <w:rFonts w:ascii="Arial Narrow" w:hAnsi="Arial Narrow"/>
-          <w:sz w:val="24"/>
-          <w:szCs w:val="24"/>
-        </w:rPr>
-        <w:t>Validación de los campos de formularios que entran en contacto con los usuarios clientes</w:t>
-      </w:r>
-      <w:r>
-        <w:rPr>
-          <w:rFonts w:ascii="Arial Narrow" w:hAnsi="Arial Narrow"/>
-          <w:sz w:val="24"/>
-          <w:szCs w:val="24"/>
-        </w:rPr>
-        <w:t>:</w:t>
-      </w:r>
-    </w:p>
-    <w:p>
-      <w:pPr>
-        <w:pStyle w:val="ListParagraph"/>
-        <w:numPr>
-          <w:ilvl w:val="1"/>
-          <w:numId w:val="2"/>
-        </w:numPr>
-        <w:rPr>
-          <w:rFonts w:ascii="Arial Narrow" w:hAnsi="Arial Narrow"/>
-          <w:sz w:val="24"/>
-          <w:szCs w:val="24"/>
-        </w:rPr>
-      </w:pPr>
-      <w:r>
-        <w:rPr>
-          <w:rFonts w:ascii="Arial Narrow" w:hAnsi="Arial Narrow"/>
-          <w:sz w:val="24"/>
-          <w:szCs w:val="24"/>
-        </w:rPr>
-        <w:lastRenderedPageBreak/>
-        <w:t xml:space="preserve">Objetivo/Justificación: Mejorar la experiencia de usuario a la hora de rellenar los campos de los formularios, de modo que el usuario sepa </w:t>
-      </w:r>
-      <w:r>
-        <w:rPr>
-          <w:rFonts w:ascii="Arial Narrow" w:hAnsi="Arial Narrow"/>
-          <w:sz w:val="24"/>
-          <w:szCs w:val="24"/>
-        </w:rPr>
-        <w:t xml:space="preserve">exactamente </w:t>
-      </w:r>
-      <w:r>
-        <w:rPr>
-          <w:rFonts w:ascii="Arial Narrow" w:hAnsi="Arial Narrow"/>
-          <w:sz w:val="24"/>
-          <w:szCs w:val="24"/>
-        </w:rPr>
-        <w:t>qué campos son válidos y cu</w:t>
-      </w:r>
-      <w:r>
-        <w:rPr>
-          <w:rFonts w:ascii="Arial Narrow" w:hAnsi="Arial Narrow"/>
-          <w:sz w:val="24"/>
-          <w:szCs w:val="24"/>
-        </w:rPr>
-        <w:t>á</w:t>
-      </w:r>
-      <w:r>
-        <w:rPr>
-          <w:rFonts w:ascii="Arial Narrow" w:hAnsi="Arial Narrow"/>
-          <w:sz w:val="24"/>
-          <w:szCs w:val="24"/>
-        </w:rPr>
-        <w:t>les no</w:t>
-      </w:r>
-      <w:r>
-        <w:rPr>
-          <w:rFonts w:ascii="Arial Narrow" w:hAnsi="Arial Narrow"/>
-          <w:sz w:val="24"/>
-          <w:szCs w:val="24"/>
-        </w:rPr>
-        <w:t xml:space="preserve">, y por qué, </w:t>
-      </w:r>
-      <w:r>
-        <w:rPr>
-          <w:rFonts w:ascii="Arial Narrow" w:hAnsi="Arial Narrow"/>
-          <w:sz w:val="24"/>
-          <w:szCs w:val="24"/>
-        </w:rPr>
-        <w:t xml:space="preserve">antes de clicar en “Enviar”. </w:t>
-      </w:r>
-    </w:p>
-    <w:p>
-      <w:pPr>
-        <w:pStyle w:val="ListParagraph"/>
-        <w:numPr>
-          <w:ilvl w:val="1"/>
-          <w:numId w:val="2"/>
-        </w:numPr>
-        <w:rPr>
-          <w:rFonts w:ascii="Arial Narrow" w:hAnsi="Arial Narrow"/>
-          <w:sz w:val="24"/>
-          <w:szCs w:val="24"/>
-        </w:rPr>
-      </w:pPr>
-      <w:r>
-        <w:rPr>
-          <w:rFonts w:ascii="Arial Narrow" w:hAnsi="Arial Narrow"/>
-          <w:sz w:val="24"/>
-          <w:szCs w:val="24"/>
-        </w:rPr>
-        <w:t>Implementación: Se ha llevado a cabo con un plugin jQuery</w:t>
-      </w:r>
-      <w:r>
-        <w:rPr>
-          <w:rStyle w:val="FootnoteReference"/>
-          <w:rFonts w:ascii="Arial Narrow" w:hAnsi="Arial Narrow"/>
-          <w:sz w:val="24"/>
-          <w:szCs w:val="24"/>
-        </w:rPr>
-        <w:footnoteReference w:id="1"/>
-      </w:r>
-      <w:r>
-        <w:rPr>
-          <w:rFonts w:ascii="Arial Narrow" w:hAnsi="Arial Narrow"/>
-          <w:sz w:val="24"/>
-          <w:szCs w:val="24"/>
-        </w:rPr>
-        <w:t xml:space="preserve"> que permite especificar para cada input restricciones y mensajes de error específicos para cada una de ellas.</w:t>
-      </w:r>
-    </w:p>
-    <w:p>
-      <w:pPr>
-        <w:pStyle w:val="ListParagraph"/>
-        <w:ind w:left="1440"/>
-        <w:rPr>
-          <w:rFonts w:ascii="Arial Narrow" w:hAnsi="Arial Narrow"/>
-          <w:sz w:val="24"/>
-          <w:szCs w:val="24"/>
-        </w:rPr>
-      </w:pPr>
-    </w:p>
-    <w:p>
-      <w:pPr>
-        <w:pStyle w:val="ListParagraph"/>
-        <w:numPr>
-          <w:ilvl w:val="0"/>
-          <w:numId w:val="2"/>
-        </w:numPr>
-        <w:rPr>
-          <w:rFonts w:ascii="Arial Narrow" w:hAnsi="Arial Narrow"/>
-          <w:sz w:val="24"/>
-          <w:szCs w:val="24"/>
-        </w:rPr>
-      </w:pPr>
-      <w:r>
-        <w:rPr>
-          <w:rFonts w:ascii="Arial Narrow" w:hAnsi="Arial Narrow"/>
-          <w:sz w:val="24"/>
-          <w:szCs w:val="24"/>
-        </w:rPr>
-        <w:t>Campo de búsqueda de productos</w:t>
-      </w:r>
-      <w:r>
-        <w:rPr>
-          <w:rFonts w:ascii="Arial Narrow" w:hAnsi="Arial Narrow"/>
-          <w:sz w:val="24"/>
-          <w:szCs w:val="24"/>
-        </w:rPr>
-        <w:t xml:space="preserve"> con filtrado</w:t>
-      </w:r>
-      <w:r>
-        <w:rPr>
-          <w:rFonts w:ascii="Arial Narrow" w:hAnsi="Arial Narrow"/>
-          <w:sz w:val="24"/>
-          <w:szCs w:val="24"/>
-        </w:rPr>
-        <w:t xml:space="preserve"> para los administradores:</w:t>
-      </w:r>
-    </w:p>
-    <w:p>
-      <w:pPr>
-        <w:pStyle w:val="ListParagraph"/>
-        <w:numPr>
-          <w:ilvl w:val="1"/>
-          <w:numId w:val="2"/>
-        </w:numPr>
-        <w:rPr>
-          <w:rFonts w:ascii="Arial Narrow" w:hAnsi="Arial Narrow"/>
-          <w:sz w:val="24"/>
-          <w:szCs w:val="24"/>
-        </w:rPr>
-      </w:pPr>
-      <w:r>
-        <w:rPr>
-          <w:rFonts w:ascii="Arial Narrow" w:hAnsi="Arial Narrow"/>
-          <w:sz w:val="24"/>
-          <w:szCs w:val="24"/>
-        </w:rPr>
-        <w:t>Objetivo/Justificación:</w:t>
-      </w:r>
-      <w:r>
-        <w:rPr>
-          <w:rFonts w:ascii="Arial Narrow" w:hAnsi="Arial Narrow"/>
-          <w:sz w:val="24"/>
-          <w:szCs w:val="24"/>
-        </w:rPr>
-        <w:t xml:space="preserve"> Facilita el trabajo del administrador a la hora de buscar un producto para editarlo y borrarlo ya que filtra dependiendo de lo que se introduzca en el campo.</w:t>
-      </w:r>
-    </w:p>
-    <w:p>
-      <w:pPr>
-        <w:pStyle w:val="ListParagraph"/>
-        <w:numPr>
-          <w:ilvl w:val="1"/>
-          <w:numId w:val="2"/>
-        </w:numPr>
-        <w:rPr>
-          <w:rFonts w:ascii="Arial Narrow" w:hAnsi="Arial Narrow"/>
-          <w:sz w:val="24"/>
-          <w:szCs w:val="24"/>
-        </w:rPr>
-      </w:pPr>
-      <w:r>
-        <w:rPr>
-          <w:rFonts w:ascii="Arial Narrow" w:hAnsi="Arial Narrow"/>
-          <w:sz w:val="24"/>
-          <w:szCs w:val="24"/>
-        </w:rPr>
-        <w:t>Implementación: Dependiendo del campo de búsqueda que estamos rellenando, filtramos la tabla según tipo de producto o categoría</w:t>
-      </w:r>
-      <w:r>
-        <w:rPr>
-          <w:rFonts w:ascii="Arial Narrow" w:hAnsi="Arial Narrow"/>
-          <w:sz w:val="24"/>
-          <w:szCs w:val="24"/>
-        </w:rPr>
-        <w:t xml:space="preserve"> recorriendo la tabla de productos</w:t>
+      <w:r>
+        <w:rPr>
+          <w:rFonts w:ascii="Arial Narrow" w:hAnsi="Arial Narrow"/>
+          <w:sz w:val="24"/>
+          <w:szCs w:val="24"/>
+        </w:rPr>
+        <w:t>aptarlo a las necesidades del proyecto</w:t>
       </w:r>
       <w:r>
         <w:rPr>
@@ -6582,496 +7124,6 @@
           <w:szCs w:val="24"/>
         </w:rPr>
         <w:t>.</w:t>
-      </w:r>
-    </w:p>
-    <w:p>
-      <w:pPr>
-        <w:ind w:left="1080"/>
-        <w:rPr>
-          <w:rFonts w:ascii="Arial Narrow" w:hAnsi="Arial Narrow"/>
-          <w:sz w:val="24"/>
-          <w:szCs w:val="24"/>
-        </w:rPr>
-      </w:pPr>
-    </w:p>
-    <w:p>
-      <w:pPr>
-        <w:pStyle w:val="Heading2"/>
-        <w:rPr>
-          <w:rFonts w:ascii="Arial Narrow" w:hAnsi="Arial Narrow"/>
-        </w:rPr>
-      </w:pPr>
-      <w:r>
-        <w:rPr>
-          <w:rFonts w:ascii="Arial Narrow" w:hAnsi="Arial Narrow"/>
-        </w:rPr>
-        <w:t>APORTACIONES EXTRAORDINARIAS</w:t>
-      </w:r>
-    </w:p>
-    <w:p>
-      <w:pPr>
-        <w:pStyle w:val="Heading3"/>
-        <w:rPr>
-          <w:rFonts w:ascii="Arial Narrow" w:hAnsi="Arial Narrow"/>
-        </w:rPr>
-      </w:pPr>
-      <w:r>
-        <w:rPr>
-          <w:rFonts w:ascii="Arial Narrow" w:hAnsi="Arial Narrow"/>
-        </w:rPr>
-        <w:t>USOS DE HTML5</w:t>
-      </w:r>
-    </w:p>
-    <w:p>
-      <w:pPr>
-        <w:pStyle w:val="ListParagraph"/>
-        <w:numPr>
-          <w:ilvl w:val="0"/>
-          <w:numId w:val="3"/>
-        </w:numPr>
-        <w:rPr>
-          <w:rFonts w:ascii="Arial Narrow" w:hAnsi="Arial Narrow"/>
-          <w:color w:val="000000" w:themeColor="text1"/>
-          <w:sz w:val="24"/>
-          <w:szCs w:val="24"/>
-        </w:rPr>
-      </w:pPr>
-      <w:r>
-        <w:rPr>
-          <w:rFonts w:ascii="Arial Narrow" w:hAnsi="Arial Narrow"/>
-          <w:color w:val="000000" w:themeColor="text1"/>
-          <w:sz w:val="24"/>
-          <w:szCs w:val="24"/>
-        </w:rPr>
-        <w:t>Elementos semánticos &lt;</w:t>
-      </w:r>
-      <w:proofErr w:type="spellStart"/>
-      <w:r>
-        <w:rPr>
-          <w:rFonts w:ascii="Arial Narrow" w:hAnsi="Arial Narrow"/>
-          <w:color w:val="000000" w:themeColor="text1"/>
-          <w:sz w:val="24"/>
-          <w:szCs w:val="24"/>
-        </w:rPr>
-        <w:t>header</w:t>
-      </w:r>
-      <w:proofErr w:type="spellEnd"/>
-      <w:r>
-        <w:rPr>
-          <w:rFonts w:ascii="Arial Narrow" w:hAnsi="Arial Narrow"/>
-          <w:color w:val="000000" w:themeColor="text1"/>
-          <w:sz w:val="24"/>
-          <w:szCs w:val="24"/>
-        </w:rPr>
-        <w:t>&gt;, &lt;</w:t>
-      </w:r>
-      <w:proofErr w:type="spellStart"/>
-      <w:r>
-        <w:rPr>
-          <w:rFonts w:ascii="Arial Narrow" w:hAnsi="Arial Narrow"/>
-          <w:color w:val="000000" w:themeColor="text1"/>
-          <w:sz w:val="24"/>
-          <w:szCs w:val="24"/>
-        </w:rPr>
-        <w:t>footer</w:t>
-      </w:r>
-      <w:proofErr w:type="spellEnd"/>
-      <w:r>
-        <w:rPr>
-          <w:rFonts w:ascii="Arial Narrow" w:hAnsi="Arial Narrow"/>
-          <w:color w:val="000000" w:themeColor="text1"/>
-          <w:sz w:val="24"/>
-          <w:szCs w:val="24"/>
-        </w:rPr>
-        <w:t>&gt;, &lt;</w:t>
-      </w:r>
-      <w:proofErr w:type="spellStart"/>
-      <w:r>
-        <w:rPr>
-          <w:rFonts w:ascii="Arial Narrow" w:hAnsi="Arial Narrow"/>
-          <w:color w:val="000000" w:themeColor="text1"/>
-          <w:sz w:val="24"/>
-          <w:szCs w:val="24"/>
-        </w:rPr>
-        <w:t>article</w:t>
-      </w:r>
-      <w:proofErr w:type="spellEnd"/>
-      <w:r>
-        <w:rPr>
-          <w:rFonts w:ascii="Arial Narrow" w:hAnsi="Arial Narrow"/>
-          <w:color w:val="000000" w:themeColor="text1"/>
-          <w:sz w:val="24"/>
-          <w:szCs w:val="24"/>
-        </w:rPr>
-        <w:t>&gt; y &lt;</w:t>
-      </w:r>
-      <w:proofErr w:type="spellStart"/>
-      <w:r>
-        <w:rPr>
-          <w:rFonts w:ascii="Arial Narrow" w:hAnsi="Arial Narrow"/>
-          <w:color w:val="000000" w:themeColor="text1"/>
-          <w:sz w:val="24"/>
-          <w:szCs w:val="24"/>
-        </w:rPr>
-        <w:t>section</w:t>
-      </w:r>
-      <w:proofErr w:type="spellEnd"/>
-      <w:r>
-        <w:rPr>
-          <w:rFonts w:ascii="Arial Narrow" w:hAnsi="Arial Narrow"/>
-          <w:color w:val="000000" w:themeColor="text1"/>
-          <w:sz w:val="24"/>
-          <w:szCs w:val="24"/>
-        </w:rPr>
-        <w:t xml:space="preserve">&gt;: </w:t>
-      </w:r>
-      <w:r>
-        <w:rPr>
-          <w:rFonts w:ascii="Arial Narrow" w:hAnsi="Arial Narrow"/>
-          <w:color w:val="000000" w:themeColor="text1"/>
-          <w:sz w:val="24"/>
-          <w:szCs w:val="24"/>
-        </w:rPr>
-        <w:t xml:space="preserve">ayudan a organizar la información claramente en la página y a aplicar el estilo apropiado. </w:t>
-      </w:r>
-    </w:p>
-    <w:p>
-      <w:pPr>
-        <w:pStyle w:val="ListParagraph"/>
-        <w:numPr>
-          <w:ilvl w:val="1"/>
-          <w:numId w:val="3"/>
-        </w:numPr>
-        <w:rPr>
-          <w:rFonts w:ascii="Arial Narrow" w:hAnsi="Arial Narrow"/>
-          <w:color w:val="000000" w:themeColor="text1"/>
-          <w:sz w:val="24"/>
-          <w:szCs w:val="24"/>
-        </w:rPr>
-      </w:pPr>
-      <w:r>
-        <w:rPr>
-          <w:rFonts w:ascii="Arial Narrow" w:hAnsi="Arial Narrow"/>
-          <w:color w:val="000000" w:themeColor="text1"/>
-          <w:sz w:val="24"/>
-          <w:szCs w:val="24"/>
-        </w:rPr>
-        <w:t>Localización: Usados en todas las páginas de la aplicación</w:t>
-      </w:r>
-    </w:p>
-    <w:p>
-      <w:pPr>
-        <w:pStyle w:val="ListParagraph"/>
-        <w:numPr>
-          <w:ilvl w:val="0"/>
-          <w:numId w:val="3"/>
-        </w:numPr>
-        <w:rPr>
-          <w:rFonts w:ascii="Arial Narrow" w:hAnsi="Arial Narrow"/>
-          <w:sz w:val="24"/>
-          <w:szCs w:val="24"/>
-        </w:rPr>
-      </w:pPr>
-      <w:r>
-        <w:rPr>
-          <w:rFonts w:ascii="Arial Narrow" w:hAnsi="Arial Narrow"/>
-          <w:sz w:val="24"/>
-          <w:szCs w:val="24"/>
-        </w:rPr>
-        <w:t>Atributos para los formularios, como “</w:t>
-      </w:r>
-      <w:proofErr w:type="spellStart"/>
-      <w:r>
-        <w:rPr>
-          <w:rFonts w:ascii="Arial Narrow" w:hAnsi="Arial Narrow"/>
-          <w:sz w:val="24"/>
-          <w:szCs w:val="24"/>
-        </w:rPr>
-        <w:t>number</w:t>
-      </w:r>
-      <w:proofErr w:type="spellEnd"/>
-      <w:r>
-        <w:rPr>
-          <w:rFonts w:ascii="Arial Narrow" w:hAnsi="Arial Narrow"/>
-          <w:sz w:val="24"/>
-          <w:szCs w:val="24"/>
-        </w:rPr>
-        <w:t>” y “</w:t>
-      </w:r>
-      <w:proofErr w:type="spellStart"/>
-      <w:r>
-        <w:rPr>
-          <w:rFonts w:ascii="Arial Narrow" w:hAnsi="Arial Narrow"/>
-          <w:sz w:val="24"/>
-          <w:szCs w:val="24"/>
-        </w:rPr>
-        <w:t>required</w:t>
-      </w:r>
-      <w:proofErr w:type="spellEnd"/>
-      <w:r>
-        <w:rPr>
-          <w:rFonts w:ascii="Arial Narrow" w:hAnsi="Arial Narrow"/>
-          <w:sz w:val="24"/>
-          <w:szCs w:val="24"/>
-        </w:rPr>
-        <w:t>” entre otros: usados como primera línea</w:t>
-      </w:r>
-      <w:r>
-        <w:rPr>
-          <w:rFonts w:ascii="Arial Narrow" w:hAnsi="Arial Narrow"/>
-          <w:sz w:val="24"/>
-          <w:szCs w:val="24"/>
-        </w:rPr>
-        <w:t xml:space="preserve"> de defensa</w:t>
-      </w:r>
-      <w:r>
-        <w:rPr>
-          <w:rFonts w:ascii="Arial Narrow" w:hAnsi="Arial Narrow"/>
-          <w:sz w:val="24"/>
-          <w:szCs w:val="24"/>
-        </w:rPr>
-        <w:t xml:space="preserve"> para mejorar la experiencia de usuario.</w:t>
-      </w:r>
-    </w:p>
-    <w:p>
-      <w:pPr>
-        <w:pStyle w:val="ListParagraph"/>
-        <w:numPr>
-          <w:ilvl w:val="1"/>
-          <w:numId w:val="3"/>
-        </w:numPr>
-        <w:rPr>
-          <w:rFonts w:ascii="Arial Narrow" w:hAnsi="Arial Narrow"/>
-          <w:sz w:val="24"/>
-          <w:szCs w:val="24"/>
-        </w:rPr>
-      </w:pPr>
-      <w:r>
-        <w:rPr>
-          <w:rFonts w:ascii="Arial Narrow" w:hAnsi="Arial Narrow"/>
-          <w:sz w:val="24"/>
-          <w:szCs w:val="24"/>
-        </w:rPr>
-        <w:t>Localización: Usados en todas las páginas que contienen formularios.</w:t>
-      </w:r>
-    </w:p>
-    <w:p>
-      <w:pPr>
-        <w:pStyle w:val="ListParagraph"/>
-        <w:numPr>
-          <w:ilvl w:val="0"/>
-          <w:numId w:val="3"/>
-        </w:numPr>
-        <w:rPr>
-          <w:rFonts w:ascii="Arial Narrow" w:hAnsi="Arial Narrow"/>
-          <w:sz w:val="24"/>
-          <w:szCs w:val="24"/>
-        </w:rPr>
-      </w:pPr>
-      <w:r>
-        <w:rPr>
-          <w:rFonts w:ascii="Arial Narrow" w:hAnsi="Arial Narrow"/>
-          <w:sz w:val="24"/>
-          <w:szCs w:val="24"/>
-        </w:rPr>
-        <w:t>Atributo para los inputs de formulario “</w:t>
-      </w:r>
-      <w:proofErr w:type="spellStart"/>
-      <w:r>
-        <w:rPr>
-          <w:rFonts w:ascii="Arial Narrow" w:hAnsi="Arial Narrow"/>
-          <w:sz w:val="24"/>
-          <w:szCs w:val="24"/>
-        </w:rPr>
-        <w:t>form</w:t>
-      </w:r>
-      <w:proofErr w:type="spellEnd"/>
-      <w:r>
-        <w:rPr>
-          <w:rFonts w:ascii="Arial Narrow" w:hAnsi="Arial Narrow"/>
-          <w:sz w:val="24"/>
-          <w:szCs w:val="24"/>
-        </w:rPr>
-        <w:t>”, que permite colocar inputs fuera de la etiqueta del formulario, pero que apunten a él. Se ha empleado para hacer una tabla donde cada fila es un formulario, respetando la condición de que &lt;</w:t>
-      </w:r>
-      <w:proofErr w:type="spellStart"/>
-      <w:r>
-        <w:rPr>
-          <w:rFonts w:ascii="Arial Narrow" w:hAnsi="Arial Narrow"/>
-          <w:sz w:val="24"/>
-          <w:szCs w:val="24"/>
-        </w:rPr>
-        <w:t>form</w:t>
-      </w:r>
-      <w:proofErr w:type="spellEnd"/>
-      <w:r>
-        <w:rPr>
-          <w:rFonts w:ascii="Arial Narrow" w:hAnsi="Arial Narrow"/>
-          <w:sz w:val="24"/>
-          <w:szCs w:val="24"/>
-        </w:rPr>
-        <w:t>&gt; no puede estar dentro de &lt;</w:t>
-      </w:r>
-      <w:proofErr w:type="spellStart"/>
-      <w:r>
-        <w:rPr>
-          <w:rFonts w:ascii="Arial Narrow" w:hAnsi="Arial Narrow"/>
-          <w:sz w:val="24"/>
-          <w:szCs w:val="24"/>
-        </w:rPr>
-        <w:t>tr</w:t>
-      </w:r>
-      <w:proofErr w:type="spellEnd"/>
-      <w:r>
-        <w:rPr>
-          <w:rFonts w:ascii="Arial Narrow" w:hAnsi="Arial Narrow"/>
-          <w:sz w:val="24"/>
-          <w:szCs w:val="24"/>
-        </w:rPr>
-        <w:t>&gt;.</w:t>
-      </w:r>
-    </w:p>
-    <w:p>
-      <w:pPr>
-        <w:pStyle w:val="ListParagraph"/>
-        <w:numPr>
-          <w:ilvl w:val="1"/>
-          <w:numId w:val="3"/>
-        </w:numPr>
-        <w:rPr>
-          <w:rFonts w:ascii="Arial Narrow" w:hAnsi="Arial Narrow"/>
-          <w:sz w:val="24"/>
-          <w:szCs w:val="24"/>
-        </w:rPr>
-      </w:pPr>
-      <w:r>
-        <w:rPr>
-          <w:rFonts w:ascii="Arial Narrow" w:hAnsi="Arial Narrow"/>
-          <w:sz w:val="24"/>
-          <w:szCs w:val="24"/>
-        </w:rPr>
-        <w:t>Localización: Usado en manageProducts.php.</w:t>
-      </w:r>
-    </w:p>
-    <w:p>
-      <w:pPr>
-        <w:pStyle w:val="Heading3"/>
-        <w:rPr>
-          <w:rFonts w:ascii="Arial Narrow" w:hAnsi="Arial Narrow"/>
-        </w:rPr>
-      </w:pPr>
-      <w:r>
-        <w:rPr>
-          <w:rFonts w:ascii="Arial Narrow" w:hAnsi="Arial Narrow"/>
-        </w:rPr>
-        <w:t>USOS DE JQUERY</w:t>
-      </w:r>
-    </w:p>
-    <w:p>
-      <w:pPr>
-        <w:pStyle w:val="ListParagraph"/>
-        <w:numPr>
-          <w:ilvl w:val="0"/>
-          <w:numId w:val="4"/>
-        </w:numPr>
-        <w:rPr>
-          <w:rFonts w:ascii="Arial Narrow" w:hAnsi="Arial Narrow"/>
-        </w:rPr>
-      </w:pPr>
-      <w:r>
-        <w:rPr>
-          <w:rFonts w:ascii="Arial Narrow" w:hAnsi="Arial Narrow"/>
-          <w:sz w:val="24"/>
-          <w:szCs w:val="24"/>
-        </w:rPr>
-        <w:t xml:space="preserve">Validación de formularios: La segunda línea de </w:t>
-      </w:r>
-      <w:r>
-        <w:rPr>
-          <w:rFonts w:ascii="Arial Narrow" w:hAnsi="Arial Narrow"/>
-          <w:sz w:val="24"/>
-          <w:szCs w:val="24"/>
-        </w:rPr>
-        <w:t xml:space="preserve">defensa para mejorar la </w:t>
-      </w:r>
-      <w:r>
-        <w:rPr>
-          <w:rFonts w:ascii="Arial Narrow" w:hAnsi="Arial Narrow"/>
-          <w:sz w:val="24"/>
-          <w:szCs w:val="24"/>
-        </w:rPr>
-        <w:t>experiencia de usuario se re</w:t>
-      </w:r>
-      <w:r>
-        <w:rPr>
-          <w:rFonts w:ascii="Arial Narrow" w:hAnsi="Arial Narrow"/>
-          <w:sz w:val="24"/>
-          <w:szCs w:val="24"/>
-        </w:rPr>
-        <w:t>aliza con validaciones de formularios usando un plugin de jQuery, que indica exactamente en qué falla el formulario cuando el usuario lo deselecciona</w:t>
-      </w:r>
-      <w:r>
-        <w:rPr>
-          <w:rFonts w:ascii="Arial Narrow" w:hAnsi="Arial Narrow"/>
-        </w:rPr>
-        <w:t>.</w:t>
-      </w:r>
-    </w:p>
-    <w:p>
-      <w:pPr>
-        <w:pStyle w:val="ListParagraph"/>
-        <w:rPr>
-          <w:rFonts w:ascii="Arial Narrow" w:hAnsi="Arial Narrow"/>
-        </w:rPr>
-      </w:pPr>
-    </w:p>
-    <w:p>
-      <w:pPr>
-        <w:pStyle w:val="ListParagraph"/>
-        <w:numPr>
-          <w:ilvl w:val="0"/>
-          <w:numId w:val="4"/>
-        </w:numPr>
-        <w:rPr>
-          <w:rFonts w:ascii="Arial Narrow" w:hAnsi="Arial Narrow"/>
-        </w:rPr>
-      </w:pPr>
-      <w:r>
-        <w:rPr>
-          <w:rFonts w:ascii="Arial Narrow" w:hAnsi="Arial Narrow"/>
-          <w:sz w:val="24"/>
-          <w:szCs w:val="24"/>
-        </w:rPr>
-        <w:t>Validación de tarjetas de crédito:</w:t>
-      </w:r>
-      <w:r>
-        <w:rPr>
-          <w:rFonts w:ascii="Arial Narrow" w:hAnsi="Arial Narrow"/>
-        </w:rPr>
-        <w:t xml:space="preserve"> Se utiliza este plugin</w:t>
-      </w:r>
-      <w:r>
-        <w:rPr>
-          <w:rStyle w:val="FootnoteReference"/>
-          <w:rFonts w:ascii="Arial Narrow" w:hAnsi="Arial Narrow"/>
-          <w:sz w:val="24"/>
-          <w:szCs w:val="24"/>
-        </w:rPr>
-        <w:footnoteReference w:id="2"/>
-      </w:r>
-      <w:r>
-        <w:rPr>
-          <w:rFonts w:ascii="Arial Narrow" w:hAnsi="Arial Narrow"/>
-          <w:sz w:val="24"/>
-          <w:szCs w:val="24"/>
-        </w:rPr>
-        <w:t xml:space="preserve"> </w:t>
-      </w:r>
-      <w:r>
-        <w:rPr>
-          <w:rFonts w:ascii="Arial Narrow" w:hAnsi="Arial Narrow"/>
-        </w:rPr>
-        <w:t>para asegurarnos de que se solamente se introducen tarjetas de VISA, MASTERCARD Y AMEX. Además de ha modificado el plugin para adaptarlo a las necesidades del proyecto</w:t>
       </w:r>
     </w:p>
     <w:sectPr>
@@ -7175,14 +7227,6 @@
           <w:rFonts w:ascii="Arial Narrow" w:hAnsi="Arial Narrow"/>
         </w:rPr>
       </w:pPr>
-    </w:p>
-    <w:p>
-      <w:pPr>
-        <w:pStyle w:val="FootnoteText"/>
-        <w:rPr>
-          <w:rFonts w:ascii="Arial Narrow" w:hAnsi="Arial Narrow"/>
-        </w:rPr>
-      </w:pPr>
       <w:r>
         <w:rPr>
           <w:rFonts w:ascii="Arial Narrow" w:hAnsi="Arial Narrow"/>
@@ -7223,80 +7267,6 @@
           <w:rFonts w:ascii="Arial Narrow" w:hAnsi="Arial Narrow"/>
         </w:rPr>
       </w:pPr>
-      <w:r>
-        <w:rPr>
-          <w:rStyle w:val="FootnoteReference"/>
-          <w:rFonts w:ascii="Arial Narrow" w:hAnsi="Arial Narrow"/>
-        </w:rPr>
-        <w:footnoteRef/>
-      </w:r>
-      <w:r>
-        <w:rPr>
-          <w:rFonts w:ascii="Arial Narrow" w:hAnsi="Arial Narrow"/>
-        </w:rPr>
-        <w:t xml:space="preserve"> El plugin está disponible en </w:t>
-      </w:r>
-      <w:hyperlink r:id="rId3" w:history="1">
-        <w:r>
-          <w:rPr>
-            <w:rStyle w:val="Hyperlink"/>
-            <w:rFonts w:ascii="Arial Narrow" w:hAnsi="Arial Narrow"/>
-          </w:rPr>
-          <w:t>https://jqueryvalidation.org/</w:t>
-        </w:r>
-      </w:hyperlink>
-      <w:r>
-        <w:rPr>
-          <w:rFonts w:ascii="Arial Narrow" w:hAnsi="Arial Narrow"/>
-        </w:rPr>
-        <w:t xml:space="preserve"> </w:t>
-      </w:r>
-    </w:p>
-    <w:p>
-      <w:pPr>
-        <w:pStyle w:val="FootnoteText"/>
-        <w:rPr>
-          <w:rFonts w:ascii="Arial Narrow" w:hAnsi="Arial Narrow"/>
-        </w:rPr>
-      </w:pPr>
-    </w:p>
-    <w:p>
-      <w:pPr>
-        <w:pStyle w:val="FootnoteText"/>
-        <w:rPr>
-          <w:rFonts w:ascii="Arial Narrow" w:hAnsi="Arial Narrow"/>
-        </w:rPr>
-      </w:pPr>
-      <w:r>
-        <w:rPr>
-          <w:rFonts w:ascii="Arial Narrow" w:hAnsi="Arial Narrow"/>
-          <w:vertAlign w:val="superscript"/>
-        </w:rPr>
-        <w:t xml:space="preserve">2 </w:t>
-      </w:r>
-      <w:proofErr w:type="gramStart"/>
-      <w:r>
-        <w:rPr>
-          <w:rFonts w:ascii="Arial Narrow" w:hAnsi="Arial Narrow"/>
-        </w:rPr>
-        <w:t>El</w:t>
-      </w:r>
-      <w:proofErr w:type="gramEnd"/>
-      <w:r>
-        <w:rPr>
-          <w:rFonts w:ascii="Arial Narrow" w:hAnsi="Arial Narrow"/>
-        </w:rPr>
-        <w:t xml:space="preserve"> plugin está disponible en </w:t>
-      </w:r>
-      <w:hyperlink r:id="rId4" w:history="1">
-        <w:r>
-          <w:rPr>
-            <w:rStyle w:val="Hyperlink"/>
-            <w:rFonts w:ascii="Arial Narrow" w:hAnsi="Arial Narrow"/>
-          </w:rPr>
-          <w:t>https://tutorialzine.com/2016/11/simple-credit-card-validation-form</w:t>
-        </w:r>
-      </w:hyperlink>
     </w:p>
   </w:footnote>
 </w:footnotes>
@@ -8565,7 +8535,7 @@
 </file>
 
 <file path=customXml/itemProps1.xml><?xml version="1.0" encoding="utf-8"?>
-<ds:datastoreItem xmlns:ds="http://schemas.openxmlformats.org/officeDocument/2006/customXml" ds:itemID="{80020C36-B7D1-49EE-BA15-616BFB25EA12}">
+<ds:datastoreItem xmlns:ds="http://schemas.openxmlformats.org/officeDocument/2006/customXml" ds:itemID="{885B87EA-6AFC-42D4-9613-DEED843ECC3C}">
   <ds:schemaRefs>
     <ds:schemaRef ds:uri="http://schemas.openxmlformats.org/officeDocument/2006/bibliography"/>
   </ds:schemaRefs>

</xml_diff>

<commit_message>
Updated Payment Method Form and updated Resumen Ejecutivo
</commit_message>
<xml_diff>
--- a/Documentation/Resumen Ejecutivo.docx
+++ b/Documentation/Resumen Ejecutivo.docx
@@ -4,7 +4,7 @@
   <w:body>
     <w:p>
       <w:pPr>
-        <w:pStyle w:val="Heading2"/>
+        <w:pStyle w:val="Ttulo2"/>
         <w:rPr>
           <w:rFonts w:ascii="Arial Narrow" w:hAnsi="Arial Narrow"/>
           <w:lang w:val="en-US"/>
@@ -31,7 +31,7 @@
     </w:p>
     <w:tbl>
       <w:tblPr>
-        <w:tblStyle w:val="TableGrid"/>
+        <w:tblStyle w:val="Tablaconcuadrcula"/>
         <w:tblW w:w="0" w:type="auto"/>
         <w:tblLook w:val="04A0" w:firstRow="1" w:lastRow="0" w:firstColumn="1" w:lastColumn="0" w:noHBand="0" w:noVBand="1"/>
       </w:tblPr>
@@ -1035,7 +1035,7 @@
     </w:p>
     <w:p>
       <w:pPr>
-        <w:pStyle w:val="Heading2"/>
+        <w:pStyle w:val="Ttulo2"/>
         <w:rPr>
           <w:rFonts w:ascii="Arial Narrow" w:hAnsi="Arial Narrow"/>
           <w:lang w:val="en-US"/>
@@ -1058,7 +1058,7 @@
     </w:p>
     <w:p>
       <w:pPr>
-        <w:pStyle w:val="ListParagraph"/>
+        <w:pStyle w:val="Prrafodelista"/>
         <w:numPr>
           <w:ilvl w:val="0"/>
           <w:numId w:val="1"/>
@@ -1082,7 +1082,7 @@
     </w:p>
     <w:p>
       <w:pPr>
-        <w:pStyle w:val="ListParagraph"/>
+        <w:pStyle w:val="Prrafodelista"/>
         <w:numPr>
           <w:ilvl w:val="1"/>
           <w:numId w:val="1"/>
@@ -1106,7 +1106,7 @@
     </w:p>
     <w:p>
       <w:pPr>
-        <w:pStyle w:val="ListParagraph"/>
+        <w:pStyle w:val="Prrafodelista"/>
         <w:numPr>
           <w:ilvl w:val="2"/>
           <w:numId w:val="1"/>
@@ -1152,7 +1152,7 @@
     </w:p>
     <w:p>
       <w:pPr>
-        <w:pStyle w:val="ListParagraph"/>
+        <w:pStyle w:val="Prrafodelista"/>
         <w:numPr>
           <w:ilvl w:val="2"/>
           <w:numId w:val="1"/>
@@ -1228,7 +1228,7 @@
     </w:p>
     <w:p>
       <w:pPr>
-        <w:pStyle w:val="ListParagraph"/>
+        <w:pStyle w:val="Prrafodelista"/>
         <w:numPr>
           <w:ilvl w:val="2"/>
           <w:numId w:val="1"/>
@@ -1250,7 +1250,7 @@
     </w:p>
     <w:p>
       <w:pPr>
-        <w:pStyle w:val="ListParagraph"/>
+        <w:pStyle w:val="Prrafodelista"/>
         <w:numPr>
           <w:ilvl w:val="1"/>
           <w:numId w:val="1"/>
@@ -1272,7 +1272,7 @@
     </w:p>
     <w:p>
       <w:pPr>
-        <w:pStyle w:val="ListParagraph"/>
+        <w:pStyle w:val="Prrafodelista"/>
         <w:numPr>
           <w:ilvl w:val="2"/>
           <w:numId w:val="1"/>
@@ -1304,7 +1304,7 @@
     </w:p>
     <w:p>
       <w:pPr>
-        <w:pStyle w:val="ListParagraph"/>
+        <w:pStyle w:val="Prrafodelista"/>
         <w:numPr>
           <w:ilvl w:val="2"/>
           <w:numId w:val="1"/>
@@ -1385,7 +1385,7 @@
     </w:p>
     <w:p>
       <w:pPr>
-        <w:pStyle w:val="ListParagraph"/>
+        <w:pStyle w:val="Prrafodelista"/>
         <w:numPr>
           <w:ilvl w:val="2"/>
           <w:numId w:val="1"/>
@@ -1440,7 +1440,7 @@
     </w:p>
     <w:p>
       <w:pPr>
-        <w:pStyle w:val="ListParagraph"/>
+        <w:pStyle w:val="Prrafodelista"/>
         <w:numPr>
           <w:ilvl w:val="1"/>
           <w:numId w:val="1"/>
@@ -1464,7 +1464,7 @@
     </w:p>
     <w:p>
       <w:pPr>
-        <w:pStyle w:val="ListParagraph"/>
+        <w:pStyle w:val="Prrafodelista"/>
         <w:numPr>
           <w:ilvl w:val="2"/>
           <w:numId w:val="1"/>
@@ -1510,7 +1510,7 @@
     </w:p>
     <w:p>
       <w:pPr>
-        <w:pStyle w:val="ListParagraph"/>
+        <w:pStyle w:val="Prrafodelista"/>
         <w:numPr>
           <w:ilvl w:val="2"/>
           <w:numId w:val="1"/>
@@ -1622,7 +1622,7 @@
     </w:p>
     <w:p>
       <w:pPr>
-        <w:pStyle w:val="ListParagraph"/>
+        <w:pStyle w:val="Prrafodelista"/>
         <w:numPr>
           <w:ilvl w:val="2"/>
           <w:numId w:val="1"/>
@@ -1644,7 +1644,7 @@
     </w:p>
     <w:p>
       <w:pPr>
-        <w:pStyle w:val="ListParagraph"/>
+        <w:pStyle w:val="Prrafodelista"/>
         <w:numPr>
           <w:ilvl w:val="1"/>
           <w:numId w:val="1"/>
@@ -1668,7 +1668,7 @@
     </w:p>
     <w:p>
       <w:pPr>
-        <w:pStyle w:val="ListParagraph"/>
+        <w:pStyle w:val="Prrafodelista"/>
         <w:numPr>
           <w:ilvl w:val="2"/>
           <w:numId w:val="1"/>
@@ -1714,7 +1714,7 @@
     </w:p>
     <w:p>
       <w:pPr>
-        <w:pStyle w:val="ListParagraph"/>
+        <w:pStyle w:val="Prrafodelista"/>
         <w:numPr>
           <w:ilvl w:val="2"/>
           <w:numId w:val="1"/>
@@ -1887,7 +1887,7 @@
     </w:p>
     <w:p>
       <w:pPr>
-        <w:pStyle w:val="ListParagraph"/>
+        <w:pStyle w:val="Prrafodelista"/>
         <w:numPr>
           <w:ilvl w:val="2"/>
           <w:numId w:val="1"/>
@@ -1917,7 +1917,7 @@
     </w:p>
     <w:p>
       <w:pPr>
-        <w:pStyle w:val="ListParagraph"/>
+        <w:pStyle w:val="Prrafodelista"/>
         <w:numPr>
           <w:ilvl w:val="0"/>
           <w:numId w:val="1"/>
@@ -1939,7 +1939,7 @@
     </w:p>
     <w:p>
       <w:pPr>
-        <w:pStyle w:val="ListParagraph"/>
+        <w:pStyle w:val="Prrafodelista"/>
         <w:numPr>
           <w:ilvl w:val="1"/>
           <w:numId w:val="1"/>
@@ -1977,7 +1977,7 @@
     </w:p>
     <w:p>
       <w:pPr>
-        <w:pStyle w:val="ListParagraph"/>
+        <w:pStyle w:val="Prrafodelista"/>
         <w:numPr>
           <w:ilvl w:val="2"/>
           <w:numId w:val="1"/>
@@ -2025,7 +2025,7 @@
     </w:p>
     <w:p>
       <w:pPr>
-        <w:pStyle w:val="ListParagraph"/>
+        <w:pStyle w:val="Prrafodelista"/>
         <w:numPr>
           <w:ilvl w:val="2"/>
           <w:numId w:val="1"/>
@@ -2101,7 +2101,7 @@
     </w:p>
     <w:p>
       <w:pPr>
-        <w:pStyle w:val="ListParagraph"/>
+        <w:pStyle w:val="Prrafodelista"/>
         <w:numPr>
           <w:ilvl w:val="2"/>
           <w:numId w:val="1"/>
@@ -2123,7 +2123,7 @@
     </w:p>
     <w:p>
       <w:pPr>
-        <w:pStyle w:val="ListParagraph"/>
+        <w:pStyle w:val="Prrafodelista"/>
         <w:numPr>
           <w:ilvl w:val="1"/>
           <w:numId w:val="1"/>
@@ -2145,7 +2145,7 @@
     </w:p>
     <w:p>
       <w:pPr>
-        <w:pStyle w:val="ListParagraph"/>
+        <w:pStyle w:val="Prrafodelista"/>
         <w:numPr>
           <w:ilvl w:val="2"/>
           <w:numId w:val="1"/>
@@ -2185,7 +2185,7 @@
     </w:p>
     <w:p>
       <w:pPr>
-        <w:pStyle w:val="ListParagraph"/>
+        <w:pStyle w:val="Prrafodelista"/>
         <w:numPr>
           <w:ilvl w:val="2"/>
           <w:numId w:val="1"/>
@@ -2261,7 +2261,7 @@
     </w:p>
     <w:p>
       <w:pPr>
-        <w:pStyle w:val="ListParagraph"/>
+        <w:pStyle w:val="Prrafodelista"/>
         <w:numPr>
           <w:ilvl w:val="2"/>
           <w:numId w:val="1"/>
@@ -2299,7 +2299,7 @@
     </w:p>
     <w:p>
       <w:pPr>
-        <w:pStyle w:val="ListParagraph"/>
+        <w:pStyle w:val="Prrafodelista"/>
         <w:numPr>
           <w:ilvl w:val="1"/>
           <w:numId w:val="1"/>
@@ -2321,7 +2321,7 @@
     </w:p>
     <w:p>
       <w:pPr>
-        <w:pStyle w:val="ListParagraph"/>
+        <w:pStyle w:val="Prrafodelista"/>
         <w:numPr>
           <w:ilvl w:val="2"/>
           <w:numId w:val="1"/>
@@ -2353,7 +2353,7 @@
     </w:p>
     <w:p>
       <w:pPr>
-        <w:pStyle w:val="ListParagraph"/>
+        <w:pStyle w:val="Prrafodelista"/>
         <w:numPr>
           <w:ilvl w:val="2"/>
           <w:numId w:val="1"/>
@@ -2434,7 +2434,7 @@
     </w:p>
     <w:p>
       <w:pPr>
-        <w:pStyle w:val="ListParagraph"/>
+        <w:pStyle w:val="Prrafodelista"/>
         <w:numPr>
           <w:ilvl w:val="2"/>
           <w:numId w:val="1"/>
@@ -2489,7 +2489,7 @@
     </w:p>
     <w:p>
       <w:pPr>
-        <w:pStyle w:val="ListParagraph"/>
+        <w:pStyle w:val="Prrafodelista"/>
         <w:numPr>
           <w:ilvl w:val="1"/>
           <w:numId w:val="1"/>
@@ -2514,7 +2514,7 @@
     </w:p>
     <w:p>
       <w:pPr>
-        <w:pStyle w:val="ListParagraph"/>
+        <w:pStyle w:val="Prrafodelista"/>
         <w:numPr>
           <w:ilvl w:val="2"/>
           <w:numId w:val="1"/>
@@ -2560,7 +2560,7 @@
     </w:p>
     <w:p>
       <w:pPr>
-        <w:pStyle w:val="ListParagraph"/>
+        <w:pStyle w:val="Prrafodelista"/>
         <w:numPr>
           <w:ilvl w:val="2"/>
           <w:numId w:val="1"/>
@@ -2795,7 +2795,7 @@
     </w:p>
     <w:p>
       <w:pPr>
-        <w:pStyle w:val="ListParagraph"/>
+        <w:pStyle w:val="Prrafodelista"/>
         <w:numPr>
           <w:ilvl w:val="2"/>
           <w:numId w:val="1"/>
@@ -2818,7 +2818,7 @@
     </w:p>
     <w:p>
       <w:pPr>
-        <w:pStyle w:val="ListParagraph"/>
+        <w:pStyle w:val="Prrafodelista"/>
         <w:numPr>
           <w:ilvl w:val="1"/>
           <w:numId w:val="1"/>
@@ -2842,7 +2842,7 @@
     </w:p>
     <w:p>
       <w:pPr>
-        <w:pStyle w:val="ListParagraph"/>
+        <w:pStyle w:val="Prrafodelista"/>
         <w:numPr>
           <w:ilvl w:val="2"/>
           <w:numId w:val="1"/>
@@ -2897,7 +2897,7 @@
     </w:p>
     <w:p>
       <w:pPr>
-        <w:pStyle w:val="ListParagraph"/>
+        <w:pStyle w:val="Prrafodelista"/>
         <w:numPr>
           <w:ilvl w:val="2"/>
           <w:numId w:val="1"/>
@@ -3059,7 +3059,7 @@
     </w:p>
     <w:p>
       <w:pPr>
-        <w:pStyle w:val="ListParagraph"/>
+        <w:pStyle w:val="Prrafodelista"/>
         <w:numPr>
           <w:ilvl w:val="2"/>
           <w:numId w:val="1"/>
@@ -3082,7 +3082,7 @@
     </w:p>
     <w:p>
       <w:pPr>
-        <w:pStyle w:val="ListParagraph"/>
+        <w:pStyle w:val="Prrafodelista"/>
         <w:numPr>
           <w:ilvl w:val="0"/>
           <w:numId w:val="1"/>
@@ -3115,7 +3115,7 @@
     </w:p>
     <w:p>
       <w:pPr>
-        <w:pStyle w:val="ListParagraph"/>
+        <w:pStyle w:val="Prrafodelista"/>
         <w:numPr>
           <w:ilvl w:val="1"/>
           <w:numId w:val="1"/>
@@ -3139,7 +3139,7 @@
     </w:p>
     <w:p>
       <w:pPr>
-        <w:pStyle w:val="ListParagraph"/>
+        <w:pStyle w:val="Prrafodelista"/>
         <w:numPr>
           <w:ilvl w:val="2"/>
           <w:numId w:val="1"/>
@@ -3182,7 +3182,7 @@
     </w:p>
     <w:p>
       <w:pPr>
-        <w:pStyle w:val="ListParagraph"/>
+        <w:pStyle w:val="Prrafodelista"/>
         <w:numPr>
           <w:ilvl w:val="2"/>
           <w:numId w:val="1"/>
@@ -3302,7 +3302,7 @@
     </w:p>
     <w:p>
       <w:pPr>
-        <w:pStyle w:val="ListParagraph"/>
+        <w:pStyle w:val="Prrafodelista"/>
         <w:numPr>
           <w:ilvl w:val="2"/>
           <w:numId w:val="1"/>
@@ -3324,7 +3324,7 @@
     </w:p>
     <w:p>
       <w:pPr>
-        <w:pStyle w:val="ListParagraph"/>
+        <w:pStyle w:val="Prrafodelista"/>
         <w:numPr>
           <w:ilvl w:val="1"/>
           <w:numId w:val="1"/>
@@ -3362,7 +3362,7 @@
     </w:p>
     <w:p>
       <w:pPr>
-        <w:pStyle w:val="ListParagraph"/>
+        <w:pStyle w:val="Prrafodelista"/>
         <w:numPr>
           <w:ilvl w:val="2"/>
           <w:numId w:val="1"/>
@@ -3402,7 +3402,7 @@
     </w:p>
     <w:p>
       <w:pPr>
-        <w:pStyle w:val="ListParagraph"/>
+        <w:pStyle w:val="Prrafodelista"/>
         <w:numPr>
           <w:ilvl w:val="2"/>
           <w:numId w:val="1"/>
@@ -3566,7 +3566,7 @@
     </w:p>
     <w:p>
       <w:pPr>
-        <w:pStyle w:val="ListParagraph"/>
+        <w:pStyle w:val="Prrafodelista"/>
         <w:numPr>
           <w:ilvl w:val="2"/>
           <w:numId w:val="1"/>
@@ -3588,7 +3588,7 @@
     </w:p>
     <w:p>
       <w:pPr>
-        <w:pStyle w:val="ListParagraph"/>
+        <w:pStyle w:val="Prrafodelista"/>
         <w:numPr>
           <w:ilvl w:val="1"/>
           <w:numId w:val="1"/>
@@ -3605,8 +3605,96 @@
           <w:sz w:val="24"/>
           <w:szCs w:val="24"/>
         </w:rPr>
-        <w:t>LEER</w:t>
-      </w:r>
+        <w:t xml:space="preserve">LEER </w:t>
+      </w:r>
+      <w:r>
+        <w:rPr>
+          <w:rFonts w:ascii="Arial Narrow" w:hAnsi="Arial Narrow"/>
+          <w:sz w:val="24"/>
+          <w:szCs w:val="24"/>
+        </w:rPr>
+        <w:t>2</w:t>
+      </w:r>
+      <w:r>
+        <w:rPr>
+          <w:rFonts w:ascii="Arial Narrow" w:hAnsi="Arial Narrow"/>
+          <w:sz w:val="24"/>
+          <w:szCs w:val="24"/>
+        </w:rPr>
+        <w:t>:</w:t>
+      </w:r>
+    </w:p>
+    <w:p>
+      <w:pPr>
+        <w:pStyle w:val="Prrafodelista"/>
+        <w:numPr>
+          <w:ilvl w:val="2"/>
+          <w:numId w:val="1"/>
+        </w:numPr>
+        <w:rPr>
+          <w:rFonts w:ascii="Arial Narrow" w:hAnsi="Arial Narrow"/>
+          <w:sz w:val="24"/>
+          <w:szCs w:val="24"/>
+        </w:rPr>
+      </w:pPr>
+      <w:r>
+        <w:rPr>
+          <w:rFonts w:ascii="Arial Narrow" w:hAnsi="Arial Narrow"/>
+          <w:sz w:val="24"/>
+          <w:szCs w:val="24"/>
+        </w:rPr>
+        <w:t xml:space="preserve">Localización: </w:t>
+      </w:r>
+      <w:proofErr w:type="spellStart"/>
+      <w:r>
+        <w:rPr>
+          <w:rFonts w:ascii="Arial Narrow" w:hAnsi="Arial Narrow"/>
+          <w:sz w:val="24"/>
+          <w:szCs w:val="24"/>
+        </w:rPr>
+        <w:t>order.php</w:t>
+      </w:r>
+      <w:proofErr w:type="spellEnd"/>
+      <w:r>
+        <w:rPr>
+          <w:rFonts w:ascii="Arial Narrow" w:hAnsi="Arial Narrow"/>
+          <w:sz w:val="24"/>
+          <w:szCs w:val="24"/>
+        </w:rPr>
+        <w:t>.</w:t>
+      </w:r>
+    </w:p>
+    <w:p>
+      <w:pPr>
+        <w:pStyle w:val="Prrafodelista"/>
+        <w:numPr>
+          <w:ilvl w:val="2"/>
+          <w:numId w:val="1"/>
+        </w:numPr>
+        <w:rPr>
+          <w:rFonts w:ascii="Arial Narrow" w:hAnsi="Arial Narrow"/>
+          <w:sz w:val="24"/>
+          <w:szCs w:val="24"/>
+        </w:rPr>
+      </w:pPr>
+      <w:r>
+        <w:rPr>
+          <w:rFonts w:ascii="Arial Narrow" w:hAnsi="Arial Narrow"/>
+          <w:sz w:val="24"/>
+          <w:szCs w:val="24"/>
+        </w:rPr>
+        <w:t>Acceso: Entramos a “</w:t>
+      </w:r>
+      <w:proofErr w:type="spellStart"/>
+      <w:r>
+        <w:rPr>
+          <w:rFonts w:ascii="Arial Narrow" w:hAnsi="Arial Narrow"/>
+          <w:sz w:val="24"/>
+          <w:szCs w:val="24"/>
+        </w:rPr>
+        <w:t>build</w:t>
+      </w:r>
+      <w:proofErr w:type="spellEnd"/>
       <w:r>
         <w:rPr>
           <w:rFonts w:ascii="Arial Narrow" w:hAnsi="Arial Narrow"/>
@@ -3615,26 +3703,64 @@
         </w:rPr>
         <w:t xml:space="preserve"> </w:t>
       </w:r>
-      <w:r>
-        <w:rPr>
-          <w:rFonts w:ascii="Arial Narrow" w:hAnsi="Arial Narrow"/>
-          <w:sz w:val="24"/>
-          <w:szCs w:val="24"/>
-        </w:rPr>
-        <w:t>2</w:t>
-      </w:r>
-      <w:r>
-        <w:rPr>
-          <w:rFonts w:ascii="Arial Narrow" w:hAnsi="Arial Narrow"/>
-          <w:sz w:val="24"/>
-          <w:szCs w:val="24"/>
-        </w:rPr>
-        <w:t>:</w:t>
-      </w:r>
-    </w:p>
-    <w:p>
-      <w:pPr>
-        <w:pStyle w:val="ListParagraph"/>
+      <w:proofErr w:type="spellStart"/>
+      <w:r>
+        <w:rPr>
+          <w:rFonts w:ascii="Arial Narrow" w:hAnsi="Arial Narrow"/>
+          <w:sz w:val="24"/>
+          <w:szCs w:val="24"/>
+        </w:rPr>
+        <w:t>computer</w:t>
+      </w:r>
+      <w:proofErr w:type="spellEnd"/>
+      <w:r>
+        <w:rPr>
+          <w:rFonts w:ascii="Arial Narrow" w:hAnsi="Arial Narrow"/>
+          <w:sz w:val="24"/>
+          <w:szCs w:val="24"/>
+        </w:rPr>
+        <w:t>” y construimos un ordenador. Aceptamos y damos a “</w:t>
+      </w:r>
+      <w:proofErr w:type="spellStart"/>
+      <w:r>
+        <w:rPr>
+          <w:rFonts w:ascii="Arial Narrow" w:hAnsi="Arial Narrow"/>
+          <w:sz w:val="24"/>
+          <w:szCs w:val="24"/>
+        </w:rPr>
+        <w:t>Confirm</w:t>
+      </w:r>
+      <w:proofErr w:type="spellEnd"/>
+      <w:r>
+        <w:rPr>
+          <w:rFonts w:ascii="Arial Narrow" w:hAnsi="Arial Narrow"/>
+          <w:sz w:val="24"/>
+          <w:szCs w:val="24"/>
+        </w:rPr>
+        <w:t xml:space="preserve"> </w:t>
+      </w:r>
+      <w:proofErr w:type="spellStart"/>
+      <w:r>
+        <w:rPr>
+          <w:rFonts w:ascii="Arial Narrow" w:hAnsi="Arial Narrow"/>
+          <w:sz w:val="24"/>
+          <w:szCs w:val="24"/>
+        </w:rPr>
+        <w:t>order</w:t>
+      </w:r>
+      <w:proofErr w:type="spellEnd"/>
+      <w:r>
+        <w:rPr>
+          <w:rFonts w:ascii="Arial Narrow" w:hAnsi="Arial Narrow"/>
+          <w:sz w:val="24"/>
+          <w:szCs w:val="24"/>
+        </w:rPr>
+        <w:t>”. El sistema buscará los productos en la base de datos para calcular los precios.</w:t>
+      </w:r>
+    </w:p>
+    <w:p>
+      <w:pPr>
+        <w:pStyle w:val="Prrafodelista"/>
         <w:numPr>
           <w:ilvl w:val="2"/>
           <w:numId w:val="1"/>
@@ -3651,6 +3777,50 @@
           <w:sz w:val="24"/>
           <w:szCs w:val="24"/>
         </w:rPr>
+        <w:t xml:space="preserve">Casos de uso: CU10. </w:t>
+      </w:r>
+    </w:p>
+    <w:p>
+      <w:pPr>
+        <w:pStyle w:val="Prrafodelista"/>
+        <w:numPr>
+          <w:ilvl w:val="1"/>
+          <w:numId w:val="1"/>
+        </w:numPr>
+        <w:rPr>
+          <w:rFonts w:ascii="Arial Narrow" w:hAnsi="Arial Narrow"/>
+          <w:sz w:val="24"/>
+          <w:szCs w:val="24"/>
+        </w:rPr>
+      </w:pPr>
+      <w:r>
+        <w:rPr>
+          <w:rFonts w:ascii="Arial Narrow" w:hAnsi="Arial Narrow"/>
+          <w:sz w:val="24"/>
+          <w:szCs w:val="24"/>
+        </w:rPr>
+        <w:t>LEER 3:</w:t>
+      </w:r>
+    </w:p>
+    <w:p>
+      <w:pPr>
+        <w:pStyle w:val="Prrafodelista"/>
+        <w:numPr>
+          <w:ilvl w:val="2"/>
+          <w:numId w:val="1"/>
+        </w:numPr>
+        <w:rPr>
+          <w:rFonts w:ascii="Arial Narrow" w:hAnsi="Arial Narrow"/>
+          <w:sz w:val="24"/>
+          <w:szCs w:val="24"/>
+        </w:rPr>
+      </w:pPr>
+      <w:r>
+        <w:rPr>
+          <w:rFonts w:ascii="Arial Narrow" w:hAnsi="Arial Narrow"/>
+          <w:sz w:val="24"/>
+          <w:szCs w:val="24"/>
+        </w:rPr>
         <w:t xml:space="preserve">Localización: </w:t>
       </w:r>
       <w:proofErr w:type="spellStart"/>
@@ -3660,7 +3830,681 @@
           <w:sz w:val="24"/>
           <w:szCs w:val="24"/>
         </w:rPr>
-        <w:t>order</w:t>
+        <w:t>account.php</w:t>
+      </w:r>
+      <w:proofErr w:type="spellEnd"/>
+    </w:p>
+    <w:p>
+      <w:pPr>
+        <w:pStyle w:val="Prrafodelista"/>
+        <w:numPr>
+          <w:ilvl w:val="2"/>
+          <w:numId w:val="1"/>
+        </w:numPr>
+        <w:rPr>
+          <w:rFonts w:ascii="Arial Narrow" w:hAnsi="Arial Narrow"/>
+          <w:sz w:val="24"/>
+          <w:szCs w:val="24"/>
+        </w:rPr>
+      </w:pPr>
+      <w:r>
+        <w:rPr>
+          <w:rFonts w:ascii="Arial Narrow" w:hAnsi="Arial Narrow"/>
+          <w:sz w:val="24"/>
+          <w:szCs w:val="24"/>
+        </w:rPr>
+        <w:t xml:space="preserve">Acceso: </w:t>
+      </w:r>
+      <w:proofErr w:type="spellStart"/>
+      <w:r>
+        <w:rPr>
+          <w:rFonts w:ascii="Arial Narrow" w:hAnsi="Arial Narrow"/>
+          <w:sz w:val="24"/>
+          <w:szCs w:val="24"/>
+        </w:rPr>
+        <w:t>Loguearse</w:t>
+      </w:r>
+      <w:proofErr w:type="spellEnd"/>
+      <w:r>
+        <w:rPr>
+          <w:rFonts w:ascii="Arial Narrow" w:hAnsi="Arial Narrow"/>
+          <w:sz w:val="24"/>
+          <w:szCs w:val="24"/>
+        </w:rPr>
+        <w:t xml:space="preserve">. </w:t>
+      </w:r>
+      <w:r>
+        <w:rPr>
+          <w:rFonts w:ascii="Arial Narrow" w:hAnsi="Arial Narrow"/>
+          <w:sz w:val="24"/>
+          <w:szCs w:val="24"/>
+        </w:rPr>
+        <w:t>Después, acceder a “</w:t>
+      </w:r>
+      <w:proofErr w:type="spellStart"/>
+      <w:r>
+        <w:rPr>
+          <w:rFonts w:ascii="Arial Narrow" w:hAnsi="Arial Narrow"/>
+          <w:sz w:val="24"/>
+          <w:szCs w:val="24"/>
+        </w:rPr>
+        <w:t>My</w:t>
+      </w:r>
+      <w:proofErr w:type="spellEnd"/>
+      <w:r>
+        <w:rPr>
+          <w:rFonts w:ascii="Arial Narrow" w:hAnsi="Arial Narrow"/>
+          <w:sz w:val="24"/>
+          <w:szCs w:val="24"/>
+        </w:rPr>
+        <w:t xml:space="preserve"> </w:t>
+      </w:r>
+      <w:proofErr w:type="spellStart"/>
+      <w:r>
+        <w:rPr>
+          <w:rFonts w:ascii="Arial Narrow" w:hAnsi="Arial Narrow"/>
+          <w:sz w:val="24"/>
+          <w:szCs w:val="24"/>
+        </w:rPr>
+        <w:t>Account</w:t>
+      </w:r>
+      <w:proofErr w:type="spellEnd"/>
+      <w:r>
+        <w:rPr>
+          <w:rFonts w:ascii="Arial Narrow" w:hAnsi="Arial Narrow"/>
+          <w:sz w:val="24"/>
+          <w:szCs w:val="24"/>
+        </w:rPr>
+        <w:t xml:space="preserve">”. </w:t>
+      </w:r>
+      <w:r>
+        <w:rPr>
+          <w:rFonts w:ascii="Arial Narrow" w:hAnsi="Arial Narrow"/>
+          <w:sz w:val="24"/>
+          <w:szCs w:val="24"/>
+        </w:rPr>
+        <w:t>Navegar hasta “</w:t>
+      </w:r>
+      <w:proofErr w:type="spellStart"/>
+      <w:r>
+        <w:rPr>
+          <w:rFonts w:ascii="Arial Narrow" w:hAnsi="Arial Narrow"/>
+          <w:sz w:val="24"/>
+          <w:szCs w:val="24"/>
+        </w:rPr>
+        <w:t>My</w:t>
+      </w:r>
+      <w:proofErr w:type="spellEnd"/>
+      <w:r>
+        <w:rPr>
+          <w:rFonts w:ascii="Arial Narrow" w:hAnsi="Arial Narrow"/>
+          <w:sz w:val="24"/>
+          <w:szCs w:val="24"/>
+        </w:rPr>
+        <w:t xml:space="preserve"> </w:t>
+      </w:r>
+      <w:proofErr w:type="spellStart"/>
+      <w:r>
+        <w:rPr>
+          <w:rFonts w:ascii="Arial Narrow" w:hAnsi="Arial Narrow"/>
+          <w:sz w:val="24"/>
+          <w:szCs w:val="24"/>
+        </w:rPr>
+        <w:t>Orders</w:t>
+      </w:r>
+      <w:proofErr w:type="spellEnd"/>
+      <w:r>
+        <w:rPr>
+          <w:rFonts w:ascii="Arial Narrow" w:hAnsi="Arial Narrow"/>
+          <w:sz w:val="24"/>
+          <w:szCs w:val="24"/>
+        </w:rPr>
+        <w:t>”.</w:t>
+      </w:r>
+    </w:p>
+    <w:p>
+      <w:pPr>
+        <w:pStyle w:val="Prrafodelista"/>
+        <w:numPr>
+          <w:ilvl w:val="2"/>
+          <w:numId w:val="1"/>
+        </w:numPr>
+        <w:rPr>
+          <w:rFonts w:ascii="Arial Narrow" w:hAnsi="Arial Narrow"/>
+          <w:sz w:val="24"/>
+          <w:szCs w:val="24"/>
+        </w:rPr>
+      </w:pPr>
+      <w:proofErr w:type="spellStart"/>
+      <w:r>
+        <w:rPr>
+          <w:rFonts w:ascii="Arial Narrow" w:hAnsi="Arial Narrow"/>
+          <w:sz w:val="24"/>
+          <w:szCs w:val="24"/>
+          <w:lang w:val="en-US"/>
+        </w:rPr>
+        <w:t>Casos</w:t>
+      </w:r>
+      <w:proofErr w:type="spellEnd"/>
+      <w:r>
+        <w:rPr>
+          <w:rFonts w:ascii="Arial Narrow" w:hAnsi="Arial Narrow"/>
+          <w:sz w:val="24"/>
+          <w:szCs w:val="24"/>
+          <w:lang w:val="en-US"/>
+        </w:rPr>
+        <w:t xml:space="preserve"> de </w:t>
+      </w:r>
+      <w:proofErr w:type="spellStart"/>
+      <w:r>
+        <w:rPr>
+          <w:rFonts w:ascii="Arial Narrow" w:hAnsi="Arial Narrow"/>
+          <w:sz w:val="24"/>
+          <w:szCs w:val="24"/>
+          <w:lang w:val="en-US"/>
+        </w:rPr>
+        <w:t>uso</w:t>
+      </w:r>
+      <w:proofErr w:type="spellEnd"/>
+      <w:r>
+        <w:rPr>
+          <w:rFonts w:ascii="Arial Narrow" w:hAnsi="Arial Narrow"/>
+          <w:sz w:val="24"/>
+          <w:szCs w:val="24"/>
+          <w:lang w:val="en-US"/>
+        </w:rPr>
+        <w:t>: CU04.</w:t>
+      </w:r>
+    </w:p>
+    <w:p>
+      <w:pPr>
+        <w:pStyle w:val="Prrafodelista"/>
+        <w:numPr>
+          <w:ilvl w:val="1"/>
+          <w:numId w:val="1"/>
+        </w:numPr>
+        <w:rPr>
+          <w:rFonts w:ascii="Arial Narrow" w:hAnsi="Arial Narrow"/>
+          <w:sz w:val="24"/>
+          <w:szCs w:val="24"/>
+        </w:rPr>
+      </w:pPr>
+      <w:r>
+        <w:rPr>
+          <w:rFonts w:ascii="Arial Narrow" w:hAnsi="Arial Narrow"/>
+          <w:sz w:val="24"/>
+          <w:szCs w:val="24"/>
+        </w:rPr>
+        <w:t>ACTUALIZAR:</w:t>
+      </w:r>
+    </w:p>
+    <w:p>
+      <w:pPr>
+        <w:pStyle w:val="Prrafodelista"/>
+        <w:numPr>
+          <w:ilvl w:val="2"/>
+          <w:numId w:val="1"/>
+        </w:numPr>
+        <w:rPr>
+          <w:rFonts w:ascii="Arial Narrow" w:hAnsi="Arial Narrow"/>
+          <w:sz w:val="24"/>
+          <w:szCs w:val="24"/>
+        </w:rPr>
+      </w:pPr>
+      <w:r>
+        <w:rPr>
+          <w:rFonts w:ascii="Arial Narrow" w:hAnsi="Arial Narrow"/>
+          <w:sz w:val="24"/>
+          <w:szCs w:val="24"/>
+        </w:rPr>
+        <w:t xml:space="preserve">Localización: </w:t>
+      </w:r>
+      <w:proofErr w:type="spellStart"/>
+      <w:r>
+        <w:rPr>
+          <w:rFonts w:ascii="Arial Narrow" w:hAnsi="Arial Narrow"/>
+          <w:sz w:val="24"/>
+          <w:szCs w:val="24"/>
+        </w:rPr>
+        <w:t>manageProduct.php</w:t>
+      </w:r>
+      <w:proofErr w:type="spellEnd"/>
+      <w:r>
+        <w:rPr>
+          <w:rFonts w:ascii="Arial Narrow" w:hAnsi="Arial Narrow"/>
+          <w:sz w:val="24"/>
+          <w:szCs w:val="24"/>
+        </w:rPr>
+        <w:t>.</w:t>
+      </w:r>
+    </w:p>
+    <w:p>
+      <w:pPr>
+        <w:pStyle w:val="Prrafodelista"/>
+        <w:numPr>
+          <w:ilvl w:val="2"/>
+          <w:numId w:val="1"/>
+        </w:numPr>
+        <w:rPr>
+          <w:rFonts w:ascii="Arial Narrow" w:hAnsi="Arial Narrow"/>
+          <w:sz w:val="24"/>
+          <w:szCs w:val="24"/>
+        </w:rPr>
+      </w:pPr>
+      <w:r>
+        <w:rPr>
+          <w:rFonts w:ascii="Arial Narrow" w:hAnsi="Arial Narrow"/>
+          <w:sz w:val="24"/>
+          <w:szCs w:val="24"/>
+        </w:rPr>
+        <w:t xml:space="preserve">Acceso: </w:t>
+      </w:r>
+      <w:r>
+        <w:rPr>
+          <w:rFonts w:ascii="Arial Narrow" w:hAnsi="Arial Narrow"/>
+          <w:sz w:val="24"/>
+          <w:szCs w:val="24"/>
+        </w:rPr>
+        <w:t xml:space="preserve">Tras </w:t>
+      </w:r>
+      <w:proofErr w:type="spellStart"/>
+      <w:r>
+        <w:rPr>
+          <w:rFonts w:ascii="Arial Narrow" w:hAnsi="Arial Narrow"/>
+          <w:sz w:val="24"/>
+          <w:szCs w:val="24"/>
+        </w:rPr>
+        <w:t>logearse</w:t>
+      </w:r>
+      <w:proofErr w:type="spellEnd"/>
+      <w:r>
+        <w:rPr>
+          <w:rFonts w:ascii="Arial Narrow" w:hAnsi="Arial Narrow"/>
+          <w:sz w:val="24"/>
+          <w:szCs w:val="24"/>
+        </w:rPr>
+        <w:t xml:space="preserve"> como a</w:t>
+      </w:r>
+      <w:r>
+        <w:rPr>
+          <w:rFonts w:ascii="Arial Narrow" w:hAnsi="Arial Narrow"/>
+          <w:sz w:val="24"/>
+          <w:szCs w:val="24"/>
+        </w:rPr>
+        <w:t>dministrador accedemos a “</w:t>
+      </w:r>
+      <w:proofErr w:type="spellStart"/>
+      <w:r>
+        <w:rPr>
+          <w:rFonts w:ascii="Arial Narrow" w:hAnsi="Arial Narrow"/>
+          <w:sz w:val="24"/>
+          <w:szCs w:val="24"/>
+        </w:rPr>
+        <w:t>My</w:t>
+      </w:r>
+      <w:proofErr w:type="spellEnd"/>
+      <w:r>
+        <w:rPr>
+          <w:rFonts w:ascii="Arial Narrow" w:hAnsi="Arial Narrow"/>
+          <w:sz w:val="24"/>
+          <w:szCs w:val="24"/>
+        </w:rPr>
+        <w:t xml:space="preserve"> </w:t>
+      </w:r>
+      <w:proofErr w:type="spellStart"/>
+      <w:r>
+        <w:rPr>
+          <w:rFonts w:ascii="Arial Narrow" w:hAnsi="Arial Narrow"/>
+          <w:sz w:val="24"/>
+          <w:szCs w:val="24"/>
+        </w:rPr>
+        <w:t>Account</w:t>
+      </w:r>
+      <w:proofErr w:type="spellEnd"/>
+      <w:r>
+        <w:rPr>
+          <w:rFonts w:ascii="Arial Narrow" w:hAnsi="Arial Narrow"/>
+          <w:sz w:val="24"/>
+          <w:szCs w:val="24"/>
+        </w:rPr>
+        <w:t>” y pinchamos en “</w:t>
+      </w:r>
+      <w:proofErr w:type="spellStart"/>
+      <w:r>
+        <w:rPr>
+          <w:rFonts w:ascii="Arial Narrow" w:hAnsi="Arial Narrow"/>
+          <w:sz w:val="24"/>
+          <w:szCs w:val="24"/>
+        </w:rPr>
+        <w:t>Edit</w:t>
+      </w:r>
+      <w:proofErr w:type="spellEnd"/>
+      <w:r>
+        <w:rPr>
+          <w:rFonts w:ascii="Arial Narrow" w:hAnsi="Arial Narrow"/>
+          <w:sz w:val="24"/>
+          <w:szCs w:val="24"/>
+        </w:rPr>
+        <w:t xml:space="preserve"> </w:t>
+      </w:r>
+      <w:proofErr w:type="spellStart"/>
+      <w:r>
+        <w:rPr>
+          <w:rFonts w:ascii="Arial Narrow" w:hAnsi="Arial Narrow"/>
+          <w:sz w:val="24"/>
+          <w:szCs w:val="24"/>
+        </w:rPr>
+        <w:t>Product</w:t>
+      </w:r>
+      <w:proofErr w:type="spellEnd"/>
+      <w:r>
+        <w:rPr>
+          <w:rFonts w:ascii="Arial Narrow" w:hAnsi="Arial Narrow"/>
+          <w:sz w:val="24"/>
+          <w:szCs w:val="24"/>
+        </w:rPr>
+        <w:t>”.</w:t>
+      </w:r>
+    </w:p>
+    <w:p>
+      <w:pPr>
+        <w:pStyle w:val="Prrafodelista"/>
+        <w:numPr>
+          <w:ilvl w:val="2"/>
+          <w:numId w:val="1"/>
+        </w:numPr>
+        <w:rPr>
+          <w:rFonts w:ascii="Arial Narrow" w:hAnsi="Arial Narrow"/>
+          <w:sz w:val="24"/>
+          <w:szCs w:val="24"/>
+        </w:rPr>
+      </w:pPr>
+      <w:r>
+        <w:rPr>
+          <w:rFonts w:ascii="Arial Narrow" w:hAnsi="Arial Narrow"/>
+          <w:sz w:val="24"/>
+          <w:szCs w:val="24"/>
+        </w:rPr>
+        <w:t>Casos de uso: CU13.</w:t>
+      </w:r>
+    </w:p>
+    <w:p>
+      <w:pPr>
+        <w:pStyle w:val="Prrafodelista"/>
+        <w:numPr>
+          <w:ilvl w:val="1"/>
+          <w:numId w:val="1"/>
+        </w:numPr>
+        <w:rPr>
+          <w:rFonts w:ascii="Arial Narrow" w:hAnsi="Arial Narrow"/>
+          <w:sz w:val="24"/>
+          <w:szCs w:val="24"/>
+        </w:rPr>
+      </w:pPr>
+      <w:r>
+        <w:rPr>
+          <w:rFonts w:ascii="Arial Narrow" w:hAnsi="Arial Narrow"/>
+          <w:sz w:val="24"/>
+          <w:szCs w:val="24"/>
+        </w:rPr>
+        <w:t>BORRAR:</w:t>
+      </w:r>
+    </w:p>
+    <w:p>
+      <w:pPr>
+        <w:pStyle w:val="Prrafodelista"/>
+        <w:numPr>
+          <w:ilvl w:val="2"/>
+          <w:numId w:val="1"/>
+        </w:numPr>
+        <w:rPr>
+          <w:rFonts w:ascii="Arial Narrow" w:hAnsi="Arial Narrow"/>
+          <w:sz w:val="24"/>
+          <w:szCs w:val="24"/>
+        </w:rPr>
+      </w:pPr>
+      <w:r>
+        <w:rPr>
+          <w:rFonts w:ascii="Arial Narrow" w:hAnsi="Arial Narrow"/>
+          <w:sz w:val="24"/>
+          <w:szCs w:val="24"/>
+        </w:rPr>
+        <w:t xml:space="preserve">Localización: </w:t>
+      </w:r>
+      <w:proofErr w:type="spellStart"/>
+      <w:r>
+        <w:rPr>
+          <w:rFonts w:ascii="Arial Narrow" w:hAnsi="Arial Narrow"/>
+          <w:sz w:val="24"/>
+          <w:szCs w:val="24"/>
+        </w:rPr>
+        <w:t>manageProduct.php</w:t>
+      </w:r>
+      <w:proofErr w:type="spellEnd"/>
+    </w:p>
+    <w:p>
+      <w:pPr>
+        <w:pStyle w:val="Prrafodelista"/>
+        <w:numPr>
+          <w:ilvl w:val="2"/>
+          <w:numId w:val="1"/>
+        </w:numPr>
+        <w:rPr>
+          <w:rFonts w:ascii="Arial Narrow" w:hAnsi="Arial Narrow"/>
+          <w:sz w:val="24"/>
+          <w:szCs w:val="24"/>
+        </w:rPr>
+      </w:pPr>
+      <w:r>
+        <w:rPr>
+          <w:rFonts w:ascii="Arial Narrow" w:hAnsi="Arial Narrow"/>
+          <w:sz w:val="24"/>
+          <w:szCs w:val="24"/>
+        </w:rPr>
+        <w:t xml:space="preserve">Acceso: </w:t>
+      </w:r>
+      <w:r>
+        <w:rPr>
+          <w:rFonts w:ascii="Arial Narrow" w:hAnsi="Arial Narrow"/>
+          <w:sz w:val="24"/>
+          <w:szCs w:val="24"/>
+        </w:rPr>
+        <w:t xml:space="preserve">Tras </w:t>
+      </w:r>
+      <w:proofErr w:type="spellStart"/>
+      <w:r>
+        <w:rPr>
+          <w:rFonts w:ascii="Arial Narrow" w:hAnsi="Arial Narrow"/>
+          <w:sz w:val="24"/>
+          <w:szCs w:val="24"/>
+        </w:rPr>
+        <w:t>logearse</w:t>
+      </w:r>
+      <w:proofErr w:type="spellEnd"/>
+      <w:r>
+        <w:rPr>
+          <w:rFonts w:ascii="Arial Narrow" w:hAnsi="Arial Narrow"/>
+          <w:sz w:val="24"/>
+          <w:szCs w:val="24"/>
+        </w:rPr>
+        <w:t xml:space="preserve"> como a</w:t>
+      </w:r>
+      <w:r>
+        <w:rPr>
+          <w:rFonts w:ascii="Arial Narrow" w:hAnsi="Arial Narrow"/>
+          <w:sz w:val="24"/>
+          <w:szCs w:val="24"/>
+        </w:rPr>
+        <w:t>dministrador accedemos a “</w:t>
+      </w:r>
+      <w:proofErr w:type="spellStart"/>
+      <w:r>
+        <w:rPr>
+          <w:rFonts w:ascii="Arial Narrow" w:hAnsi="Arial Narrow"/>
+          <w:sz w:val="24"/>
+          <w:szCs w:val="24"/>
+        </w:rPr>
+        <w:t>My</w:t>
+      </w:r>
+      <w:proofErr w:type="spellEnd"/>
+      <w:r>
+        <w:rPr>
+          <w:rFonts w:ascii="Arial Narrow" w:hAnsi="Arial Narrow"/>
+          <w:sz w:val="24"/>
+          <w:szCs w:val="24"/>
+        </w:rPr>
+        <w:t xml:space="preserve"> </w:t>
+      </w:r>
+      <w:proofErr w:type="spellStart"/>
+      <w:r>
+        <w:rPr>
+          <w:rFonts w:ascii="Arial Narrow" w:hAnsi="Arial Narrow"/>
+          <w:sz w:val="24"/>
+          <w:szCs w:val="24"/>
+        </w:rPr>
+        <w:t>Account</w:t>
+      </w:r>
+      <w:proofErr w:type="spellEnd"/>
+      <w:r>
+        <w:rPr>
+          <w:rFonts w:ascii="Arial Narrow" w:hAnsi="Arial Narrow"/>
+          <w:sz w:val="24"/>
+          <w:szCs w:val="24"/>
+        </w:rPr>
+        <w:t>” y pinchamos en “</w:t>
+      </w:r>
+      <w:proofErr w:type="spellStart"/>
+      <w:r>
+        <w:rPr>
+          <w:rFonts w:ascii="Arial Narrow" w:hAnsi="Arial Narrow"/>
+          <w:sz w:val="24"/>
+          <w:szCs w:val="24"/>
+        </w:rPr>
+        <w:t>Delete</w:t>
+      </w:r>
+      <w:proofErr w:type="spellEnd"/>
+      <w:r>
+        <w:rPr>
+          <w:rFonts w:ascii="Arial Narrow" w:hAnsi="Arial Narrow"/>
+          <w:sz w:val="24"/>
+          <w:szCs w:val="24"/>
+        </w:rPr>
+        <w:t xml:space="preserve"> </w:t>
+      </w:r>
+      <w:proofErr w:type="spellStart"/>
+      <w:r>
+        <w:rPr>
+          <w:rFonts w:ascii="Arial Narrow" w:hAnsi="Arial Narrow"/>
+          <w:sz w:val="24"/>
+          <w:szCs w:val="24"/>
+        </w:rPr>
+        <w:t>Product</w:t>
+      </w:r>
+      <w:proofErr w:type="spellEnd"/>
+      <w:r>
+        <w:rPr>
+          <w:rFonts w:ascii="Arial Narrow" w:hAnsi="Arial Narrow"/>
+          <w:sz w:val="24"/>
+          <w:szCs w:val="24"/>
+        </w:rPr>
+        <w:t>”.</w:t>
+      </w:r>
+    </w:p>
+    <w:p>
+      <w:pPr>
+        <w:pStyle w:val="Prrafodelista"/>
+        <w:numPr>
+          <w:ilvl w:val="2"/>
+          <w:numId w:val="1"/>
+        </w:numPr>
+        <w:rPr>
+          <w:rFonts w:ascii="Arial Narrow" w:hAnsi="Arial Narrow"/>
+          <w:sz w:val="24"/>
+          <w:szCs w:val="24"/>
+        </w:rPr>
+      </w:pPr>
+      <w:r>
+        <w:rPr>
+          <w:rFonts w:ascii="Arial Narrow" w:hAnsi="Arial Narrow"/>
+          <w:sz w:val="24"/>
+          <w:szCs w:val="24"/>
+        </w:rPr>
+        <w:t>Casos de uso: CU14.</w:t>
+      </w:r>
+    </w:p>
+    <w:p>
+      <w:pPr>
+        <w:pStyle w:val="Prrafodelista"/>
+        <w:numPr>
+          <w:ilvl w:val="0"/>
+          <w:numId w:val="1"/>
+        </w:numPr>
+        <w:rPr>
+          <w:rFonts w:ascii="Arial Narrow" w:hAnsi="Arial Narrow"/>
+          <w:sz w:val="24"/>
+          <w:szCs w:val="24"/>
+        </w:rPr>
+      </w:pPr>
+      <w:r>
+        <w:rPr>
+          <w:rFonts w:ascii="Arial Narrow" w:hAnsi="Arial Narrow"/>
+          <w:sz w:val="24"/>
+          <w:szCs w:val="24"/>
+        </w:rPr>
+        <w:t>METODO DE PAGO:</w:t>
+      </w:r>
+    </w:p>
+    <w:p>
+      <w:pPr>
+        <w:pStyle w:val="Prrafodelista"/>
+        <w:numPr>
+          <w:ilvl w:val="1"/>
+          <w:numId w:val="1"/>
+        </w:numPr>
+        <w:rPr>
+          <w:rFonts w:ascii="Arial Narrow" w:hAnsi="Arial Narrow"/>
+          <w:sz w:val="24"/>
+          <w:szCs w:val="24"/>
+        </w:rPr>
+      </w:pPr>
+      <w:r>
+        <w:rPr>
+          <w:rFonts w:ascii="Arial Narrow" w:hAnsi="Arial Narrow"/>
+          <w:sz w:val="24"/>
+          <w:szCs w:val="24"/>
+        </w:rPr>
+        <w:t>CREAR:</w:t>
+      </w:r>
+    </w:p>
+    <w:p>
+      <w:pPr>
+        <w:pStyle w:val="Prrafodelista"/>
+        <w:numPr>
+          <w:ilvl w:val="2"/>
+          <w:numId w:val="1"/>
+        </w:numPr>
+        <w:rPr>
+          <w:rFonts w:ascii="Arial Narrow" w:hAnsi="Arial Narrow"/>
+          <w:sz w:val="24"/>
+          <w:szCs w:val="24"/>
+        </w:rPr>
+      </w:pPr>
+      <w:r>
+        <w:rPr>
+          <w:rFonts w:ascii="Arial Narrow" w:hAnsi="Arial Narrow"/>
+          <w:sz w:val="24"/>
+          <w:szCs w:val="24"/>
+        </w:rPr>
+        <w:t xml:space="preserve">Localización: </w:t>
+      </w:r>
+      <w:proofErr w:type="spellStart"/>
+      <w:r>
+        <w:rPr>
+          <w:rFonts w:ascii="Arial Narrow" w:hAnsi="Arial Narrow"/>
+          <w:sz w:val="24"/>
+          <w:szCs w:val="24"/>
+        </w:rPr>
+        <w:t>paymentMethod</w:t>
       </w:r>
       <w:r>
         <w:rPr>
@@ -3671,926 +4515,10 @@
         <w:t>.php</w:t>
       </w:r>
       <w:proofErr w:type="spellEnd"/>
-      <w:r>
-        <w:rPr>
-          <w:rFonts w:ascii="Arial Narrow" w:hAnsi="Arial Narrow"/>
-          <w:sz w:val="24"/>
-          <w:szCs w:val="24"/>
-        </w:rPr>
-        <w:t>.</w:t>
-      </w:r>
-    </w:p>
-    <w:p>
-      <w:pPr>
-        <w:pStyle w:val="ListParagraph"/>
-        <w:numPr>
-          <w:ilvl w:val="2"/>
-          <w:numId w:val="1"/>
-        </w:numPr>
-        <w:rPr>
-          <w:rFonts w:ascii="Arial Narrow" w:hAnsi="Arial Narrow"/>
-          <w:sz w:val="24"/>
-          <w:szCs w:val="24"/>
-        </w:rPr>
-      </w:pPr>
-      <w:r>
-        <w:rPr>
-          <w:rFonts w:ascii="Arial Narrow" w:hAnsi="Arial Narrow"/>
-          <w:sz w:val="24"/>
-          <w:szCs w:val="24"/>
-        </w:rPr>
-        <w:t xml:space="preserve">Acceso: </w:t>
-      </w:r>
-      <w:r>
-        <w:rPr>
-          <w:rFonts w:ascii="Arial Narrow" w:hAnsi="Arial Narrow"/>
-          <w:sz w:val="24"/>
-          <w:szCs w:val="24"/>
-        </w:rPr>
-        <w:t>Entramos a “</w:t>
-      </w:r>
-      <w:proofErr w:type="spellStart"/>
-      <w:r>
-        <w:rPr>
-          <w:rFonts w:ascii="Arial Narrow" w:hAnsi="Arial Narrow"/>
-          <w:sz w:val="24"/>
-          <w:szCs w:val="24"/>
-        </w:rPr>
-        <w:t>build</w:t>
-      </w:r>
-      <w:proofErr w:type="spellEnd"/>
-      <w:r>
-        <w:rPr>
-          <w:rFonts w:ascii="Arial Narrow" w:hAnsi="Arial Narrow"/>
-          <w:sz w:val="24"/>
-          <w:szCs w:val="24"/>
-        </w:rPr>
-        <w:t xml:space="preserve"> </w:t>
-      </w:r>
-      <w:proofErr w:type="spellStart"/>
-      <w:r>
-        <w:rPr>
-          <w:rFonts w:ascii="Arial Narrow" w:hAnsi="Arial Narrow"/>
-          <w:sz w:val="24"/>
-          <w:szCs w:val="24"/>
-        </w:rPr>
-        <w:t>computer</w:t>
-      </w:r>
-      <w:proofErr w:type="spellEnd"/>
-      <w:r>
-        <w:rPr>
-          <w:rFonts w:ascii="Arial Narrow" w:hAnsi="Arial Narrow"/>
-          <w:sz w:val="24"/>
-          <w:szCs w:val="24"/>
-        </w:rPr>
-        <w:t>” y construimos un ordenador. Aceptamos y damos a “</w:t>
-      </w:r>
-      <w:proofErr w:type="spellStart"/>
-      <w:r>
-        <w:rPr>
-          <w:rFonts w:ascii="Arial Narrow" w:hAnsi="Arial Narrow"/>
-          <w:sz w:val="24"/>
-          <w:szCs w:val="24"/>
-        </w:rPr>
-        <w:t>Confirm</w:t>
-      </w:r>
-      <w:proofErr w:type="spellEnd"/>
-      <w:r>
-        <w:rPr>
-          <w:rFonts w:ascii="Arial Narrow" w:hAnsi="Arial Narrow"/>
-          <w:sz w:val="24"/>
-          <w:szCs w:val="24"/>
-        </w:rPr>
-        <w:t xml:space="preserve"> </w:t>
-      </w:r>
-      <w:proofErr w:type="spellStart"/>
-      <w:r>
-        <w:rPr>
-          <w:rFonts w:ascii="Arial Narrow" w:hAnsi="Arial Narrow"/>
-          <w:sz w:val="24"/>
-          <w:szCs w:val="24"/>
-        </w:rPr>
-        <w:t>order</w:t>
-      </w:r>
-      <w:proofErr w:type="spellEnd"/>
-      <w:r>
-        <w:rPr>
-          <w:rFonts w:ascii="Arial Narrow" w:hAnsi="Arial Narrow"/>
-          <w:sz w:val="24"/>
-          <w:szCs w:val="24"/>
-        </w:rPr>
-        <w:t>”. El sistema buscará los productos en la base de datos para calcular los precios.</w:t>
-      </w:r>
-    </w:p>
-    <w:p>
-      <w:pPr>
-        <w:pStyle w:val="ListParagraph"/>
-        <w:numPr>
-          <w:ilvl w:val="2"/>
-          <w:numId w:val="1"/>
-        </w:numPr>
-        <w:rPr>
-          <w:rFonts w:ascii="Arial Narrow" w:hAnsi="Arial Narrow"/>
-          <w:sz w:val="24"/>
-          <w:szCs w:val="24"/>
-        </w:rPr>
-      </w:pPr>
-      <w:r>
-        <w:rPr>
-          <w:rFonts w:ascii="Arial Narrow" w:hAnsi="Arial Narrow"/>
-          <w:sz w:val="24"/>
-          <w:szCs w:val="24"/>
-        </w:rPr>
-        <w:t>Casos de uso: CU</w:t>
-      </w:r>
-      <w:r>
-        <w:rPr>
-          <w:rFonts w:ascii="Arial Narrow" w:hAnsi="Arial Narrow"/>
-          <w:sz w:val="24"/>
-          <w:szCs w:val="24"/>
-        </w:rPr>
-        <w:t>10</w:t>
-      </w:r>
-      <w:r>
-        <w:rPr>
-          <w:rFonts w:ascii="Arial Narrow" w:hAnsi="Arial Narrow"/>
-          <w:sz w:val="24"/>
-          <w:szCs w:val="24"/>
-        </w:rPr>
-        <w:t>.</w:t>
-      </w:r>
-      <w:r>
-        <w:rPr>
-          <w:rFonts w:ascii="Arial Narrow" w:hAnsi="Arial Narrow"/>
-          <w:sz w:val="24"/>
-          <w:szCs w:val="24"/>
-        </w:rPr>
-        <w:t xml:space="preserve"> </w:t>
-      </w:r>
-    </w:p>
-    <w:p>
-      <w:pPr>
-        <w:pStyle w:val="ListParagraph"/>
-        <w:numPr>
-          <w:ilvl w:val="1"/>
-          <w:numId w:val="1"/>
-        </w:numPr>
-        <w:rPr>
-          <w:rFonts w:ascii="Arial Narrow" w:hAnsi="Arial Narrow"/>
-          <w:sz w:val="24"/>
-          <w:szCs w:val="24"/>
-        </w:rPr>
-      </w:pPr>
-      <w:r>
-        <w:rPr>
-          <w:rFonts w:ascii="Arial Narrow" w:hAnsi="Arial Narrow"/>
-          <w:sz w:val="24"/>
-          <w:szCs w:val="24"/>
-        </w:rPr>
-        <w:t xml:space="preserve">LEER </w:t>
-      </w:r>
-      <w:r>
-        <w:rPr>
-          <w:rFonts w:ascii="Arial Narrow" w:hAnsi="Arial Narrow"/>
-          <w:sz w:val="24"/>
-          <w:szCs w:val="24"/>
-        </w:rPr>
-        <w:t>3</w:t>
-      </w:r>
-      <w:r>
-        <w:rPr>
-          <w:rFonts w:ascii="Arial Narrow" w:hAnsi="Arial Narrow"/>
-          <w:sz w:val="24"/>
-          <w:szCs w:val="24"/>
-        </w:rPr>
-        <w:t>:</w:t>
-      </w:r>
-    </w:p>
-    <w:p>
-      <w:pPr>
-        <w:pStyle w:val="ListParagraph"/>
-        <w:numPr>
-          <w:ilvl w:val="2"/>
-          <w:numId w:val="1"/>
-        </w:numPr>
-        <w:rPr>
-          <w:rFonts w:ascii="Arial Narrow" w:hAnsi="Arial Narrow"/>
-          <w:sz w:val="24"/>
-          <w:szCs w:val="24"/>
-        </w:rPr>
-      </w:pPr>
-      <w:r>
-        <w:rPr>
-          <w:rFonts w:ascii="Arial Narrow" w:hAnsi="Arial Narrow"/>
-          <w:sz w:val="24"/>
-          <w:szCs w:val="24"/>
-        </w:rPr>
-        <w:t xml:space="preserve">Localización: </w:t>
-      </w:r>
-      <w:proofErr w:type="spellStart"/>
-      <w:r>
-        <w:rPr>
-          <w:rFonts w:ascii="Arial Narrow" w:hAnsi="Arial Narrow"/>
-          <w:sz w:val="24"/>
-          <w:szCs w:val="24"/>
-        </w:rPr>
-        <w:t>account.php</w:t>
-      </w:r>
-      <w:proofErr w:type="spellEnd"/>
-    </w:p>
-    <w:p>
-      <w:pPr>
-        <w:pStyle w:val="ListParagraph"/>
-        <w:numPr>
-          <w:ilvl w:val="2"/>
-          <w:numId w:val="1"/>
-        </w:numPr>
-        <w:rPr>
-          <w:rFonts w:ascii="Arial Narrow" w:hAnsi="Arial Narrow"/>
-          <w:sz w:val="24"/>
-          <w:szCs w:val="24"/>
-        </w:rPr>
-      </w:pPr>
-      <w:r>
-        <w:rPr>
-          <w:rFonts w:ascii="Arial Narrow" w:hAnsi="Arial Narrow"/>
-          <w:sz w:val="24"/>
-          <w:szCs w:val="24"/>
-        </w:rPr>
-        <w:t xml:space="preserve">Acceso: </w:t>
-      </w:r>
-      <w:proofErr w:type="spellStart"/>
-      <w:r>
-        <w:rPr>
-          <w:rFonts w:ascii="Arial Narrow" w:hAnsi="Arial Narrow"/>
-          <w:sz w:val="24"/>
-          <w:szCs w:val="24"/>
-        </w:rPr>
-        <w:t>Loguearse</w:t>
-      </w:r>
-      <w:proofErr w:type="spellEnd"/>
-      <w:r>
-        <w:rPr>
-          <w:rFonts w:ascii="Arial Narrow" w:hAnsi="Arial Narrow"/>
-          <w:sz w:val="24"/>
-          <w:szCs w:val="24"/>
-        </w:rPr>
-        <w:t xml:space="preserve">. </w:t>
-      </w:r>
-      <w:r>
-        <w:rPr>
-          <w:rFonts w:ascii="Arial Narrow" w:hAnsi="Arial Narrow"/>
-          <w:sz w:val="24"/>
-          <w:szCs w:val="24"/>
-        </w:rPr>
-        <w:t>Después, acceder a “</w:t>
-      </w:r>
-      <w:proofErr w:type="spellStart"/>
-      <w:r>
-        <w:rPr>
-          <w:rFonts w:ascii="Arial Narrow" w:hAnsi="Arial Narrow"/>
-          <w:sz w:val="24"/>
-          <w:szCs w:val="24"/>
-        </w:rPr>
-        <w:t>My</w:t>
-      </w:r>
-      <w:proofErr w:type="spellEnd"/>
-      <w:r>
-        <w:rPr>
-          <w:rFonts w:ascii="Arial Narrow" w:hAnsi="Arial Narrow"/>
-          <w:sz w:val="24"/>
-          <w:szCs w:val="24"/>
-        </w:rPr>
-        <w:t xml:space="preserve"> </w:t>
-      </w:r>
-      <w:proofErr w:type="spellStart"/>
-      <w:r>
-        <w:rPr>
-          <w:rFonts w:ascii="Arial Narrow" w:hAnsi="Arial Narrow"/>
-          <w:sz w:val="24"/>
-          <w:szCs w:val="24"/>
-        </w:rPr>
-        <w:t>Account</w:t>
-      </w:r>
-      <w:proofErr w:type="spellEnd"/>
-      <w:r>
-        <w:rPr>
-          <w:rFonts w:ascii="Arial Narrow" w:hAnsi="Arial Narrow"/>
-          <w:sz w:val="24"/>
-          <w:szCs w:val="24"/>
-        </w:rPr>
-        <w:t>”.</w:t>
-      </w:r>
-      <w:r>
-        <w:rPr>
-          <w:rFonts w:ascii="Arial Narrow" w:hAnsi="Arial Narrow"/>
-          <w:sz w:val="24"/>
-          <w:szCs w:val="24"/>
-        </w:rPr>
-        <w:t xml:space="preserve"> </w:t>
-      </w:r>
-      <w:r>
-        <w:rPr>
-          <w:rFonts w:ascii="Arial Narrow" w:hAnsi="Arial Narrow"/>
-          <w:sz w:val="24"/>
-          <w:szCs w:val="24"/>
-        </w:rPr>
-        <w:t>Navegar hasta “</w:t>
-      </w:r>
-      <w:proofErr w:type="spellStart"/>
-      <w:r>
-        <w:rPr>
-          <w:rFonts w:ascii="Arial Narrow" w:hAnsi="Arial Narrow"/>
-          <w:sz w:val="24"/>
-          <w:szCs w:val="24"/>
-        </w:rPr>
-        <w:t>My</w:t>
-      </w:r>
-      <w:proofErr w:type="spellEnd"/>
-      <w:r>
-        <w:rPr>
-          <w:rFonts w:ascii="Arial Narrow" w:hAnsi="Arial Narrow"/>
-          <w:sz w:val="24"/>
-          <w:szCs w:val="24"/>
-        </w:rPr>
-        <w:t xml:space="preserve"> </w:t>
-      </w:r>
-      <w:proofErr w:type="spellStart"/>
-      <w:r>
-        <w:rPr>
-          <w:rFonts w:ascii="Arial Narrow" w:hAnsi="Arial Narrow"/>
-          <w:sz w:val="24"/>
-          <w:szCs w:val="24"/>
-        </w:rPr>
-        <w:t>Orders</w:t>
-      </w:r>
-      <w:proofErr w:type="spellEnd"/>
-      <w:r>
-        <w:rPr>
-          <w:rFonts w:ascii="Arial Narrow" w:hAnsi="Arial Narrow"/>
-          <w:sz w:val="24"/>
-          <w:szCs w:val="24"/>
-        </w:rPr>
-        <w:t>”.</w:t>
-      </w:r>
-    </w:p>
-    <w:p>
-      <w:pPr>
-        <w:pStyle w:val="ListParagraph"/>
-        <w:numPr>
-          <w:ilvl w:val="2"/>
-          <w:numId w:val="1"/>
-        </w:numPr>
-        <w:rPr>
-          <w:rFonts w:ascii="Arial Narrow" w:hAnsi="Arial Narrow"/>
-          <w:sz w:val="24"/>
-          <w:szCs w:val="24"/>
-        </w:rPr>
-      </w:pPr>
-      <w:proofErr w:type="spellStart"/>
-      <w:r>
-        <w:rPr>
-          <w:rFonts w:ascii="Arial Narrow" w:hAnsi="Arial Narrow"/>
-          <w:sz w:val="24"/>
-          <w:szCs w:val="24"/>
-          <w:lang w:val="en-US"/>
-        </w:rPr>
-        <w:t>Casos</w:t>
-      </w:r>
-      <w:proofErr w:type="spellEnd"/>
-      <w:r>
-        <w:rPr>
-          <w:rFonts w:ascii="Arial Narrow" w:hAnsi="Arial Narrow"/>
-          <w:sz w:val="24"/>
-          <w:szCs w:val="24"/>
-          <w:lang w:val="en-US"/>
-        </w:rPr>
-        <w:t xml:space="preserve"> de </w:t>
-      </w:r>
-      <w:proofErr w:type="spellStart"/>
-      <w:r>
-        <w:rPr>
-          <w:rFonts w:ascii="Arial Narrow" w:hAnsi="Arial Narrow"/>
-          <w:sz w:val="24"/>
-          <w:szCs w:val="24"/>
-          <w:lang w:val="en-US"/>
-        </w:rPr>
-        <w:t>uso</w:t>
-      </w:r>
-      <w:proofErr w:type="spellEnd"/>
-      <w:r>
-        <w:rPr>
-          <w:rFonts w:ascii="Arial Narrow" w:hAnsi="Arial Narrow"/>
-          <w:sz w:val="24"/>
-          <w:szCs w:val="24"/>
-          <w:lang w:val="en-US"/>
-        </w:rPr>
-        <w:t>: CU04.</w:t>
-      </w:r>
-    </w:p>
-    <w:p>
-      <w:pPr>
-        <w:pStyle w:val="ListParagraph"/>
-        <w:numPr>
-          <w:ilvl w:val="1"/>
-          <w:numId w:val="1"/>
-        </w:numPr>
-        <w:rPr>
-          <w:rFonts w:ascii="Arial Narrow" w:hAnsi="Arial Narrow"/>
-          <w:sz w:val="24"/>
-          <w:szCs w:val="24"/>
-        </w:rPr>
-      </w:pPr>
-      <w:r>
-        <w:rPr>
-          <w:rFonts w:ascii="Arial Narrow" w:hAnsi="Arial Narrow"/>
-          <w:sz w:val="24"/>
-          <w:szCs w:val="24"/>
-        </w:rPr>
-        <w:t>ACTUALIZAR:</w:t>
-      </w:r>
-    </w:p>
-    <w:p>
-      <w:pPr>
-        <w:pStyle w:val="ListParagraph"/>
-        <w:numPr>
-          <w:ilvl w:val="2"/>
-          <w:numId w:val="1"/>
-        </w:numPr>
-        <w:rPr>
-          <w:rFonts w:ascii="Arial Narrow" w:hAnsi="Arial Narrow"/>
-          <w:sz w:val="24"/>
-          <w:szCs w:val="24"/>
-        </w:rPr>
-      </w:pPr>
-      <w:r>
-        <w:rPr>
-          <w:rFonts w:ascii="Arial Narrow" w:hAnsi="Arial Narrow"/>
-          <w:sz w:val="24"/>
-          <w:szCs w:val="24"/>
-        </w:rPr>
-        <w:t xml:space="preserve">Localización: </w:t>
-      </w:r>
-      <w:proofErr w:type="spellStart"/>
-      <w:r>
-        <w:rPr>
-          <w:rFonts w:ascii="Arial Narrow" w:hAnsi="Arial Narrow"/>
-          <w:sz w:val="24"/>
-          <w:szCs w:val="24"/>
-        </w:rPr>
-        <w:t>manageProduct.php</w:t>
-      </w:r>
-      <w:proofErr w:type="spellEnd"/>
-      <w:r>
-        <w:rPr>
-          <w:rFonts w:ascii="Arial Narrow" w:hAnsi="Arial Narrow"/>
-          <w:sz w:val="24"/>
-          <w:szCs w:val="24"/>
-        </w:rPr>
-        <w:t>.</w:t>
-      </w:r>
-    </w:p>
-    <w:p>
-      <w:pPr>
-        <w:pStyle w:val="ListParagraph"/>
-        <w:numPr>
-          <w:ilvl w:val="2"/>
-          <w:numId w:val="1"/>
-        </w:numPr>
-        <w:rPr>
-          <w:rFonts w:ascii="Arial Narrow" w:hAnsi="Arial Narrow"/>
-          <w:sz w:val="24"/>
-          <w:szCs w:val="24"/>
-        </w:rPr>
-      </w:pPr>
-      <w:r>
-        <w:rPr>
-          <w:rFonts w:ascii="Arial Narrow" w:hAnsi="Arial Narrow"/>
-          <w:sz w:val="24"/>
-          <w:szCs w:val="24"/>
-        </w:rPr>
-        <w:t xml:space="preserve">Acceso: </w:t>
-      </w:r>
-      <w:r>
-        <w:rPr>
-          <w:rFonts w:ascii="Arial Narrow" w:hAnsi="Arial Narrow"/>
-          <w:sz w:val="24"/>
-          <w:szCs w:val="24"/>
-        </w:rPr>
-        <w:t xml:space="preserve">Tras </w:t>
-      </w:r>
-      <w:proofErr w:type="spellStart"/>
-      <w:r>
-        <w:rPr>
-          <w:rFonts w:ascii="Arial Narrow" w:hAnsi="Arial Narrow"/>
-          <w:sz w:val="24"/>
-          <w:szCs w:val="24"/>
-        </w:rPr>
-        <w:t>logearse</w:t>
-      </w:r>
-      <w:proofErr w:type="spellEnd"/>
-      <w:r>
-        <w:rPr>
-          <w:rFonts w:ascii="Arial Narrow" w:hAnsi="Arial Narrow"/>
-          <w:sz w:val="24"/>
-          <w:szCs w:val="24"/>
-        </w:rPr>
-        <w:t xml:space="preserve"> como a</w:t>
-      </w:r>
-      <w:r>
-        <w:rPr>
-          <w:rFonts w:ascii="Arial Narrow" w:hAnsi="Arial Narrow"/>
-          <w:sz w:val="24"/>
-          <w:szCs w:val="24"/>
-        </w:rPr>
-        <w:t>dministrador accedemos a “</w:t>
-      </w:r>
-      <w:proofErr w:type="spellStart"/>
-      <w:r>
-        <w:rPr>
-          <w:rFonts w:ascii="Arial Narrow" w:hAnsi="Arial Narrow"/>
-          <w:sz w:val="24"/>
-          <w:szCs w:val="24"/>
-        </w:rPr>
-        <w:t>My</w:t>
-      </w:r>
-      <w:proofErr w:type="spellEnd"/>
-      <w:r>
-        <w:rPr>
-          <w:rFonts w:ascii="Arial Narrow" w:hAnsi="Arial Narrow"/>
-          <w:sz w:val="24"/>
-          <w:szCs w:val="24"/>
-        </w:rPr>
-        <w:t xml:space="preserve"> </w:t>
-      </w:r>
-      <w:proofErr w:type="spellStart"/>
-      <w:r>
-        <w:rPr>
-          <w:rFonts w:ascii="Arial Narrow" w:hAnsi="Arial Narrow"/>
-          <w:sz w:val="24"/>
-          <w:szCs w:val="24"/>
-        </w:rPr>
-        <w:t>Account</w:t>
-      </w:r>
-      <w:proofErr w:type="spellEnd"/>
-      <w:r>
-        <w:rPr>
-          <w:rFonts w:ascii="Arial Narrow" w:hAnsi="Arial Narrow"/>
-          <w:sz w:val="24"/>
-          <w:szCs w:val="24"/>
-        </w:rPr>
-        <w:t>” y pinchamos en “</w:t>
-      </w:r>
-      <w:proofErr w:type="spellStart"/>
-      <w:r>
-        <w:rPr>
-          <w:rFonts w:ascii="Arial Narrow" w:hAnsi="Arial Narrow"/>
-          <w:sz w:val="24"/>
-          <w:szCs w:val="24"/>
-        </w:rPr>
-        <w:t>Edit</w:t>
-      </w:r>
-      <w:proofErr w:type="spellEnd"/>
-      <w:r>
-        <w:rPr>
-          <w:rFonts w:ascii="Arial Narrow" w:hAnsi="Arial Narrow"/>
-          <w:sz w:val="24"/>
-          <w:szCs w:val="24"/>
-        </w:rPr>
-        <w:t xml:space="preserve"> </w:t>
-      </w:r>
-      <w:proofErr w:type="spellStart"/>
-      <w:r>
-        <w:rPr>
-          <w:rFonts w:ascii="Arial Narrow" w:hAnsi="Arial Narrow"/>
-          <w:sz w:val="24"/>
-          <w:szCs w:val="24"/>
-        </w:rPr>
-        <w:t>Product</w:t>
-      </w:r>
-      <w:proofErr w:type="spellEnd"/>
-      <w:r>
-        <w:rPr>
-          <w:rFonts w:ascii="Arial Narrow" w:hAnsi="Arial Narrow"/>
-          <w:sz w:val="24"/>
-          <w:szCs w:val="24"/>
-        </w:rPr>
-        <w:t>”.</w:t>
-      </w:r>
-    </w:p>
-    <w:p>
-      <w:pPr>
-        <w:pStyle w:val="ListParagraph"/>
-        <w:numPr>
-          <w:ilvl w:val="2"/>
-          <w:numId w:val="1"/>
-        </w:numPr>
-        <w:rPr>
-          <w:rFonts w:ascii="Arial Narrow" w:hAnsi="Arial Narrow"/>
-          <w:sz w:val="24"/>
-          <w:szCs w:val="24"/>
-        </w:rPr>
-      </w:pPr>
-      <w:r>
-        <w:rPr>
-          <w:rFonts w:ascii="Arial Narrow" w:hAnsi="Arial Narrow"/>
-          <w:sz w:val="24"/>
-          <w:szCs w:val="24"/>
-        </w:rPr>
-        <w:t>Casos de uso: CU13.</w:t>
-      </w:r>
-    </w:p>
-    <w:p>
-      <w:pPr>
-        <w:pStyle w:val="ListParagraph"/>
-        <w:numPr>
-          <w:ilvl w:val="1"/>
-          <w:numId w:val="1"/>
-        </w:numPr>
-        <w:rPr>
-          <w:rFonts w:ascii="Arial Narrow" w:hAnsi="Arial Narrow"/>
-          <w:sz w:val="24"/>
-          <w:szCs w:val="24"/>
-        </w:rPr>
-      </w:pPr>
-      <w:r>
-        <w:rPr>
-          <w:rFonts w:ascii="Arial Narrow" w:hAnsi="Arial Narrow"/>
-          <w:sz w:val="24"/>
-          <w:szCs w:val="24"/>
-        </w:rPr>
-        <w:t>BORRAR:</w:t>
-      </w:r>
-    </w:p>
-    <w:p>
-      <w:pPr>
-        <w:pStyle w:val="ListParagraph"/>
-        <w:numPr>
-          <w:ilvl w:val="2"/>
-          <w:numId w:val="1"/>
-        </w:numPr>
-        <w:rPr>
-          <w:rFonts w:ascii="Arial Narrow" w:hAnsi="Arial Narrow"/>
-          <w:sz w:val="24"/>
-          <w:szCs w:val="24"/>
-        </w:rPr>
-      </w:pPr>
-      <w:r>
-        <w:rPr>
-          <w:rFonts w:ascii="Arial Narrow" w:hAnsi="Arial Narrow"/>
-          <w:sz w:val="24"/>
-          <w:szCs w:val="24"/>
-        </w:rPr>
-        <w:t xml:space="preserve">Localización: </w:t>
-      </w:r>
-      <w:proofErr w:type="spellStart"/>
-      <w:r>
-        <w:rPr>
-          <w:rFonts w:ascii="Arial Narrow" w:hAnsi="Arial Narrow"/>
-          <w:sz w:val="24"/>
-          <w:szCs w:val="24"/>
-        </w:rPr>
-        <w:t>manageProduct.php</w:t>
-      </w:r>
-      <w:proofErr w:type="spellEnd"/>
-    </w:p>
-    <w:p>
-      <w:pPr>
-        <w:pStyle w:val="ListParagraph"/>
-        <w:numPr>
-          <w:ilvl w:val="2"/>
-          <w:numId w:val="1"/>
-        </w:numPr>
-        <w:rPr>
-          <w:rFonts w:ascii="Arial Narrow" w:hAnsi="Arial Narrow"/>
-          <w:sz w:val="24"/>
-          <w:szCs w:val="24"/>
-        </w:rPr>
-      </w:pPr>
-      <w:r>
-        <w:rPr>
-          <w:rFonts w:ascii="Arial Narrow" w:hAnsi="Arial Narrow"/>
-          <w:sz w:val="24"/>
-          <w:szCs w:val="24"/>
-        </w:rPr>
-        <w:t xml:space="preserve">Acceso: </w:t>
-      </w:r>
-      <w:r>
-        <w:rPr>
-          <w:rFonts w:ascii="Arial Narrow" w:hAnsi="Arial Narrow"/>
-          <w:sz w:val="24"/>
-          <w:szCs w:val="24"/>
-        </w:rPr>
-        <w:t xml:space="preserve">Tras </w:t>
-      </w:r>
-      <w:proofErr w:type="spellStart"/>
-      <w:r>
-        <w:rPr>
-          <w:rFonts w:ascii="Arial Narrow" w:hAnsi="Arial Narrow"/>
-          <w:sz w:val="24"/>
-          <w:szCs w:val="24"/>
-        </w:rPr>
-        <w:t>logearse</w:t>
-      </w:r>
-      <w:proofErr w:type="spellEnd"/>
-      <w:r>
-        <w:rPr>
-          <w:rFonts w:ascii="Arial Narrow" w:hAnsi="Arial Narrow"/>
-          <w:sz w:val="24"/>
-          <w:szCs w:val="24"/>
-        </w:rPr>
-        <w:t xml:space="preserve"> como a</w:t>
-      </w:r>
-      <w:r>
-        <w:rPr>
-          <w:rFonts w:ascii="Arial Narrow" w:hAnsi="Arial Narrow"/>
-          <w:sz w:val="24"/>
-          <w:szCs w:val="24"/>
-        </w:rPr>
-        <w:t>dministrador accedemos a “</w:t>
-      </w:r>
-      <w:proofErr w:type="spellStart"/>
-      <w:r>
-        <w:rPr>
-          <w:rFonts w:ascii="Arial Narrow" w:hAnsi="Arial Narrow"/>
-          <w:sz w:val="24"/>
-          <w:szCs w:val="24"/>
-        </w:rPr>
-        <w:t>My</w:t>
-      </w:r>
-      <w:proofErr w:type="spellEnd"/>
-      <w:r>
-        <w:rPr>
-          <w:rFonts w:ascii="Arial Narrow" w:hAnsi="Arial Narrow"/>
-          <w:sz w:val="24"/>
-          <w:szCs w:val="24"/>
-        </w:rPr>
-        <w:t xml:space="preserve"> </w:t>
-      </w:r>
-      <w:proofErr w:type="spellStart"/>
-      <w:r>
-        <w:rPr>
-          <w:rFonts w:ascii="Arial Narrow" w:hAnsi="Arial Narrow"/>
-          <w:sz w:val="24"/>
-          <w:szCs w:val="24"/>
-        </w:rPr>
-        <w:t>Account</w:t>
-      </w:r>
-      <w:proofErr w:type="spellEnd"/>
-      <w:r>
-        <w:rPr>
-          <w:rFonts w:ascii="Arial Narrow" w:hAnsi="Arial Narrow"/>
-          <w:sz w:val="24"/>
-          <w:szCs w:val="24"/>
-        </w:rPr>
-        <w:t>” y pinchamos en “</w:t>
-      </w:r>
-      <w:proofErr w:type="spellStart"/>
-      <w:r>
-        <w:rPr>
-          <w:rFonts w:ascii="Arial Narrow" w:hAnsi="Arial Narrow"/>
-          <w:sz w:val="24"/>
-          <w:szCs w:val="24"/>
-        </w:rPr>
-        <w:t>Delete</w:t>
-      </w:r>
-      <w:proofErr w:type="spellEnd"/>
-      <w:r>
-        <w:rPr>
-          <w:rFonts w:ascii="Arial Narrow" w:hAnsi="Arial Narrow"/>
-          <w:sz w:val="24"/>
-          <w:szCs w:val="24"/>
-        </w:rPr>
-        <w:t xml:space="preserve"> </w:t>
-      </w:r>
-      <w:proofErr w:type="spellStart"/>
-      <w:r>
-        <w:rPr>
-          <w:rFonts w:ascii="Arial Narrow" w:hAnsi="Arial Narrow"/>
-          <w:sz w:val="24"/>
-          <w:szCs w:val="24"/>
-        </w:rPr>
-        <w:t>Product</w:t>
-      </w:r>
-      <w:proofErr w:type="spellEnd"/>
-      <w:r>
-        <w:rPr>
-          <w:rFonts w:ascii="Arial Narrow" w:hAnsi="Arial Narrow"/>
-          <w:sz w:val="24"/>
-          <w:szCs w:val="24"/>
-        </w:rPr>
-        <w:t>”.</w:t>
-      </w:r>
-    </w:p>
-    <w:p>
-      <w:pPr>
-        <w:pStyle w:val="ListParagraph"/>
-        <w:numPr>
-          <w:ilvl w:val="2"/>
-          <w:numId w:val="1"/>
-        </w:numPr>
-        <w:rPr>
-          <w:rFonts w:ascii="Arial Narrow" w:hAnsi="Arial Narrow"/>
-          <w:sz w:val="24"/>
-          <w:szCs w:val="24"/>
-        </w:rPr>
-      </w:pPr>
-      <w:r>
-        <w:rPr>
-          <w:rFonts w:ascii="Arial Narrow" w:hAnsi="Arial Narrow"/>
-          <w:sz w:val="24"/>
-          <w:szCs w:val="24"/>
-        </w:rPr>
-        <w:t>Casos de uso: CU14.</w:t>
-      </w:r>
-    </w:p>
-    <w:p>
-      <w:pPr>
-        <w:pStyle w:val="ListParagraph"/>
-        <w:numPr>
-          <w:ilvl w:val="0"/>
-          <w:numId w:val="1"/>
-        </w:numPr>
-        <w:rPr>
-          <w:rFonts w:ascii="Arial Narrow" w:hAnsi="Arial Narrow"/>
-          <w:sz w:val="24"/>
-          <w:szCs w:val="24"/>
-        </w:rPr>
-      </w:pPr>
-      <w:r>
-        <w:rPr>
-          <w:rFonts w:ascii="Arial Narrow" w:hAnsi="Arial Narrow"/>
-          <w:sz w:val="24"/>
-          <w:szCs w:val="24"/>
-        </w:rPr>
-        <w:t>METODO DE PAGO:</w:t>
-      </w:r>
-    </w:p>
-    <w:p>
-      <w:pPr>
-        <w:pStyle w:val="ListParagraph"/>
-        <w:numPr>
-          <w:ilvl w:val="1"/>
-          <w:numId w:val="1"/>
-        </w:numPr>
-        <w:rPr>
-          <w:rFonts w:ascii="Arial Narrow" w:hAnsi="Arial Narrow"/>
-          <w:sz w:val="24"/>
-          <w:szCs w:val="24"/>
-        </w:rPr>
-      </w:pPr>
-      <w:r>
-        <w:rPr>
-          <w:rFonts w:ascii="Arial Narrow" w:hAnsi="Arial Narrow"/>
-          <w:sz w:val="24"/>
-          <w:szCs w:val="24"/>
-        </w:rPr>
-        <w:t>CREAR:</w:t>
-      </w:r>
-    </w:p>
-    <w:p>
-      <w:pPr>
-        <w:pStyle w:val="ListParagraph"/>
-        <w:numPr>
-          <w:ilvl w:val="2"/>
-          <w:numId w:val="1"/>
-        </w:numPr>
-        <w:rPr>
-          <w:rFonts w:ascii="Arial Narrow" w:hAnsi="Arial Narrow"/>
-          <w:sz w:val="24"/>
-          <w:szCs w:val="24"/>
-        </w:rPr>
-      </w:pPr>
-      <w:r>
-        <w:rPr>
-          <w:rFonts w:ascii="Arial Narrow" w:hAnsi="Arial Narrow"/>
-          <w:sz w:val="24"/>
-          <w:szCs w:val="24"/>
-        </w:rPr>
-        <w:t xml:space="preserve">Localización: </w:t>
-      </w:r>
-      <w:proofErr w:type="spellStart"/>
-      <w:r>
-        <w:rPr>
-          <w:rFonts w:ascii="Arial Narrow" w:hAnsi="Arial Narrow"/>
-          <w:sz w:val="24"/>
-          <w:szCs w:val="24"/>
-        </w:rPr>
-        <w:t>paymentMethod</w:t>
-      </w:r>
-      <w:r>
-        <w:rPr>
-          <w:rFonts w:ascii="Arial Narrow" w:hAnsi="Arial Narrow"/>
-          <w:sz w:val="24"/>
-          <w:szCs w:val="24"/>
-        </w:rPr>
-        <w:t>.php</w:t>
-      </w:r>
-      <w:proofErr w:type="spellEnd"/>
-    </w:p>
-    <w:p>
-      <w:pPr>
-        <w:pStyle w:val="ListParagraph"/>
+    </w:p>
+    <w:p>
+      <w:pPr>
+        <w:pStyle w:val="Prrafodelista"/>
         <w:numPr>
           <w:ilvl w:val="2"/>
           <w:numId w:val="1"/>
@@ -4737,7 +4665,7 @@
     </w:p>
     <w:p>
       <w:pPr>
-        <w:pStyle w:val="ListParagraph"/>
+        <w:pStyle w:val="Prrafodelista"/>
         <w:numPr>
           <w:ilvl w:val="2"/>
           <w:numId w:val="1"/>
@@ -4767,7 +4695,7 @@
     </w:p>
     <w:p>
       <w:pPr>
-        <w:pStyle w:val="ListParagraph"/>
+        <w:pStyle w:val="Prrafodelista"/>
         <w:numPr>
           <w:ilvl w:val="1"/>
           <w:numId w:val="1"/>
@@ -4789,7 +4717,7 @@
     </w:p>
     <w:p>
       <w:pPr>
-        <w:pStyle w:val="ListParagraph"/>
+        <w:pStyle w:val="Prrafodelista"/>
         <w:numPr>
           <w:ilvl w:val="2"/>
           <w:numId w:val="1"/>
@@ -4821,7 +4749,7 @@
     </w:p>
     <w:p>
       <w:pPr>
-        <w:pStyle w:val="ListParagraph"/>
+        <w:pStyle w:val="Prrafodelista"/>
         <w:numPr>
           <w:ilvl w:val="2"/>
           <w:numId w:val="1"/>
@@ -4901,7 +4829,7 @@
     </w:p>
     <w:p>
       <w:pPr>
-        <w:pStyle w:val="ListParagraph"/>
+        <w:pStyle w:val="Prrafodelista"/>
         <w:numPr>
           <w:ilvl w:val="2"/>
           <w:numId w:val="1"/>
@@ -4923,7 +4851,7 @@
     </w:p>
     <w:p>
       <w:pPr>
-        <w:pStyle w:val="ListParagraph"/>
+        <w:pStyle w:val="Prrafodelista"/>
         <w:numPr>
           <w:ilvl w:val="1"/>
           <w:numId w:val="1"/>
@@ -4945,7 +4873,7 @@
     </w:p>
     <w:p>
       <w:pPr>
-        <w:pStyle w:val="ListParagraph"/>
+        <w:pStyle w:val="Prrafodelista"/>
         <w:numPr>
           <w:ilvl w:val="2"/>
           <w:numId w:val="1"/>
@@ -4987,7 +4915,7 @@
     </w:p>
     <w:p>
       <w:pPr>
-        <w:pStyle w:val="ListParagraph"/>
+        <w:pStyle w:val="Prrafodelista"/>
         <w:numPr>
           <w:ilvl w:val="2"/>
           <w:numId w:val="1"/>
@@ -5171,7 +5099,7 @@
     </w:p>
     <w:p>
       <w:pPr>
-        <w:pStyle w:val="ListParagraph"/>
+        <w:pStyle w:val="Prrafodelista"/>
         <w:numPr>
           <w:ilvl w:val="2"/>
           <w:numId w:val="1"/>
@@ -5193,7 +5121,7 @@
     </w:p>
     <w:p>
       <w:pPr>
-        <w:pStyle w:val="ListParagraph"/>
+        <w:pStyle w:val="Prrafodelista"/>
         <w:numPr>
           <w:ilvl w:val="1"/>
           <w:numId w:val="1"/>
@@ -5215,7 +5143,7 @@
     </w:p>
     <w:p>
       <w:pPr>
-        <w:pStyle w:val="ListParagraph"/>
+        <w:pStyle w:val="Prrafodelista"/>
         <w:numPr>
           <w:ilvl w:val="2"/>
           <w:numId w:val="1"/>
@@ -5247,7 +5175,7 @@
     </w:p>
     <w:p>
       <w:pPr>
-        <w:pStyle w:val="ListParagraph"/>
+        <w:pStyle w:val="Prrafodelista"/>
         <w:numPr>
           <w:ilvl w:val="2"/>
           <w:numId w:val="1"/>
@@ -5382,7 +5310,7 @@
     </w:p>
     <w:p>
       <w:pPr>
-        <w:pStyle w:val="ListParagraph"/>
+        <w:pStyle w:val="Prrafodelista"/>
         <w:numPr>
           <w:ilvl w:val="2"/>
           <w:numId w:val="1"/>
@@ -5404,7 +5332,7 @@
     </w:p>
     <w:p>
       <w:pPr>
-        <w:pStyle w:val="ListParagraph"/>
+        <w:pStyle w:val="Prrafodelista"/>
         <w:numPr>
           <w:ilvl w:val="0"/>
           <w:numId w:val="1"/>
@@ -5426,7 +5354,7 @@
     </w:p>
     <w:p>
       <w:pPr>
-        <w:pStyle w:val="ListParagraph"/>
+        <w:pStyle w:val="Prrafodelista"/>
         <w:numPr>
           <w:ilvl w:val="1"/>
           <w:numId w:val="1"/>
@@ -5448,7 +5376,7 @@
     </w:p>
     <w:p>
       <w:pPr>
-        <w:pStyle w:val="ListParagraph"/>
+        <w:pStyle w:val="Prrafodelista"/>
         <w:numPr>
           <w:ilvl w:val="2"/>
           <w:numId w:val="1"/>
@@ -5488,7 +5416,7 @@
     </w:p>
     <w:p>
       <w:pPr>
-        <w:pStyle w:val="ListParagraph"/>
+        <w:pStyle w:val="Prrafodelista"/>
         <w:numPr>
           <w:ilvl w:val="2"/>
           <w:numId w:val="1"/>
@@ -5582,7 +5510,7 @@
     </w:p>
     <w:p>
       <w:pPr>
-        <w:pStyle w:val="ListParagraph"/>
+        <w:pStyle w:val="Prrafodelista"/>
         <w:numPr>
           <w:ilvl w:val="2"/>
           <w:numId w:val="1"/>
@@ -5604,7 +5532,7 @@
     </w:p>
     <w:p>
       <w:pPr>
-        <w:pStyle w:val="ListParagraph"/>
+        <w:pStyle w:val="Prrafodelista"/>
         <w:numPr>
           <w:ilvl w:val="1"/>
           <w:numId w:val="1"/>
@@ -5626,7 +5554,7 @@
     </w:p>
     <w:p>
       <w:pPr>
-        <w:pStyle w:val="ListParagraph"/>
+        <w:pStyle w:val="Prrafodelista"/>
         <w:numPr>
           <w:ilvl w:val="2"/>
           <w:numId w:val="1"/>
@@ -5658,7 +5586,7 @@
     </w:p>
     <w:p>
       <w:pPr>
-        <w:pStyle w:val="ListParagraph"/>
+        <w:pStyle w:val="Prrafodelista"/>
         <w:numPr>
           <w:ilvl w:val="2"/>
           <w:numId w:val="1"/>
@@ -5786,7 +5714,7 @@
     </w:p>
     <w:p>
       <w:pPr>
-        <w:pStyle w:val="ListParagraph"/>
+        <w:pStyle w:val="Prrafodelista"/>
         <w:numPr>
           <w:ilvl w:val="2"/>
           <w:numId w:val="1"/>
@@ -5840,7 +5768,7 @@
     </w:p>
     <w:p>
       <w:pPr>
-        <w:pStyle w:val="ListParagraph"/>
+        <w:pStyle w:val="Prrafodelista"/>
         <w:numPr>
           <w:ilvl w:val="0"/>
           <w:numId w:val="1"/>
@@ -5862,7 +5790,7 @@
     </w:p>
     <w:p>
       <w:pPr>
-        <w:pStyle w:val="ListParagraph"/>
+        <w:pStyle w:val="Prrafodelista"/>
         <w:numPr>
           <w:ilvl w:val="1"/>
           <w:numId w:val="1"/>
@@ -5884,7 +5812,7 @@
     </w:p>
     <w:p>
       <w:pPr>
-        <w:pStyle w:val="ListParagraph"/>
+        <w:pStyle w:val="Prrafodelista"/>
         <w:numPr>
           <w:ilvl w:val="2"/>
           <w:numId w:val="1"/>
@@ -5924,7 +5852,7 @@
     </w:p>
     <w:p>
       <w:pPr>
-        <w:pStyle w:val="ListParagraph"/>
+        <w:pStyle w:val="Prrafodelista"/>
         <w:numPr>
           <w:ilvl w:val="2"/>
           <w:numId w:val="1"/>
@@ -6018,7 +5946,7 @@
     </w:p>
     <w:p>
       <w:pPr>
-        <w:pStyle w:val="ListParagraph"/>
+        <w:pStyle w:val="Prrafodelista"/>
         <w:numPr>
           <w:ilvl w:val="2"/>
           <w:numId w:val="1"/>
@@ -6040,7 +5968,7 @@
     </w:p>
     <w:p>
       <w:pPr>
-        <w:pStyle w:val="ListParagraph"/>
+        <w:pStyle w:val="Prrafodelista"/>
         <w:numPr>
           <w:ilvl w:val="1"/>
           <w:numId w:val="1"/>
@@ -6062,7 +5990,7 @@
     </w:p>
     <w:p>
       <w:pPr>
-        <w:pStyle w:val="ListParagraph"/>
+        <w:pStyle w:val="Prrafodelista"/>
         <w:numPr>
           <w:ilvl w:val="2"/>
           <w:numId w:val="1"/>
@@ -6094,7 +6022,7 @@
     </w:p>
     <w:p>
       <w:pPr>
-        <w:pStyle w:val="ListParagraph"/>
+        <w:pStyle w:val="Prrafodelista"/>
         <w:numPr>
           <w:ilvl w:val="2"/>
           <w:numId w:val="1"/>
@@ -6222,7 +6150,7 @@
     </w:p>
     <w:p>
       <w:pPr>
-        <w:pStyle w:val="ListParagraph"/>
+        <w:pStyle w:val="Prrafodelista"/>
         <w:numPr>
           <w:ilvl w:val="2"/>
           <w:numId w:val="1"/>
@@ -6276,7 +6204,7 @@
     </w:p>
     <w:p>
       <w:pPr>
-        <w:pStyle w:val="ListParagraph"/>
+        <w:pStyle w:val="Prrafodelista"/>
         <w:ind w:left="0"/>
         <w:rPr>
           <w:rFonts w:ascii="Arial Narrow" w:hAnsi="Arial Narrow"/>
@@ -6287,7 +6215,7 @@
     </w:p>
     <w:p>
       <w:pPr>
-        <w:pStyle w:val="ListParagraph"/>
+        <w:pStyle w:val="Prrafodelista"/>
         <w:ind w:left="0"/>
         <w:rPr>
           <w:rFonts w:ascii="Arial Narrow" w:hAnsi="Arial Narrow"/>
@@ -6299,7 +6227,7 @@
     </w:p>
     <w:p>
       <w:pPr>
-        <w:pStyle w:val="Heading2"/>
+        <w:pStyle w:val="Ttulo2"/>
         <w:rPr>
           <w:rFonts w:ascii="Arial Narrow" w:hAnsi="Arial Narrow"/>
           <w:lang w:val="en-US"/>
@@ -6315,7 +6243,7 @@
     </w:p>
     <w:p>
       <w:pPr>
-        <w:pStyle w:val="ListParagraph"/>
+        <w:pStyle w:val="Prrafodelista"/>
         <w:ind w:left="0"/>
         <w:rPr>
           <w:rFonts w:ascii="Arial Narrow" w:hAnsi="Arial Narrow"/>
@@ -6327,7 +6255,7 @@
     </w:p>
     <w:p>
       <w:pPr>
-        <w:pStyle w:val="ListParagraph"/>
+        <w:pStyle w:val="Prrafodelista"/>
         <w:numPr>
           <w:ilvl w:val="0"/>
           <w:numId w:val="2"/>
@@ -6357,7 +6285,7 @@
     </w:p>
     <w:p>
       <w:pPr>
-        <w:pStyle w:val="ListParagraph"/>
+        <w:pStyle w:val="Prrafodelista"/>
         <w:numPr>
           <w:ilvl w:val="1"/>
           <w:numId w:val="2"/>
@@ -6428,7 +6356,7 @@
     </w:p>
     <w:p>
       <w:pPr>
-        <w:pStyle w:val="ListParagraph"/>
+        <w:pStyle w:val="Prrafodelista"/>
         <w:numPr>
           <w:ilvl w:val="1"/>
           <w:numId w:val="2"/>
@@ -6449,7 +6377,7 @@
       </w:r>
       <w:r>
         <w:rPr>
-          <w:rStyle w:val="FootnoteReference"/>
+          <w:rStyle w:val="Refdenotaalpie"/>
           <w:rFonts w:ascii="Arial Narrow" w:hAnsi="Arial Narrow"/>
           <w:sz w:val="24"/>
           <w:szCs w:val="24"/>
@@ -6467,7 +6395,7 @@
     </w:p>
     <w:p>
       <w:pPr>
-        <w:pStyle w:val="ListParagraph"/>
+        <w:pStyle w:val="Prrafodelista"/>
         <w:ind w:left="1440"/>
         <w:rPr>
           <w:rFonts w:ascii="Arial Narrow" w:hAnsi="Arial Narrow"/>
@@ -6478,7 +6406,7 @@
     </w:p>
     <w:p>
       <w:pPr>
-        <w:pStyle w:val="ListParagraph"/>
+        <w:pStyle w:val="Prrafodelista"/>
         <w:numPr>
           <w:ilvl w:val="0"/>
           <w:numId w:val="2"/>
@@ -6516,7 +6444,7 @@
     </w:p>
     <w:p>
       <w:pPr>
-        <w:pStyle w:val="ListParagraph"/>
+        <w:pStyle w:val="Prrafodelista"/>
         <w:numPr>
           <w:ilvl w:val="1"/>
           <w:numId w:val="2"/>
@@ -6546,7 +6474,7 @@
     </w:p>
     <w:p>
       <w:pPr>
-        <w:pStyle w:val="ListParagraph"/>
+        <w:pStyle w:val="Prrafodelista"/>
         <w:numPr>
           <w:ilvl w:val="1"/>
           <w:numId w:val="2"/>
@@ -6584,6 +6512,110 @@
     </w:p>
     <w:p>
       <w:pPr>
+        <w:pStyle w:val="Prrafodelista"/>
+        <w:ind w:left="1440"/>
+        <w:rPr>
+          <w:rFonts w:ascii="Arial Narrow" w:hAnsi="Arial Narrow"/>
+          <w:sz w:val="24"/>
+          <w:szCs w:val="24"/>
+        </w:rPr>
+      </w:pPr>
+    </w:p>
+    <w:p>
+      <w:pPr>
+        <w:pStyle w:val="Prrafodelista"/>
+        <w:numPr>
+          <w:ilvl w:val="0"/>
+          <w:numId w:val="2"/>
+        </w:numPr>
+        <w:rPr>
+          <w:rFonts w:ascii="Arial Narrow" w:hAnsi="Arial Narrow"/>
+          <w:sz w:val="24"/>
+          <w:szCs w:val="24"/>
+        </w:rPr>
+      </w:pPr>
+      <w:r>
+        <w:rPr>
+          <w:rFonts w:ascii="Arial Narrow" w:hAnsi="Arial Narrow"/>
+          <w:sz w:val="24"/>
+          <w:szCs w:val="24"/>
+        </w:rPr>
+        <w:t>Validación de los métodos de pago de los clientes:</w:t>
+      </w:r>
+    </w:p>
+    <w:p>
+      <w:pPr>
+        <w:pStyle w:val="Prrafodelista"/>
+        <w:numPr>
+          <w:ilvl w:val="1"/>
+          <w:numId w:val="2"/>
+        </w:numPr>
+        <w:rPr>
+          <w:rFonts w:ascii="Arial Narrow" w:hAnsi="Arial Narrow"/>
+          <w:sz w:val="24"/>
+          <w:szCs w:val="24"/>
+        </w:rPr>
+      </w:pPr>
+      <w:r>
+        <w:rPr>
+          <w:rFonts w:ascii="Arial Narrow" w:hAnsi="Arial Narrow"/>
+          <w:sz w:val="24"/>
+          <w:szCs w:val="24"/>
+        </w:rPr>
+        <w:t>Objetivo/Justificación: Evita que los introduzcan tarjetas de crédito falsas o caducadas.</w:t>
+      </w:r>
+    </w:p>
+    <w:p>
+      <w:pPr>
+        <w:pStyle w:val="Prrafodelista"/>
+        <w:numPr>
+          <w:ilvl w:val="1"/>
+          <w:numId w:val="2"/>
+        </w:numPr>
+        <w:rPr>
+          <w:rFonts w:ascii="Arial Narrow" w:hAnsi="Arial Narrow"/>
+          <w:sz w:val="24"/>
+          <w:szCs w:val="24"/>
+        </w:rPr>
+      </w:pPr>
+      <w:r>
+        <w:rPr>
+          <w:rFonts w:ascii="Arial Narrow" w:hAnsi="Arial Narrow"/>
+          <w:sz w:val="24"/>
+          <w:szCs w:val="24"/>
+        </w:rPr>
+        <w:t>Implementación</w:t>
+      </w:r>
+      <w:bookmarkStart w:id="0" w:name="_GoBack"/>
+      <w:bookmarkEnd w:id="0"/>
+      <w:r>
+        <w:rPr>
+          <w:rFonts w:ascii="Arial Narrow" w:hAnsi="Arial Narrow"/>
+          <w:sz w:val="24"/>
+          <w:szCs w:val="24"/>
+        </w:rPr>
+        <w:t>: Se ha llevado a cabo con un plugin de jQuery</w:t>
+      </w:r>
+      <w:r>
+        <w:rPr>
+          <w:rStyle w:val="Refdenotaalpie"/>
+          <w:rFonts w:ascii="Arial Narrow" w:hAnsi="Arial Narrow"/>
+          <w:sz w:val="24"/>
+          <w:szCs w:val="24"/>
+        </w:rPr>
+        <w:footnoteReference w:id="2"/>
+      </w:r>
+      <w:r>
+        <w:rPr>
+          <w:rFonts w:ascii="Arial Narrow" w:hAnsi="Arial Narrow"/>
+          <w:sz w:val="24"/>
+          <w:szCs w:val="24"/>
+        </w:rPr>
+        <w:t xml:space="preserve"> que comprueba cada uno de los campos para comprobar que la tarjeta es correcta, además se ha modificado para adaptarlo a las necesidades del proyecto.</w:t>
+      </w:r>
+    </w:p>
+    <w:p>
+      <w:pPr>
         <w:ind w:left="1080"/>
         <w:rPr>
           <w:rFonts w:ascii="Arial Narrow" w:hAnsi="Arial Narrow"/>
@@ -6594,7 +6626,7 @@
     </w:p>
     <w:p>
       <w:pPr>
-        <w:pStyle w:val="Heading2"/>
+        <w:pStyle w:val="Ttulo2"/>
         <w:rPr>
           <w:rFonts w:ascii="Arial Narrow" w:hAnsi="Arial Narrow"/>
         </w:rPr>
@@ -6608,7 +6640,7 @@
     </w:p>
     <w:p>
       <w:pPr>
-        <w:pStyle w:val="Heading3"/>
+        <w:pStyle w:val="Ttulo3"/>
         <w:rPr>
           <w:rFonts w:ascii="Arial Narrow" w:hAnsi="Arial Narrow"/>
         </w:rPr>
@@ -6622,7 +6654,7 @@
     </w:p>
     <w:p>
       <w:pPr>
-        <w:pStyle w:val="ListParagraph"/>
+        <w:pStyle w:val="Prrafodelista"/>
         <w:numPr>
           <w:ilvl w:val="0"/>
           <w:numId w:val="3"/>
@@ -6735,7 +6767,7 @@
     </w:p>
     <w:p>
       <w:pPr>
-        <w:pStyle w:val="ListParagraph"/>
+        <w:pStyle w:val="Prrafodelista"/>
         <w:numPr>
           <w:ilvl w:val="1"/>
           <w:numId w:val="3"/>
@@ -6759,7 +6791,7 @@
     </w:p>
     <w:p>
       <w:pPr>
-        <w:pStyle w:val="ListParagraph"/>
+        <w:pStyle w:val="Prrafodelista"/>
         <w:numPr>
           <w:ilvl w:val="0"/>
           <w:numId w:val="3"/>
@@ -6833,7 +6865,7 @@
     </w:p>
     <w:p>
       <w:pPr>
-        <w:pStyle w:val="ListParagraph"/>
+        <w:pStyle w:val="Prrafodelista"/>
         <w:numPr>
           <w:ilvl w:val="1"/>
           <w:numId w:val="3"/>
@@ -6855,7 +6887,7 @@
     </w:p>
     <w:p>
       <w:pPr>
-        <w:pStyle w:val="ListParagraph"/>
+        <w:pStyle w:val="Prrafodelista"/>
         <w:numPr>
           <w:ilvl w:val="0"/>
           <w:numId w:val="3"/>
@@ -6931,7 +6963,7 @@
     </w:p>
     <w:p>
       <w:pPr>
-        <w:pStyle w:val="ListParagraph"/>
+        <w:pStyle w:val="Prrafodelista"/>
         <w:numPr>
           <w:ilvl w:val="1"/>
           <w:numId w:val="3"/>
@@ -6953,7 +6985,7 @@
     </w:p>
     <w:p>
       <w:pPr>
-        <w:pStyle w:val="Heading3"/>
+        <w:pStyle w:val="Ttulo3"/>
         <w:rPr>
           <w:rFonts w:ascii="Arial Narrow" w:hAnsi="Arial Narrow"/>
         </w:rPr>
@@ -6967,7 +6999,7 @@
     </w:p>
     <w:p>
       <w:pPr>
-        <w:pStyle w:val="ListParagraph"/>
+        <w:pStyle w:val="Prrafodelista"/>
         <w:numPr>
           <w:ilvl w:val="0"/>
           <w:numId w:val="4"/>
@@ -7017,15 +7049,15 @@
     </w:p>
     <w:p>
       <w:pPr>
-        <w:pStyle w:val="ListParagraph"/>
-        <w:rPr>
-          <w:rFonts w:ascii="Arial Narrow" w:hAnsi="Arial Narrow"/>
-        </w:rPr>
-      </w:pPr>
-    </w:p>
-    <w:p>
-      <w:pPr>
-        <w:pStyle w:val="ListParagraph"/>
+        <w:pStyle w:val="Prrafodelista"/>
+        <w:rPr>
+          <w:rFonts w:ascii="Arial Narrow" w:hAnsi="Arial Narrow"/>
+        </w:rPr>
+      </w:pPr>
+    </w:p>
+    <w:p>
+      <w:pPr>
+        <w:pStyle w:val="Prrafodelista"/>
         <w:numPr>
           <w:ilvl w:val="0"/>
           <w:numId w:val="4"/>
@@ -7040,6 +7072,7 @@
           <w:sz w:val="24"/>
           <w:szCs w:val="24"/>
         </w:rPr>
+        <w:lastRenderedPageBreak/>
         <w:t>Validación de tarjetas de crédito</w:t>
       </w:r>
       <w:r>
@@ -7068,12 +7101,12 @@
       </w:r>
       <w:r>
         <w:rPr>
-          <w:rStyle w:val="FootnoteReference"/>
-          <w:rFonts w:ascii="Arial Narrow" w:hAnsi="Arial Narrow"/>
-          <w:sz w:val="24"/>
-          <w:szCs w:val="24"/>
-        </w:rPr>
-        <w:footnoteReference w:id="2"/>
+          <w:rStyle w:val="Refdenotaalpie"/>
+          <w:rFonts w:ascii="Arial Narrow" w:hAnsi="Arial Narrow"/>
+          <w:sz w:val="24"/>
+          <w:szCs w:val="24"/>
+        </w:rPr>
+        <w:footnoteReference w:id="3"/>
       </w:r>
       <w:r>
         <w:rPr>
@@ -7105,17 +7138,7 @@
           <w:sz w:val="24"/>
           <w:szCs w:val="24"/>
         </w:rPr>
-        <w:t>ha modificado el plugin para ad</w:t>
-      </w:r>
-      <w:bookmarkStart w:id="0" w:name="_GoBack"/>
-      <w:bookmarkEnd w:id="0"/>
-      <w:r>
-        <w:rPr>
-          <w:rFonts w:ascii="Arial Narrow" w:hAnsi="Arial Narrow"/>
-          <w:sz w:val="24"/>
-          <w:szCs w:val="24"/>
-        </w:rPr>
-        <w:t>aptarlo a las necesidades del proyecto</w:t>
+        <w:t>ha modificado el plugin para adaptarlo a las necesidades del proyecto</w:t>
       </w:r>
       <w:r>
         <w:rPr>
@@ -7186,14 +7209,14 @@
   <w:footnote w:id="1">
     <w:p>
       <w:pPr>
-        <w:pStyle w:val="FootnoteText"/>
-        <w:rPr>
-          <w:rFonts w:ascii="Arial Narrow" w:hAnsi="Arial Narrow"/>
-        </w:rPr>
-      </w:pPr>
-      <w:r>
-        <w:rPr>
-          <w:rStyle w:val="FootnoteReference"/>
+        <w:pStyle w:val="Textonotapie"/>
+        <w:rPr>
+          <w:rFonts w:ascii="Arial Narrow" w:hAnsi="Arial Narrow"/>
+        </w:rPr>
+      </w:pPr>
+      <w:r>
+        <w:rPr>
+          <w:rStyle w:val="Refdenotaalpie"/>
           <w:rFonts w:ascii="Arial Narrow" w:hAnsi="Arial Narrow"/>
         </w:rPr>
         <w:footnoteRef/>
@@ -7207,7 +7230,7 @@
       <w:hyperlink r:id="rId1" w:history="1">
         <w:r>
           <w:rPr>
-            <w:rStyle w:val="Hyperlink"/>
+            <w:rStyle w:val="Hipervnculo"/>
             <w:rFonts w:ascii="Arial Narrow" w:hAnsi="Arial Narrow"/>
           </w:rPr>
           <w:t>https://jqueryvalidation.org/</w:t>
@@ -7222,7 +7245,7 @@
     </w:p>
     <w:p>
       <w:pPr>
-        <w:pStyle w:val="FootnoteText"/>
+        <w:pStyle w:val="Textonotapie"/>
         <w:rPr>
           <w:rFonts w:ascii="Arial Narrow" w:hAnsi="Arial Narrow"/>
         </w:rPr>
@@ -7251,7 +7274,7 @@
       <w:hyperlink r:id="rId2" w:history="1">
         <w:r>
           <w:rPr>
-            <w:rStyle w:val="Hyperlink"/>
+            <w:rStyle w:val="Hipervnculo"/>
             <w:rFonts w:ascii="Arial Narrow" w:hAnsi="Arial Narrow"/>
           </w:rPr>
           <w:t>https://tutorialzine.com/2016/11/simple-credit-card-validation-form</w:t>
@@ -7262,7 +7285,17 @@
   <w:footnote w:id="2">
     <w:p>
       <w:pPr>
-        <w:pStyle w:val="FootnoteText"/>
+        <w:pStyle w:val="Textonotapie"/>
+        <w:rPr>
+          <w:rFonts w:ascii="Arial Narrow" w:hAnsi="Arial Narrow"/>
+        </w:rPr>
+      </w:pPr>
+    </w:p>
+  </w:footnote>
+  <w:footnote w:id="3">
+    <w:p>
+      <w:pPr>
+        <w:pStyle w:val="Textonotapie"/>
         <w:rPr>
           <w:rFonts w:ascii="Arial Narrow" w:hAnsi="Arial Narrow"/>
         </w:rPr>
@@ -7397,7 +7430,7 @@
         <w:ind w:left="2160" w:hanging="180"/>
       </w:pPr>
     </w:lvl>
-    <w:lvl w:ilvl="3" w:tplc="0C0A000F" w:tentative="1">
+    <w:lvl w:ilvl="3" w:tplc="0C0A000F">
       <w:start w:val="1"/>
       <w:numFmt w:val="decimal"/>
       <w:lvlText w:val="%4."/>
@@ -8043,11 +8076,11 @@
     <w:name w:val="Normal"/>
     <w:qFormat/>
   </w:style>
-  <w:style w:type="paragraph" w:styleId="Heading2">
+  <w:style w:type="paragraph" w:styleId="Ttulo2">
     <w:name w:val="heading 2"/>
     <w:basedOn w:val="Normal"/>
     <w:next w:val="Normal"/>
-    <w:link w:val="Heading2Char"/>
+    <w:link w:val="Ttulo2Car"/>
     <w:uiPriority w:val="9"/>
     <w:unhideWhenUsed/>
     <w:qFormat/>
@@ -8065,11 +8098,11 @@
       <w:szCs w:val="26"/>
     </w:rPr>
   </w:style>
-  <w:style w:type="paragraph" w:styleId="Heading3">
+  <w:style w:type="paragraph" w:styleId="Ttulo3">
     <w:name w:val="heading 3"/>
     <w:basedOn w:val="Normal"/>
     <w:next w:val="Normal"/>
-    <w:link w:val="Heading3Char"/>
+    <w:link w:val="Ttulo3Car"/>
     <w:uiPriority w:val="9"/>
     <w:unhideWhenUsed/>
     <w:qFormat/>
@@ -8087,13 +8120,13 @@
       <w:szCs w:val="24"/>
     </w:rPr>
   </w:style>
-  <w:style w:type="character" w:default="1" w:styleId="DefaultParagraphFont">
+  <w:style w:type="character" w:default="1" w:styleId="Fuentedeprrafopredeter">
     <w:name w:val="Default Paragraph Font"/>
     <w:uiPriority w:val="1"/>
     <w:semiHidden/>
     <w:unhideWhenUsed/>
   </w:style>
-  <w:style w:type="table" w:default="1" w:styleId="TableNormal">
+  <w:style w:type="table" w:default="1" w:styleId="Tablanormal">
     <w:name w:val="Normal Table"/>
     <w:uiPriority w:val="99"/>
     <w:semiHidden/>
@@ -8108,15 +8141,15 @@
       </w:tblCellMar>
     </w:tblPr>
   </w:style>
-  <w:style w:type="numbering" w:default="1" w:styleId="NoList">
+  <w:style w:type="numbering" w:default="1" w:styleId="Sinlista">
     <w:name w:val="No List"/>
     <w:uiPriority w:val="99"/>
     <w:semiHidden/>
     <w:unhideWhenUsed/>
   </w:style>
-  <w:style w:type="table" w:styleId="TableGrid">
+  <w:style w:type="table" w:styleId="Tablaconcuadrcula">
     <w:name w:val="Table Grid"/>
-    <w:basedOn w:val="TableNormal"/>
+    <w:basedOn w:val="Tablanormal"/>
     <w:uiPriority w:val="39"/>
     <w:rsid w:val="00F869C4"/>
     <w:pPr>
@@ -8133,7 +8166,7 @@
       </w:tblBorders>
     </w:tblPr>
   </w:style>
-  <w:style w:type="paragraph" w:styleId="ListParagraph">
+  <w:style w:type="paragraph" w:styleId="Prrafodelista">
     <w:name w:val="List Paragraph"/>
     <w:basedOn w:val="Normal"/>
     <w:uiPriority w:val="34"/>
@@ -8144,10 +8177,10 @@
       <w:contextualSpacing/>
     </w:pPr>
   </w:style>
-  <w:style w:type="character" w:customStyle="1" w:styleId="Heading2Char">
-    <w:name w:val="Heading 2 Char"/>
-    <w:basedOn w:val="DefaultParagraphFont"/>
-    <w:link w:val="Heading2"/>
+  <w:style w:type="character" w:customStyle="1" w:styleId="Ttulo2Car">
+    <w:name w:val="Título 2 Car"/>
+    <w:basedOn w:val="Fuentedeprrafopredeter"/>
+    <w:link w:val="Ttulo2"/>
     <w:uiPriority w:val="9"/>
     <w:rsid w:val="0073000A"/>
     <w:rPr>
@@ -8157,10 +8190,10 @@
       <w:szCs w:val="26"/>
     </w:rPr>
   </w:style>
-  <w:style w:type="paragraph" w:styleId="FootnoteText">
+  <w:style w:type="paragraph" w:styleId="Textonotapie">
     <w:name w:val="footnote text"/>
     <w:basedOn w:val="Normal"/>
-    <w:link w:val="FootnoteTextChar"/>
+    <w:link w:val="TextonotapieCar"/>
     <w:uiPriority w:val="99"/>
     <w:semiHidden/>
     <w:unhideWhenUsed/>
@@ -8173,10 +8206,10 @@
       <w:szCs w:val="20"/>
     </w:rPr>
   </w:style>
-  <w:style w:type="character" w:customStyle="1" w:styleId="FootnoteTextChar">
-    <w:name w:val="Footnote Text Char"/>
-    <w:basedOn w:val="DefaultParagraphFont"/>
-    <w:link w:val="FootnoteText"/>
+  <w:style w:type="character" w:customStyle="1" w:styleId="TextonotapieCar">
+    <w:name w:val="Texto nota pie Car"/>
+    <w:basedOn w:val="Fuentedeprrafopredeter"/>
+    <w:link w:val="Textonotapie"/>
     <w:uiPriority w:val="99"/>
     <w:semiHidden/>
     <w:rsid w:val="00A52D35"/>
@@ -8185,9 +8218,9 @@
       <w:szCs w:val="20"/>
     </w:rPr>
   </w:style>
-  <w:style w:type="character" w:styleId="FootnoteReference">
+  <w:style w:type="character" w:styleId="Refdenotaalpie">
     <w:name w:val="footnote reference"/>
-    <w:basedOn w:val="DefaultParagraphFont"/>
+    <w:basedOn w:val="Fuentedeprrafopredeter"/>
     <w:uiPriority w:val="99"/>
     <w:semiHidden/>
     <w:unhideWhenUsed/>
@@ -8196,9 +8229,9 @@
       <w:vertAlign w:val="superscript"/>
     </w:rPr>
   </w:style>
-  <w:style w:type="character" w:styleId="Hyperlink">
+  <w:style w:type="character" w:styleId="Hipervnculo">
     <w:name w:val="Hyperlink"/>
-    <w:basedOn w:val="DefaultParagraphFont"/>
+    <w:basedOn w:val="Fuentedeprrafopredeter"/>
     <w:uiPriority w:val="99"/>
     <w:unhideWhenUsed/>
     <w:rsid w:val="00A52D35"/>
@@ -8207,9 +8240,9 @@
       <w:u w:val="single"/>
     </w:rPr>
   </w:style>
-  <w:style w:type="character" w:styleId="UnresolvedMention">
+  <w:style w:type="character" w:styleId="Mencinsinresolver">
     <w:name w:val="Unresolved Mention"/>
-    <w:basedOn w:val="DefaultParagraphFont"/>
+    <w:basedOn w:val="Fuentedeprrafopredeter"/>
     <w:uiPriority w:val="99"/>
     <w:semiHidden/>
     <w:unhideWhenUsed/>
@@ -8219,10 +8252,10 @@
       <w:shd w:val="clear" w:color="auto" w:fill="E6E6E6"/>
     </w:rPr>
   </w:style>
-  <w:style w:type="character" w:customStyle="1" w:styleId="Heading3Char">
-    <w:name w:val="Heading 3 Char"/>
-    <w:basedOn w:val="DefaultParagraphFont"/>
-    <w:link w:val="Heading3"/>
+  <w:style w:type="character" w:customStyle="1" w:styleId="Ttulo3Car">
+    <w:name w:val="Título 3 Car"/>
+    <w:basedOn w:val="Fuentedeprrafopredeter"/>
+    <w:link w:val="Ttulo3"/>
     <w:uiPriority w:val="9"/>
     <w:rsid w:val="00C154EE"/>
     <w:rPr>
@@ -8535,7 +8568,7 @@
 </file>
 
 <file path=customXml/itemProps1.xml><?xml version="1.0" encoding="utf-8"?>
-<ds:datastoreItem xmlns:ds="http://schemas.openxmlformats.org/officeDocument/2006/customXml" ds:itemID="{885B87EA-6AFC-42D4-9613-DEED843ECC3C}">
+<ds:datastoreItem xmlns:ds="http://schemas.openxmlformats.org/officeDocument/2006/customXml" ds:itemID="{0E627C09-C6D7-42C4-A76E-F7E202D76C47}">
   <ds:schemaRefs>
     <ds:schemaRef ds:uri="http://schemas.openxmlformats.org/officeDocument/2006/bibliography"/>
   </ds:schemaRefs>

</xml_diff>

<commit_message>
borrado emepleo, actualizado resumejn
</commit_message>
<xml_diff>
--- a/Documentation/Resumen Ejecutivo.docx
+++ b/Documentation/Resumen Ejecutivo.docx
@@ -6217,7 +6217,6 @@
           <w:lang w:val="en-US"/>
         </w:rPr>
       </w:pPr>
-      <w:bookmarkStart w:id="0" w:name="_GoBack"/>
       <w:r>
         <w:rPr>
           <w:rFonts w:ascii="Arial Narrow" w:hAnsi="Arial Narrow"/>
@@ -6227,7 +6226,6 @@
         <w:t>APORTACIONES JAVASCRIPT</w:t>
       </w:r>
     </w:p>
-    <w:bookmarkEnd w:id="0"/>
     <w:p>
       <w:pPr>
         <w:pStyle w:val="ListParagraph"/>
@@ -6592,6 +6590,134 @@
     </w:p>
     <w:p>
       <w:pPr>
+        <w:pStyle w:val="ListParagraph"/>
+        <w:rPr>
+          <w:rFonts w:ascii="Arial Narrow" w:hAnsi="Arial Narrow"/>
+          <w:sz w:val="24"/>
+          <w:szCs w:val="24"/>
+        </w:rPr>
+      </w:pPr>
+    </w:p>
+    <w:p>
+      <w:pPr>
+        <w:pStyle w:val="ListParagraph"/>
+        <w:numPr>
+          <w:ilvl w:val="0"/>
+          <w:numId w:val="2"/>
+        </w:numPr>
+        <w:rPr>
+          <w:rFonts w:ascii="Arial Narrow" w:hAnsi="Arial Narrow"/>
+          <w:sz w:val="24"/>
+          <w:szCs w:val="24"/>
+        </w:rPr>
+      </w:pPr>
+      <w:r>
+        <w:rPr>
+          <w:rFonts w:ascii="Arial Narrow" w:hAnsi="Arial Narrow"/>
+          <w:sz w:val="24"/>
+          <w:szCs w:val="24"/>
+        </w:rPr>
+        <w:t>Confirmación de acciones de borrado irreversibles:</w:t>
+      </w:r>
+    </w:p>
+    <w:p>
+      <w:pPr>
+        <w:pStyle w:val="ListParagraph"/>
+        <w:numPr>
+          <w:ilvl w:val="1"/>
+          <w:numId w:val="2"/>
+        </w:numPr>
+        <w:rPr>
+          <w:rFonts w:ascii="Arial Narrow" w:hAnsi="Arial Narrow"/>
+          <w:sz w:val="24"/>
+          <w:szCs w:val="24"/>
+        </w:rPr>
+      </w:pPr>
+      <w:r>
+        <w:rPr>
+          <w:rFonts w:ascii="Arial Narrow" w:hAnsi="Arial Narrow"/>
+          <w:sz w:val="24"/>
+          <w:szCs w:val="24"/>
+        </w:rPr>
+        <w:t xml:space="preserve">Objetivo/Justificación: </w:t>
+      </w:r>
+      <w:r>
+        <w:rPr>
+          <w:rFonts w:ascii="Arial Narrow" w:hAnsi="Arial Narrow"/>
+          <w:sz w:val="24"/>
+          <w:szCs w:val="24"/>
+        </w:rPr>
+        <w:t>Añade una capa más de protección frente a acciones de borrado e irreversibles que puedan ser indeseadas, para mejorar la experiencia de usuario.</w:t>
+      </w:r>
+    </w:p>
+    <w:p>
+      <w:pPr>
+        <w:pStyle w:val="ListParagraph"/>
+        <w:numPr>
+          <w:ilvl w:val="1"/>
+          <w:numId w:val="2"/>
+        </w:numPr>
+        <w:rPr>
+          <w:rFonts w:ascii="Arial Narrow" w:hAnsi="Arial Narrow"/>
+          <w:sz w:val="24"/>
+          <w:szCs w:val="24"/>
+        </w:rPr>
+      </w:pPr>
+      <w:r>
+        <w:rPr>
+          <w:rFonts w:ascii="Arial Narrow" w:hAnsi="Arial Narrow"/>
+          <w:sz w:val="24"/>
+          <w:szCs w:val="24"/>
+        </w:rPr>
+        <w:t xml:space="preserve">Implementación: Se ha llevado a cabo </w:t>
+      </w:r>
+      <w:r>
+        <w:rPr>
+          <w:rFonts w:ascii="Arial Narrow" w:hAnsi="Arial Narrow"/>
+          <w:sz w:val="24"/>
+          <w:szCs w:val="24"/>
+        </w:rPr>
+        <w:t>empleando la funcionalidad “</w:t>
+      </w:r>
+      <w:proofErr w:type="spellStart"/>
+      <w:r>
+        <w:rPr>
+          <w:rFonts w:ascii="Arial Narrow" w:hAnsi="Arial Narrow"/>
+          <w:sz w:val="24"/>
+          <w:szCs w:val="24"/>
+        </w:rPr>
+        <w:t>confirm</w:t>
+      </w:r>
+      <w:proofErr w:type="spellEnd"/>
+      <w:r>
+        <w:rPr>
+          <w:rFonts w:ascii="Arial Narrow" w:hAnsi="Arial Narrow"/>
+          <w:sz w:val="24"/>
+          <w:szCs w:val="24"/>
+        </w:rPr>
+        <w:t xml:space="preserve">” de </w:t>
+      </w:r>
+      <w:proofErr w:type="spellStart"/>
+      <w:r>
+        <w:rPr>
+          <w:rFonts w:ascii="Arial Narrow" w:hAnsi="Arial Narrow"/>
+          <w:sz w:val="24"/>
+          <w:szCs w:val="24"/>
+        </w:rPr>
+        <w:t>Javascript</w:t>
+      </w:r>
+      <w:proofErr w:type="spellEnd"/>
+      <w:r>
+        <w:rPr>
+          <w:rFonts w:ascii="Arial Narrow" w:hAnsi="Arial Narrow"/>
+          <w:sz w:val="24"/>
+          <w:szCs w:val="24"/>
+        </w:rPr>
+        <w:t xml:space="preserve"> en el momento de enviar los formularios.</w:t>
+      </w:r>
+    </w:p>
+    <w:p>
+      <w:pPr>
         <w:ind w:left="1080"/>
         <w:rPr>
           <w:rFonts w:ascii="Arial Narrow" w:hAnsi="Arial Narrow"/>
@@ -6880,6 +7006,7 @@
           <w:sz w:val="24"/>
           <w:szCs w:val="24"/>
         </w:rPr>
+        <w:lastRenderedPageBreak/>
         <w:t>Atributo para los inputs de formulario “</w:t>
       </w:r>
       <w:proofErr w:type="spellStart"/>
@@ -6970,7 +7097,6 @@
         <w:rPr>
           <w:rFonts w:ascii="Arial Narrow" w:hAnsi="Arial Narrow"/>
         </w:rPr>
-        <w:lastRenderedPageBreak/>
         <w:t>USOS DE JQUERY</w:t>
       </w:r>
     </w:p>
@@ -7124,6 +7250,38 @@
           <w:rFonts w:ascii="Arial Narrow" w:hAnsi="Arial Narrow"/>
         </w:rPr>
       </w:pPr>
+    </w:p>
+    <w:p>
+      <w:pPr>
+        <w:pStyle w:val="ListParagraph"/>
+        <w:numPr>
+          <w:ilvl w:val="0"/>
+          <w:numId w:val="4"/>
+        </w:numPr>
+        <w:rPr>
+          <w:rFonts w:ascii="Arial Narrow" w:hAnsi="Arial Narrow"/>
+          <w:sz w:val="24"/>
+          <w:szCs w:val="24"/>
+        </w:rPr>
+      </w:pPr>
+      <w:r>
+        <w:rPr>
+          <w:rFonts w:ascii="Arial Narrow" w:hAnsi="Arial Narrow"/>
+          <w:sz w:val="24"/>
+          <w:szCs w:val="24"/>
+        </w:rPr>
+        <w:t>Confirmación de acciones de borrado irreversibles</w:t>
+      </w:r>
+      <w:r>
+        <w:rPr>
+          <w:rFonts w:ascii="Arial Narrow" w:hAnsi="Arial Narrow"/>
+          <w:sz w:val="24"/>
+          <w:szCs w:val="24"/>
+        </w:rPr>
+        <w:t>: Se han empleado selectores y funciones jQuery para facilitar la implementación de esta funcionalidad.</w:t>
+      </w:r>
+      <w:bookmarkStart w:id="0" w:name="_GoBack"/>
+      <w:bookmarkEnd w:id="0"/>
     </w:p>
     <w:p>
       <w:pPr>
@@ -8691,7 +8849,7 @@
 </file>
 
 <file path=customXml/itemProps1.xml><?xml version="1.0" encoding="utf-8"?>
-<ds:datastoreItem xmlns:ds="http://schemas.openxmlformats.org/officeDocument/2006/customXml" ds:itemID="{4CB77100-4601-4699-942B-38EA74BA22E8}">
+<ds:datastoreItem xmlns:ds="http://schemas.openxmlformats.org/officeDocument/2006/customXml" ds:itemID="{456DA7EE-9BA0-4BC4-BEE5-F4A3060DA039}">
   <ds:schemaRefs>
     <ds:schemaRef ds:uri="http://schemas.openxmlformats.org/officeDocument/2006/bibliography"/>
   </ds:schemaRefs>

</xml_diff>